<commit_message>
by law chklist template update
</commit_message>
<xml_diff>
--- a/public/report_template/EXTERNAL TANK INSPECTION REPORT.docx
+++ b/public/report_template/EXTERNAL TANK INSPECTION REPORT.docx
@@ -1,6 +1,6 @@
 
 <file path=word/document.xml><?xml version="1.0" encoding="utf-8"?>
-<w:document xmlns:wpc="http://schemas.microsoft.com/office/word/2010/wordprocessingCanvas" xmlns:cx="http://schemas.microsoft.com/office/drawing/2014/chartex" xmlns:cx1="http://schemas.microsoft.com/office/drawing/2015/9/8/chartex" xmlns:cx2="http://schemas.microsoft.com/office/drawing/2015/10/21/chartex" xmlns:cx3="http://schemas.microsoft.com/office/drawing/2016/5/9/chartex" xmlns:cx4="http://schemas.microsoft.com/office/drawing/2016/5/10/chartex" xmlns:cx5="http://schemas.microsoft.com/office/drawing/2016/5/11/chartex" xmlns:cx6="http://schemas.microsoft.com/office/drawing/2016/5/12/chartex" xmlns:cx7="http://schemas.microsoft.com/office/drawing/2016/5/13/chartex" xmlns:cx8="http://schemas.microsoft.com/office/drawing/2016/5/14/chartex" xmlns:mc="http://schemas.openxmlformats.org/markup-compatibility/2006" xmlns:aink="http://schemas.microsoft.com/office/drawing/2016/ink" xmlns:am3d="http://schemas.microsoft.com/office/drawing/2017/model3d" xmlns:o="urn:schemas-microsoft-com:office:office" xmlns:oel="http://schemas.microsoft.com/office/2019/extlst" xmlns:r="http://schemas.openxmlformats.org/officeDocument/2006/relationships" xmlns:m="http://schemas.openxmlformats.org/officeDocument/2006/math" xmlns:v="urn:schemas-microsoft-com:vml" xmlns:wp14="http://schemas.microsoft.com/office/word/2010/wordprocessingDrawing" xmlns:wp="http://schemas.openxmlformats.org/drawingml/2006/wordprocessingDrawing" xmlns:w10="urn:schemas-microsoft-com:office:word" xmlns:w="http://schemas.openxmlformats.org/wordprocessingml/2006/main" xmlns:w14="http://schemas.microsoft.com/office/word/2010/wordml" xmlns:w15="http://schemas.microsoft.com/office/word/2012/wordml" xmlns:w16cex="http://schemas.microsoft.com/office/word/2018/wordml/cex" xmlns:w16cid="http://schemas.microsoft.com/office/word/2016/wordml/cid" xmlns:w16="http://schemas.microsoft.com/office/word/2018/wordml" xmlns:w16du="http://schemas.microsoft.com/office/word/2023/wordml/word16du" xmlns:w16sdtdh="http://schemas.microsoft.com/office/word/2020/wordml/sdtdatahash" xmlns:w16se="http://schemas.microsoft.com/office/word/2015/wordml/symex" xmlns:wpg="http://schemas.microsoft.com/office/word/2010/wordprocessingGroup" xmlns:wpi="http://schemas.microsoft.com/office/word/2010/wordprocessingInk" xmlns:wne="http://schemas.microsoft.com/office/word/2006/wordml" xmlns:wps="http://schemas.microsoft.com/office/word/2010/wordprocessingShape" mc:Ignorable="w14 w15 w16se w16cid w16 w16cex w16sdtdh wp14">
+<w:document xmlns:wpc="http://schemas.microsoft.com/office/word/2010/wordprocessingCanvas" xmlns:cx="http://schemas.microsoft.com/office/drawing/2014/chartex" xmlns:cx1="http://schemas.microsoft.com/office/drawing/2015/9/8/chartex" xmlns:cx2="http://schemas.microsoft.com/office/drawing/2015/10/21/chartex" xmlns:cx3="http://schemas.microsoft.com/office/drawing/2016/5/9/chartex" xmlns:cx4="http://schemas.microsoft.com/office/drawing/2016/5/10/chartex" xmlns:cx5="http://schemas.microsoft.com/office/drawing/2016/5/11/chartex" xmlns:cx6="http://schemas.microsoft.com/office/drawing/2016/5/12/chartex" xmlns:cx7="http://schemas.microsoft.com/office/drawing/2016/5/13/chartex" xmlns:cx8="http://schemas.microsoft.com/office/drawing/2016/5/14/chartex" xmlns:mc="http://schemas.openxmlformats.org/markup-compatibility/2006" xmlns:aink="http://schemas.microsoft.com/office/drawing/2016/ink" xmlns:am3d="http://schemas.microsoft.com/office/drawing/2017/model3d" xmlns:o="urn:schemas-microsoft-com:office:office" xmlns:oel="http://schemas.microsoft.com/office/2019/extlst" xmlns:r="http://schemas.openxmlformats.org/officeDocument/2006/relationships" xmlns:m="http://schemas.openxmlformats.org/officeDocument/2006/math" xmlns:v="urn:schemas-microsoft-com:vml" xmlns:wp14="http://schemas.microsoft.com/office/word/2010/wordprocessingDrawing" xmlns:wp="http://schemas.openxmlformats.org/drawingml/2006/wordprocessingDrawing" xmlns:w10="urn:schemas-microsoft-com:office:word" xmlns:w="http://schemas.openxmlformats.org/wordprocessingml/2006/main" xmlns:w14="http://schemas.microsoft.com/office/word/2010/wordml" xmlns:w15="http://schemas.microsoft.com/office/word/2012/wordml" xmlns:w16cex="http://schemas.microsoft.com/office/word/2018/wordml/cex" xmlns:w16cid="http://schemas.microsoft.com/office/word/2016/wordml/cid" xmlns:w16="http://schemas.microsoft.com/office/word/2018/wordml" xmlns:w16sdtdh="http://schemas.microsoft.com/office/word/2020/wordml/sdtdatahash" xmlns:w16se="http://schemas.microsoft.com/office/word/2015/wordml/symex" xmlns:wpg="http://schemas.microsoft.com/office/word/2010/wordprocessingGroup" xmlns:wpi="http://schemas.microsoft.com/office/word/2010/wordprocessingInk" xmlns:wne="http://schemas.microsoft.com/office/word/2006/wordml" xmlns:wps="http://schemas.microsoft.com/office/word/2010/wordprocessingShape" mc:Ignorable="w14 w15 w16se w16cid w16 w16cex w16sdtdh wp14">
   <w:body>
     <w:p>
       <w:pPr>
@@ -1620,15 +1620,16 @@
     <w:tbl>
       <w:tblPr>
         <w:tblStyle w:val="TableGrid"/>
-        <w:tblW w:w="9921" w:type="dxa"/>
+        <w:tblW w:w="10203" w:type="dxa"/>
         <w:tblLayout w:type="fixed"/>
         <w:tblLook w:val="04A0" w:firstRow="1" w:lastRow="0" w:firstColumn="1" w:lastColumn="0" w:noHBand="0" w:noVBand="1"/>
       </w:tblPr>
       <w:tblGrid>
         <w:gridCol w:w="850"/>
         <w:gridCol w:w="5102"/>
-        <w:gridCol w:w="1134"/>
-        <w:gridCol w:w="1134"/>
+        <w:gridCol w:w="850"/>
+        <w:gridCol w:w="850"/>
+        <w:gridCol w:w="850"/>
         <w:gridCol w:w="1701"/>
       </w:tblGrid>
       <w:tr>
@@ -1678,7 +1679,7 @@
         </w:tc>
         <w:tc>
           <w:tcPr>
-            <w:tcW w:w="1134" w:type="dxa"/>
+            <w:tcW w:w="850" w:type="dxa"/>
             <w:shd w:val="clear" w:color="auto" w:fill="BFBFBF" w:themeFill="background1" w:themeFillShade="BF"/>
             <w:vAlign w:val="center"/>
           </w:tcPr>
@@ -1686,20 +1687,24 @@
             <w:pPr>
               <w:jc w:val="center"/>
               <w:rPr>
-                <w:lang w:val="en-US"/>
-              </w:rPr>
-            </w:pPr>
-            <w:r>
-              <w:rPr>
-                <w:lang w:val="en-US"/>
-              </w:rPr>
-              <w:t>PASS</w:t>
-            </w:r>
-          </w:p>
-        </w:tc>
-        <w:tc>
-          <w:tcPr>
-            <w:tcW w:w="1134" w:type="dxa"/>
+                <w:rFonts w:hint="cs"/>
+                <w:cs/>
+                <w:lang w:val="en-US"/>
+              </w:rPr>
+            </w:pPr>
+            <w:r>
+              <w:rPr>
+                <w:rFonts w:hint="cs"/>
+                <w:cs/>
+                <w:lang w:val="en-US"/>
+              </w:rPr>
+              <w:t>ผ่าน</w:t>
+            </w:r>
+          </w:p>
+        </w:tc>
+        <w:tc>
+          <w:tcPr>
+            <w:tcW w:w="850" w:type="dxa"/>
             <w:shd w:val="clear" w:color="auto" w:fill="BFBFBF" w:themeFill="background1" w:themeFillShade="BF"/>
             <w:vAlign w:val="center"/>
           </w:tcPr>
@@ -1712,9 +1717,32 @@
             </w:pPr>
             <w:r>
               <w:rPr>
-                <w:lang w:val="en-US"/>
-              </w:rPr>
-              <w:t>NOT PASS</w:t>
+                <w:rFonts w:hint="cs"/>
+                <w:cs/>
+                <w:lang w:val="en-US"/>
+              </w:rPr>
+              <w:t>ไม่ผ่าน</w:t>
+            </w:r>
+          </w:p>
+        </w:tc>
+        <w:tc>
+          <w:tcPr>
+            <w:tcW w:w="850" w:type="dxa"/>
+            <w:shd w:val="clear" w:color="auto" w:fill="BFBFBF" w:themeFill="background1" w:themeFillShade="BF"/>
+            <w:vAlign w:val="center"/>
+          </w:tcPr>
+          <w:p>
+            <w:pPr>
+              <w:jc w:val="center"/>
+              <w:rPr>
+                <w:lang w:val="en-US"/>
+              </w:rPr>
+            </w:pPr>
+            <w:r>
+              <w:rPr>
+                <w:lang w:val="en-US"/>
+              </w:rPr>
+              <w:t>NA</w:t>
             </w:r>
           </w:p>
         </w:tc>
@@ -1809,7 +1837,7 @@
         </w:tc>
         <w:tc>
           <w:tcPr>
-            <w:tcW w:w="1134" w:type="dxa"/>
+            <w:tcW w:w="850" w:type="dxa"/>
             <w:vAlign w:val="center"/>
           </w:tcPr>
           <w:p>
@@ -1843,7 +1871,7 @@
         </w:tc>
         <w:tc>
           <w:tcPr>
-            <w:tcW w:w="1134" w:type="dxa"/>
+            <w:tcW w:w="850" w:type="dxa"/>
             <w:vAlign w:val="center"/>
           </w:tcPr>
           <w:p>
@@ -1877,6 +1905,26 @@
         </w:tc>
         <w:tc>
           <w:tcPr>
+            <w:tcW w:w="850" w:type="dxa"/>
+            <w:vAlign w:val="center"/>
+          </w:tcPr>
+          <w:p>
+            <w:pPr>
+              <w:jc w:val="center"/>
+              <w:rPr>
+                <w:lang w:val="en-US"/>
+              </w:rPr>
+            </w:pPr>
+            <w:r>
+              <w:rPr>
+                <w:lang w:val="en-US"/>
+              </w:rPr>
+              <w:t>{NA}</w:t>
+            </w:r>
+          </w:p>
+        </w:tc>
+        <w:tc>
+          <w:tcPr>
             <w:tcW w:w="1701" w:type="dxa"/>
             <w:vAlign w:val="center"/>
           </w:tcPr>
@@ -1890,13 +1938,21 @@
               <w:rPr>
                 <w:lang w:val="en-US"/>
               </w:rPr>
-              <w:t>{comments}{/result}</w:t>
-            </w:r>
-            <w:r>
-              <w:rPr>
-                <w:lang w:val="en-US"/>
-              </w:rPr>
-              <w:t>{/</w:t>
+              <w:t>{comments}{/</w:t>
+            </w:r>
+            <w:proofErr w:type="gramStart"/>
+            <w:r>
+              <w:rPr>
+                <w:lang w:val="en-US"/>
+              </w:rPr>
+              <w:t>result}{</w:t>
+            </w:r>
+            <w:proofErr w:type="gramEnd"/>
+            <w:r>
+              <w:rPr>
+                <w:lang w:val="en-US"/>
+              </w:rPr>
+              <w:t>/</w:t>
             </w:r>
             <w:proofErr w:type="spellStart"/>
             <w:r>
@@ -5093,7 +5149,7 @@
                   <v:path o:extrusionok="f" gradientshapeok="t" o:connecttype="rect"/>
                   <o:lock v:ext="edit" aspectratio="t"/>
                 </v:shapetype>
-                <v:shape id="_x0000_i1030" type="#_x0000_t75" alt="" style="width:20.1pt;height:14.25pt;mso-width-percent:0;mso-height-percent:0;mso-width-percent:0;mso-height-percent:0" equationxml="&lt;?xml version=&quot;1.0&quot; encoding=&quot;UTF-8&quot; standalone=&quot;yes&quot;?&gt;&#13;&#13;&#13;&#13;&#13;&#13;&#13;&#13;&#13;&#13;&#10;&#13;&#13;&#13;&#13;&#13;&#13;&#13;&#13;&#13;&#13;&#10;&#13;&#13;&#13;&#13;&#13;&#13;&#13;&#13;&#13;&#13;&#10;&#13;&#13;&#13;&#13;&#13;&#13;&#13;&#13;&#13;&#13;&#10;&#13;&#13;&#13;&#13;&#13;&#13;&#13;&#13;&#13;&#13;&#10;&#13;&#13;&#13;&#13;&#13;&#13;&#13;&#13;&#13;&#13;&#10;&#13;&#13;&#13;&#13;&#13;&#13;&#13;&#13;&#13;&#13;&#10;&#13;&#13;&#13;&#13;&#13;&#13;&#13;&#13;&#13;&#13;&#10;&#13;&#13;&#13;&#13;&#13;&#13;&#13;&#13;&#13;&#13;&#10;&lt;?mso-application progid=&quot;Word.Document&quot;?&gt;&#13;&#13;&#13;&#13;&#13;&#13;&#13;&#13;&#13;&#13;&#10;&#13;&#13;&#13;&#13;&#13;&#13;&#13;&#13;&#13;&#13;&#10;&#13;&#13;&#13;&#13;&#13;&#13;&#13;&#13;&#13;&#13;&#10;&#13;&#13;&#13;&#13;&#13;&#13;&#13;&#13;&#13;&#13;&#10;&#13;&#13;&#13;&#13;&#13;&#13;&#13;&#13;&#13;&#13;&#10;&#13;&#13;&#13;&#13;&#13;&#13;&#13;&#13;&#13;&#13;&#10;&#13;&#13;&#13;&#13;&#13;&#13;&#13;&#13;&#13;&#13;&#10;&#13;&#13;&#13;&#13;&#13;&#13;&#13;&#13;&#13;&#13;&#10;&#13;&#13;&#13;&#13;&#13;&#13;&#13;&#13;&#13;&#13;&#10;&lt;w:wordDocument xmlns:aml=&quot;http://schemas.microsoft.com/aml/2001/core&quot; xmlns:wpc=&quot;http://schemas.microsoft.com/office/word/2010/wordprocessingCanvas&quot; xmlns:cx=&quot;http://schemas.microsoft.com/office/drawing/2014/chartex&quot; xmlns:cx1=&quot;http://schemas.microsoft.com/office/drawing/2015/9/8/chartex&quot; xmlns:cx2=&quot;http://schemas.microsoft.com/office/drawing/2015/10/21/chartex&quot; xmlns:cx3=&quot;http://schemas.microsoft.com/office/drawing/2016/5/9/chartex&quot; xmlns:cx4=&quot;http://schemas.microsoft.com/office/drawing/2016/5/10/chartex&quot; xmlns:cx5=&quot;http://schemas.microsoft.com/office/drawing/2016/5/11/chartex&quot; xmlns:cx6=&quot;http://schemas.microsoft.com/office/drawing/2016/5/12/chartex&quot; xmlns:cx7=&quot;http://schemas.microsoft.com/office/drawing/2016/5/13/chartex&quot; xmlns:cx8=&quot;http://schemas.microsoft.com/office/drawing/2016/5/14/chartex&quot; xmlns:cr=&quot;http://schemas.microsoft.com/office/comments/2020/reactions&quot; xmlns:dt=&quot;uuid:C2F41010-65B3-11d1-A29F-00AA00C14882&quot; xmlns:mc=&quot;http://schemas.openxmlformats.org/markup-compatibility/2006&quot; xmlns:aink=&quot;http://schemas.microsoft.com/office/drawing/2016/ink&quot; xmlns:am3d=&quot;http://schemas.microsoft.com/office/drawing/2017/model3d&quot; xmlns:o=&quot;urn:schemas-microsoft-com:office:office&quot; xmlns:oel=&quot;http://schemas.microsoft.com/office/2019/extlst&quot; xmlns:m=&quot;http://schemas.openxmlformats.org/officeDocument/2006/math&quot; xmlns:v=&quot;urn:schemas-microsoft-com:vml&quot; xmlns:w10=&quot;urn:schemas-microsoft-com:office:word&quot; xmlns:w=&quot;http://schemas.microsoft.com/office/word/2003/wordml&quot; xmlns:wx=&quot;http://schemas.microsoft.com/office/word/2003/auxHint&quot; xmlns:wne=&quot;http://schemas.microsoft.com/office/word/2006/wordml&quot; xmlns:wsp=&quot;http://schemas.microsoft.com/office/word/2003/wordml/sp2&quot; xmlns:sl=&quot;http://schemas.microsoft.com/schemaLibrary/2003/core&quot; w:macrosPresent=&quot;no&quot; w:embeddedObjPresent=&quot;no&quot; w:ocxPresent=&quot;no&quot; xml:space=&quot;preserve&quot;&gt;&lt;w:ignoreSubtree w:val=&quot;http://schemas.microsoft.com/office/word/2003/wordml/sp2&quot;/&gt;&lt;o:DocumentProperties&gt;&lt;o:Version&gt;16&lt;/o:Version&gt;&lt;/o:DocumentProperties&gt;&lt;w:docPr&gt;&lt;w:view w:val=&quot;print&quot;/&gt;&lt;w:doNotEmbedSystemFonts/&gt;&lt;w:stylePaneFormatFilter w:val=&quot;3F01&quot;/&gt;&lt;w:defaultTabStop w:val=&quot;720&quot;/&gt;&lt;w:punctuationKerning/&gt;&lt;w:characterSpacingControl w:val=&quot;DontCompress&quot;/&gt;&lt;w:webPageEncoding w:val=&quot;windows-1252&quot;/&gt;&lt;w:optimizeForBrowser/&gt;&lt;w:relyOnVML/&gt;&lt;w:allowPNG/&gt;&lt;w:validateAgainstSchema/&gt;&lt;w:saveInvalidXML w:val=&quot;off&quot;/&gt;&lt;w:ignoreMixedContent w:val=&quot;off&quot;/&gt;&lt;w:alwaysShowPlaceholderText w:val=&quot;off&quot;/&gt;&lt;w:compat&gt;&lt;w:breakWrappedTables/&gt;&lt;w:snapToGridInCell/&gt;&lt;w:applyBreakingRules/&gt;&lt;w:wrapTextWithPunct/&gt;&lt;w:useAsianBreakRules/&gt;&lt;w:dontGrowAutofit/&gt;&lt;/w:compat&gt;&lt;wsp:rsids&gt;&lt;wsp:rsidRoot wsp:val=&quot;002231F7&quot;/&gt;&lt;wsp:rsid wsp:val=&quot;00021D64&quot;/&gt;&lt;wsp:rsid wsp:val=&quot;0002538E&quot;/&gt;&lt;wsp:rsid wsp:val=&quot;00027705&quot;/&gt;&lt;wsp:rsid wsp:val=&quot;000442EB&quot;/&gt;&lt;wsp:rsid wsp:val=&quot;000659A3&quot;/&gt;&lt;wsp:rsid wsp:val=&quot;00073737&quot;/&gt;&lt;wsp:rsid wsp:val=&quot;00075A7D&quot;/&gt;&lt;wsp:rsid wsp:val=&quot;0007706D&quot;/&gt;&lt;wsp:rsid wsp:val=&quot;000773F6&quot;/&gt;&lt;wsp:rsid wsp:val=&quot;000828AE&quot;/&gt;&lt;wsp:rsid wsp:val=&quot;000864B8&quot;/&gt;&lt;wsp:rsid wsp:val=&quot;000877A0&quot;/&gt;&lt;wsp:rsid wsp:val=&quot;000964BF&quot;/&gt;&lt;wsp:rsid wsp:val=&quot;000A11B8&quot;/&gt;&lt;wsp:rsid wsp:val=&quot;000A1912&quot;/&gt;&lt;wsp:rsid wsp:val=&quot;000B7138&quot;/&gt;&lt;wsp:rsid wsp:val=&quot;000B7946&quot;/&gt;&lt;wsp:rsid wsp:val=&quot;000C02C8&quot;/&gt;&lt;wsp:rsid wsp:val=&quot;000C18CD&quot;/&gt;&lt;wsp:rsid wsp:val=&quot;000C2933&quot;/&gt;&lt;wsp:rsid wsp:val=&quot;000D0EF9&quot;/&gt;&lt;wsp:rsid wsp:val=&quot;000D1CAB&quot;/&gt;&lt;wsp:rsid wsp:val=&quot;000F6444&quot;/&gt;&lt;wsp:rsid wsp:val=&quot;00105506&quot;/&gt;&lt;wsp:rsid wsp:val=&quot;0010584D&quot;/&gt;&lt;wsp:rsid wsp:val=&quot;0011177B&quot;/&gt;&lt;wsp:rsid wsp:val=&quot;001231CA&quot;/&gt;&lt;wsp:rsid wsp:val=&quot;00123787&quot;/&gt;&lt;wsp:rsid wsp:val=&quot;001321BF&quot;/&gt;&lt;wsp:rsid wsp:val=&quot;0013355B&quot;/&gt;&lt;wsp:rsid wsp:val=&quot;0015757F&quot;/&gt;&lt;wsp:rsid wsp:val=&quot;00164E6F&quot;/&gt;&lt;wsp:rsid wsp:val=&quot;00174316&quot;/&gt;&lt;wsp:rsid wsp:val=&quot;001805C1&quot;/&gt;&lt;wsp:rsid wsp:val=&quot;001864DD&quot;/&gt;&lt;wsp:rsid wsp:val=&quot;001A3935&quot;/&gt;&lt;wsp:rsid wsp:val=&quot;001B1BE5&quot;/&gt;&lt;wsp:rsid wsp:val=&quot;001B2E6C&quot;/&gt;&lt;wsp:rsid wsp:val=&quot;001C039E&quot;/&gt;&lt;wsp:rsid wsp:val=&quot;001C5D23&quot;/&gt;&lt;wsp:rsid wsp:val=&quot;001D7C41&quot;/&gt;&lt;wsp:rsid wsp:val=&quot;001E628E&quot;/&gt;&lt;wsp:rsid wsp:val=&quot;001E6378&quot;/&gt;&lt;wsp:rsid wsp:val=&quot;001E7EC0&quot;/&gt;&lt;wsp:rsid wsp:val=&quot;001F15EA&quot;/&gt;&lt;wsp:rsid wsp:val=&quot;001F2A75&quot;/&gt;&lt;wsp:rsid wsp:val=&quot;001F35C2&quot;/&gt;&lt;wsp:rsid wsp:val=&quot;001F60AC&quot;/&gt;&lt;wsp:rsid wsp:val=&quot;0020268D&quot;/&gt;&lt;wsp:rsid wsp:val=&quot;00203DC0&quot;/&gt;&lt;wsp:rsid wsp:val=&quot;00204E17&quot;/&gt;&lt;wsp:rsid wsp:val=&quot;00206713&quot;/&gt;&lt;wsp:rsid wsp:val=&quot;002231F7&quot;/&gt;&lt;wsp:rsid wsp:val=&quot;0022526B&quot;/&gt;&lt;wsp:rsid wsp:val=&quot;00230B9A&quot;/&gt;&lt;wsp:rsid wsp:val=&quot;00243EC4&quot;/&gt;&lt;wsp:rsid wsp:val=&quot;002472BB&quot;/&gt;&lt;wsp:rsid wsp:val=&quot;002525BC&quot;/&gt;&lt;wsp:rsid wsp:val=&quot;00263788&quot;/&gt;&lt;wsp:rsid wsp:val=&quot;00267EF8&quot;/&gt;&lt;wsp:rsid wsp:val=&quot;00274E5E&quot;/&gt;&lt;wsp:rsid wsp:val=&quot;0027641D&quot;/&gt;&lt;wsp:rsid wsp:val=&quot;002874F6&quot;/&gt;&lt;wsp:rsid wsp:val=&quot;002A1B2E&quot;/&gt;&lt;wsp:rsid wsp:val=&quot;002A352D&quot;/&gt;&lt;wsp:rsid wsp:val=&quot;002B46E9&quot;/&gt;&lt;wsp:rsid wsp:val=&quot;002B6712&quot;/&gt;&lt;wsp:rsid wsp:val=&quot;002B7D80&quot;/&gt;&lt;wsp:rsid wsp:val=&quot;002C172D&quot;/&gt;&lt;wsp:rsid wsp:val=&quot;002C3B66&quot;/&gt;&lt;wsp:rsid wsp:val=&quot;002C3EB3&quot;/&gt;&lt;wsp:rsid wsp:val=&quot;002C6137&quot;/&gt;&lt;wsp:rsid wsp:val=&quot;002D3034&quot;/&gt;&lt;wsp:rsid wsp:val=&quot;002D3B30&quot;/&gt;&lt;wsp:rsid wsp:val=&quot;002E2168&quot;/&gt;&lt;wsp:rsid wsp:val=&quot;002E388B&quot;/&gt;&lt;wsp:rsid wsp:val=&quot;002E4B68&quot;/&gt;&lt;wsp:rsid wsp:val=&quot;002F1455&quot;/&gt;&lt;wsp:rsid wsp:val=&quot;002F1665&quot;/&gt;&lt;wsp:rsid wsp:val=&quot;00305C9C&quot;/&gt;&lt;wsp:rsid wsp:val=&quot;003061BA&quot;/&gt;&lt;wsp:rsid wsp:val=&quot;00315BC3&quot;/&gt;&lt;wsp:rsid wsp:val=&quot;0032052C&quot;/&gt;&lt;wsp:rsid wsp:val=&quot;00334CA6&quot;/&gt;&lt;wsp:rsid wsp:val=&quot;003428E6&quot;/&gt;&lt;wsp:rsid wsp:val=&quot;00343C94&quot;/&gt;&lt;wsp:rsid wsp:val=&quot;00352F07&quot;/&gt;&lt;wsp:rsid wsp:val=&quot;00357A10&quot;/&gt;&lt;wsp:rsid wsp:val=&quot;00362550&quot;/&gt;&lt;wsp:rsid wsp:val=&quot;00366007&quot;/&gt;&lt;wsp:rsid wsp:val=&quot;00370697&quot;/&gt;&lt;wsp:rsid wsp:val=&quot;003729AF&quot;/&gt;&lt;wsp:rsid wsp:val=&quot;00381C25&quot;/&gt;&lt;wsp:rsid wsp:val=&quot;003826DC&quot;/&gt;&lt;wsp:rsid wsp:val=&quot;0038737D&quot;/&gt;&lt;wsp:rsid wsp:val=&quot;0039290D&quot;/&gt;&lt;wsp:rsid wsp:val=&quot;00392A55&quot;/&gt;&lt;wsp:rsid wsp:val=&quot;003B00DC&quot;/&gt;&lt;wsp:rsid wsp:val=&quot;003C4E3B&quot;/&gt;&lt;wsp:rsid wsp:val=&quot;003D5757&quot;/&gt;&lt;wsp:rsid wsp:val=&quot;003D7E67&quot;/&gt;&lt;wsp:rsid wsp:val=&quot;0040202D&quot;/&gt;&lt;wsp:rsid wsp:val=&quot;00405AB7&quot;/&gt;&lt;wsp:rsid wsp:val=&quot;00416BB9&quot;/&gt;&lt;wsp:rsid wsp:val=&quot;00430EAF&quot;/&gt;&lt;wsp:rsid wsp:val=&quot;004522E5&quot;/&gt;&lt;wsp:rsid wsp:val=&quot;00466ABA&quot;/&gt;&lt;wsp:rsid wsp:val=&quot;00472C66&quot;/&gt;&lt;wsp:rsid wsp:val=&quot;004732EF&quot;/&gt;&lt;wsp:rsid wsp:val=&quot;00483A05&quot;/&gt;&lt;wsp:rsid wsp:val=&quot;004909CD&quot;/&gt;&lt;wsp:rsid wsp:val=&quot;00491D01&quot;/&gt;&lt;wsp:rsid wsp:val=&quot;00492434&quot;/&gt;&lt;wsp:rsid wsp:val=&quot;00496AC2&quot;/&gt;&lt;wsp:rsid wsp:val=&quot;004B36B2&quot;/&gt;&lt;wsp:rsid wsp:val=&quot;004B4D42&quot;/&gt;&lt;wsp:rsid wsp:val=&quot;004D2742&quot;/&gt;&lt;wsp:rsid wsp:val=&quot;004E2098&quot;/&gt;&lt;wsp:rsid wsp:val=&quot;004E7B58&quot;/&gt;&lt;wsp:rsid wsp:val=&quot;00505058&quot;/&gt;&lt;wsp:rsid wsp:val=&quot;005113BD&quot;/&gt;&lt;wsp:rsid wsp:val=&quot;00520D6F&quot;/&gt;&lt;wsp:rsid wsp:val=&quot;00526E28&quot;/&gt;&lt;wsp:rsid wsp:val=&quot;00531E34&quot;/&gt;&lt;wsp:rsid wsp:val=&quot;005372A1&quot;/&gt;&lt;wsp:rsid wsp:val=&quot;00543224&quot;/&gt;&lt;wsp:rsid wsp:val=&quot;00556162&quot;/&gt;&lt;wsp:rsid wsp:val=&quot;00583E77&quot;/&gt;&lt;wsp:rsid wsp:val=&quot;00585E61&quot;/&gt;&lt;wsp:rsid wsp:val=&quot;00586D45&quot;/&gt;&lt;wsp:rsid wsp:val=&quot;005A0E69&quot;/&gt;&lt;wsp:rsid wsp:val=&quot;005B519B&quot;/&gt;&lt;wsp:rsid wsp:val=&quot;005C1A83&quot;/&gt;&lt;wsp:rsid wsp:val=&quot;005C3C29&quot;/&gt;&lt;wsp:rsid wsp:val=&quot;005C52BB&quot;/&gt;&lt;wsp:rsid wsp:val=&quot;005D180A&quot;/&gt;&lt;wsp:rsid wsp:val=&quot;005D7012&quot;/&gt;&lt;wsp:rsid wsp:val=&quot;005E24B4&quot;/&gt;&lt;wsp:rsid wsp:val=&quot;005F6402&quot;/&gt;&lt;wsp:rsid wsp:val=&quot;00606FDA&quot;/&gt;&lt;wsp:rsid wsp:val=&quot;00610A3E&quot;/&gt;&lt;wsp:rsid wsp:val=&quot;00614EE6&quot;/&gt;&lt;wsp:rsid wsp:val=&quot;00621710&quot;/&gt;&lt;wsp:rsid wsp:val=&quot;00626CAD&quot;/&gt;&lt;wsp:rsid wsp:val=&quot;00634D9E&quot;/&gt;&lt;wsp:rsid wsp:val=&quot;00635252&quot;/&gt;&lt;wsp:rsid wsp:val=&quot;006370EE&quot;/&gt;&lt;wsp:rsid wsp:val=&quot;00641074&quot;/&gt;&lt;wsp:rsid wsp:val=&quot;00641531&quot;/&gt;&lt;wsp:rsid wsp:val=&quot;00643C96&quot;/&gt;&lt;wsp:rsid wsp:val=&quot;0065338F&quot;/&gt;&lt;wsp:rsid wsp:val=&quot;00656A60&quot;/&gt;&lt;wsp:rsid wsp:val=&quot;0067028C&quot;/&gt;&lt;wsp:rsid wsp:val=&quot;006B1999&quot;/&gt;&lt;wsp:rsid wsp:val=&quot;006C0F59&quot;/&gt;&lt;wsp:rsid wsp:val=&quot;006C32D8&quot;/&gt;&lt;wsp:rsid wsp:val=&quot;006D1445&quot;/&gt;&lt;wsp:rsid wsp:val=&quot;006D40B4&quot;/&gt;&lt;wsp:rsid wsp:val=&quot;006E04AB&quot;/&gt;&lt;wsp:rsid wsp:val=&quot;006E2036&quot;/&gt;&lt;wsp:rsid wsp:val=&quot;006E665A&quot;/&gt;&lt;wsp:rsid wsp:val=&quot;006F1B99&quot;/&gt;&lt;wsp:rsid wsp:val=&quot;007019CD&quot;/&gt;&lt;wsp:rsid wsp:val=&quot;00703EF7&quot;/&gt;&lt;wsp:rsid wsp:val=&quot;007061AA&quot;/&gt;&lt;wsp:rsid wsp:val=&quot;007107E3&quot;/&gt;&lt;wsp:rsid wsp:val=&quot;0071749A&quot;/&gt;&lt;wsp:rsid wsp:val=&quot;00720A9F&quot;/&gt;&lt;wsp:rsid wsp:val=&quot;00726B40&quot;/&gt;&lt;wsp:rsid wsp:val=&quot;00733F5A&quot;/&gt;&lt;wsp:rsid wsp:val=&quot;00736F5C&quot;/&gt;&lt;wsp:rsid wsp:val=&quot;00747785&quot;/&gt;&lt;wsp:rsid wsp:val=&quot;00756905&quot;/&gt;&lt;wsp:rsid wsp:val=&quot;00762773&quot;/&gt;&lt;wsp:rsid wsp:val=&quot;007A13B9&quot;/&gt;&lt;wsp:rsid wsp:val=&quot;007A66D9&quot;/&gt;&lt;wsp:rsid wsp:val=&quot;007B12F0&quot;/&gt;&lt;wsp:rsid wsp:val=&quot;007B1585&quot;/&gt;&lt;wsp:rsid wsp:val=&quot;007D1215&quot;/&gt;&lt;wsp:rsid wsp:val=&quot;007F200F&quot;/&gt;&lt;wsp:rsid wsp:val=&quot;00805D06&quot;/&gt;&lt;wsp:rsid wsp:val=&quot;00813274&quot;/&gt;&lt;wsp:rsid wsp:val=&quot;00816205&quot;/&gt;&lt;wsp:rsid wsp:val=&quot;00823330&quot;/&gt;&lt;wsp:rsid wsp:val=&quot;00824C64&quot;/&gt;&lt;wsp:rsid wsp:val=&quot;00831ABA&quot;/&gt;&lt;wsp:rsid wsp:val=&quot;0084106B&quot;/&gt;&lt;wsp:rsid wsp:val=&quot;008474D8&quot;/&gt;&lt;wsp:rsid wsp:val=&quot;008476AD&quot;/&gt;&lt;wsp:rsid wsp:val=&quot;00855C95&quot;/&gt;&lt;wsp:rsid wsp:val=&quot;0085656E&quot;/&gt;&lt;wsp:rsid wsp:val=&quot;00870F94&quot;/&gt;&lt;wsp:rsid wsp:val=&quot;00873368&quot;/&gt;&lt;wsp:rsid wsp:val=&quot;008828F9&quot;/&gt;&lt;wsp:rsid wsp:val=&quot;008836C8&quot;/&gt;&lt;wsp:rsid wsp:val=&quot;008874FC&quot;/&gt;&lt;wsp:rsid wsp:val=&quot;00891ECA&quot;/&gt;&lt;wsp:rsid wsp:val=&quot;00893C0F&quot;/&gt;&lt;wsp:rsid wsp:val=&quot;008A4593&quot;/&gt;&lt;wsp:rsid wsp:val=&quot;008B2DC6&quot;/&gt;&lt;wsp:rsid wsp:val=&quot;008C0824&quot;/&gt;&lt;wsp:rsid wsp:val=&quot;008C3DC6&quot;/&gt;&lt;wsp:rsid wsp:val=&quot;008C5328&quot;/&gt;&lt;wsp:rsid wsp:val=&quot;008D3205&quot;/&gt;&lt;wsp:rsid wsp:val=&quot;008D39F7&quot;/&gt;&lt;wsp:rsid wsp:val=&quot;008E24A5&quot;/&gt;&lt;wsp:rsid wsp:val=&quot;00907311&quot;/&gt;&lt;wsp:rsid wsp:val=&quot;00917648&quot;/&gt;&lt;wsp:rsid wsp:val=&quot;00921400&quot;/&gt;&lt;wsp:rsid wsp:val=&quot;00922867&quot;/&gt;&lt;wsp:rsid wsp:val=&quot;00925A32&quot;/&gt;&lt;wsp:rsid wsp:val=&quot;0093462C&quot;/&gt;&lt;wsp:rsid wsp:val=&quot;0095374B&quot;/&gt;&lt;wsp:rsid wsp:val=&quot;00962143&quot;/&gt;&lt;wsp:rsid wsp:val=&quot;0096567F&quot;/&gt;&lt;wsp:rsid wsp:val=&quot;009662BB&quot;/&gt;&lt;wsp:rsid wsp:val=&quot;00967F3E&quot;/&gt;&lt;wsp:rsid wsp:val=&quot;00973B9F&quot;/&gt;&lt;wsp:rsid wsp:val=&quot;0098095D&quot;/&gt;&lt;wsp:rsid wsp:val=&quot;00983724&quot;/&gt;&lt;wsp:rsid wsp:val=&quot;009A48A2&quot;/&gt;&lt;wsp:rsid wsp:val=&quot;009C1FC1&quot;/&gt;&lt;wsp:rsid wsp:val=&quot;009C31A8&quot;/&gt;&lt;wsp:rsid wsp:val=&quot;009D036D&quot;/&gt;&lt;wsp:rsid wsp:val=&quot;009E2DF2&quot;/&gt;&lt;wsp:rsid wsp:val=&quot;009E7E1A&quot;/&gt;&lt;wsp:rsid wsp:val=&quot;009F7D60&quot;/&gt;&lt;wsp:rsid wsp:val=&quot;00A02667&quot;/&gt;&lt;wsp:rsid wsp:val=&quot;00A04387&quot;/&gt;&lt;wsp:rsid wsp:val=&quot;00A130C0&quot;/&gt;&lt;wsp:rsid wsp:val=&quot;00A13ADF&quot;/&gt;&lt;wsp:rsid wsp:val=&quot;00A179E9&quot;/&gt;&lt;wsp:rsid wsp:val=&quot;00A21444&quot;/&gt;&lt;wsp:rsid wsp:val=&quot;00A2225E&quot;/&gt;&lt;wsp:rsid wsp:val=&quot;00A25BA6&quot;/&gt;&lt;wsp:rsid wsp:val=&quot;00A30601&quot;/&gt;&lt;wsp:rsid wsp:val=&quot;00A31B4B&quot;/&gt;&lt;wsp:rsid wsp:val=&quot;00A3644A&quot;/&gt;&lt;wsp:rsid wsp:val=&quot;00A53775&quot;/&gt;&lt;wsp:rsid wsp:val=&quot;00A53869&quot;/&gt;&lt;wsp:rsid wsp:val=&quot;00A61274&quot;/&gt;&lt;wsp:rsid wsp:val=&quot;00A618A9&quot;/&gt;&lt;wsp:rsid wsp:val=&quot;00A65E2A&quot;/&gt;&lt;wsp:rsid wsp:val=&quot;00A662B9&quot;/&gt;&lt;wsp:rsid wsp:val=&quot;00A71892&quot;/&gt;&lt;wsp:rsid wsp:val=&quot;00A7307D&quot;/&gt;&lt;wsp:rsid wsp:val=&quot;00A96AD1&quot;/&gt;&lt;wsp:rsid wsp:val=&quot;00AA63F8&quot;/&gt;&lt;wsp:rsid wsp:val=&quot;00AB4A9A&quot;/&gt;&lt;wsp:rsid wsp:val=&quot;00AC346B&quot;/&gt;&lt;wsp:rsid wsp:val=&quot;00AE5A46&quot;/&gt;&lt;wsp:rsid wsp:val=&quot;00B03C5C&quot;/&gt;&lt;wsp:rsid wsp:val=&quot;00B04552&quot;/&gt;&lt;wsp:rsid wsp:val=&quot;00B105EE&quot;/&gt;&lt;wsp:rsid wsp:val=&quot;00B14AA0&quot;/&gt;&lt;wsp:rsid wsp:val=&quot;00B24D3C&quot;/&gt;&lt;wsp:rsid wsp:val=&quot;00B541A9&quot;/&gt;&lt;wsp:rsid wsp:val=&quot;00B60808&quot;/&gt;&lt;wsp:rsid wsp:val=&quot;00B641AE&quot;/&gt;&lt;wsp:rsid wsp:val=&quot;00B8366E&quot;/&gt;&lt;wsp:rsid wsp:val=&quot;00B8532E&quot;/&gt;&lt;wsp:rsid wsp:val=&quot;00B86798&quot;/&gt;&lt;wsp:rsid wsp:val=&quot;00B9390A&quot;/&gt;&lt;wsp:rsid wsp:val=&quot;00B963E6&quot;/&gt;&lt;wsp:rsid wsp:val=&quot;00BA524A&quot;/&gt;&lt;wsp:rsid wsp:val=&quot;00BB77D5&quot;/&gt;&lt;wsp:rsid wsp:val=&quot;00BC7E42&quot;/&gt;&lt;wsp:rsid wsp:val=&quot;00BD033D&quot;/&gt;&lt;wsp:rsid wsp:val=&quot;00BD16D3&quot;/&gt;&lt;wsp:rsid wsp:val=&quot;00BD18B3&quot;/&gt;&lt;wsp:rsid wsp:val=&quot;00BD4B18&quot;/&gt;&lt;wsp:rsid wsp:val=&quot;00BE0B6E&quot;/&gt;&lt;wsp:rsid wsp:val=&quot;00BE4F7E&quot;/&gt;&lt;wsp:rsid wsp:val=&quot;00BE4FCA&quot;/&gt;&lt;wsp:rsid wsp:val=&quot;00BF1760&quot;/&gt;&lt;wsp:rsid wsp:val=&quot;00C0035A&quot;/&gt;&lt;wsp:rsid wsp:val=&quot;00C1445B&quot;/&gt;&lt;wsp:rsid wsp:val=&quot;00C176C2&quot;/&gt;&lt;wsp:rsid wsp:val=&quot;00C231EC&quot;/&gt;&lt;wsp:rsid wsp:val=&quot;00C27839&quot;/&gt;&lt;wsp:rsid wsp:val=&quot;00C33757&quot;/&gt;&lt;wsp:rsid wsp:val=&quot;00C45204&quot;/&gt;&lt;wsp:rsid wsp:val=&quot;00C57176&quot;/&gt;&lt;wsp:rsid wsp:val=&quot;00C629DD&quot;/&gt;&lt;wsp:rsid wsp:val=&quot;00C63368&quot;/&gt;&lt;wsp:rsid wsp:val=&quot;00C8443F&quot;/&gt;&lt;wsp:rsid wsp:val=&quot;00C8671E&quot;/&gt;&lt;wsp:rsid wsp:val=&quot;00C869B7&quot;/&gt;&lt;wsp:rsid wsp:val=&quot;00C93565&quot;/&gt;&lt;wsp:rsid wsp:val=&quot;00CA0A2A&quot;/&gt;&lt;wsp:rsid wsp:val=&quot;00CA1DE1&quot;/&gt;&lt;wsp:rsid wsp:val=&quot;00CC4D9B&quot;/&gt;&lt;wsp:rsid wsp:val=&quot;00CC6725&quot;/&gt;&lt;wsp:rsid wsp:val=&quot;00CC6936&quot;/&gt;&lt;wsp:rsid wsp:val=&quot;00CC69A7&quot;/&gt;&lt;wsp:rsid wsp:val=&quot;00CD5ACA&quot;/&gt;&lt;wsp:rsid wsp:val=&quot;00CF4C6F&quot;/&gt;&lt;wsp:rsid wsp:val=&quot;00D0142C&quot;/&gt;&lt;wsp:rsid wsp:val=&quot;00D12788&quot;/&gt;&lt;wsp:rsid wsp:val=&quot;00D12DAB&quot;/&gt;&lt;wsp:rsid wsp:val=&quot;00D20812&quot;/&gt;&lt;wsp:rsid wsp:val=&quot;00D34E1B&quot;/&gt;&lt;wsp:rsid wsp:val=&quot;00D42250&quot;/&gt;&lt;wsp:rsid wsp:val=&quot;00D46864&quot;/&gt;&lt;wsp:rsid wsp:val=&quot;00D52873&quot;/&gt;&lt;wsp:rsid wsp:val=&quot;00D6256C&quot;/&gt;&lt;wsp:rsid wsp:val=&quot;00D65729&quot;/&gt;&lt;wsp:rsid wsp:val=&quot;00D6616E&quot;/&gt;&lt;wsp:rsid wsp:val=&quot;00D669AB&quot;/&gt;&lt;wsp:rsid wsp:val=&quot;00D935C7&quot;/&gt;&lt;wsp:rsid wsp:val=&quot;00D93D77&quot;/&gt;&lt;wsp:rsid wsp:val=&quot;00DB1A45&quot;/&gt;&lt;wsp:rsid wsp:val=&quot;00DD28BC&quot;/&gt;&lt;wsp:rsid wsp:val=&quot;00DD410E&quot;/&gt;&lt;wsp:rsid wsp:val=&quot;00DD43B2&quot;/&gt;&lt;wsp:rsid wsp:val=&quot;00DD66DC&quot;/&gt;&lt;wsp:rsid wsp:val=&quot;00DE3183&quot;/&gt;&lt;wsp:rsid wsp:val=&quot;00DE3B01&quot;/&gt;&lt;wsp:rsid wsp:val=&quot;00DE5757&quot;/&gt;&lt;wsp:rsid wsp:val=&quot;00DE718E&quot;/&gt;&lt;wsp:rsid wsp:val=&quot;00DF24BD&quot;/&gt;&lt;wsp:rsid wsp:val=&quot;00DF2E0B&quot;/&gt;&lt;wsp:rsid wsp:val=&quot;00E012FF&quot;/&gt;&lt;wsp:rsid wsp:val=&quot;00E0341F&quot;/&gt;&lt;wsp:rsid wsp:val=&quot;00E25FFD&quot;/&gt;&lt;wsp:rsid wsp:val=&quot;00E41F54&quot;/&gt;&lt;wsp:rsid wsp:val=&quot;00E45B38&quot;/&gt;&lt;wsp:rsid wsp:val=&quot;00E53062&quot;/&gt;&lt;wsp:rsid wsp:val=&quot;00E73AB0&quot;/&gt;&lt;wsp:rsid wsp:val=&quot;00E87663&quot;/&gt;&lt;wsp:rsid wsp:val=&quot;00E958FB&quot;/&gt;&lt;wsp:rsid wsp:val=&quot;00EA190A&quot;/&gt;&lt;wsp:rsid wsp:val=&quot;00EC1932&quot;/&gt;&lt;wsp:rsid wsp:val=&quot;00EC4336&quot;/&gt;&lt;wsp:rsid wsp:val=&quot;00ED0B9E&quot;/&gt;&lt;wsp:rsid wsp:val=&quot;00EE16EF&quot;/&gt;&lt;wsp:rsid wsp:val=&quot;00EE1B69&quot;/&gt;&lt;wsp:rsid wsp:val=&quot;00EF04B3&quot;/&gt;&lt;wsp:rsid wsp:val=&quot;00EF18BD&quot;/&gt;&lt;wsp:rsid wsp:val=&quot;00EF338A&quot;/&gt;&lt;wsp:rsid wsp:val=&quot;00EF4C96&quot;/&gt;&lt;wsp:rsid wsp:val=&quot;00EF5D24&quot;/&gt;&lt;wsp:rsid wsp:val=&quot;00EF651E&quot;/&gt;&lt;wsp:rsid wsp:val=&quot;00F011AC&quot;/&gt;&lt;wsp:rsid wsp:val=&quot;00F06AE2&quot;/&gt;&lt;wsp:rsid wsp:val=&quot;00F34222&quot;/&gt;&lt;wsp:rsid wsp:val=&quot;00F505EB&quot;/&gt;&lt;wsp:rsid wsp:val=&quot;00F603F0&quot;/&gt;&lt;wsp:rsid wsp:val=&quot;00F64E7A&quot;/&gt;&lt;wsp:rsid wsp:val=&quot;00F713B6&quot;/&gt;&lt;wsp:rsid wsp:val=&quot;00F82492&quot;/&gt;&lt;wsp:rsid wsp:val=&quot;00F82D81&quot;/&gt;&lt;wsp:rsid wsp:val=&quot;00F91E64&quot;/&gt;&lt;wsp:rsid wsp:val=&quot;00F95E43&quot;/&gt;&lt;wsp:rsid wsp:val=&quot;00FA4CC4&quot;/&gt;&lt;wsp:rsid wsp:val=&quot;00FA7553&quot;/&gt;&lt;wsp:rsid wsp:val=&quot;00FB7A55&quot;/&gt;&lt;wsp:rsid wsp:val=&quot;00FE277A&quot;/&gt;&lt;wsp:rsid wsp:val=&quot;00FF7DA1&quot;/&gt;&lt;/wsp:rsids&gt;&lt;/w:docPr&gt;&lt;w:body&gt;&lt;wx:sect&gt;&lt;w:p wsp:rsidR=&quot;00000000&quot; wsp:rsidRDefault=&quot;000964BF&quot; wsp:rsidP=&quot;000964BF&quot;&gt;&lt;m:oMathPara&gt;&lt;m:oMath&gt;&lt;m:sSub&gt;&lt;m:sSubPr&gt;&lt;m:ctrlPr&gt;&lt;w:rPr&gt;&lt;w:rFonts w:ascii=&quot;Cambria Math&quot; w:h-ansi=&quot;Cambria Math&quot; w:cs=&quot;Arial&quot;/&gt;&lt;wx:font wx:val=&quot;Cambria Math&quot;/&gt;&lt;w:i-cs/&gt;&lt;/w:rPr&gt;&lt;/m:ctrlPr&gt;&lt;/m:sSubPr&gt;&lt;m:e&gt;&lt;m:r&gt;&lt;m:rPr&gt;&lt;m:sty m:val=&quot;p&quot;/&gt;&lt;/m:rPr&gt;&lt;w:rPr&gt;&lt;w:rFonts w:ascii=&quot;Cambria Math&quot; w:h-ansi=&quot;Cambria Math&quot; w:cs=&quot;Arial&quot;/&gt;&lt;wx:font wx:val=&quot;Cambria Math&quot;/&gt;&lt;w:i-cs/&gt;&lt;/w:rPr&gt;&lt;m:t&gt;S&lt;/m:t&gt;&lt;/m:r&gt;&lt;m:ctrlPr&gt;&lt;w:rPr&gt;&lt;w:rFonts w:ascii=&quot;Cambria Math&quot; w:fareast=&quot;Calibri&quot; w:h-ansi=&quot;Cambria Math&quot; w:cs=&quot;Arial&quot;/&gt;&lt;wx:font wx:val=&quot;Cambria Math&quot;/&gt;&lt;w:i-cs/&gt;&lt;w:kern w:val=&quot;2&quot;/&gt;&lt;/w:rPr&gt;&lt;/m:ctrlPr&gt;&lt;/m:e&gt;&lt;m:sub&gt;&lt;m:r&gt;&lt;m:rPr&gt;&lt;m:sty m:val=&quot;p&quot;/&gt;&lt;/m:rPr&gt;&lt;w:rPr&gt;&lt;w:rFonts w:ascii=&quot;Cambria Math&quot; w:h-ansi=&quot;Cambria Math&quot; w:cs=&quot;Arial&quot;/&gt;&lt;wx:font wx:val=&quot;Cambria Math&quot;/&gt;&lt;w:i-cs/&gt;&lt;/w:rPr&gt;&lt;m:t&gt;arc&lt;/m:t&gt;&lt;/m:r&gt;&lt;m:ctrlPr&gt;&lt;w:rPr&gt;&lt;w:rFonts w:ascii=&quot;Cambria Math&quot; w:fareast=&quot;Calibri&quot; w:h-ansi=&quot;Cambria Math&quot; w:cs=&quot;Arial&quot;/&gt;&lt;wx:font wx:val=&quot;Cambria Math&quot;/&gt;&lt;w:i-cs/&gt;&lt;w:kern w:val=&quot;2&quot;/&gt;&lt;/w:rPr&gt;&lt;/m:ctrlPr&gt;&lt;/m:sub&gt;&lt;/m:sSub&gt;&lt;/m:oMath&gt;&lt;/m:oMathPara&gt;&lt;/w:p&gt;&lt;w:sectPr wsp:rsidR=&quot;00000000&quot;&gt;&lt;w:pgSz w:w=&quot;12240&quot; w:h=&quot;15840&quot;/&gt;&lt;w:pgMar w:top=&quot;1440&quot; w:right=&quot;1440&quot; w:bottom=&quot;1440&quot; w:left=&quot;1440&quot; w:header=&quot;720&quot; w:footer=&quot;720&quot; w:gutter=&quot;0&quot;/&gt;&lt;w:cols w:space=&quot;720&quot;/&gt;&lt;/w:sectPr&gt;&lt;/wx:sect&gt;&lt;/w:body&gt;&lt;/w:wordDocument&gt;">
+                <v:shape id="_x0000_i1030" type="#_x0000_t75" alt="" style="width:20.1pt;height:14.25pt;mso-width-percent:0;mso-height-percent:0;mso-width-percent:0;mso-height-percent:0" equationxml="&lt;?xml version=&quot;1.0&quot; encoding=&quot;UTF-8&quot; standalone=&quot;yes&quot;?&gt;&#13;&#13;&#13;&#13;&#13;&#13;&#13;&#13;&#13;&#13;&#13;&#10;&#13;&#13;&#13;&#13;&#13;&#13;&#13;&#13;&#13;&#13;&#13;&#10;&#13;&#13;&#13;&#13;&#13;&#13;&#13;&#13;&#13;&#13;&#13;&#10;&#13;&#13;&#13;&#13;&#13;&#13;&#13;&#13;&#13;&#13;&#13;&#10;&#13;&#13;&#13;&#13;&#13;&#13;&#13;&#13;&#13;&#13;&#13;&#10;&#13;&#13;&#13;&#13;&#13;&#13;&#13;&#13;&#13;&#13;&#13;&#10;&#13;&#13;&#13;&#13;&#13;&#13;&#13;&#13;&#13;&#13;&#13;&#10;&#13;&#13;&#13;&#13;&#13;&#13;&#13;&#13;&#13;&#13;&#13;&#10;&#13;&#13;&#13;&#13;&#13;&#13;&#13;&#13;&#13;&#13;&#13;&#10;&lt;?mso-application progid=&quot;Word.Document&quot;?&gt;&#13;&#13;&#13;&#13;&#13;&#13;&#13;&#13;&#13;&#13;&#13;&#10;&#13;&#13;&#13;&#13;&#13;&#13;&#13;&#13;&#13;&#13;&#13;&#10;&#13;&#13;&#13;&#13;&#13;&#13;&#13;&#13;&#13;&#13;&#13;&#10;&#13;&#13;&#13;&#13;&#13;&#13;&#13;&#13;&#13;&#13;&#13;&#10;&#13;&#13;&#13;&#13;&#13;&#13;&#13;&#13;&#13;&#13;&#13;&#10;&#13;&#13;&#13;&#13;&#13;&#13;&#13;&#13;&#13;&#13;&#13;&#10;&#13;&#13;&#13;&#13;&#13;&#13;&#13;&#13;&#13;&#13;&#13;&#10;&#13;&#13;&#13;&#13;&#13;&#13;&#13;&#13;&#13;&#13;&#13;&#10;&#13;&#13;&#13;&#13;&#13;&#13;&#13;&#13;&#13;&#13;&#13;&#10;&lt;w:wordDocument xmlns:aml=&quot;http://schemas.microsoft.com/aml/2001/core&quot; xmlns:wpc=&quot;http://schemas.microsoft.com/office/word/2010/wordprocessingCanvas&quot; xmlns:cx=&quot;http://schemas.microsoft.com/office/drawing/2014/chartex&quot; xmlns:cx1=&quot;http://schemas.microsoft.com/office/drawing/2015/9/8/chartex&quot; xmlns:cx2=&quot;http://schemas.microsoft.com/office/drawing/2015/10/21/chartex&quot; xmlns:cx3=&quot;http://schemas.microsoft.com/office/drawing/2016/5/9/chartex&quot; xmlns:cx4=&quot;http://schemas.microsoft.com/office/drawing/2016/5/10/chartex&quot; xmlns:cx5=&quot;http://schemas.microsoft.com/office/drawing/2016/5/11/chartex&quot; xmlns:cx6=&quot;http://schemas.microsoft.com/office/drawing/2016/5/12/chartex&quot; xmlns:cx7=&quot;http://schemas.microsoft.com/office/drawing/2016/5/13/chartex&quot; xmlns:cx8=&quot;http://schemas.microsoft.com/office/drawing/2016/5/14/chartex&quot; xmlns:cr=&quot;http://schemas.microsoft.com/office/comments/2020/reactions&quot; xmlns:dt=&quot;uuid:C2F41010-65B3-11d1-A29F-00AA00C14882&quot; xmlns:mc=&quot;http://schemas.openxmlformats.org/markup-compatibility/2006&quot; xmlns:aink=&quot;http://schemas.microsoft.com/office/drawing/2016/ink&quot; xmlns:am3d=&quot;http://schemas.microsoft.com/office/drawing/2017/model3d&quot; xmlns:o=&quot;urn:schemas-microsoft-com:office:office&quot; xmlns:oel=&quot;http://schemas.microsoft.com/office/2019/extlst&quot; xmlns:m=&quot;http://schemas.openxmlformats.org/officeDocument/2006/math&quot; xmlns:v=&quot;urn:schemas-microsoft-com:vml&quot; xmlns:w10=&quot;urn:schemas-microsoft-com:office:word&quot; xmlns:w=&quot;http://schemas.microsoft.com/office/word/2003/wordml&quot; xmlns:wx=&quot;http://schemas.microsoft.com/office/word/2003/auxHint&quot; xmlns:wne=&quot;http://schemas.microsoft.com/office/word/2006/wordml&quot; xmlns:wsp=&quot;http://schemas.microsoft.com/office/word/2003/wordml/sp2&quot; xmlns:sl=&quot;http://schemas.microsoft.com/schemaLibrary/2003/core&quot; w:macrosPresent=&quot;no&quot; w:embeddedObjPresent=&quot;no&quot; w:ocxPresent=&quot;no&quot; xml:space=&quot;preserve&quot;&gt;&lt;w:ignoreSubtree w:val=&quot;http://schemas.microsoft.com/office/word/2003/wordml/sp2&quot;/&gt;&lt;o:DocumentProperties&gt;&lt;o:Version&gt;16&lt;/o:Version&gt;&lt;/o:DocumentProperties&gt;&lt;w:docPr&gt;&lt;w:view w:val=&quot;print&quot;/&gt;&lt;w:doNotEmbedSystemFonts/&gt;&lt;w:stylePaneFormatFilter w:val=&quot;3F01&quot;/&gt;&lt;w:defaultTabStop w:val=&quot;720&quot;/&gt;&lt;w:punctuationKerning/&gt;&lt;w:characterSpacingControl w:val=&quot;DontCompress&quot;/&gt;&lt;w:webPageEncoding w:val=&quot;windows-1252&quot;/&gt;&lt;w:optimizeForBrowser/&gt;&lt;w:relyOnVML/&gt;&lt;w:allowPNG/&gt;&lt;w:validateAgainstSchema/&gt;&lt;w:saveInvalidXML w:val=&quot;off&quot;/&gt;&lt;w:ignoreMixedContent w:val=&quot;off&quot;/&gt;&lt;w:alwaysShowPlaceholderText w:val=&quot;off&quot;/&gt;&lt;w:compat&gt;&lt;w:breakWrappedTables/&gt;&lt;w:snapToGridInCell/&gt;&lt;w:applyBreakingRules/&gt;&lt;w:wrapTextWithPunct/&gt;&lt;w:useAsianBreakRules/&gt;&lt;w:dontGrowAutofit/&gt;&lt;/w:compat&gt;&lt;wsp:rsids&gt;&lt;wsp:rsidRoot wsp:val=&quot;002231F7&quot;/&gt;&lt;wsp:rsid wsp:val=&quot;00021D64&quot;/&gt;&lt;wsp:rsid wsp:val=&quot;0002538E&quot;/&gt;&lt;wsp:rsid wsp:val=&quot;00027705&quot;/&gt;&lt;wsp:rsid wsp:val=&quot;000442EB&quot;/&gt;&lt;wsp:rsid wsp:val=&quot;000659A3&quot;/&gt;&lt;wsp:rsid wsp:val=&quot;00073737&quot;/&gt;&lt;wsp:rsid wsp:val=&quot;00075A7D&quot;/&gt;&lt;wsp:rsid wsp:val=&quot;0007706D&quot;/&gt;&lt;wsp:rsid wsp:val=&quot;000773F6&quot;/&gt;&lt;wsp:rsid wsp:val=&quot;000828AE&quot;/&gt;&lt;wsp:rsid wsp:val=&quot;000864B8&quot;/&gt;&lt;wsp:rsid wsp:val=&quot;000877A0&quot;/&gt;&lt;wsp:rsid wsp:val=&quot;000964BF&quot;/&gt;&lt;wsp:rsid wsp:val=&quot;000A11B8&quot;/&gt;&lt;wsp:rsid wsp:val=&quot;000A1912&quot;/&gt;&lt;wsp:rsid wsp:val=&quot;000B7138&quot;/&gt;&lt;wsp:rsid wsp:val=&quot;000B7946&quot;/&gt;&lt;wsp:rsid wsp:val=&quot;000C02C8&quot;/&gt;&lt;wsp:rsid wsp:val=&quot;000C18CD&quot;/&gt;&lt;wsp:rsid wsp:val=&quot;000C2933&quot;/&gt;&lt;wsp:rsid wsp:val=&quot;000D0EF9&quot;/&gt;&lt;wsp:rsid wsp:val=&quot;000D1CAB&quot;/&gt;&lt;wsp:rsid wsp:val=&quot;000F6444&quot;/&gt;&lt;wsp:rsid wsp:val=&quot;00105506&quot;/&gt;&lt;wsp:rsid wsp:val=&quot;0010584D&quot;/&gt;&lt;wsp:rsid wsp:val=&quot;0011177B&quot;/&gt;&lt;wsp:rsid wsp:val=&quot;001231CA&quot;/&gt;&lt;wsp:rsid wsp:val=&quot;00123787&quot;/&gt;&lt;wsp:rsid wsp:val=&quot;001321BF&quot;/&gt;&lt;wsp:rsid wsp:val=&quot;0013355B&quot;/&gt;&lt;wsp:rsid wsp:val=&quot;0015757F&quot;/&gt;&lt;wsp:rsid wsp:val=&quot;00164E6F&quot;/&gt;&lt;wsp:rsid wsp:val=&quot;00174316&quot;/&gt;&lt;wsp:rsid wsp:val=&quot;001805C1&quot;/&gt;&lt;wsp:rsid wsp:val=&quot;001864DD&quot;/&gt;&lt;wsp:rsid wsp:val=&quot;001A3935&quot;/&gt;&lt;wsp:rsid wsp:val=&quot;001B1BE5&quot;/&gt;&lt;wsp:rsid wsp:val=&quot;001B2E6C&quot;/&gt;&lt;wsp:rsid wsp:val=&quot;001C039E&quot;/&gt;&lt;wsp:rsid wsp:val=&quot;001C5D23&quot;/&gt;&lt;wsp:rsid wsp:val=&quot;001D7C41&quot;/&gt;&lt;wsp:rsid wsp:val=&quot;001E628E&quot;/&gt;&lt;wsp:rsid wsp:val=&quot;001E6378&quot;/&gt;&lt;wsp:rsid wsp:val=&quot;001E7EC0&quot;/&gt;&lt;wsp:rsid wsp:val=&quot;001F15EA&quot;/&gt;&lt;wsp:rsid wsp:val=&quot;001F2A75&quot;/&gt;&lt;wsp:rsid wsp:val=&quot;001F35C2&quot;/&gt;&lt;wsp:rsid wsp:val=&quot;001F60AC&quot;/&gt;&lt;wsp:rsid wsp:val=&quot;0020268D&quot;/&gt;&lt;wsp:rsid wsp:val=&quot;00203DC0&quot;/&gt;&lt;wsp:rsid wsp:val=&quot;00204E17&quot;/&gt;&lt;wsp:rsid wsp:val=&quot;00206713&quot;/&gt;&lt;wsp:rsid wsp:val=&quot;002231F7&quot;/&gt;&lt;wsp:rsid wsp:val=&quot;0022526B&quot;/&gt;&lt;wsp:rsid wsp:val=&quot;00230B9A&quot;/&gt;&lt;wsp:rsid wsp:val=&quot;00243EC4&quot;/&gt;&lt;wsp:rsid wsp:val=&quot;002472BB&quot;/&gt;&lt;wsp:rsid wsp:val=&quot;002525BC&quot;/&gt;&lt;wsp:rsid wsp:val=&quot;00263788&quot;/&gt;&lt;wsp:rsid wsp:val=&quot;00267EF8&quot;/&gt;&lt;wsp:rsid wsp:val=&quot;00274E5E&quot;/&gt;&lt;wsp:rsid wsp:val=&quot;0027641D&quot;/&gt;&lt;wsp:rsid wsp:val=&quot;002874F6&quot;/&gt;&lt;wsp:rsid wsp:val=&quot;002A1B2E&quot;/&gt;&lt;wsp:rsid wsp:val=&quot;002A352D&quot;/&gt;&lt;wsp:rsid wsp:val=&quot;002B46E9&quot;/&gt;&lt;wsp:rsid wsp:val=&quot;002B6712&quot;/&gt;&lt;wsp:rsid wsp:val=&quot;002B7D80&quot;/&gt;&lt;wsp:rsid wsp:val=&quot;002C172D&quot;/&gt;&lt;wsp:rsid wsp:val=&quot;002C3B66&quot;/&gt;&lt;wsp:rsid wsp:val=&quot;002C3EB3&quot;/&gt;&lt;wsp:rsid wsp:val=&quot;002C6137&quot;/&gt;&lt;wsp:rsid wsp:val=&quot;002D3034&quot;/&gt;&lt;wsp:rsid wsp:val=&quot;002D3B30&quot;/&gt;&lt;wsp:rsid wsp:val=&quot;002E2168&quot;/&gt;&lt;wsp:rsid wsp:val=&quot;002E388B&quot;/&gt;&lt;wsp:rsid wsp:val=&quot;002E4B68&quot;/&gt;&lt;wsp:rsid wsp:val=&quot;002F1455&quot;/&gt;&lt;wsp:rsid wsp:val=&quot;002F1665&quot;/&gt;&lt;wsp:rsid wsp:val=&quot;00305C9C&quot;/&gt;&lt;wsp:rsid wsp:val=&quot;003061BA&quot;/&gt;&lt;wsp:rsid wsp:val=&quot;00315BC3&quot;/&gt;&lt;wsp:rsid wsp:val=&quot;0032052C&quot;/&gt;&lt;wsp:rsid wsp:val=&quot;00334CA6&quot;/&gt;&lt;wsp:rsid wsp:val=&quot;003428E6&quot;/&gt;&lt;wsp:rsid wsp:val=&quot;00343C94&quot;/&gt;&lt;wsp:rsid wsp:val=&quot;00352F07&quot;/&gt;&lt;wsp:rsid wsp:val=&quot;00357A10&quot;/&gt;&lt;wsp:rsid wsp:val=&quot;00362550&quot;/&gt;&lt;wsp:rsid wsp:val=&quot;00366007&quot;/&gt;&lt;wsp:rsid wsp:val=&quot;00370697&quot;/&gt;&lt;wsp:rsid wsp:val=&quot;003729AF&quot;/&gt;&lt;wsp:rsid wsp:val=&quot;00381C25&quot;/&gt;&lt;wsp:rsid wsp:val=&quot;003826DC&quot;/&gt;&lt;wsp:rsid wsp:val=&quot;0038737D&quot;/&gt;&lt;wsp:rsid wsp:val=&quot;0039290D&quot;/&gt;&lt;wsp:rsid wsp:val=&quot;00392A55&quot;/&gt;&lt;wsp:rsid wsp:val=&quot;003B00DC&quot;/&gt;&lt;wsp:rsid wsp:val=&quot;003C4E3B&quot;/&gt;&lt;wsp:rsid wsp:val=&quot;003D5757&quot;/&gt;&lt;wsp:rsid wsp:val=&quot;003D7E67&quot;/&gt;&lt;wsp:rsid wsp:val=&quot;0040202D&quot;/&gt;&lt;wsp:rsid wsp:val=&quot;00405AB7&quot;/&gt;&lt;wsp:rsid wsp:val=&quot;00416BB9&quot;/&gt;&lt;wsp:rsid wsp:val=&quot;00430EAF&quot;/&gt;&lt;wsp:rsid wsp:val=&quot;004522E5&quot;/&gt;&lt;wsp:rsid wsp:val=&quot;00466ABA&quot;/&gt;&lt;wsp:rsid wsp:val=&quot;00472C66&quot;/&gt;&lt;wsp:rsid wsp:val=&quot;004732EF&quot;/&gt;&lt;wsp:rsid wsp:val=&quot;00483A05&quot;/&gt;&lt;wsp:rsid wsp:val=&quot;004909CD&quot;/&gt;&lt;wsp:rsid wsp:val=&quot;00491D01&quot;/&gt;&lt;wsp:rsid wsp:val=&quot;00492434&quot;/&gt;&lt;wsp:rsid wsp:val=&quot;00496AC2&quot;/&gt;&lt;wsp:rsid wsp:val=&quot;004B36B2&quot;/&gt;&lt;wsp:rsid wsp:val=&quot;004B4D42&quot;/&gt;&lt;wsp:rsid wsp:val=&quot;004D2742&quot;/&gt;&lt;wsp:rsid wsp:val=&quot;004E2098&quot;/&gt;&lt;wsp:rsid wsp:val=&quot;004E7B58&quot;/&gt;&lt;wsp:rsid wsp:val=&quot;00505058&quot;/&gt;&lt;wsp:rsid wsp:val=&quot;005113BD&quot;/&gt;&lt;wsp:rsid wsp:val=&quot;00520D6F&quot;/&gt;&lt;wsp:rsid wsp:val=&quot;00526E28&quot;/&gt;&lt;wsp:rsid wsp:val=&quot;00531E34&quot;/&gt;&lt;wsp:rsid wsp:val=&quot;005372A1&quot;/&gt;&lt;wsp:rsid wsp:val=&quot;00543224&quot;/&gt;&lt;wsp:rsid wsp:val=&quot;00556162&quot;/&gt;&lt;wsp:rsid wsp:val=&quot;00583E77&quot;/&gt;&lt;wsp:rsid wsp:val=&quot;00585E61&quot;/&gt;&lt;wsp:rsid wsp:val=&quot;00586D45&quot;/&gt;&lt;wsp:rsid wsp:val=&quot;005A0E69&quot;/&gt;&lt;wsp:rsid wsp:val=&quot;005B519B&quot;/&gt;&lt;wsp:rsid wsp:val=&quot;005C1A83&quot;/&gt;&lt;wsp:rsid wsp:val=&quot;005C3C29&quot;/&gt;&lt;wsp:rsid wsp:val=&quot;005C52BB&quot;/&gt;&lt;wsp:rsid wsp:val=&quot;005D180A&quot;/&gt;&lt;wsp:rsid wsp:val=&quot;005D7012&quot;/&gt;&lt;wsp:rsid wsp:val=&quot;005E24B4&quot;/&gt;&lt;wsp:rsid wsp:val=&quot;005F6402&quot;/&gt;&lt;wsp:rsid wsp:val=&quot;00606FDA&quot;/&gt;&lt;wsp:rsid wsp:val=&quot;00610A3E&quot;/&gt;&lt;wsp:rsid wsp:val=&quot;00614EE6&quot;/&gt;&lt;wsp:rsid wsp:val=&quot;00621710&quot;/&gt;&lt;wsp:rsid wsp:val=&quot;00626CAD&quot;/&gt;&lt;wsp:rsid wsp:val=&quot;00634D9E&quot;/&gt;&lt;wsp:rsid wsp:val=&quot;00635252&quot;/&gt;&lt;wsp:rsid wsp:val=&quot;006370EE&quot;/&gt;&lt;wsp:rsid wsp:val=&quot;00641074&quot;/&gt;&lt;wsp:rsid wsp:val=&quot;00641531&quot;/&gt;&lt;wsp:rsid wsp:val=&quot;00643C96&quot;/&gt;&lt;wsp:rsid wsp:val=&quot;0065338F&quot;/&gt;&lt;wsp:rsid wsp:val=&quot;00656A60&quot;/&gt;&lt;wsp:rsid wsp:val=&quot;0067028C&quot;/&gt;&lt;wsp:rsid wsp:val=&quot;006B1999&quot;/&gt;&lt;wsp:rsid wsp:val=&quot;006C0F59&quot;/&gt;&lt;wsp:rsid wsp:val=&quot;006C32D8&quot;/&gt;&lt;wsp:rsid wsp:val=&quot;006D1445&quot;/&gt;&lt;wsp:rsid wsp:val=&quot;006D40B4&quot;/&gt;&lt;wsp:rsid wsp:val=&quot;006E04AB&quot;/&gt;&lt;wsp:rsid wsp:val=&quot;006E2036&quot;/&gt;&lt;wsp:rsid wsp:val=&quot;006E665A&quot;/&gt;&lt;wsp:rsid wsp:val=&quot;006F1B99&quot;/&gt;&lt;wsp:rsid wsp:val=&quot;007019CD&quot;/&gt;&lt;wsp:rsid wsp:val=&quot;00703EF7&quot;/&gt;&lt;wsp:rsid wsp:val=&quot;007061AA&quot;/&gt;&lt;wsp:rsid wsp:val=&quot;007107E3&quot;/&gt;&lt;wsp:rsid wsp:val=&quot;0071749A&quot;/&gt;&lt;wsp:rsid wsp:val=&quot;00720A9F&quot;/&gt;&lt;wsp:rsid wsp:val=&quot;00726B40&quot;/&gt;&lt;wsp:rsid wsp:val=&quot;00733F5A&quot;/&gt;&lt;wsp:rsid wsp:val=&quot;00736F5C&quot;/&gt;&lt;wsp:rsid wsp:val=&quot;00747785&quot;/&gt;&lt;wsp:rsid wsp:val=&quot;00756905&quot;/&gt;&lt;wsp:rsid wsp:val=&quot;00762773&quot;/&gt;&lt;wsp:rsid wsp:val=&quot;007A13B9&quot;/&gt;&lt;wsp:rsid wsp:val=&quot;007A66D9&quot;/&gt;&lt;wsp:rsid wsp:val=&quot;007B12F0&quot;/&gt;&lt;wsp:rsid wsp:val=&quot;007B1585&quot;/&gt;&lt;wsp:rsid wsp:val=&quot;007D1215&quot;/&gt;&lt;wsp:rsid wsp:val=&quot;007F200F&quot;/&gt;&lt;wsp:rsid wsp:val=&quot;00805D06&quot;/&gt;&lt;wsp:rsid wsp:val=&quot;00813274&quot;/&gt;&lt;wsp:rsid wsp:val=&quot;00816205&quot;/&gt;&lt;wsp:rsid wsp:val=&quot;00823330&quot;/&gt;&lt;wsp:rsid wsp:val=&quot;00824C64&quot;/&gt;&lt;wsp:rsid wsp:val=&quot;00831ABA&quot;/&gt;&lt;wsp:rsid wsp:val=&quot;0084106B&quot;/&gt;&lt;wsp:rsid wsp:val=&quot;008474D8&quot;/&gt;&lt;wsp:rsid wsp:val=&quot;008476AD&quot;/&gt;&lt;wsp:rsid wsp:val=&quot;00855C95&quot;/&gt;&lt;wsp:rsid wsp:val=&quot;0085656E&quot;/&gt;&lt;wsp:rsid wsp:val=&quot;00870F94&quot;/&gt;&lt;wsp:rsid wsp:val=&quot;00873368&quot;/&gt;&lt;wsp:rsid wsp:val=&quot;008828F9&quot;/&gt;&lt;wsp:rsid wsp:val=&quot;008836C8&quot;/&gt;&lt;wsp:rsid wsp:val=&quot;008874FC&quot;/&gt;&lt;wsp:rsid wsp:val=&quot;00891ECA&quot;/&gt;&lt;wsp:rsid wsp:val=&quot;00893C0F&quot;/&gt;&lt;wsp:rsid wsp:val=&quot;008A4593&quot;/&gt;&lt;wsp:rsid wsp:val=&quot;008B2DC6&quot;/&gt;&lt;wsp:rsid wsp:val=&quot;008C0824&quot;/&gt;&lt;wsp:rsid wsp:val=&quot;008C3DC6&quot;/&gt;&lt;wsp:rsid wsp:val=&quot;008C5328&quot;/&gt;&lt;wsp:rsid wsp:val=&quot;008D3205&quot;/&gt;&lt;wsp:rsid wsp:val=&quot;008D39F7&quot;/&gt;&lt;wsp:rsid wsp:val=&quot;008E24A5&quot;/&gt;&lt;wsp:rsid wsp:val=&quot;00907311&quot;/&gt;&lt;wsp:rsid wsp:val=&quot;00917648&quot;/&gt;&lt;wsp:rsid wsp:val=&quot;00921400&quot;/&gt;&lt;wsp:rsid wsp:val=&quot;00922867&quot;/&gt;&lt;wsp:rsid wsp:val=&quot;00925A32&quot;/&gt;&lt;wsp:rsid wsp:val=&quot;0093462C&quot;/&gt;&lt;wsp:rsid wsp:val=&quot;0095374B&quot;/&gt;&lt;wsp:rsid wsp:val=&quot;00962143&quot;/&gt;&lt;wsp:rsid wsp:val=&quot;0096567F&quot;/&gt;&lt;wsp:rsid wsp:val=&quot;009662BB&quot;/&gt;&lt;wsp:rsid wsp:val=&quot;00967F3E&quot;/&gt;&lt;wsp:rsid wsp:val=&quot;00973B9F&quot;/&gt;&lt;wsp:rsid wsp:val=&quot;0098095D&quot;/&gt;&lt;wsp:rsid wsp:val=&quot;00983724&quot;/&gt;&lt;wsp:rsid wsp:val=&quot;009A48A2&quot;/&gt;&lt;wsp:rsid wsp:val=&quot;009C1FC1&quot;/&gt;&lt;wsp:rsid wsp:val=&quot;009C31A8&quot;/&gt;&lt;wsp:rsid wsp:val=&quot;009D036D&quot;/&gt;&lt;wsp:rsid wsp:val=&quot;009E2DF2&quot;/&gt;&lt;wsp:rsid wsp:val=&quot;009E7E1A&quot;/&gt;&lt;wsp:rsid wsp:val=&quot;009F7D60&quot;/&gt;&lt;wsp:rsid wsp:val=&quot;00A02667&quot;/&gt;&lt;wsp:rsid wsp:val=&quot;00A04387&quot;/&gt;&lt;wsp:rsid wsp:val=&quot;00A130C0&quot;/&gt;&lt;wsp:rsid wsp:val=&quot;00A13ADF&quot;/&gt;&lt;wsp:rsid wsp:val=&quot;00A179E9&quot;/&gt;&lt;wsp:rsid wsp:val=&quot;00A21444&quot;/&gt;&lt;wsp:rsid wsp:val=&quot;00A2225E&quot;/&gt;&lt;wsp:rsid wsp:val=&quot;00A25BA6&quot;/&gt;&lt;wsp:rsid wsp:val=&quot;00A30601&quot;/&gt;&lt;wsp:rsid wsp:val=&quot;00A31B4B&quot;/&gt;&lt;wsp:rsid wsp:val=&quot;00A3644A&quot;/&gt;&lt;wsp:rsid wsp:val=&quot;00A53775&quot;/&gt;&lt;wsp:rsid wsp:val=&quot;00A53869&quot;/&gt;&lt;wsp:rsid wsp:val=&quot;00A61274&quot;/&gt;&lt;wsp:rsid wsp:val=&quot;00A618A9&quot;/&gt;&lt;wsp:rsid wsp:val=&quot;00A65E2A&quot;/&gt;&lt;wsp:rsid wsp:val=&quot;00A662B9&quot;/&gt;&lt;wsp:rsid wsp:val=&quot;00A71892&quot;/&gt;&lt;wsp:rsid wsp:val=&quot;00A7307D&quot;/&gt;&lt;wsp:rsid wsp:val=&quot;00A96AD1&quot;/&gt;&lt;wsp:rsid wsp:val=&quot;00AA63F8&quot;/&gt;&lt;wsp:rsid wsp:val=&quot;00AB4A9A&quot;/&gt;&lt;wsp:rsid wsp:val=&quot;00AC346B&quot;/&gt;&lt;wsp:rsid wsp:val=&quot;00AE5A46&quot;/&gt;&lt;wsp:rsid wsp:val=&quot;00B03C5C&quot;/&gt;&lt;wsp:rsid wsp:val=&quot;00B04552&quot;/&gt;&lt;wsp:rsid wsp:val=&quot;00B105EE&quot;/&gt;&lt;wsp:rsid wsp:val=&quot;00B14AA0&quot;/&gt;&lt;wsp:rsid wsp:val=&quot;00B24D3C&quot;/&gt;&lt;wsp:rsid wsp:val=&quot;00B541A9&quot;/&gt;&lt;wsp:rsid wsp:val=&quot;00B60808&quot;/&gt;&lt;wsp:rsid wsp:val=&quot;00B641AE&quot;/&gt;&lt;wsp:rsid wsp:val=&quot;00B8366E&quot;/&gt;&lt;wsp:rsid wsp:val=&quot;00B8532E&quot;/&gt;&lt;wsp:rsid wsp:val=&quot;00B86798&quot;/&gt;&lt;wsp:rsid wsp:val=&quot;00B9390A&quot;/&gt;&lt;wsp:rsid wsp:val=&quot;00B963E6&quot;/&gt;&lt;wsp:rsid wsp:val=&quot;00BA524A&quot;/&gt;&lt;wsp:rsid wsp:val=&quot;00BB77D5&quot;/&gt;&lt;wsp:rsid wsp:val=&quot;00BC7E42&quot;/&gt;&lt;wsp:rsid wsp:val=&quot;00BD033D&quot;/&gt;&lt;wsp:rsid wsp:val=&quot;00BD16D3&quot;/&gt;&lt;wsp:rsid wsp:val=&quot;00BD18B3&quot;/&gt;&lt;wsp:rsid wsp:val=&quot;00BD4B18&quot;/&gt;&lt;wsp:rsid wsp:val=&quot;00BE0B6E&quot;/&gt;&lt;wsp:rsid wsp:val=&quot;00BE4F7E&quot;/&gt;&lt;wsp:rsid wsp:val=&quot;00BE4FCA&quot;/&gt;&lt;wsp:rsid wsp:val=&quot;00BF1760&quot;/&gt;&lt;wsp:rsid wsp:val=&quot;00C0035A&quot;/&gt;&lt;wsp:rsid wsp:val=&quot;00C1445B&quot;/&gt;&lt;wsp:rsid wsp:val=&quot;00C176C2&quot;/&gt;&lt;wsp:rsid wsp:val=&quot;00C231EC&quot;/&gt;&lt;wsp:rsid wsp:val=&quot;00C27839&quot;/&gt;&lt;wsp:rsid wsp:val=&quot;00C33757&quot;/&gt;&lt;wsp:rsid wsp:val=&quot;00C45204&quot;/&gt;&lt;wsp:rsid wsp:val=&quot;00C57176&quot;/&gt;&lt;wsp:rsid wsp:val=&quot;00C629DD&quot;/&gt;&lt;wsp:rsid wsp:val=&quot;00C63368&quot;/&gt;&lt;wsp:rsid wsp:val=&quot;00C8443F&quot;/&gt;&lt;wsp:rsid wsp:val=&quot;00C8671E&quot;/&gt;&lt;wsp:rsid wsp:val=&quot;00C869B7&quot;/&gt;&lt;wsp:rsid wsp:val=&quot;00C93565&quot;/&gt;&lt;wsp:rsid wsp:val=&quot;00CA0A2A&quot;/&gt;&lt;wsp:rsid wsp:val=&quot;00CA1DE1&quot;/&gt;&lt;wsp:rsid wsp:val=&quot;00CC4D9B&quot;/&gt;&lt;wsp:rsid wsp:val=&quot;00CC6725&quot;/&gt;&lt;wsp:rsid wsp:val=&quot;00CC6936&quot;/&gt;&lt;wsp:rsid wsp:val=&quot;00CC69A7&quot;/&gt;&lt;wsp:rsid wsp:val=&quot;00CD5ACA&quot;/&gt;&lt;wsp:rsid wsp:val=&quot;00CF4C6F&quot;/&gt;&lt;wsp:rsid wsp:val=&quot;00D0142C&quot;/&gt;&lt;wsp:rsid wsp:val=&quot;00D12788&quot;/&gt;&lt;wsp:rsid wsp:val=&quot;00D12DAB&quot;/&gt;&lt;wsp:rsid wsp:val=&quot;00D20812&quot;/&gt;&lt;wsp:rsid wsp:val=&quot;00D34E1B&quot;/&gt;&lt;wsp:rsid wsp:val=&quot;00D42250&quot;/&gt;&lt;wsp:rsid wsp:val=&quot;00D46864&quot;/&gt;&lt;wsp:rsid wsp:val=&quot;00D52873&quot;/&gt;&lt;wsp:rsid wsp:val=&quot;00D6256C&quot;/&gt;&lt;wsp:rsid wsp:val=&quot;00D65729&quot;/&gt;&lt;wsp:rsid wsp:val=&quot;00D6616E&quot;/&gt;&lt;wsp:rsid wsp:val=&quot;00D669AB&quot;/&gt;&lt;wsp:rsid wsp:val=&quot;00D935C7&quot;/&gt;&lt;wsp:rsid wsp:val=&quot;00D93D77&quot;/&gt;&lt;wsp:rsid wsp:val=&quot;00DB1A45&quot;/&gt;&lt;wsp:rsid wsp:val=&quot;00DD28BC&quot;/&gt;&lt;wsp:rsid wsp:val=&quot;00DD410E&quot;/&gt;&lt;wsp:rsid wsp:val=&quot;00DD43B2&quot;/&gt;&lt;wsp:rsid wsp:val=&quot;00DD66DC&quot;/&gt;&lt;wsp:rsid wsp:val=&quot;00DE3183&quot;/&gt;&lt;wsp:rsid wsp:val=&quot;00DE3B01&quot;/&gt;&lt;wsp:rsid wsp:val=&quot;00DE5757&quot;/&gt;&lt;wsp:rsid wsp:val=&quot;00DE718E&quot;/&gt;&lt;wsp:rsid wsp:val=&quot;00DF24BD&quot;/&gt;&lt;wsp:rsid wsp:val=&quot;00DF2E0B&quot;/&gt;&lt;wsp:rsid wsp:val=&quot;00E012FF&quot;/&gt;&lt;wsp:rsid wsp:val=&quot;00E0341F&quot;/&gt;&lt;wsp:rsid wsp:val=&quot;00E25FFD&quot;/&gt;&lt;wsp:rsid wsp:val=&quot;00E41F54&quot;/&gt;&lt;wsp:rsid wsp:val=&quot;00E45B38&quot;/&gt;&lt;wsp:rsid wsp:val=&quot;00E53062&quot;/&gt;&lt;wsp:rsid wsp:val=&quot;00E73AB0&quot;/&gt;&lt;wsp:rsid wsp:val=&quot;00E87663&quot;/&gt;&lt;wsp:rsid wsp:val=&quot;00E958FB&quot;/&gt;&lt;wsp:rsid wsp:val=&quot;00EA190A&quot;/&gt;&lt;wsp:rsid wsp:val=&quot;00EC1932&quot;/&gt;&lt;wsp:rsid wsp:val=&quot;00EC4336&quot;/&gt;&lt;wsp:rsid wsp:val=&quot;00ED0B9E&quot;/&gt;&lt;wsp:rsid wsp:val=&quot;00EE16EF&quot;/&gt;&lt;wsp:rsid wsp:val=&quot;00EE1B69&quot;/&gt;&lt;wsp:rsid wsp:val=&quot;00EF04B3&quot;/&gt;&lt;wsp:rsid wsp:val=&quot;00EF18BD&quot;/&gt;&lt;wsp:rsid wsp:val=&quot;00EF338A&quot;/&gt;&lt;wsp:rsid wsp:val=&quot;00EF4C96&quot;/&gt;&lt;wsp:rsid wsp:val=&quot;00EF5D24&quot;/&gt;&lt;wsp:rsid wsp:val=&quot;00EF651E&quot;/&gt;&lt;wsp:rsid wsp:val=&quot;00F011AC&quot;/&gt;&lt;wsp:rsid wsp:val=&quot;00F06AE2&quot;/&gt;&lt;wsp:rsid wsp:val=&quot;00F34222&quot;/&gt;&lt;wsp:rsid wsp:val=&quot;00F505EB&quot;/&gt;&lt;wsp:rsid wsp:val=&quot;00F603F0&quot;/&gt;&lt;wsp:rsid wsp:val=&quot;00F64E7A&quot;/&gt;&lt;wsp:rsid wsp:val=&quot;00F713B6&quot;/&gt;&lt;wsp:rsid wsp:val=&quot;00F82492&quot;/&gt;&lt;wsp:rsid wsp:val=&quot;00F82D81&quot;/&gt;&lt;wsp:rsid wsp:val=&quot;00F91E64&quot;/&gt;&lt;wsp:rsid wsp:val=&quot;00F95E43&quot;/&gt;&lt;wsp:rsid wsp:val=&quot;00FA4CC4&quot;/&gt;&lt;wsp:rsid wsp:val=&quot;00FA7553&quot;/&gt;&lt;wsp:rsid wsp:val=&quot;00FB7A55&quot;/&gt;&lt;wsp:rsid wsp:val=&quot;00FE277A&quot;/&gt;&lt;wsp:rsid wsp:val=&quot;00FF7DA1&quot;/&gt;&lt;/wsp:rsids&gt;&lt;/w:docPr&gt;&lt;w:body&gt;&lt;wx:sect&gt;&lt;w:p wsp:rsidR=&quot;00000000&quot; wsp:rsidRDefault=&quot;000964BF&quot; wsp:rsidP=&quot;000964BF&quot;&gt;&lt;m:oMathPara&gt;&lt;m:oMath&gt;&lt;m:sSub&gt;&lt;m:sSubPr&gt;&lt;m:ctrlPr&gt;&lt;w:rPr&gt;&lt;w:rFonts w:ascii=&quot;Cambria Math&quot; w:h-ansi=&quot;Cambria Math&quot; w:cs=&quot;Arial&quot;/&gt;&lt;wx:font wx:val=&quot;Cambria Math&quot;/&gt;&lt;w:i-cs/&gt;&lt;/w:rPr&gt;&lt;/m:ctrlPr&gt;&lt;/m:sSubPr&gt;&lt;m:e&gt;&lt;m:r&gt;&lt;m:rPr&gt;&lt;m:sty m:val=&quot;p&quot;/&gt;&lt;/m:rPr&gt;&lt;w:rPr&gt;&lt;w:rFonts w:ascii=&quot;Cambria Math&quot; w:h-ansi=&quot;Cambria Math&quot; w:cs=&quot;Arial&quot;/&gt;&lt;wx:font wx:val=&quot;Cambria Math&quot;/&gt;&lt;w:i-cs/&gt;&lt;/w:rPr&gt;&lt;m:t&gt;S&lt;/m:t&gt;&lt;/m:r&gt;&lt;m:ctrlPr&gt;&lt;w:rPr&gt;&lt;w:rFonts w:ascii=&quot;Cambria Math&quot; w:fareast=&quot;Calibri&quot; w:h-ansi=&quot;Cambria Math&quot; w:cs=&quot;Arial&quot;/&gt;&lt;wx:font wx:val=&quot;Cambria Math&quot;/&gt;&lt;w:i-cs/&gt;&lt;w:kern w:val=&quot;2&quot;/&gt;&lt;/w:rPr&gt;&lt;/m:ctrlPr&gt;&lt;/m:e&gt;&lt;m:sub&gt;&lt;m:r&gt;&lt;m:rPr&gt;&lt;m:sty m:val=&quot;p&quot;/&gt;&lt;/m:rPr&gt;&lt;w:rPr&gt;&lt;w:rFonts w:ascii=&quot;Cambria Math&quot; w:h-ansi=&quot;Cambria Math&quot; w:cs=&quot;Arial&quot;/&gt;&lt;wx:font wx:val=&quot;Cambria Math&quot;/&gt;&lt;w:i-cs/&gt;&lt;/w:rPr&gt;&lt;m:t&gt;arc&lt;/m:t&gt;&lt;/m:r&gt;&lt;m:ctrlPr&gt;&lt;w:rPr&gt;&lt;w:rFonts w:ascii=&quot;Cambria Math&quot; w:fareast=&quot;Calibri&quot; w:h-ansi=&quot;Cambria Math&quot; w:cs=&quot;Arial&quot;/&gt;&lt;wx:font wx:val=&quot;Cambria Math&quot;/&gt;&lt;w:i-cs/&gt;&lt;w:kern w:val=&quot;2&quot;/&gt;&lt;/w:rPr&gt;&lt;/m:ctrlPr&gt;&lt;/m:sub&gt;&lt;/m:sSub&gt;&lt;/m:oMath&gt;&lt;/m:oMathPara&gt;&lt;/w:p&gt;&lt;w:sectPr wsp:rsidR=&quot;00000000&quot;&gt;&lt;w:pgSz w:w=&quot;12240&quot; w:h=&quot;15840&quot;/&gt;&lt;w:pgMar w:top=&quot;1440&quot; w:right=&quot;1440&quot; w:bottom=&quot;1440&quot; w:left=&quot;1440&quot; w:header=&quot;720&quot; w:footer=&quot;720&quot; w:gutter=&quot;0&quot;/&gt;&lt;w:cols w:space=&quot;720&quot;/&gt;&lt;/w:sectPr&gt;&lt;/wx:sect&gt;&lt;/w:body&gt;&lt;/w:wordDocument&gt;">
                   <v:imagedata r:id="rId8" o:title="" chromakey="white"/>
                 </v:shape>
               </w:pict>
@@ -5860,7 +5916,7 @@
                 <w:szCs w:val="24"/>
               </w:rPr>
               <w:pict w14:anchorId="16DA5A6C">
-                <v:shape id="_x0000_i1029" type="#_x0000_t75" alt="" style="width:10.05pt;height:14.25pt;mso-width-percent:0;mso-height-percent:0;mso-width-percent:0;mso-height-percent:0" equationxml="&lt;?xml version=&quot;1.0&quot; encoding=&quot;UTF-8&quot; standalone=&quot;yes&quot;?&gt;&#13;&#13;&#13;&#13;&#13;&#13;&#13;&#13;&#13;&#13;&#10;&#13;&#13;&#13;&#13;&#13;&#13;&#13;&#13;&#13;&#13;&#10;&#13;&#13;&#13;&#13;&#13;&#13;&#13;&#13;&#13;&#13;&#10;&#13;&#13;&#13;&#13;&#13;&#13;&#13;&#13;&#13;&#13;&#10;&#13;&#13;&#13;&#13;&#13;&#13;&#13;&#13;&#13;&#13;&#10;&#13;&#13;&#13;&#13;&#13;&#13;&#13;&#13;&#13;&#13;&#10;&#13;&#13;&#13;&#13;&#13;&#13;&#13;&#13;&#13;&#13;&#10;&#13;&#13;&#13;&#13;&#13;&#13;&#13;&#13;&#13;&#13;&#10;&#13;&#13;&#13;&#13;&#13;&#13;&#13;&#13;&#13;&#13;&#10;&lt;?mso-application progid=&quot;Word.Document&quot;?&gt;&#13;&#13;&#13;&#13;&#13;&#13;&#13;&#13;&#13;&#13;&#10;&#13;&#13;&#13;&#13;&#13;&#13;&#13;&#13;&#13;&#13;&#10;&#13;&#13;&#13;&#13;&#13;&#13;&#13;&#13;&#13;&#13;&#10;&#13;&#13;&#13;&#13;&#13;&#13;&#13;&#13;&#13;&#13;&#10;&#13;&#13;&#13;&#13;&#13;&#13;&#13;&#13;&#13;&#13;&#10;&#13;&#13;&#13;&#13;&#13;&#13;&#13;&#13;&#13;&#13;&#10;&#13;&#13;&#13;&#13;&#13;&#13;&#13;&#13;&#13;&#13;&#10;&#13;&#13;&#13;&#13;&#13;&#13;&#13;&#13;&#13;&#13;&#10;&#13;&#13;&#13;&#13;&#13;&#13;&#13;&#13;&#13;&#13;&#10;&lt;w:wordDocument xmlns:aml=&quot;http://schemas.microsoft.com/aml/2001/core&quot; xmlns:wpc=&quot;http://schemas.microsoft.com/office/word/2010/wordprocessingCanvas&quot; xmlns:cx=&quot;http://schemas.microsoft.com/office/drawing/2014/chartex&quot; xmlns:cx1=&quot;http://schemas.microsoft.com/office/drawing/2015/9/8/chartex&quot; xmlns:cx2=&quot;http://schemas.microsoft.com/office/drawing/2015/10/21/chartex&quot; xmlns:cx3=&quot;http://schemas.microsoft.com/office/drawing/2016/5/9/chartex&quot; xmlns:cx4=&quot;http://schemas.microsoft.com/office/drawing/2016/5/10/chartex&quot; xmlns:cx5=&quot;http://schemas.microsoft.com/office/drawing/2016/5/11/chartex&quot; xmlns:cx6=&quot;http://schemas.microsoft.com/office/drawing/2016/5/12/chartex&quot; xmlns:cx7=&quot;http://schemas.microsoft.com/office/drawing/2016/5/13/chartex&quot; xmlns:cx8=&quot;http://schemas.microsoft.com/office/drawing/2016/5/14/chartex&quot; xmlns:cr=&quot;http://schemas.microsoft.com/office/comments/2020/reactions&quot; xmlns:dt=&quot;uuid:C2F41010-65B3-11d1-A29F-00AA00C14882&quot; xmlns:mc=&quot;http://schemas.openxmlformats.org/markup-compatibility/2006&quot; xmlns:aink=&quot;http://schemas.microsoft.com/office/drawing/2016/ink&quot; xmlns:am3d=&quot;http://schemas.microsoft.com/office/drawing/2017/model3d&quot; xmlns:o=&quot;urn:schemas-microsoft-com:office:office&quot; xmlns:oel=&quot;http://schemas.microsoft.com/office/2019/extlst&quot; xmlns:m=&quot;http://schemas.openxmlformats.org/officeDocument/2006/math&quot; xmlns:v=&quot;urn:schemas-microsoft-com:vml&quot; xmlns:w10=&quot;urn:schemas-microsoft-com:office:word&quot; xmlns:w=&quot;http://schemas.microsoft.com/office/word/2003/wordml&quot; xmlns:wx=&quot;http://schemas.microsoft.com/office/word/2003/auxHint&quot; xmlns:wne=&quot;http://schemas.microsoft.com/office/word/2006/wordml&quot; xmlns:wsp=&quot;http://schemas.microsoft.com/office/word/2003/wordml/sp2&quot; xmlns:sl=&quot;http://schemas.microsoft.com/schemaLibrary/2003/core&quot; w:macrosPresent=&quot;no&quot; w:embeddedObjPresent=&quot;no&quot; w:ocxPresent=&quot;no&quot; xml:space=&quot;preserve&quot;&gt;&lt;w:ignoreSubtree w:val=&quot;http://schemas.microsoft.com/office/word/2003/wordml/sp2&quot;/&gt;&lt;o:DocumentProperties&gt;&lt;o:Version&gt;16&lt;/o:Version&gt;&lt;/o:DocumentProperties&gt;&lt;w:docPr&gt;&lt;w:view w:val=&quot;print&quot;/&gt;&lt;w:doNotEmbedSystemFonts/&gt;&lt;w:stylePaneFormatFilter w:val=&quot;3F01&quot;/&gt;&lt;w:defaultTabStop w:val=&quot;720&quot;/&gt;&lt;w:punctuationKerning/&gt;&lt;w:characterSpacingControl w:val=&quot;DontCompress&quot;/&gt;&lt;w:webPageEncoding w:val=&quot;windows-1252&quot;/&gt;&lt;w:optimizeForBrowser/&gt;&lt;w:relyOnVML/&gt;&lt;w:allowPNG/&gt;&lt;w:validateAgainstSchema/&gt;&lt;w:saveInvalidXML w:val=&quot;off&quot;/&gt;&lt;w:ignoreMixedContent w:val=&quot;off&quot;/&gt;&lt;w:alwaysShowPlaceholderText w:val=&quot;off&quot;/&gt;&lt;w:compat&gt;&lt;w:breakWrappedTables/&gt;&lt;w:snapToGridInCell/&gt;&lt;w:applyBreakingRules/&gt;&lt;w:wrapTextWithPunct/&gt;&lt;w:useAsianBreakRules/&gt;&lt;w:dontGrowAutofit/&gt;&lt;/w:compat&gt;&lt;wsp:rsids&gt;&lt;wsp:rsidRoot wsp:val=&quot;002231F7&quot;/&gt;&lt;wsp:rsid wsp:val=&quot;00021D64&quot;/&gt;&lt;wsp:rsid wsp:val=&quot;0002538E&quot;/&gt;&lt;wsp:rsid wsp:val=&quot;00027705&quot;/&gt;&lt;wsp:rsid wsp:val=&quot;000442EB&quot;/&gt;&lt;wsp:rsid wsp:val=&quot;000659A3&quot;/&gt;&lt;wsp:rsid wsp:val=&quot;00073737&quot;/&gt;&lt;wsp:rsid wsp:val=&quot;00075A7D&quot;/&gt;&lt;wsp:rsid wsp:val=&quot;0007706D&quot;/&gt;&lt;wsp:rsid wsp:val=&quot;000773F6&quot;/&gt;&lt;wsp:rsid wsp:val=&quot;000828AE&quot;/&gt;&lt;wsp:rsid wsp:val=&quot;000864B8&quot;/&gt;&lt;wsp:rsid wsp:val=&quot;000877A0&quot;/&gt;&lt;wsp:rsid wsp:val=&quot;000A11B8&quot;/&gt;&lt;wsp:rsid wsp:val=&quot;000A1912&quot;/&gt;&lt;wsp:rsid wsp:val=&quot;000B7138&quot;/&gt;&lt;wsp:rsid wsp:val=&quot;000B7946&quot;/&gt;&lt;wsp:rsid wsp:val=&quot;000C02C8&quot;/&gt;&lt;wsp:rsid wsp:val=&quot;000C18CD&quot;/&gt;&lt;wsp:rsid wsp:val=&quot;000C2933&quot;/&gt;&lt;wsp:rsid wsp:val=&quot;000D0EF9&quot;/&gt;&lt;wsp:rsid wsp:val=&quot;000D1CAB&quot;/&gt;&lt;wsp:rsid wsp:val=&quot;000F6444&quot;/&gt;&lt;wsp:rsid wsp:val=&quot;00105506&quot;/&gt;&lt;wsp:rsid wsp:val=&quot;0010584D&quot;/&gt;&lt;wsp:rsid wsp:val=&quot;0011177B&quot;/&gt;&lt;wsp:rsid wsp:val=&quot;001231CA&quot;/&gt;&lt;wsp:rsid wsp:val=&quot;00123787&quot;/&gt;&lt;wsp:rsid wsp:val=&quot;001321BF&quot;/&gt;&lt;wsp:rsid wsp:val=&quot;0013355B&quot;/&gt;&lt;wsp:rsid wsp:val=&quot;0015757F&quot;/&gt;&lt;wsp:rsid wsp:val=&quot;00164E6F&quot;/&gt;&lt;wsp:rsid wsp:val=&quot;00174316&quot;/&gt;&lt;wsp:rsid wsp:val=&quot;001805C1&quot;/&gt;&lt;wsp:rsid wsp:val=&quot;001864DD&quot;/&gt;&lt;wsp:rsid wsp:val=&quot;001A3935&quot;/&gt;&lt;wsp:rsid wsp:val=&quot;001B1BE5&quot;/&gt;&lt;wsp:rsid wsp:val=&quot;001B2E6C&quot;/&gt;&lt;wsp:rsid wsp:val=&quot;001C039E&quot;/&gt;&lt;wsp:rsid wsp:val=&quot;001C5D23&quot;/&gt;&lt;wsp:rsid wsp:val=&quot;001D7C41&quot;/&gt;&lt;wsp:rsid wsp:val=&quot;001E628E&quot;/&gt;&lt;wsp:rsid wsp:val=&quot;001E6378&quot;/&gt;&lt;wsp:rsid wsp:val=&quot;001E7EC0&quot;/&gt;&lt;wsp:rsid wsp:val=&quot;001F15EA&quot;/&gt;&lt;wsp:rsid wsp:val=&quot;001F2A75&quot;/&gt;&lt;wsp:rsid wsp:val=&quot;001F35C2&quot;/&gt;&lt;wsp:rsid wsp:val=&quot;001F60AC&quot;/&gt;&lt;wsp:rsid wsp:val=&quot;0020268D&quot;/&gt;&lt;wsp:rsid wsp:val=&quot;00203DC0&quot;/&gt;&lt;wsp:rsid wsp:val=&quot;00204E17&quot;/&gt;&lt;wsp:rsid wsp:val=&quot;00206713&quot;/&gt;&lt;wsp:rsid wsp:val=&quot;002231F7&quot;/&gt;&lt;wsp:rsid wsp:val=&quot;0022526B&quot;/&gt;&lt;wsp:rsid wsp:val=&quot;00230B9A&quot;/&gt;&lt;wsp:rsid wsp:val=&quot;00243EC4&quot;/&gt;&lt;wsp:rsid wsp:val=&quot;002472BB&quot;/&gt;&lt;wsp:rsid wsp:val=&quot;002525BC&quot;/&gt;&lt;wsp:rsid wsp:val=&quot;00263788&quot;/&gt;&lt;wsp:rsid wsp:val=&quot;00267EF8&quot;/&gt;&lt;wsp:rsid wsp:val=&quot;00274E5E&quot;/&gt;&lt;wsp:rsid wsp:val=&quot;0027641D&quot;/&gt;&lt;wsp:rsid wsp:val=&quot;002874F6&quot;/&gt;&lt;wsp:rsid wsp:val=&quot;002A1B2E&quot;/&gt;&lt;wsp:rsid wsp:val=&quot;002A352D&quot;/&gt;&lt;wsp:rsid wsp:val=&quot;002B46E9&quot;/&gt;&lt;wsp:rsid wsp:val=&quot;002B6712&quot;/&gt;&lt;wsp:rsid wsp:val=&quot;002B7D80&quot;/&gt;&lt;wsp:rsid wsp:val=&quot;002C172D&quot;/&gt;&lt;wsp:rsid wsp:val=&quot;002C3B66&quot;/&gt;&lt;wsp:rsid wsp:val=&quot;002C3EB3&quot;/&gt;&lt;wsp:rsid wsp:val=&quot;002C6137&quot;/&gt;&lt;wsp:rsid wsp:val=&quot;002D3034&quot;/&gt;&lt;wsp:rsid wsp:val=&quot;002D3B30&quot;/&gt;&lt;wsp:rsid wsp:val=&quot;002E2168&quot;/&gt;&lt;wsp:rsid wsp:val=&quot;002E388B&quot;/&gt;&lt;wsp:rsid wsp:val=&quot;002E4B68&quot;/&gt;&lt;wsp:rsid wsp:val=&quot;002F1455&quot;/&gt;&lt;wsp:rsid wsp:val=&quot;002F1665&quot;/&gt;&lt;wsp:rsid wsp:val=&quot;00305C9C&quot;/&gt;&lt;wsp:rsid wsp:val=&quot;003061BA&quot;/&gt;&lt;wsp:rsid wsp:val=&quot;00315BC3&quot;/&gt;&lt;wsp:rsid wsp:val=&quot;0032052C&quot;/&gt;&lt;wsp:rsid wsp:val=&quot;00334CA6&quot;/&gt;&lt;wsp:rsid wsp:val=&quot;003428E6&quot;/&gt;&lt;wsp:rsid wsp:val=&quot;00343C94&quot;/&gt;&lt;wsp:rsid wsp:val=&quot;00352F07&quot;/&gt;&lt;wsp:rsid wsp:val=&quot;00357A10&quot;/&gt;&lt;wsp:rsid wsp:val=&quot;00362550&quot;/&gt;&lt;wsp:rsid wsp:val=&quot;00366007&quot;/&gt;&lt;wsp:rsid wsp:val=&quot;00370697&quot;/&gt;&lt;wsp:rsid wsp:val=&quot;003729AF&quot;/&gt;&lt;wsp:rsid wsp:val=&quot;00381C25&quot;/&gt;&lt;wsp:rsid wsp:val=&quot;003826DC&quot;/&gt;&lt;wsp:rsid wsp:val=&quot;0038737D&quot;/&gt;&lt;wsp:rsid wsp:val=&quot;0039290D&quot;/&gt;&lt;wsp:rsid wsp:val=&quot;00392A55&quot;/&gt;&lt;wsp:rsid wsp:val=&quot;003B00DC&quot;/&gt;&lt;wsp:rsid wsp:val=&quot;003C4E3B&quot;/&gt;&lt;wsp:rsid wsp:val=&quot;003D5757&quot;/&gt;&lt;wsp:rsid wsp:val=&quot;003D7E67&quot;/&gt;&lt;wsp:rsid wsp:val=&quot;0040202D&quot;/&gt;&lt;wsp:rsid wsp:val=&quot;00405AB7&quot;/&gt;&lt;wsp:rsid wsp:val=&quot;00416BB9&quot;/&gt;&lt;wsp:rsid wsp:val=&quot;00430EAF&quot;/&gt;&lt;wsp:rsid wsp:val=&quot;004522E5&quot;/&gt;&lt;wsp:rsid wsp:val=&quot;00466ABA&quot;/&gt;&lt;wsp:rsid wsp:val=&quot;00472C66&quot;/&gt;&lt;wsp:rsid wsp:val=&quot;004732EF&quot;/&gt;&lt;wsp:rsid wsp:val=&quot;00483A05&quot;/&gt;&lt;wsp:rsid wsp:val=&quot;004909CD&quot;/&gt;&lt;wsp:rsid wsp:val=&quot;00491D01&quot;/&gt;&lt;wsp:rsid wsp:val=&quot;00492434&quot;/&gt;&lt;wsp:rsid wsp:val=&quot;00496AC2&quot;/&gt;&lt;wsp:rsid wsp:val=&quot;004B36B2&quot;/&gt;&lt;wsp:rsid wsp:val=&quot;004B4D42&quot;/&gt;&lt;wsp:rsid wsp:val=&quot;004D2742&quot;/&gt;&lt;wsp:rsid wsp:val=&quot;004E2098&quot;/&gt;&lt;wsp:rsid wsp:val=&quot;004E7B58&quot;/&gt;&lt;wsp:rsid wsp:val=&quot;00505058&quot;/&gt;&lt;wsp:rsid wsp:val=&quot;005113BD&quot;/&gt;&lt;wsp:rsid wsp:val=&quot;00520D6F&quot;/&gt;&lt;wsp:rsid wsp:val=&quot;00526E28&quot;/&gt;&lt;wsp:rsid wsp:val=&quot;00531E34&quot;/&gt;&lt;wsp:rsid wsp:val=&quot;005372A1&quot;/&gt;&lt;wsp:rsid wsp:val=&quot;00543224&quot;/&gt;&lt;wsp:rsid wsp:val=&quot;00556162&quot;/&gt;&lt;wsp:rsid wsp:val=&quot;00583E77&quot;/&gt;&lt;wsp:rsid wsp:val=&quot;00585E61&quot;/&gt;&lt;wsp:rsid wsp:val=&quot;00586D45&quot;/&gt;&lt;wsp:rsid wsp:val=&quot;005A0E69&quot;/&gt;&lt;wsp:rsid wsp:val=&quot;005B519B&quot;/&gt;&lt;wsp:rsid wsp:val=&quot;005C1A83&quot;/&gt;&lt;wsp:rsid wsp:val=&quot;005C3C29&quot;/&gt;&lt;wsp:rsid wsp:val=&quot;005C52BB&quot;/&gt;&lt;wsp:rsid wsp:val=&quot;005D180A&quot;/&gt;&lt;wsp:rsid wsp:val=&quot;005D7012&quot;/&gt;&lt;wsp:rsid wsp:val=&quot;005E24B4&quot;/&gt;&lt;wsp:rsid wsp:val=&quot;005F6402&quot;/&gt;&lt;wsp:rsid wsp:val=&quot;00606FDA&quot;/&gt;&lt;wsp:rsid wsp:val=&quot;00610A3E&quot;/&gt;&lt;wsp:rsid wsp:val=&quot;00614EE6&quot;/&gt;&lt;wsp:rsid wsp:val=&quot;00621710&quot;/&gt;&lt;wsp:rsid wsp:val=&quot;00626CAD&quot;/&gt;&lt;wsp:rsid wsp:val=&quot;00634D9E&quot;/&gt;&lt;wsp:rsid wsp:val=&quot;00635252&quot;/&gt;&lt;wsp:rsid wsp:val=&quot;006370EE&quot;/&gt;&lt;wsp:rsid wsp:val=&quot;00641074&quot;/&gt;&lt;wsp:rsid wsp:val=&quot;00641531&quot;/&gt;&lt;wsp:rsid wsp:val=&quot;00643C96&quot;/&gt;&lt;wsp:rsid wsp:val=&quot;0065338F&quot;/&gt;&lt;wsp:rsid wsp:val=&quot;00656A60&quot;/&gt;&lt;wsp:rsid wsp:val=&quot;0067028C&quot;/&gt;&lt;wsp:rsid wsp:val=&quot;006B1999&quot;/&gt;&lt;wsp:rsid wsp:val=&quot;006C0F59&quot;/&gt;&lt;wsp:rsid wsp:val=&quot;006C32D8&quot;/&gt;&lt;wsp:rsid wsp:val=&quot;006D1445&quot;/&gt;&lt;wsp:rsid wsp:val=&quot;006D40B4&quot;/&gt;&lt;wsp:rsid wsp:val=&quot;006E04AB&quot;/&gt;&lt;wsp:rsid wsp:val=&quot;006E2036&quot;/&gt;&lt;wsp:rsid wsp:val=&quot;006E665A&quot;/&gt;&lt;wsp:rsid wsp:val=&quot;006F1B99&quot;/&gt;&lt;wsp:rsid wsp:val=&quot;007019CD&quot;/&gt;&lt;wsp:rsid wsp:val=&quot;00703EF7&quot;/&gt;&lt;wsp:rsid wsp:val=&quot;007061AA&quot;/&gt;&lt;wsp:rsid wsp:val=&quot;007107E3&quot;/&gt;&lt;wsp:rsid wsp:val=&quot;0071749A&quot;/&gt;&lt;wsp:rsid wsp:val=&quot;00720A9F&quot;/&gt;&lt;wsp:rsid wsp:val=&quot;00726B40&quot;/&gt;&lt;wsp:rsid wsp:val=&quot;00733F5A&quot;/&gt;&lt;wsp:rsid wsp:val=&quot;00736F5C&quot;/&gt;&lt;wsp:rsid wsp:val=&quot;00747785&quot;/&gt;&lt;wsp:rsid wsp:val=&quot;00756905&quot;/&gt;&lt;wsp:rsid wsp:val=&quot;00762773&quot;/&gt;&lt;wsp:rsid wsp:val=&quot;007A13B9&quot;/&gt;&lt;wsp:rsid wsp:val=&quot;007A66D9&quot;/&gt;&lt;wsp:rsid wsp:val=&quot;007B12F0&quot;/&gt;&lt;wsp:rsid wsp:val=&quot;007B1585&quot;/&gt;&lt;wsp:rsid wsp:val=&quot;007D1215&quot;/&gt;&lt;wsp:rsid wsp:val=&quot;007F200F&quot;/&gt;&lt;wsp:rsid wsp:val=&quot;00805D06&quot;/&gt;&lt;wsp:rsid wsp:val=&quot;00813274&quot;/&gt;&lt;wsp:rsid wsp:val=&quot;00816205&quot;/&gt;&lt;wsp:rsid wsp:val=&quot;00823330&quot;/&gt;&lt;wsp:rsid wsp:val=&quot;00824C64&quot;/&gt;&lt;wsp:rsid wsp:val=&quot;00831ABA&quot;/&gt;&lt;wsp:rsid wsp:val=&quot;0084106B&quot;/&gt;&lt;wsp:rsid wsp:val=&quot;008462F6&quot;/&gt;&lt;wsp:rsid wsp:val=&quot;008474D8&quot;/&gt;&lt;wsp:rsid wsp:val=&quot;008476AD&quot;/&gt;&lt;wsp:rsid wsp:val=&quot;00855C95&quot;/&gt;&lt;wsp:rsid wsp:val=&quot;0085656E&quot;/&gt;&lt;wsp:rsid wsp:val=&quot;00870F94&quot;/&gt;&lt;wsp:rsid wsp:val=&quot;00873368&quot;/&gt;&lt;wsp:rsid wsp:val=&quot;008828F9&quot;/&gt;&lt;wsp:rsid wsp:val=&quot;008836C8&quot;/&gt;&lt;wsp:rsid wsp:val=&quot;008874FC&quot;/&gt;&lt;wsp:rsid wsp:val=&quot;00891ECA&quot;/&gt;&lt;wsp:rsid wsp:val=&quot;00893C0F&quot;/&gt;&lt;wsp:rsid wsp:val=&quot;008A4593&quot;/&gt;&lt;wsp:rsid wsp:val=&quot;008B2DC6&quot;/&gt;&lt;wsp:rsid wsp:val=&quot;008C0824&quot;/&gt;&lt;wsp:rsid wsp:val=&quot;008C3DC6&quot;/&gt;&lt;wsp:rsid wsp:val=&quot;008C5328&quot;/&gt;&lt;wsp:rsid wsp:val=&quot;008D3205&quot;/&gt;&lt;wsp:rsid wsp:val=&quot;008D39F7&quot;/&gt;&lt;wsp:rsid wsp:val=&quot;008E24A5&quot;/&gt;&lt;wsp:rsid wsp:val=&quot;00907311&quot;/&gt;&lt;wsp:rsid wsp:val=&quot;00917648&quot;/&gt;&lt;wsp:rsid wsp:val=&quot;00921400&quot;/&gt;&lt;wsp:rsid wsp:val=&quot;00922867&quot;/&gt;&lt;wsp:rsid wsp:val=&quot;00925A32&quot;/&gt;&lt;wsp:rsid wsp:val=&quot;0093462C&quot;/&gt;&lt;wsp:rsid wsp:val=&quot;0095374B&quot;/&gt;&lt;wsp:rsid wsp:val=&quot;00962143&quot;/&gt;&lt;wsp:rsid wsp:val=&quot;0096567F&quot;/&gt;&lt;wsp:rsid wsp:val=&quot;009662BB&quot;/&gt;&lt;wsp:rsid wsp:val=&quot;00967F3E&quot;/&gt;&lt;wsp:rsid wsp:val=&quot;00973B9F&quot;/&gt;&lt;wsp:rsid wsp:val=&quot;0098095D&quot;/&gt;&lt;wsp:rsid wsp:val=&quot;00983724&quot;/&gt;&lt;wsp:rsid wsp:val=&quot;009A48A2&quot;/&gt;&lt;wsp:rsid wsp:val=&quot;009C1FC1&quot;/&gt;&lt;wsp:rsid wsp:val=&quot;009C31A8&quot;/&gt;&lt;wsp:rsid wsp:val=&quot;009D036D&quot;/&gt;&lt;wsp:rsid wsp:val=&quot;009E2DF2&quot;/&gt;&lt;wsp:rsid wsp:val=&quot;009E7E1A&quot;/&gt;&lt;wsp:rsid wsp:val=&quot;009F7D60&quot;/&gt;&lt;wsp:rsid wsp:val=&quot;00A02667&quot;/&gt;&lt;wsp:rsid wsp:val=&quot;00A04387&quot;/&gt;&lt;wsp:rsid wsp:val=&quot;00A130C0&quot;/&gt;&lt;wsp:rsid wsp:val=&quot;00A13ADF&quot;/&gt;&lt;wsp:rsid wsp:val=&quot;00A179E9&quot;/&gt;&lt;wsp:rsid wsp:val=&quot;00A21444&quot;/&gt;&lt;wsp:rsid wsp:val=&quot;00A2225E&quot;/&gt;&lt;wsp:rsid wsp:val=&quot;00A25BA6&quot;/&gt;&lt;wsp:rsid wsp:val=&quot;00A30601&quot;/&gt;&lt;wsp:rsid wsp:val=&quot;00A31B4B&quot;/&gt;&lt;wsp:rsid wsp:val=&quot;00A3644A&quot;/&gt;&lt;wsp:rsid wsp:val=&quot;00A53775&quot;/&gt;&lt;wsp:rsid wsp:val=&quot;00A53869&quot;/&gt;&lt;wsp:rsid wsp:val=&quot;00A61274&quot;/&gt;&lt;wsp:rsid wsp:val=&quot;00A618A9&quot;/&gt;&lt;wsp:rsid wsp:val=&quot;00A65E2A&quot;/&gt;&lt;wsp:rsid wsp:val=&quot;00A662B9&quot;/&gt;&lt;wsp:rsid wsp:val=&quot;00A71892&quot;/&gt;&lt;wsp:rsid wsp:val=&quot;00A7307D&quot;/&gt;&lt;wsp:rsid wsp:val=&quot;00A96AD1&quot;/&gt;&lt;wsp:rsid wsp:val=&quot;00AA63F8&quot;/&gt;&lt;wsp:rsid wsp:val=&quot;00AB4A9A&quot;/&gt;&lt;wsp:rsid wsp:val=&quot;00AC346B&quot;/&gt;&lt;wsp:rsid wsp:val=&quot;00AE5A46&quot;/&gt;&lt;wsp:rsid wsp:val=&quot;00B03C5C&quot;/&gt;&lt;wsp:rsid wsp:val=&quot;00B04552&quot;/&gt;&lt;wsp:rsid wsp:val=&quot;00B105EE&quot;/&gt;&lt;wsp:rsid wsp:val=&quot;00B14AA0&quot;/&gt;&lt;wsp:rsid wsp:val=&quot;00B24D3C&quot;/&gt;&lt;wsp:rsid wsp:val=&quot;00B541A9&quot;/&gt;&lt;wsp:rsid wsp:val=&quot;00B60808&quot;/&gt;&lt;wsp:rsid wsp:val=&quot;00B641AE&quot;/&gt;&lt;wsp:rsid wsp:val=&quot;00B8366E&quot;/&gt;&lt;wsp:rsid wsp:val=&quot;00B8532E&quot;/&gt;&lt;wsp:rsid wsp:val=&quot;00B86798&quot;/&gt;&lt;wsp:rsid wsp:val=&quot;00B9390A&quot;/&gt;&lt;wsp:rsid wsp:val=&quot;00B963E6&quot;/&gt;&lt;wsp:rsid wsp:val=&quot;00BA524A&quot;/&gt;&lt;wsp:rsid wsp:val=&quot;00BB77D5&quot;/&gt;&lt;wsp:rsid wsp:val=&quot;00BC7E42&quot;/&gt;&lt;wsp:rsid wsp:val=&quot;00BD033D&quot;/&gt;&lt;wsp:rsid wsp:val=&quot;00BD16D3&quot;/&gt;&lt;wsp:rsid wsp:val=&quot;00BD18B3&quot;/&gt;&lt;wsp:rsid wsp:val=&quot;00BD4B18&quot;/&gt;&lt;wsp:rsid wsp:val=&quot;00BE0B6E&quot;/&gt;&lt;wsp:rsid wsp:val=&quot;00BE4F7E&quot;/&gt;&lt;wsp:rsid wsp:val=&quot;00BE4FCA&quot;/&gt;&lt;wsp:rsid wsp:val=&quot;00BF1760&quot;/&gt;&lt;wsp:rsid wsp:val=&quot;00C0035A&quot;/&gt;&lt;wsp:rsid wsp:val=&quot;00C1445B&quot;/&gt;&lt;wsp:rsid wsp:val=&quot;00C176C2&quot;/&gt;&lt;wsp:rsid wsp:val=&quot;00C231EC&quot;/&gt;&lt;wsp:rsid wsp:val=&quot;00C27839&quot;/&gt;&lt;wsp:rsid wsp:val=&quot;00C33757&quot;/&gt;&lt;wsp:rsid wsp:val=&quot;00C45204&quot;/&gt;&lt;wsp:rsid wsp:val=&quot;00C57176&quot;/&gt;&lt;wsp:rsid wsp:val=&quot;00C629DD&quot;/&gt;&lt;wsp:rsid wsp:val=&quot;00C63368&quot;/&gt;&lt;wsp:rsid wsp:val=&quot;00C8443F&quot;/&gt;&lt;wsp:rsid wsp:val=&quot;00C8671E&quot;/&gt;&lt;wsp:rsid wsp:val=&quot;00C869B7&quot;/&gt;&lt;wsp:rsid wsp:val=&quot;00C93565&quot;/&gt;&lt;wsp:rsid wsp:val=&quot;00CA0A2A&quot;/&gt;&lt;wsp:rsid wsp:val=&quot;00CA1DE1&quot;/&gt;&lt;wsp:rsid wsp:val=&quot;00CC4D9B&quot;/&gt;&lt;wsp:rsid wsp:val=&quot;00CC6725&quot;/&gt;&lt;wsp:rsid wsp:val=&quot;00CC6936&quot;/&gt;&lt;wsp:rsid wsp:val=&quot;00CC69A7&quot;/&gt;&lt;wsp:rsid wsp:val=&quot;00CD5ACA&quot;/&gt;&lt;wsp:rsid wsp:val=&quot;00CF4C6F&quot;/&gt;&lt;wsp:rsid wsp:val=&quot;00D0142C&quot;/&gt;&lt;wsp:rsid wsp:val=&quot;00D12788&quot;/&gt;&lt;wsp:rsid wsp:val=&quot;00D12DAB&quot;/&gt;&lt;wsp:rsid wsp:val=&quot;00D20812&quot;/&gt;&lt;wsp:rsid wsp:val=&quot;00D34E1B&quot;/&gt;&lt;wsp:rsid wsp:val=&quot;00D42250&quot;/&gt;&lt;wsp:rsid wsp:val=&quot;00D46864&quot;/&gt;&lt;wsp:rsid wsp:val=&quot;00D52873&quot;/&gt;&lt;wsp:rsid wsp:val=&quot;00D6256C&quot;/&gt;&lt;wsp:rsid wsp:val=&quot;00D65729&quot;/&gt;&lt;wsp:rsid wsp:val=&quot;00D6616E&quot;/&gt;&lt;wsp:rsid wsp:val=&quot;00D669AB&quot;/&gt;&lt;wsp:rsid wsp:val=&quot;00D935C7&quot;/&gt;&lt;wsp:rsid wsp:val=&quot;00D93D77&quot;/&gt;&lt;wsp:rsid wsp:val=&quot;00DB1A45&quot;/&gt;&lt;wsp:rsid wsp:val=&quot;00DD28BC&quot;/&gt;&lt;wsp:rsid wsp:val=&quot;00DD410E&quot;/&gt;&lt;wsp:rsid wsp:val=&quot;00DD43B2&quot;/&gt;&lt;wsp:rsid wsp:val=&quot;00DD66DC&quot;/&gt;&lt;wsp:rsid wsp:val=&quot;00DE3183&quot;/&gt;&lt;wsp:rsid wsp:val=&quot;00DE3B01&quot;/&gt;&lt;wsp:rsid wsp:val=&quot;00DE5757&quot;/&gt;&lt;wsp:rsid wsp:val=&quot;00DE718E&quot;/&gt;&lt;wsp:rsid wsp:val=&quot;00DF24BD&quot;/&gt;&lt;wsp:rsid wsp:val=&quot;00DF2E0B&quot;/&gt;&lt;wsp:rsid wsp:val=&quot;00E012FF&quot;/&gt;&lt;wsp:rsid wsp:val=&quot;00E0341F&quot;/&gt;&lt;wsp:rsid wsp:val=&quot;00E25FFD&quot;/&gt;&lt;wsp:rsid wsp:val=&quot;00E41F54&quot;/&gt;&lt;wsp:rsid wsp:val=&quot;00E45B38&quot;/&gt;&lt;wsp:rsid wsp:val=&quot;00E53062&quot;/&gt;&lt;wsp:rsid wsp:val=&quot;00E73AB0&quot;/&gt;&lt;wsp:rsid wsp:val=&quot;00E87663&quot;/&gt;&lt;wsp:rsid wsp:val=&quot;00E958FB&quot;/&gt;&lt;wsp:rsid wsp:val=&quot;00EA190A&quot;/&gt;&lt;wsp:rsid wsp:val=&quot;00EC1932&quot;/&gt;&lt;wsp:rsid wsp:val=&quot;00EC4336&quot;/&gt;&lt;wsp:rsid wsp:val=&quot;00ED0B9E&quot;/&gt;&lt;wsp:rsid wsp:val=&quot;00EE16EF&quot;/&gt;&lt;wsp:rsid wsp:val=&quot;00EE1B69&quot;/&gt;&lt;wsp:rsid wsp:val=&quot;00EF04B3&quot;/&gt;&lt;wsp:rsid wsp:val=&quot;00EF18BD&quot;/&gt;&lt;wsp:rsid wsp:val=&quot;00EF338A&quot;/&gt;&lt;wsp:rsid wsp:val=&quot;00EF4C96&quot;/&gt;&lt;wsp:rsid wsp:val=&quot;00EF5D24&quot;/&gt;&lt;wsp:rsid wsp:val=&quot;00EF651E&quot;/&gt;&lt;wsp:rsid wsp:val=&quot;00F011AC&quot;/&gt;&lt;wsp:rsid wsp:val=&quot;00F06AE2&quot;/&gt;&lt;wsp:rsid wsp:val=&quot;00F34222&quot;/&gt;&lt;wsp:rsid wsp:val=&quot;00F505EB&quot;/&gt;&lt;wsp:rsid wsp:val=&quot;00F603F0&quot;/&gt;&lt;wsp:rsid wsp:val=&quot;00F64E7A&quot;/&gt;&lt;wsp:rsid wsp:val=&quot;00F713B6&quot;/&gt;&lt;wsp:rsid wsp:val=&quot;00F82492&quot;/&gt;&lt;wsp:rsid wsp:val=&quot;00F82D81&quot;/&gt;&lt;wsp:rsid wsp:val=&quot;00F91E64&quot;/&gt;&lt;wsp:rsid wsp:val=&quot;00F95E43&quot;/&gt;&lt;wsp:rsid wsp:val=&quot;00FA4CC4&quot;/&gt;&lt;wsp:rsid wsp:val=&quot;00FA7553&quot;/&gt;&lt;wsp:rsid wsp:val=&quot;00FB7A55&quot;/&gt;&lt;wsp:rsid wsp:val=&quot;00FE277A&quot;/&gt;&lt;wsp:rsid wsp:val=&quot;00FF7DA1&quot;/&gt;&lt;/wsp:rsids&gt;&lt;/w:docPr&gt;&lt;w:body&gt;&lt;wx:sect&gt;&lt;w:p wsp:rsidR=&quot;00000000&quot; wsp:rsidRDefault=&quot;008462F6&quot; wsp:rsidP=&quot;008462F6&quot;&gt;&lt;m:oMathPara&gt;&lt;m:oMath&gt;&lt;m:sSub&gt;&lt;m:sSubPr&gt;&lt;m:ctrlPr&gt;&lt;w:rPr&gt;&lt;w:rFonts w:ascii=&quot;Cambria Math&quot; w:h-ansi=&quot;Cambria Math&quot; w:cs=&quot;Arial&quot;/&gt;&lt;wx:font wx:val=&quot;Cambria Math&quot;/&gt;&lt;w:i-cs/&gt;&lt;/w:rPr&gt;&lt;/m:ctrlPr&gt;&lt;/m:sSubPr&gt;&lt;m:e&gt;&lt;m:r&gt;&lt;m:rPr&gt;&lt;m:sty m:val=&quot;p&quot;/&gt;&lt;/m:rPr&gt;&lt;w:rPr&gt;&lt;w:rFonts w:ascii=&quot;Cambria Math&quot; w:h-ansi=&quot;Cambria Math&quot; w:cs=&quot;Arial&quot;/&gt;&lt;wx:font wx:val=&quot;Cambria Math&quot;/&gt;&lt;w:i-cs/&gt;&lt;/w:rPr&gt;&lt;m:t&gt;U&lt;/m:t&gt;&lt;/m:r&gt;&lt;m:ctrlPr&gt;&lt;w:rPr&gt;&lt;w:rFonts w:ascii=&quot;Cambria Math&quot; w:fareast=&quot;Calibri&quot; w:h-ansi=&quot;Cambria Math&quot; w:cs=&quot;Arial&quot;/&gt;&lt;wx:font wx:val=&quot;Cambria Math&quot;/&gt;&lt;w:i-cs/&gt;&lt;w:kern w:val=&quot;2&quot;/&gt;&lt;/w:rPr&gt;&lt;/m:ctrlPr&gt;&lt;/m:e&gt;&lt;m:sub&gt;&lt;m:r&gt;&lt;m:rPr&gt;&lt;m:sty m:val=&quot;p&quot;/&gt;&lt;/m:rPr&gt;&lt;w:rPr&gt;&lt;w:rFonts w:ascii=&quot;Cambria Math&quot; w:h-ansi=&quot;Cambria Math&quot; w:cs=&quot;Arial&quot;/&gt;&lt;wx:font wx:val=&quot;Cambria Math&quot;/&gt;&lt;w:i-cs/&gt;&lt;/w:rPr&gt;&lt;m:t&gt;i&lt;/m:t&gt;&lt;/m:r&gt;&lt;m:ctrlPr&gt;&lt;w:rPr&gt;&lt;w:rFonts w:ascii=&quot;Cambria Math&quot; w:fareast=&quot;Calibri&quot; w:h-ansi=&quot;Cambria Math&quot; w:cs=&quot;Arial&quot;/&gt;&lt;wx:font wx:val=&quot;Cambria Math&quot;/&gt;&lt;w:i-cs/&gt;&lt;w:kern w:val=&quot;2&quot;/&gt;&lt;/w:rPr&gt;&lt;/m:ctrlPr&gt;&lt;/m:sub&gt;&lt;/m:sSub&gt;&lt;/m:oMath&gt;&lt;/m:oMathPara&gt;&lt;/w:p&gt;&lt;w:sectPr wsp:rsidR=&quot;00000000&quot;&gt;&lt;w:pgSz w:w=&quot;12240&quot; w:h=&quot;15840&quot;/&gt;&lt;w:pgMar w:top=&quot;1440&quot; w:right=&quot;1440&quot; w:bottom=&quot;1440&quot; w:left=&quot;1440&quot; w:header=&quot;720&quot; w:footer=&quot;720&quot; w:gutter=&quot;0&quot;/&gt;&lt;w:cols w:space=&quot;720&quot;/&gt;&lt;/w:sectPr&gt;&lt;/wx:sect&gt;&lt;/w:body&gt;&lt;/w:wordDocument&gt;">
+                <v:shape id="_x0000_i1029" type="#_x0000_t75" alt="" style="width:10.05pt;height:14.25pt;mso-width-percent:0;mso-height-percent:0;mso-width-percent:0;mso-height-percent:0" equationxml="&lt;?xml version=&quot;1.0&quot; encoding=&quot;UTF-8&quot; standalone=&quot;yes&quot;?&gt;&#13;&#13;&#13;&#13;&#13;&#13;&#13;&#13;&#13;&#13;&#13;&#10;&#13;&#13;&#13;&#13;&#13;&#13;&#13;&#13;&#13;&#13;&#13;&#10;&#13;&#13;&#13;&#13;&#13;&#13;&#13;&#13;&#13;&#13;&#13;&#10;&#13;&#13;&#13;&#13;&#13;&#13;&#13;&#13;&#13;&#13;&#13;&#10;&#13;&#13;&#13;&#13;&#13;&#13;&#13;&#13;&#13;&#13;&#13;&#10;&#13;&#13;&#13;&#13;&#13;&#13;&#13;&#13;&#13;&#13;&#13;&#10;&#13;&#13;&#13;&#13;&#13;&#13;&#13;&#13;&#13;&#13;&#13;&#10;&#13;&#13;&#13;&#13;&#13;&#13;&#13;&#13;&#13;&#13;&#13;&#10;&#13;&#13;&#13;&#13;&#13;&#13;&#13;&#13;&#13;&#13;&#13;&#10;&lt;?mso-application progid=&quot;Word.Document&quot;?&gt;&#13;&#13;&#13;&#13;&#13;&#13;&#13;&#13;&#13;&#13;&#13;&#10;&#13;&#13;&#13;&#13;&#13;&#13;&#13;&#13;&#13;&#13;&#13;&#10;&#13;&#13;&#13;&#13;&#13;&#13;&#13;&#13;&#13;&#13;&#13;&#10;&#13;&#13;&#13;&#13;&#13;&#13;&#13;&#13;&#13;&#13;&#13;&#10;&#13;&#13;&#13;&#13;&#13;&#13;&#13;&#13;&#13;&#13;&#13;&#10;&#13;&#13;&#13;&#13;&#13;&#13;&#13;&#13;&#13;&#13;&#13;&#10;&#13;&#13;&#13;&#13;&#13;&#13;&#13;&#13;&#13;&#13;&#13;&#10;&#13;&#13;&#13;&#13;&#13;&#13;&#13;&#13;&#13;&#13;&#13;&#10;&#13;&#13;&#13;&#13;&#13;&#13;&#13;&#13;&#13;&#13;&#13;&#10;&lt;w:wordDocument xmlns:aml=&quot;http://schemas.microsoft.com/aml/2001/core&quot; xmlns:wpc=&quot;http://schemas.microsoft.com/office/word/2010/wordprocessingCanvas&quot; xmlns:cx=&quot;http://schemas.microsoft.com/office/drawing/2014/chartex&quot; xmlns:cx1=&quot;http://schemas.microsoft.com/office/drawing/2015/9/8/chartex&quot; xmlns:cx2=&quot;http://schemas.microsoft.com/office/drawing/2015/10/21/chartex&quot; xmlns:cx3=&quot;http://schemas.microsoft.com/office/drawing/2016/5/9/chartex&quot; xmlns:cx4=&quot;http://schemas.microsoft.com/office/drawing/2016/5/10/chartex&quot; xmlns:cx5=&quot;http://schemas.microsoft.com/office/drawing/2016/5/11/chartex&quot; xmlns:cx6=&quot;http://schemas.microsoft.com/office/drawing/2016/5/12/chartex&quot; xmlns:cx7=&quot;http://schemas.microsoft.com/office/drawing/2016/5/13/chartex&quot; xmlns:cx8=&quot;http://schemas.microsoft.com/office/drawing/2016/5/14/chartex&quot; xmlns:cr=&quot;http://schemas.microsoft.com/office/comments/2020/reactions&quot; xmlns:dt=&quot;uuid:C2F41010-65B3-11d1-A29F-00AA00C14882&quot; xmlns:mc=&quot;http://schemas.openxmlformats.org/markup-compatibility/2006&quot; xmlns:aink=&quot;http://schemas.microsoft.com/office/drawing/2016/ink&quot; xmlns:am3d=&quot;http://schemas.microsoft.com/office/drawing/2017/model3d&quot; xmlns:o=&quot;urn:schemas-microsoft-com:office:office&quot; xmlns:oel=&quot;http://schemas.microsoft.com/office/2019/extlst&quot; xmlns:m=&quot;http://schemas.openxmlformats.org/officeDocument/2006/math&quot; xmlns:v=&quot;urn:schemas-microsoft-com:vml&quot; xmlns:w10=&quot;urn:schemas-microsoft-com:office:word&quot; xmlns:w=&quot;http://schemas.microsoft.com/office/word/2003/wordml&quot; xmlns:wx=&quot;http://schemas.microsoft.com/office/word/2003/auxHint&quot; xmlns:wne=&quot;http://schemas.microsoft.com/office/word/2006/wordml&quot; xmlns:wsp=&quot;http://schemas.microsoft.com/office/word/2003/wordml/sp2&quot; xmlns:sl=&quot;http://schemas.microsoft.com/schemaLibrary/2003/core&quot; w:macrosPresent=&quot;no&quot; w:embeddedObjPresent=&quot;no&quot; w:ocxPresent=&quot;no&quot; xml:space=&quot;preserve&quot;&gt;&lt;w:ignoreSubtree w:val=&quot;http://schemas.microsoft.com/office/word/2003/wordml/sp2&quot;/&gt;&lt;o:DocumentProperties&gt;&lt;o:Version&gt;16&lt;/o:Version&gt;&lt;/o:DocumentProperties&gt;&lt;w:docPr&gt;&lt;w:view w:val=&quot;print&quot;/&gt;&lt;w:doNotEmbedSystemFonts/&gt;&lt;w:stylePaneFormatFilter w:val=&quot;3F01&quot;/&gt;&lt;w:defaultTabStop w:val=&quot;720&quot;/&gt;&lt;w:punctuationKerning/&gt;&lt;w:characterSpacingControl w:val=&quot;DontCompress&quot;/&gt;&lt;w:webPageEncoding w:val=&quot;windows-1252&quot;/&gt;&lt;w:optimizeForBrowser/&gt;&lt;w:relyOnVML/&gt;&lt;w:allowPNG/&gt;&lt;w:validateAgainstSchema/&gt;&lt;w:saveInvalidXML w:val=&quot;off&quot;/&gt;&lt;w:ignoreMixedContent w:val=&quot;off&quot;/&gt;&lt;w:alwaysShowPlaceholderText w:val=&quot;off&quot;/&gt;&lt;w:compat&gt;&lt;w:breakWrappedTables/&gt;&lt;w:snapToGridInCell/&gt;&lt;w:applyBreakingRules/&gt;&lt;w:wrapTextWithPunct/&gt;&lt;w:useAsianBreakRules/&gt;&lt;w:dontGrowAutofit/&gt;&lt;/w:compat&gt;&lt;wsp:rsids&gt;&lt;wsp:rsidRoot wsp:val=&quot;002231F7&quot;/&gt;&lt;wsp:rsid wsp:val=&quot;00021D64&quot;/&gt;&lt;wsp:rsid wsp:val=&quot;0002538E&quot;/&gt;&lt;wsp:rsid wsp:val=&quot;00027705&quot;/&gt;&lt;wsp:rsid wsp:val=&quot;000442EB&quot;/&gt;&lt;wsp:rsid wsp:val=&quot;000659A3&quot;/&gt;&lt;wsp:rsid wsp:val=&quot;00073737&quot;/&gt;&lt;wsp:rsid wsp:val=&quot;00075A7D&quot;/&gt;&lt;wsp:rsid wsp:val=&quot;0007706D&quot;/&gt;&lt;wsp:rsid wsp:val=&quot;000773F6&quot;/&gt;&lt;wsp:rsid wsp:val=&quot;000828AE&quot;/&gt;&lt;wsp:rsid wsp:val=&quot;000864B8&quot;/&gt;&lt;wsp:rsid wsp:val=&quot;000877A0&quot;/&gt;&lt;wsp:rsid wsp:val=&quot;000A11B8&quot;/&gt;&lt;wsp:rsid wsp:val=&quot;000A1912&quot;/&gt;&lt;wsp:rsid wsp:val=&quot;000B7138&quot;/&gt;&lt;wsp:rsid wsp:val=&quot;000B7946&quot;/&gt;&lt;wsp:rsid wsp:val=&quot;000C02C8&quot;/&gt;&lt;wsp:rsid wsp:val=&quot;000C18CD&quot;/&gt;&lt;wsp:rsid wsp:val=&quot;000C2933&quot;/&gt;&lt;wsp:rsid wsp:val=&quot;000D0EF9&quot;/&gt;&lt;wsp:rsid wsp:val=&quot;000D1CAB&quot;/&gt;&lt;wsp:rsid wsp:val=&quot;000F6444&quot;/&gt;&lt;wsp:rsid wsp:val=&quot;00105506&quot;/&gt;&lt;wsp:rsid wsp:val=&quot;0010584D&quot;/&gt;&lt;wsp:rsid wsp:val=&quot;0011177B&quot;/&gt;&lt;wsp:rsid wsp:val=&quot;001231CA&quot;/&gt;&lt;wsp:rsid wsp:val=&quot;00123787&quot;/&gt;&lt;wsp:rsid wsp:val=&quot;001321BF&quot;/&gt;&lt;wsp:rsid wsp:val=&quot;0013355B&quot;/&gt;&lt;wsp:rsid wsp:val=&quot;0015757F&quot;/&gt;&lt;wsp:rsid wsp:val=&quot;00164E6F&quot;/&gt;&lt;wsp:rsid wsp:val=&quot;00174316&quot;/&gt;&lt;wsp:rsid wsp:val=&quot;001805C1&quot;/&gt;&lt;wsp:rsid wsp:val=&quot;001864DD&quot;/&gt;&lt;wsp:rsid wsp:val=&quot;001A3935&quot;/&gt;&lt;wsp:rsid wsp:val=&quot;001B1BE5&quot;/&gt;&lt;wsp:rsid wsp:val=&quot;001B2E6C&quot;/&gt;&lt;wsp:rsid wsp:val=&quot;001C039E&quot;/&gt;&lt;wsp:rsid wsp:val=&quot;001C5D23&quot;/&gt;&lt;wsp:rsid wsp:val=&quot;001D7C41&quot;/&gt;&lt;wsp:rsid wsp:val=&quot;001E628E&quot;/&gt;&lt;wsp:rsid wsp:val=&quot;001E6378&quot;/&gt;&lt;wsp:rsid wsp:val=&quot;001E7EC0&quot;/&gt;&lt;wsp:rsid wsp:val=&quot;001F15EA&quot;/&gt;&lt;wsp:rsid wsp:val=&quot;001F2A75&quot;/&gt;&lt;wsp:rsid wsp:val=&quot;001F35C2&quot;/&gt;&lt;wsp:rsid wsp:val=&quot;001F60AC&quot;/&gt;&lt;wsp:rsid wsp:val=&quot;0020268D&quot;/&gt;&lt;wsp:rsid wsp:val=&quot;00203DC0&quot;/&gt;&lt;wsp:rsid wsp:val=&quot;00204E17&quot;/&gt;&lt;wsp:rsid wsp:val=&quot;00206713&quot;/&gt;&lt;wsp:rsid wsp:val=&quot;002231F7&quot;/&gt;&lt;wsp:rsid wsp:val=&quot;0022526B&quot;/&gt;&lt;wsp:rsid wsp:val=&quot;00230B9A&quot;/&gt;&lt;wsp:rsid wsp:val=&quot;00243EC4&quot;/&gt;&lt;wsp:rsid wsp:val=&quot;002472BB&quot;/&gt;&lt;wsp:rsid wsp:val=&quot;002525BC&quot;/&gt;&lt;wsp:rsid wsp:val=&quot;00263788&quot;/&gt;&lt;wsp:rsid wsp:val=&quot;00267EF8&quot;/&gt;&lt;wsp:rsid wsp:val=&quot;00274E5E&quot;/&gt;&lt;wsp:rsid wsp:val=&quot;0027641D&quot;/&gt;&lt;wsp:rsid wsp:val=&quot;002874F6&quot;/&gt;&lt;wsp:rsid wsp:val=&quot;002A1B2E&quot;/&gt;&lt;wsp:rsid wsp:val=&quot;002A352D&quot;/&gt;&lt;wsp:rsid wsp:val=&quot;002B46E9&quot;/&gt;&lt;wsp:rsid wsp:val=&quot;002B6712&quot;/&gt;&lt;wsp:rsid wsp:val=&quot;002B7D80&quot;/&gt;&lt;wsp:rsid wsp:val=&quot;002C172D&quot;/&gt;&lt;wsp:rsid wsp:val=&quot;002C3B66&quot;/&gt;&lt;wsp:rsid wsp:val=&quot;002C3EB3&quot;/&gt;&lt;wsp:rsid wsp:val=&quot;002C6137&quot;/&gt;&lt;wsp:rsid wsp:val=&quot;002D3034&quot;/&gt;&lt;wsp:rsid wsp:val=&quot;002D3B30&quot;/&gt;&lt;wsp:rsid wsp:val=&quot;002E2168&quot;/&gt;&lt;wsp:rsid wsp:val=&quot;002E388B&quot;/&gt;&lt;wsp:rsid wsp:val=&quot;002E4B68&quot;/&gt;&lt;wsp:rsid wsp:val=&quot;002F1455&quot;/&gt;&lt;wsp:rsid wsp:val=&quot;002F1665&quot;/&gt;&lt;wsp:rsid wsp:val=&quot;00305C9C&quot;/&gt;&lt;wsp:rsid wsp:val=&quot;003061BA&quot;/&gt;&lt;wsp:rsid wsp:val=&quot;00315BC3&quot;/&gt;&lt;wsp:rsid wsp:val=&quot;0032052C&quot;/&gt;&lt;wsp:rsid wsp:val=&quot;00334CA6&quot;/&gt;&lt;wsp:rsid wsp:val=&quot;003428E6&quot;/&gt;&lt;wsp:rsid wsp:val=&quot;00343C94&quot;/&gt;&lt;wsp:rsid wsp:val=&quot;00352F07&quot;/&gt;&lt;wsp:rsid wsp:val=&quot;00357A10&quot;/&gt;&lt;wsp:rsid wsp:val=&quot;00362550&quot;/&gt;&lt;wsp:rsid wsp:val=&quot;00366007&quot;/&gt;&lt;wsp:rsid wsp:val=&quot;00370697&quot;/&gt;&lt;wsp:rsid wsp:val=&quot;003729AF&quot;/&gt;&lt;wsp:rsid wsp:val=&quot;00381C25&quot;/&gt;&lt;wsp:rsid wsp:val=&quot;003826DC&quot;/&gt;&lt;wsp:rsid wsp:val=&quot;0038737D&quot;/&gt;&lt;wsp:rsid wsp:val=&quot;0039290D&quot;/&gt;&lt;wsp:rsid wsp:val=&quot;00392A55&quot;/&gt;&lt;wsp:rsid wsp:val=&quot;003B00DC&quot;/&gt;&lt;wsp:rsid wsp:val=&quot;003C4E3B&quot;/&gt;&lt;wsp:rsid wsp:val=&quot;003D5757&quot;/&gt;&lt;wsp:rsid wsp:val=&quot;003D7E67&quot;/&gt;&lt;wsp:rsid wsp:val=&quot;0040202D&quot;/&gt;&lt;wsp:rsid wsp:val=&quot;00405AB7&quot;/&gt;&lt;wsp:rsid wsp:val=&quot;00416BB9&quot;/&gt;&lt;wsp:rsid wsp:val=&quot;00430EAF&quot;/&gt;&lt;wsp:rsid wsp:val=&quot;004522E5&quot;/&gt;&lt;wsp:rsid wsp:val=&quot;00466ABA&quot;/&gt;&lt;wsp:rsid wsp:val=&quot;00472C66&quot;/&gt;&lt;wsp:rsid wsp:val=&quot;004732EF&quot;/&gt;&lt;wsp:rsid wsp:val=&quot;00483A05&quot;/&gt;&lt;wsp:rsid wsp:val=&quot;004909CD&quot;/&gt;&lt;wsp:rsid wsp:val=&quot;00491D01&quot;/&gt;&lt;wsp:rsid wsp:val=&quot;00492434&quot;/&gt;&lt;wsp:rsid wsp:val=&quot;00496AC2&quot;/&gt;&lt;wsp:rsid wsp:val=&quot;004B36B2&quot;/&gt;&lt;wsp:rsid wsp:val=&quot;004B4D42&quot;/&gt;&lt;wsp:rsid wsp:val=&quot;004D2742&quot;/&gt;&lt;wsp:rsid wsp:val=&quot;004E2098&quot;/&gt;&lt;wsp:rsid wsp:val=&quot;004E7B58&quot;/&gt;&lt;wsp:rsid wsp:val=&quot;00505058&quot;/&gt;&lt;wsp:rsid wsp:val=&quot;005113BD&quot;/&gt;&lt;wsp:rsid wsp:val=&quot;00520D6F&quot;/&gt;&lt;wsp:rsid wsp:val=&quot;00526E28&quot;/&gt;&lt;wsp:rsid wsp:val=&quot;00531E34&quot;/&gt;&lt;wsp:rsid wsp:val=&quot;005372A1&quot;/&gt;&lt;wsp:rsid wsp:val=&quot;00543224&quot;/&gt;&lt;wsp:rsid wsp:val=&quot;00556162&quot;/&gt;&lt;wsp:rsid wsp:val=&quot;00583E77&quot;/&gt;&lt;wsp:rsid wsp:val=&quot;00585E61&quot;/&gt;&lt;wsp:rsid wsp:val=&quot;00586D45&quot;/&gt;&lt;wsp:rsid wsp:val=&quot;005A0E69&quot;/&gt;&lt;wsp:rsid wsp:val=&quot;005B519B&quot;/&gt;&lt;wsp:rsid wsp:val=&quot;005C1A83&quot;/&gt;&lt;wsp:rsid wsp:val=&quot;005C3C29&quot;/&gt;&lt;wsp:rsid wsp:val=&quot;005C52BB&quot;/&gt;&lt;wsp:rsid wsp:val=&quot;005D180A&quot;/&gt;&lt;wsp:rsid wsp:val=&quot;005D7012&quot;/&gt;&lt;wsp:rsid wsp:val=&quot;005E24B4&quot;/&gt;&lt;wsp:rsid wsp:val=&quot;005F6402&quot;/&gt;&lt;wsp:rsid wsp:val=&quot;00606FDA&quot;/&gt;&lt;wsp:rsid wsp:val=&quot;00610A3E&quot;/&gt;&lt;wsp:rsid wsp:val=&quot;00614EE6&quot;/&gt;&lt;wsp:rsid wsp:val=&quot;00621710&quot;/&gt;&lt;wsp:rsid wsp:val=&quot;00626CAD&quot;/&gt;&lt;wsp:rsid wsp:val=&quot;00634D9E&quot;/&gt;&lt;wsp:rsid wsp:val=&quot;00635252&quot;/&gt;&lt;wsp:rsid wsp:val=&quot;006370EE&quot;/&gt;&lt;wsp:rsid wsp:val=&quot;00641074&quot;/&gt;&lt;wsp:rsid wsp:val=&quot;00641531&quot;/&gt;&lt;wsp:rsid wsp:val=&quot;00643C96&quot;/&gt;&lt;wsp:rsid wsp:val=&quot;0065338F&quot;/&gt;&lt;wsp:rsid wsp:val=&quot;00656A60&quot;/&gt;&lt;wsp:rsid wsp:val=&quot;0067028C&quot;/&gt;&lt;wsp:rsid wsp:val=&quot;006B1999&quot;/&gt;&lt;wsp:rsid wsp:val=&quot;006C0F59&quot;/&gt;&lt;wsp:rsid wsp:val=&quot;006C32D8&quot;/&gt;&lt;wsp:rsid wsp:val=&quot;006D1445&quot;/&gt;&lt;wsp:rsid wsp:val=&quot;006D40B4&quot;/&gt;&lt;wsp:rsid wsp:val=&quot;006E04AB&quot;/&gt;&lt;wsp:rsid wsp:val=&quot;006E2036&quot;/&gt;&lt;wsp:rsid wsp:val=&quot;006E665A&quot;/&gt;&lt;wsp:rsid wsp:val=&quot;006F1B99&quot;/&gt;&lt;wsp:rsid wsp:val=&quot;007019CD&quot;/&gt;&lt;wsp:rsid wsp:val=&quot;00703EF7&quot;/&gt;&lt;wsp:rsid wsp:val=&quot;007061AA&quot;/&gt;&lt;wsp:rsid wsp:val=&quot;007107E3&quot;/&gt;&lt;wsp:rsid wsp:val=&quot;0071749A&quot;/&gt;&lt;wsp:rsid wsp:val=&quot;00720A9F&quot;/&gt;&lt;wsp:rsid wsp:val=&quot;00726B40&quot;/&gt;&lt;wsp:rsid wsp:val=&quot;00733F5A&quot;/&gt;&lt;wsp:rsid wsp:val=&quot;00736F5C&quot;/&gt;&lt;wsp:rsid wsp:val=&quot;00747785&quot;/&gt;&lt;wsp:rsid wsp:val=&quot;00756905&quot;/&gt;&lt;wsp:rsid wsp:val=&quot;00762773&quot;/&gt;&lt;wsp:rsid wsp:val=&quot;007A13B9&quot;/&gt;&lt;wsp:rsid wsp:val=&quot;007A66D9&quot;/&gt;&lt;wsp:rsid wsp:val=&quot;007B12F0&quot;/&gt;&lt;wsp:rsid wsp:val=&quot;007B1585&quot;/&gt;&lt;wsp:rsid wsp:val=&quot;007D1215&quot;/&gt;&lt;wsp:rsid wsp:val=&quot;007F200F&quot;/&gt;&lt;wsp:rsid wsp:val=&quot;00805D06&quot;/&gt;&lt;wsp:rsid wsp:val=&quot;00813274&quot;/&gt;&lt;wsp:rsid wsp:val=&quot;00816205&quot;/&gt;&lt;wsp:rsid wsp:val=&quot;00823330&quot;/&gt;&lt;wsp:rsid wsp:val=&quot;00824C64&quot;/&gt;&lt;wsp:rsid wsp:val=&quot;00831ABA&quot;/&gt;&lt;wsp:rsid wsp:val=&quot;0084106B&quot;/&gt;&lt;wsp:rsid wsp:val=&quot;008462F6&quot;/&gt;&lt;wsp:rsid wsp:val=&quot;008474D8&quot;/&gt;&lt;wsp:rsid wsp:val=&quot;008476AD&quot;/&gt;&lt;wsp:rsid wsp:val=&quot;00855C95&quot;/&gt;&lt;wsp:rsid wsp:val=&quot;0085656E&quot;/&gt;&lt;wsp:rsid wsp:val=&quot;00870F94&quot;/&gt;&lt;wsp:rsid wsp:val=&quot;00873368&quot;/&gt;&lt;wsp:rsid wsp:val=&quot;008828F9&quot;/&gt;&lt;wsp:rsid wsp:val=&quot;008836C8&quot;/&gt;&lt;wsp:rsid wsp:val=&quot;008874FC&quot;/&gt;&lt;wsp:rsid wsp:val=&quot;00891ECA&quot;/&gt;&lt;wsp:rsid wsp:val=&quot;00893C0F&quot;/&gt;&lt;wsp:rsid wsp:val=&quot;008A4593&quot;/&gt;&lt;wsp:rsid wsp:val=&quot;008B2DC6&quot;/&gt;&lt;wsp:rsid wsp:val=&quot;008C0824&quot;/&gt;&lt;wsp:rsid wsp:val=&quot;008C3DC6&quot;/&gt;&lt;wsp:rsid wsp:val=&quot;008C5328&quot;/&gt;&lt;wsp:rsid wsp:val=&quot;008D3205&quot;/&gt;&lt;wsp:rsid wsp:val=&quot;008D39F7&quot;/&gt;&lt;wsp:rsid wsp:val=&quot;008E24A5&quot;/&gt;&lt;wsp:rsid wsp:val=&quot;00907311&quot;/&gt;&lt;wsp:rsid wsp:val=&quot;00917648&quot;/&gt;&lt;wsp:rsid wsp:val=&quot;00921400&quot;/&gt;&lt;wsp:rsid wsp:val=&quot;00922867&quot;/&gt;&lt;wsp:rsid wsp:val=&quot;00925A32&quot;/&gt;&lt;wsp:rsid wsp:val=&quot;0093462C&quot;/&gt;&lt;wsp:rsid wsp:val=&quot;0095374B&quot;/&gt;&lt;wsp:rsid wsp:val=&quot;00962143&quot;/&gt;&lt;wsp:rsid wsp:val=&quot;0096567F&quot;/&gt;&lt;wsp:rsid wsp:val=&quot;009662BB&quot;/&gt;&lt;wsp:rsid wsp:val=&quot;00967F3E&quot;/&gt;&lt;wsp:rsid wsp:val=&quot;00973B9F&quot;/&gt;&lt;wsp:rsid wsp:val=&quot;0098095D&quot;/&gt;&lt;wsp:rsid wsp:val=&quot;00983724&quot;/&gt;&lt;wsp:rsid wsp:val=&quot;009A48A2&quot;/&gt;&lt;wsp:rsid wsp:val=&quot;009C1FC1&quot;/&gt;&lt;wsp:rsid wsp:val=&quot;009C31A8&quot;/&gt;&lt;wsp:rsid wsp:val=&quot;009D036D&quot;/&gt;&lt;wsp:rsid wsp:val=&quot;009E2DF2&quot;/&gt;&lt;wsp:rsid wsp:val=&quot;009E7E1A&quot;/&gt;&lt;wsp:rsid wsp:val=&quot;009F7D60&quot;/&gt;&lt;wsp:rsid wsp:val=&quot;00A02667&quot;/&gt;&lt;wsp:rsid wsp:val=&quot;00A04387&quot;/&gt;&lt;wsp:rsid wsp:val=&quot;00A130C0&quot;/&gt;&lt;wsp:rsid wsp:val=&quot;00A13ADF&quot;/&gt;&lt;wsp:rsid wsp:val=&quot;00A179E9&quot;/&gt;&lt;wsp:rsid wsp:val=&quot;00A21444&quot;/&gt;&lt;wsp:rsid wsp:val=&quot;00A2225E&quot;/&gt;&lt;wsp:rsid wsp:val=&quot;00A25BA6&quot;/&gt;&lt;wsp:rsid wsp:val=&quot;00A30601&quot;/&gt;&lt;wsp:rsid wsp:val=&quot;00A31B4B&quot;/&gt;&lt;wsp:rsid wsp:val=&quot;00A3644A&quot;/&gt;&lt;wsp:rsid wsp:val=&quot;00A53775&quot;/&gt;&lt;wsp:rsid wsp:val=&quot;00A53869&quot;/&gt;&lt;wsp:rsid wsp:val=&quot;00A61274&quot;/&gt;&lt;wsp:rsid wsp:val=&quot;00A618A9&quot;/&gt;&lt;wsp:rsid wsp:val=&quot;00A65E2A&quot;/&gt;&lt;wsp:rsid wsp:val=&quot;00A662B9&quot;/&gt;&lt;wsp:rsid wsp:val=&quot;00A71892&quot;/&gt;&lt;wsp:rsid wsp:val=&quot;00A7307D&quot;/&gt;&lt;wsp:rsid wsp:val=&quot;00A96AD1&quot;/&gt;&lt;wsp:rsid wsp:val=&quot;00AA63F8&quot;/&gt;&lt;wsp:rsid wsp:val=&quot;00AB4A9A&quot;/&gt;&lt;wsp:rsid wsp:val=&quot;00AC346B&quot;/&gt;&lt;wsp:rsid wsp:val=&quot;00AE5A46&quot;/&gt;&lt;wsp:rsid wsp:val=&quot;00B03C5C&quot;/&gt;&lt;wsp:rsid wsp:val=&quot;00B04552&quot;/&gt;&lt;wsp:rsid wsp:val=&quot;00B105EE&quot;/&gt;&lt;wsp:rsid wsp:val=&quot;00B14AA0&quot;/&gt;&lt;wsp:rsid wsp:val=&quot;00B24D3C&quot;/&gt;&lt;wsp:rsid wsp:val=&quot;00B541A9&quot;/&gt;&lt;wsp:rsid wsp:val=&quot;00B60808&quot;/&gt;&lt;wsp:rsid wsp:val=&quot;00B641AE&quot;/&gt;&lt;wsp:rsid wsp:val=&quot;00B8366E&quot;/&gt;&lt;wsp:rsid wsp:val=&quot;00B8532E&quot;/&gt;&lt;wsp:rsid wsp:val=&quot;00B86798&quot;/&gt;&lt;wsp:rsid wsp:val=&quot;00B9390A&quot;/&gt;&lt;wsp:rsid wsp:val=&quot;00B963E6&quot;/&gt;&lt;wsp:rsid wsp:val=&quot;00BA524A&quot;/&gt;&lt;wsp:rsid wsp:val=&quot;00BB77D5&quot;/&gt;&lt;wsp:rsid wsp:val=&quot;00BC7E42&quot;/&gt;&lt;wsp:rsid wsp:val=&quot;00BD033D&quot;/&gt;&lt;wsp:rsid wsp:val=&quot;00BD16D3&quot;/&gt;&lt;wsp:rsid wsp:val=&quot;00BD18B3&quot;/&gt;&lt;wsp:rsid wsp:val=&quot;00BD4B18&quot;/&gt;&lt;wsp:rsid wsp:val=&quot;00BE0B6E&quot;/&gt;&lt;wsp:rsid wsp:val=&quot;00BE4F7E&quot;/&gt;&lt;wsp:rsid wsp:val=&quot;00BE4FCA&quot;/&gt;&lt;wsp:rsid wsp:val=&quot;00BF1760&quot;/&gt;&lt;wsp:rsid wsp:val=&quot;00C0035A&quot;/&gt;&lt;wsp:rsid wsp:val=&quot;00C1445B&quot;/&gt;&lt;wsp:rsid wsp:val=&quot;00C176C2&quot;/&gt;&lt;wsp:rsid wsp:val=&quot;00C231EC&quot;/&gt;&lt;wsp:rsid wsp:val=&quot;00C27839&quot;/&gt;&lt;wsp:rsid wsp:val=&quot;00C33757&quot;/&gt;&lt;wsp:rsid wsp:val=&quot;00C45204&quot;/&gt;&lt;wsp:rsid wsp:val=&quot;00C57176&quot;/&gt;&lt;wsp:rsid wsp:val=&quot;00C629DD&quot;/&gt;&lt;wsp:rsid wsp:val=&quot;00C63368&quot;/&gt;&lt;wsp:rsid wsp:val=&quot;00C8443F&quot;/&gt;&lt;wsp:rsid wsp:val=&quot;00C8671E&quot;/&gt;&lt;wsp:rsid wsp:val=&quot;00C869B7&quot;/&gt;&lt;wsp:rsid wsp:val=&quot;00C93565&quot;/&gt;&lt;wsp:rsid wsp:val=&quot;00CA0A2A&quot;/&gt;&lt;wsp:rsid wsp:val=&quot;00CA1DE1&quot;/&gt;&lt;wsp:rsid wsp:val=&quot;00CC4D9B&quot;/&gt;&lt;wsp:rsid wsp:val=&quot;00CC6725&quot;/&gt;&lt;wsp:rsid wsp:val=&quot;00CC6936&quot;/&gt;&lt;wsp:rsid wsp:val=&quot;00CC69A7&quot;/&gt;&lt;wsp:rsid wsp:val=&quot;00CD5ACA&quot;/&gt;&lt;wsp:rsid wsp:val=&quot;00CF4C6F&quot;/&gt;&lt;wsp:rsid wsp:val=&quot;00D0142C&quot;/&gt;&lt;wsp:rsid wsp:val=&quot;00D12788&quot;/&gt;&lt;wsp:rsid wsp:val=&quot;00D12DAB&quot;/&gt;&lt;wsp:rsid wsp:val=&quot;00D20812&quot;/&gt;&lt;wsp:rsid wsp:val=&quot;00D34E1B&quot;/&gt;&lt;wsp:rsid wsp:val=&quot;00D42250&quot;/&gt;&lt;wsp:rsid wsp:val=&quot;00D46864&quot;/&gt;&lt;wsp:rsid wsp:val=&quot;00D52873&quot;/&gt;&lt;wsp:rsid wsp:val=&quot;00D6256C&quot;/&gt;&lt;wsp:rsid wsp:val=&quot;00D65729&quot;/&gt;&lt;wsp:rsid wsp:val=&quot;00D6616E&quot;/&gt;&lt;wsp:rsid wsp:val=&quot;00D669AB&quot;/&gt;&lt;wsp:rsid wsp:val=&quot;00D935C7&quot;/&gt;&lt;wsp:rsid wsp:val=&quot;00D93D77&quot;/&gt;&lt;wsp:rsid wsp:val=&quot;00DB1A45&quot;/&gt;&lt;wsp:rsid wsp:val=&quot;00DD28BC&quot;/&gt;&lt;wsp:rsid wsp:val=&quot;00DD410E&quot;/&gt;&lt;wsp:rsid wsp:val=&quot;00DD43B2&quot;/&gt;&lt;wsp:rsid wsp:val=&quot;00DD66DC&quot;/&gt;&lt;wsp:rsid wsp:val=&quot;00DE3183&quot;/&gt;&lt;wsp:rsid wsp:val=&quot;00DE3B01&quot;/&gt;&lt;wsp:rsid wsp:val=&quot;00DE5757&quot;/&gt;&lt;wsp:rsid wsp:val=&quot;00DE718E&quot;/&gt;&lt;wsp:rsid wsp:val=&quot;00DF24BD&quot;/&gt;&lt;wsp:rsid wsp:val=&quot;00DF2E0B&quot;/&gt;&lt;wsp:rsid wsp:val=&quot;00E012FF&quot;/&gt;&lt;wsp:rsid wsp:val=&quot;00E0341F&quot;/&gt;&lt;wsp:rsid wsp:val=&quot;00E25FFD&quot;/&gt;&lt;wsp:rsid wsp:val=&quot;00E41F54&quot;/&gt;&lt;wsp:rsid wsp:val=&quot;00E45B38&quot;/&gt;&lt;wsp:rsid wsp:val=&quot;00E53062&quot;/&gt;&lt;wsp:rsid wsp:val=&quot;00E73AB0&quot;/&gt;&lt;wsp:rsid wsp:val=&quot;00E87663&quot;/&gt;&lt;wsp:rsid wsp:val=&quot;00E958FB&quot;/&gt;&lt;wsp:rsid wsp:val=&quot;00EA190A&quot;/&gt;&lt;wsp:rsid wsp:val=&quot;00EC1932&quot;/&gt;&lt;wsp:rsid wsp:val=&quot;00EC4336&quot;/&gt;&lt;wsp:rsid wsp:val=&quot;00ED0B9E&quot;/&gt;&lt;wsp:rsid wsp:val=&quot;00EE16EF&quot;/&gt;&lt;wsp:rsid wsp:val=&quot;00EE1B69&quot;/&gt;&lt;wsp:rsid wsp:val=&quot;00EF04B3&quot;/&gt;&lt;wsp:rsid wsp:val=&quot;00EF18BD&quot;/&gt;&lt;wsp:rsid wsp:val=&quot;00EF338A&quot;/&gt;&lt;wsp:rsid wsp:val=&quot;00EF4C96&quot;/&gt;&lt;wsp:rsid wsp:val=&quot;00EF5D24&quot;/&gt;&lt;wsp:rsid wsp:val=&quot;00EF651E&quot;/&gt;&lt;wsp:rsid wsp:val=&quot;00F011AC&quot;/&gt;&lt;wsp:rsid wsp:val=&quot;00F06AE2&quot;/&gt;&lt;wsp:rsid wsp:val=&quot;00F34222&quot;/&gt;&lt;wsp:rsid wsp:val=&quot;00F505EB&quot;/&gt;&lt;wsp:rsid wsp:val=&quot;00F603F0&quot;/&gt;&lt;wsp:rsid wsp:val=&quot;00F64E7A&quot;/&gt;&lt;wsp:rsid wsp:val=&quot;00F713B6&quot;/&gt;&lt;wsp:rsid wsp:val=&quot;00F82492&quot;/&gt;&lt;wsp:rsid wsp:val=&quot;00F82D81&quot;/&gt;&lt;wsp:rsid wsp:val=&quot;00F91E64&quot;/&gt;&lt;wsp:rsid wsp:val=&quot;00F95E43&quot;/&gt;&lt;wsp:rsid wsp:val=&quot;00FA4CC4&quot;/&gt;&lt;wsp:rsid wsp:val=&quot;00FA7553&quot;/&gt;&lt;wsp:rsid wsp:val=&quot;00FB7A55&quot;/&gt;&lt;wsp:rsid wsp:val=&quot;00FE277A&quot;/&gt;&lt;wsp:rsid wsp:val=&quot;00FF7DA1&quot;/&gt;&lt;/wsp:rsids&gt;&lt;/w:docPr&gt;&lt;w:body&gt;&lt;wx:sect&gt;&lt;w:p wsp:rsidR=&quot;00000000&quot; wsp:rsidRDefault=&quot;008462F6&quot; wsp:rsidP=&quot;008462F6&quot;&gt;&lt;m:oMathPara&gt;&lt;m:oMath&gt;&lt;m:sSub&gt;&lt;m:sSubPr&gt;&lt;m:ctrlPr&gt;&lt;w:rPr&gt;&lt;w:rFonts w:ascii=&quot;Cambria Math&quot; w:h-ansi=&quot;Cambria Math&quot; w:cs=&quot;Arial&quot;/&gt;&lt;wx:font wx:val=&quot;Cambria Math&quot;/&gt;&lt;w:i-cs/&gt;&lt;/w:rPr&gt;&lt;/m:ctrlPr&gt;&lt;/m:sSubPr&gt;&lt;m:e&gt;&lt;m:r&gt;&lt;m:rPr&gt;&lt;m:sty m:val=&quot;p&quot;/&gt;&lt;/m:rPr&gt;&lt;w:rPr&gt;&lt;w:rFonts w:ascii=&quot;Cambria Math&quot; w:h-ansi=&quot;Cambria Math&quot; w:cs=&quot;Arial&quot;/&gt;&lt;wx:font wx:val=&quot;Cambria Math&quot;/&gt;&lt;w:i-cs/&gt;&lt;/w:rPr&gt;&lt;m:t&gt;U&lt;/m:t&gt;&lt;/m:r&gt;&lt;m:ctrlPr&gt;&lt;w:rPr&gt;&lt;w:rFonts w:ascii=&quot;Cambria Math&quot; w:fareast=&quot;Calibri&quot; w:h-ansi=&quot;Cambria Math&quot; w:cs=&quot;Arial&quot;/&gt;&lt;wx:font wx:val=&quot;Cambria Math&quot;/&gt;&lt;w:i-cs/&gt;&lt;w:kern w:val=&quot;2&quot;/&gt;&lt;/w:rPr&gt;&lt;/m:ctrlPr&gt;&lt;/m:e&gt;&lt;m:sub&gt;&lt;m:r&gt;&lt;m:rPr&gt;&lt;m:sty m:val=&quot;p&quot;/&gt;&lt;/m:rPr&gt;&lt;w:rPr&gt;&lt;w:rFonts w:ascii=&quot;Cambria Math&quot; w:h-ansi=&quot;Cambria Math&quot; w:cs=&quot;Arial&quot;/&gt;&lt;wx:font wx:val=&quot;Cambria Math&quot;/&gt;&lt;w:i-cs/&gt;&lt;/w:rPr&gt;&lt;m:t&gt;i&lt;/m:t&gt;&lt;/m:r&gt;&lt;m:ctrlPr&gt;&lt;w:rPr&gt;&lt;w:rFonts w:ascii=&quot;Cambria Math&quot; w:fareast=&quot;Calibri&quot; w:h-ansi=&quot;Cambria Math&quot; w:cs=&quot;Arial&quot;/&gt;&lt;wx:font wx:val=&quot;Cambria Math&quot;/&gt;&lt;w:i-cs/&gt;&lt;w:kern w:val=&quot;2&quot;/&gt;&lt;/w:rPr&gt;&lt;/m:ctrlPr&gt;&lt;/m:sub&gt;&lt;/m:sSub&gt;&lt;/m:oMath&gt;&lt;/m:oMathPara&gt;&lt;/w:p&gt;&lt;w:sectPr wsp:rsidR=&quot;00000000&quot;&gt;&lt;w:pgSz w:w=&quot;12240&quot; w:h=&quot;15840&quot;/&gt;&lt;w:pgMar w:top=&quot;1440&quot; w:right=&quot;1440&quot; w:bottom=&quot;1440&quot; w:left=&quot;1440&quot; w:header=&quot;720&quot; w:footer=&quot;720&quot; w:gutter=&quot;0&quot;/&gt;&lt;w:cols w:space=&quot;720&quot;/&gt;&lt;/w:sectPr&gt;&lt;/wx:sect&gt;&lt;/w:body&gt;&lt;/w:wordDocument&gt;">
                   <v:imagedata r:id="rId9" o:title="" chromakey="white"/>
                 </v:shape>
               </w:pict>
@@ -5992,7 +6048,7 @@
                 <w:szCs w:val="24"/>
               </w:rPr>
               <w:pict w14:anchorId="0A205B46">
-                <v:shape id="_x0000_i1028" type="#_x0000_t75" alt="" style="width:21.75pt;height:14.25pt;mso-width-percent:0;mso-height-percent:0;mso-width-percent:0;mso-height-percent:0" equationxml="&lt;?xml version=&quot;1.0&quot; encoding=&quot;UTF-8&quot; standalone=&quot;yes&quot;?&gt;&#13;&#13;&#13;&#13;&#13;&#13;&#13;&#13;&#13;&#13;&#10;&#13;&#13;&#13;&#13;&#13;&#13;&#13;&#13;&#13;&#13;&#10;&#13;&#13;&#13;&#13;&#13;&#13;&#13;&#13;&#13;&#13;&#10;&#13;&#13;&#13;&#13;&#13;&#13;&#13;&#13;&#13;&#13;&#10;&#13;&#13;&#13;&#13;&#13;&#13;&#13;&#13;&#13;&#13;&#10;&#13;&#13;&#13;&#13;&#13;&#13;&#13;&#13;&#13;&#13;&#10;&#13;&#13;&#13;&#13;&#13;&#13;&#13;&#13;&#13;&#13;&#10;&#13;&#13;&#13;&#13;&#13;&#13;&#13;&#13;&#13;&#13;&#10;&#13;&#13;&#13;&#13;&#13;&#13;&#13;&#13;&#13;&#13;&#10;&lt;?mso-application progid=&quot;Word.Document&quot;?&gt;&#13;&#13;&#13;&#13;&#13;&#13;&#13;&#13;&#13;&#13;&#10;&#13;&#13;&#13;&#13;&#13;&#13;&#13;&#13;&#13;&#13;&#10;&#13;&#13;&#13;&#13;&#13;&#13;&#13;&#13;&#13;&#13;&#10;&#13;&#13;&#13;&#13;&#13;&#13;&#13;&#13;&#13;&#13;&#10;&#13;&#13;&#13;&#13;&#13;&#13;&#13;&#13;&#13;&#13;&#10;&#13;&#13;&#13;&#13;&#13;&#13;&#13;&#13;&#13;&#13;&#10;&#13;&#13;&#13;&#13;&#13;&#13;&#13;&#13;&#13;&#13;&#10;&#13;&#13;&#13;&#13;&#13;&#13;&#13;&#13;&#13;&#13;&#10;&#13;&#13;&#13;&#13;&#13;&#13;&#13;&#13;&#13;&#13;&#10;&lt;w:wordDocument xmlns:aml=&quot;http://schemas.microsoft.com/aml/2001/core&quot; xmlns:wpc=&quot;http://schemas.microsoft.com/office/word/2010/wordprocessingCanvas&quot; xmlns:cx=&quot;http://schemas.microsoft.com/office/drawing/2014/chartex&quot; xmlns:cx1=&quot;http://schemas.microsoft.com/office/drawing/2015/9/8/chartex&quot; xmlns:cx2=&quot;http://schemas.microsoft.com/office/drawing/2015/10/21/chartex&quot; xmlns:cx3=&quot;http://schemas.microsoft.com/office/drawing/2016/5/9/chartex&quot; xmlns:cx4=&quot;http://schemas.microsoft.com/office/drawing/2016/5/10/chartex&quot; xmlns:cx5=&quot;http://schemas.microsoft.com/office/drawing/2016/5/11/chartex&quot; xmlns:cx6=&quot;http://schemas.microsoft.com/office/drawing/2016/5/12/chartex&quot; xmlns:cx7=&quot;http://schemas.microsoft.com/office/drawing/2016/5/13/chartex&quot; xmlns:cx8=&quot;http://schemas.microsoft.com/office/drawing/2016/5/14/chartex&quot; xmlns:cr=&quot;http://schemas.microsoft.com/office/comments/2020/reactions&quot; xmlns:dt=&quot;uuid:C2F41010-65B3-11d1-A29F-00AA00C14882&quot; xmlns:mc=&quot;http://schemas.openxmlformats.org/markup-compatibility/2006&quot; xmlns:aink=&quot;http://schemas.microsoft.com/office/drawing/2016/ink&quot; xmlns:am3d=&quot;http://schemas.microsoft.com/office/drawing/2017/model3d&quot; xmlns:o=&quot;urn:schemas-microsoft-com:office:office&quot; xmlns:oel=&quot;http://schemas.microsoft.com/office/2019/extlst&quot; xmlns:m=&quot;http://schemas.openxmlformats.org/officeDocument/2006/math&quot; xmlns:v=&quot;urn:schemas-microsoft-com:vml&quot; xmlns:w10=&quot;urn:schemas-microsoft-com:office:word&quot; xmlns:w=&quot;http://schemas.microsoft.com/office/word/2003/wordml&quot; xmlns:wx=&quot;http://schemas.microsoft.com/office/word/2003/auxHint&quot; xmlns:wne=&quot;http://schemas.microsoft.com/office/word/2006/wordml&quot; xmlns:wsp=&quot;http://schemas.microsoft.com/office/word/2003/wordml/sp2&quot; xmlns:sl=&quot;http://schemas.microsoft.com/schemaLibrary/2003/core&quot; w:macrosPresent=&quot;no&quot; w:embeddedObjPresent=&quot;no&quot; w:ocxPresent=&quot;no&quot; xml:space=&quot;preserve&quot;&gt;&lt;w:ignoreSubtree w:val=&quot;http://schemas.microsoft.com/office/word/2003/wordml/sp2&quot;/&gt;&lt;o:DocumentProperties&gt;&lt;o:Version&gt;16&lt;/o:Version&gt;&lt;/o:DocumentProperties&gt;&lt;w:docPr&gt;&lt;w:view w:val=&quot;print&quot;/&gt;&lt;w:doNotEmbedSystemFonts/&gt;&lt;w:stylePaneFormatFilter w:val=&quot;3F01&quot;/&gt;&lt;w:defaultTabStop w:val=&quot;720&quot;/&gt;&lt;w:punctuationKerning/&gt;&lt;w:characterSpacingControl w:val=&quot;DontCompress&quot;/&gt;&lt;w:webPageEncoding w:val=&quot;windows-1252&quot;/&gt;&lt;w:optimizeForBrowser/&gt;&lt;w:relyOnVML/&gt;&lt;w:allowPNG/&gt;&lt;w:validateAgainstSchema/&gt;&lt;w:saveInvalidXML w:val=&quot;off&quot;/&gt;&lt;w:ignoreMixedContent w:val=&quot;off&quot;/&gt;&lt;w:alwaysShowPlaceholderText w:val=&quot;off&quot;/&gt;&lt;w:compat&gt;&lt;w:breakWrappedTables/&gt;&lt;w:snapToGridInCell/&gt;&lt;w:applyBreakingRules/&gt;&lt;w:wrapTextWithPunct/&gt;&lt;w:useAsianBreakRules/&gt;&lt;w:dontGrowAutofit/&gt;&lt;/w:compat&gt;&lt;wsp:rsids&gt;&lt;wsp:rsidRoot wsp:val=&quot;002231F7&quot;/&gt;&lt;wsp:rsid wsp:val=&quot;00021D64&quot;/&gt;&lt;wsp:rsid wsp:val=&quot;0002538E&quot;/&gt;&lt;wsp:rsid wsp:val=&quot;00027705&quot;/&gt;&lt;wsp:rsid wsp:val=&quot;000442EB&quot;/&gt;&lt;wsp:rsid wsp:val=&quot;000659A3&quot;/&gt;&lt;wsp:rsid wsp:val=&quot;00073737&quot;/&gt;&lt;wsp:rsid wsp:val=&quot;00075A7D&quot;/&gt;&lt;wsp:rsid wsp:val=&quot;0007706D&quot;/&gt;&lt;wsp:rsid wsp:val=&quot;000773F6&quot;/&gt;&lt;wsp:rsid wsp:val=&quot;000828AE&quot;/&gt;&lt;wsp:rsid wsp:val=&quot;000864B8&quot;/&gt;&lt;wsp:rsid wsp:val=&quot;000877A0&quot;/&gt;&lt;wsp:rsid wsp:val=&quot;000A11B8&quot;/&gt;&lt;wsp:rsid wsp:val=&quot;000A1912&quot;/&gt;&lt;wsp:rsid wsp:val=&quot;000B7138&quot;/&gt;&lt;wsp:rsid wsp:val=&quot;000B7946&quot;/&gt;&lt;wsp:rsid wsp:val=&quot;000C02C8&quot;/&gt;&lt;wsp:rsid wsp:val=&quot;000C18CD&quot;/&gt;&lt;wsp:rsid wsp:val=&quot;000C2933&quot;/&gt;&lt;wsp:rsid wsp:val=&quot;000D0EF9&quot;/&gt;&lt;wsp:rsid wsp:val=&quot;000D1CAB&quot;/&gt;&lt;wsp:rsid wsp:val=&quot;000F6444&quot;/&gt;&lt;wsp:rsid wsp:val=&quot;00105506&quot;/&gt;&lt;wsp:rsid wsp:val=&quot;0010584D&quot;/&gt;&lt;wsp:rsid wsp:val=&quot;0011177B&quot;/&gt;&lt;wsp:rsid wsp:val=&quot;001231CA&quot;/&gt;&lt;wsp:rsid wsp:val=&quot;00123787&quot;/&gt;&lt;wsp:rsid wsp:val=&quot;001321BF&quot;/&gt;&lt;wsp:rsid wsp:val=&quot;0013355B&quot;/&gt;&lt;wsp:rsid wsp:val=&quot;0015757F&quot;/&gt;&lt;wsp:rsid wsp:val=&quot;00164E6F&quot;/&gt;&lt;wsp:rsid wsp:val=&quot;00174316&quot;/&gt;&lt;wsp:rsid wsp:val=&quot;001805C1&quot;/&gt;&lt;wsp:rsid wsp:val=&quot;001864DD&quot;/&gt;&lt;wsp:rsid wsp:val=&quot;001A3935&quot;/&gt;&lt;wsp:rsid wsp:val=&quot;001B1BE5&quot;/&gt;&lt;wsp:rsid wsp:val=&quot;001B2E6C&quot;/&gt;&lt;wsp:rsid wsp:val=&quot;001C039E&quot;/&gt;&lt;wsp:rsid wsp:val=&quot;001C5D23&quot;/&gt;&lt;wsp:rsid wsp:val=&quot;001D7C41&quot;/&gt;&lt;wsp:rsid wsp:val=&quot;001E628E&quot;/&gt;&lt;wsp:rsid wsp:val=&quot;001E6378&quot;/&gt;&lt;wsp:rsid wsp:val=&quot;001E7EC0&quot;/&gt;&lt;wsp:rsid wsp:val=&quot;001F15EA&quot;/&gt;&lt;wsp:rsid wsp:val=&quot;001F2A75&quot;/&gt;&lt;wsp:rsid wsp:val=&quot;001F35C2&quot;/&gt;&lt;wsp:rsid wsp:val=&quot;001F60AC&quot;/&gt;&lt;wsp:rsid wsp:val=&quot;0020268D&quot;/&gt;&lt;wsp:rsid wsp:val=&quot;00203DC0&quot;/&gt;&lt;wsp:rsid wsp:val=&quot;00204E17&quot;/&gt;&lt;wsp:rsid wsp:val=&quot;00206713&quot;/&gt;&lt;wsp:rsid wsp:val=&quot;002231F7&quot;/&gt;&lt;wsp:rsid wsp:val=&quot;0022526B&quot;/&gt;&lt;wsp:rsid wsp:val=&quot;00230B9A&quot;/&gt;&lt;wsp:rsid wsp:val=&quot;00243EC4&quot;/&gt;&lt;wsp:rsid wsp:val=&quot;002472BB&quot;/&gt;&lt;wsp:rsid wsp:val=&quot;002525BC&quot;/&gt;&lt;wsp:rsid wsp:val=&quot;00263788&quot;/&gt;&lt;wsp:rsid wsp:val=&quot;00267EF8&quot;/&gt;&lt;wsp:rsid wsp:val=&quot;00274E5E&quot;/&gt;&lt;wsp:rsid wsp:val=&quot;0027641D&quot;/&gt;&lt;wsp:rsid wsp:val=&quot;002874F6&quot;/&gt;&lt;wsp:rsid wsp:val=&quot;002A1B2E&quot;/&gt;&lt;wsp:rsid wsp:val=&quot;002A352D&quot;/&gt;&lt;wsp:rsid wsp:val=&quot;002B46E9&quot;/&gt;&lt;wsp:rsid wsp:val=&quot;002B6712&quot;/&gt;&lt;wsp:rsid wsp:val=&quot;002B7D80&quot;/&gt;&lt;wsp:rsid wsp:val=&quot;002C172D&quot;/&gt;&lt;wsp:rsid wsp:val=&quot;002C3B66&quot;/&gt;&lt;wsp:rsid wsp:val=&quot;002C3EB3&quot;/&gt;&lt;wsp:rsid wsp:val=&quot;002C6137&quot;/&gt;&lt;wsp:rsid wsp:val=&quot;002D3034&quot;/&gt;&lt;wsp:rsid wsp:val=&quot;002D3B30&quot;/&gt;&lt;wsp:rsid wsp:val=&quot;002E2168&quot;/&gt;&lt;wsp:rsid wsp:val=&quot;002E388B&quot;/&gt;&lt;wsp:rsid wsp:val=&quot;002E4B68&quot;/&gt;&lt;wsp:rsid wsp:val=&quot;002F1455&quot;/&gt;&lt;wsp:rsid wsp:val=&quot;002F1665&quot;/&gt;&lt;wsp:rsid wsp:val=&quot;00305C9C&quot;/&gt;&lt;wsp:rsid wsp:val=&quot;003061BA&quot;/&gt;&lt;wsp:rsid wsp:val=&quot;00315BC3&quot;/&gt;&lt;wsp:rsid wsp:val=&quot;0032052C&quot;/&gt;&lt;wsp:rsid wsp:val=&quot;00334CA6&quot;/&gt;&lt;wsp:rsid wsp:val=&quot;003428E6&quot;/&gt;&lt;wsp:rsid wsp:val=&quot;00343C94&quot;/&gt;&lt;wsp:rsid wsp:val=&quot;00352F07&quot;/&gt;&lt;wsp:rsid wsp:val=&quot;00357A10&quot;/&gt;&lt;wsp:rsid wsp:val=&quot;00362550&quot;/&gt;&lt;wsp:rsid wsp:val=&quot;00366007&quot;/&gt;&lt;wsp:rsid wsp:val=&quot;00370697&quot;/&gt;&lt;wsp:rsid wsp:val=&quot;003729AF&quot;/&gt;&lt;wsp:rsid wsp:val=&quot;00381C25&quot;/&gt;&lt;wsp:rsid wsp:val=&quot;003826DC&quot;/&gt;&lt;wsp:rsid wsp:val=&quot;0038737D&quot;/&gt;&lt;wsp:rsid wsp:val=&quot;0039290D&quot;/&gt;&lt;wsp:rsid wsp:val=&quot;00392A55&quot;/&gt;&lt;wsp:rsid wsp:val=&quot;003B00DC&quot;/&gt;&lt;wsp:rsid wsp:val=&quot;003C4E3B&quot;/&gt;&lt;wsp:rsid wsp:val=&quot;003D5757&quot;/&gt;&lt;wsp:rsid wsp:val=&quot;003D7E67&quot;/&gt;&lt;wsp:rsid wsp:val=&quot;0040202D&quot;/&gt;&lt;wsp:rsid wsp:val=&quot;00405AB7&quot;/&gt;&lt;wsp:rsid wsp:val=&quot;00416BB9&quot;/&gt;&lt;wsp:rsid wsp:val=&quot;00430EAF&quot;/&gt;&lt;wsp:rsid wsp:val=&quot;004522E5&quot;/&gt;&lt;wsp:rsid wsp:val=&quot;00466ABA&quot;/&gt;&lt;wsp:rsid wsp:val=&quot;00472C66&quot;/&gt;&lt;wsp:rsid wsp:val=&quot;004732EF&quot;/&gt;&lt;wsp:rsid wsp:val=&quot;00483A05&quot;/&gt;&lt;wsp:rsid wsp:val=&quot;004909CD&quot;/&gt;&lt;wsp:rsid wsp:val=&quot;00491D01&quot;/&gt;&lt;wsp:rsid wsp:val=&quot;00492434&quot;/&gt;&lt;wsp:rsid wsp:val=&quot;00496AC2&quot;/&gt;&lt;wsp:rsid wsp:val=&quot;004B36B2&quot;/&gt;&lt;wsp:rsid wsp:val=&quot;004B4D42&quot;/&gt;&lt;wsp:rsid wsp:val=&quot;004D2742&quot;/&gt;&lt;wsp:rsid wsp:val=&quot;004E2098&quot;/&gt;&lt;wsp:rsid wsp:val=&quot;004E7B58&quot;/&gt;&lt;wsp:rsid wsp:val=&quot;00505058&quot;/&gt;&lt;wsp:rsid wsp:val=&quot;005113BD&quot;/&gt;&lt;wsp:rsid wsp:val=&quot;00520D6F&quot;/&gt;&lt;wsp:rsid wsp:val=&quot;00526E28&quot;/&gt;&lt;wsp:rsid wsp:val=&quot;00531E34&quot;/&gt;&lt;wsp:rsid wsp:val=&quot;005372A1&quot;/&gt;&lt;wsp:rsid wsp:val=&quot;00543224&quot;/&gt;&lt;wsp:rsid wsp:val=&quot;00556162&quot;/&gt;&lt;wsp:rsid wsp:val=&quot;00583E77&quot;/&gt;&lt;wsp:rsid wsp:val=&quot;00585E61&quot;/&gt;&lt;wsp:rsid wsp:val=&quot;00586D45&quot;/&gt;&lt;wsp:rsid wsp:val=&quot;005A0E69&quot;/&gt;&lt;wsp:rsid wsp:val=&quot;005B519B&quot;/&gt;&lt;wsp:rsid wsp:val=&quot;005C1A83&quot;/&gt;&lt;wsp:rsid wsp:val=&quot;005C3C29&quot;/&gt;&lt;wsp:rsid wsp:val=&quot;005C52BB&quot;/&gt;&lt;wsp:rsid wsp:val=&quot;005D180A&quot;/&gt;&lt;wsp:rsid wsp:val=&quot;005D7012&quot;/&gt;&lt;wsp:rsid wsp:val=&quot;005E24B4&quot;/&gt;&lt;wsp:rsid wsp:val=&quot;005F6402&quot;/&gt;&lt;wsp:rsid wsp:val=&quot;00606FDA&quot;/&gt;&lt;wsp:rsid wsp:val=&quot;00610A3E&quot;/&gt;&lt;wsp:rsid wsp:val=&quot;00614EE6&quot;/&gt;&lt;wsp:rsid wsp:val=&quot;00621710&quot;/&gt;&lt;wsp:rsid wsp:val=&quot;00626CAD&quot;/&gt;&lt;wsp:rsid wsp:val=&quot;00634D9E&quot;/&gt;&lt;wsp:rsid wsp:val=&quot;00635252&quot;/&gt;&lt;wsp:rsid wsp:val=&quot;006370EE&quot;/&gt;&lt;wsp:rsid wsp:val=&quot;00641074&quot;/&gt;&lt;wsp:rsid wsp:val=&quot;00641531&quot;/&gt;&lt;wsp:rsid wsp:val=&quot;00643C96&quot;/&gt;&lt;wsp:rsid wsp:val=&quot;0065338F&quot;/&gt;&lt;wsp:rsid wsp:val=&quot;00656A60&quot;/&gt;&lt;wsp:rsid wsp:val=&quot;0067028C&quot;/&gt;&lt;wsp:rsid wsp:val=&quot;006B1999&quot;/&gt;&lt;wsp:rsid wsp:val=&quot;006C0F59&quot;/&gt;&lt;wsp:rsid wsp:val=&quot;006C32D8&quot;/&gt;&lt;wsp:rsid wsp:val=&quot;006D1445&quot;/&gt;&lt;wsp:rsid wsp:val=&quot;006D40B4&quot;/&gt;&lt;wsp:rsid wsp:val=&quot;006E04AB&quot;/&gt;&lt;wsp:rsid wsp:val=&quot;006E2036&quot;/&gt;&lt;wsp:rsid wsp:val=&quot;006E665A&quot;/&gt;&lt;wsp:rsid wsp:val=&quot;006F1B99&quot;/&gt;&lt;wsp:rsid wsp:val=&quot;007019CD&quot;/&gt;&lt;wsp:rsid wsp:val=&quot;00703EF7&quot;/&gt;&lt;wsp:rsid wsp:val=&quot;007061AA&quot;/&gt;&lt;wsp:rsid wsp:val=&quot;007107E3&quot;/&gt;&lt;wsp:rsid wsp:val=&quot;0071749A&quot;/&gt;&lt;wsp:rsid wsp:val=&quot;00720A9F&quot;/&gt;&lt;wsp:rsid wsp:val=&quot;00726B40&quot;/&gt;&lt;wsp:rsid wsp:val=&quot;00733F5A&quot;/&gt;&lt;wsp:rsid wsp:val=&quot;00736F5C&quot;/&gt;&lt;wsp:rsid wsp:val=&quot;00747785&quot;/&gt;&lt;wsp:rsid wsp:val=&quot;00756905&quot;/&gt;&lt;wsp:rsid wsp:val=&quot;00762773&quot;/&gt;&lt;wsp:rsid wsp:val=&quot;007A13B9&quot;/&gt;&lt;wsp:rsid wsp:val=&quot;007A66D9&quot;/&gt;&lt;wsp:rsid wsp:val=&quot;007B12F0&quot;/&gt;&lt;wsp:rsid wsp:val=&quot;007B1585&quot;/&gt;&lt;wsp:rsid wsp:val=&quot;007D1215&quot;/&gt;&lt;wsp:rsid wsp:val=&quot;007F200F&quot;/&gt;&lt;wsp:rsid wsp:val=&quot;00805D06&quot;/&gt;&lt;wsp:rsid wsp:val=&quot;00813274&quot;/&gt;&lt;wsp:rsid wsp:val=&quot;00816205&quot;/&gt;&lt;wsp:rsid wsp:val=&quot;00823330&quot;/&gt;&lt;wsp:rsid wsp:val=&quot;00824C64&quot;/&gt;&lt;wsp:rsid wsp:val=&quot;00831ABA&quot;/&gt;&lt;wsp:rsid wsp:val=&quot;0084106B&quot;/&gt;&lt;wsp:rsid wsp:val=&quot;008474D8&quot;/&gt;&lt;wsp:rsid wsp:val=&quot;008476AD&quot;/&gt;&lt;wsp:rsid wsp:val=&quot;00855C95&quot;/&gt;&lt;wsp:rsid wsp:val=&quot;0085656E&quot;/&gt;&lt;wsp:rsid wsp:val=&quot;00870F94&quot;/&gt;&lt;wsp:rsid wsp:val=&quot;00873368&quot;/&gt;&lt;wsp:rsid wsp:val=&quot;008828F9&quot;/&gt;&lt;wsp:rsid wsp:val=&quot;008836C8&quot;/&gt;&lt;wsp:rsid wsp:val=&quot;008874FC&quot;/&gt;&lt;wsp:rsid wsp:val=&quot;00891ECA&quot;/&gt;&lt;wsp:rsid wsp:val=&quot;00893C0F&quot;/&gt;&lt;wsp:rsid wsp:val=&quot;008A4593&quot;/&gt;&lt;wsp:rsid wsp:val=&quot;008B2DC6&quot;/&gt;&lt;wsp:rsid wsp:val=&quot;008C0824&quot;/&gt;&lt;wsp:rsid wsp:val=&quot;008C3DC6&quot;/&gt;&lt;wsp:rsid wsp:val=&quot;008C5328&quot;/&gt;&lt;wsp:rsid wsp:val=&quot;008D3205&quot;/&gt;&lt;wsp:rsid wsp:val=&quot;008D39F7&quot;/&gt;&lt;wsp:rsid wsp:val=&quot;008E24A5&quot;/&gt;&lt;wsp:rsid wsp:val=&quot;00907311&quot;/&gt;&lt;wsp:rsid wsp:val=&quot;00917648&quot;/&gt;&lt;wsp:rsid wsp:val=&quot;00921400&quot;/&gt;&lt;wsp:rsid wsp:val=&quot;00922867&quot;/&gt;&lt;wsp:rsid wsp:val=&quot;00925A32&quot;/&gt;&lt;wsp:rsid wsp:val=&quot;0093462C&quot;/&gt;&lt;wsp:rsid wsp:val=&quot;0095374B&quot;/&gt;&lt;wsp:rsid wsp:val=&quot;00962143&quot;/&gt;&lt;wsp:rsid wsp:val=&quot;0096567F&quot;/&gt;&lt;wsp:rsid wsp:val=&quot;009662BB&quot;/&gt;&lt;wsp:rsid wsp:val=&quot;00967F3E&quot;/&gt;&lt;wsp:rsid wsp:val=&quot;00973B9F&quot;/&gt;&lt;wsp:rsid wsp:val=&quot;0098095D&quot;/&gt;&lt;wsp:rsid wsp:val=&quot;00983724&quot;/&gt;&lt;wsp:rsid wsp:val=&quot;009A48A2&quot;/&gt;&lt;wsp:rsid wsp:val=&quot;009C1FC1&quot;/&gt;&lt;wsp:rsid wsp:val=&quot;009C31A8&quot;/&gt;&lt;wsp:rsid wsp:val=&quot;009D036D&quot;/&gt;&lt;wsp:rsid wsp:val=&quot;009E2DF2&quot;/&gt;&lt;wsp:rsid wsp:val=&quot;009E7E1A&quot;/&gt;&lt;wsp:rsid wsp:val=&quot;009F7D60&quot;/&gt;&lt;wsp:rsid wsp:val=&quot;00A02667&quot;/&gt;&lt;wsp:rsid wsp:val=&quot;00A04387&quot;/&gt;&lt;wsp:rsid wsp:val=&quot;00A130C0&quot;/&gt;&lt;wsp:rsid wsp:val=&quot;00A13ADF&quot;/&gt;&lt;wsp:rsid wsp:val=&quot;00A179E9&quot;/&gt;&lt;wsp:rsid wsp:val=&quot;00A21444&quot;/&gt;&lt;wsp:rsid wsp:val=&quot;00A2225E&quot;/&gt;&lt;wsp:rsid wsp:val=&quot;00A25BA6&quot;/&gt;&lt;wsp:rsid wsp:val=&quot;00A30601&quot;/&gt;&lt;wsp:rsid wsp:val=&quot;00A31B4B&quot;/&gt;&lt;wsp:rsid wsp:val=&quot;00A3644A&quot;/&gt;&lt;wsp:rsid wsp:val=&quot;00A53775&quot;/&gt;&lt;wsp:rsid wsp:val=&quot;00A53869&quot;/&gt;&lt;wsp:rsid wsp:val=&quot;00A61274&quot;/&gt;&lt;wsp:rsid wsp:val=&quot;00A618A9&quot;/&gt;&lt;wsp:rsid wsp:val=&quot;00A65E2A&quot;/&gt;&lt;wsp:rsid wsp:val=&quot;00A662B9&quot;/&gt;&lt;wsp:rsid wsp:val=&quot;00A71892&quot;/&gt;&lt;wsp:rsid wsp:val=&quot;00A7307D&quot;/&gt;&lt;wsp:rsid wsp:val=&quot;00A96AD1&quot;/&gt;&lt;wsp:rsid wsp:val=&quot;00AA63F8&quot;/&gt;&lt;wsp:rsid wsp:val=&quot;00AB4A9A&quot;/&gt;&lt;wsp:rsid wsp:val=&quot;00AC346B&quot;/&gt;&lt;wsp:rsid wsp:val=&quot;00AE5A46&quot;/&gt;&lt;wsp:rsid wsp:val=&quot;00B03C5C&quot;/&gt;&lt;wsp:rsid wsp:val=&quot;00B04552&quot;/&gt;&lt;wsp:rsid wsp:val=&quot;00B105EE&quot;/&gt;&lt;wsp:rsid wsp:val=&quot;00B14AA0&quot;/&gt;&lt;wsp:rsid wsp:val=&quot;00B24D3C&quot;/&gt;&lt;wsp:rsid wsp:val=&quot;00B541A9&quot;/&gt;&lt;wsp:rsid wsp:val=&quot;00B60808&quot;/&gt;&lt;wsp:rsid wsp:val=&quot;00B641AE&quot;/&gt;&lt;wsp:rsid wsp:val=&quot;00B8366E&quot;/&gt;&lt;wsp:rsid wsp:val=&quot;00B8532E&quot;/&gt;&lt;wsp:rsid wsp:val=&quot;00B86798&quot;/&gt;&lt;wsp:rsid wsp:val=&quot;00B9390A&quot;/&gt;&lt;wsp:rsid wsp:val=&quot;00B963E6&quot;/&gt;&lt;wsp:rsid wsp:val=&quot;00BA524A&quot;/&gt;&lt;wsp:rsid wsp:val=&quot;00BB77D5&quot;/&gt;&lt;wsp:rsid wsp:val=&quot;00BC7E42&quot;/&gt;&lt;wsp:rsid wsp:val=&quot;00BD033D&quot;/&gt;&lt;wsp:rsid wsp:val=&quot;00BD16D3&quot;/&gt;&lt;wsp:rsid wsp:val=&quot;00BD18B3&quot;/&gt;&lt;wsp:rsid wsp:val=&quot;00BD4B18&quot;/&gt;&lt;wsp:rsid wsp:val=&quot;00BE0B6E&quot;/&gt;&lt;wsp:rsid wsp:val=&quot;00BE4F7E&quot;/&gt;&lt;wsp:rsid wsp:val=&quot;00BE4FCA&quot;/&gt;&lt;wsp:rsid wsp:val=&quot;00BF1760&quot;/&gt;&lt;wsp:rsid wsp:val=&quot;00C0035A&quot;/&gt;&lt;wsp:rsid wsp:val=&quot;00C1445B&quot;/&gt;&lt;wsp:rsid wsp:val=&quot;00C176C2&quot;/&gt;&lt;wsp:rsid wsp:val=&quot;00C231EC&quot;/&gt;&lt;wsp:rsid wsp:val=&quot;00C27839&quot;/&gt;&lt;wsp:rsid wsp:val=&quot;00C33757&quot;/&gt;&lt;wsp:rsid wsp:val=&quot;00C45204&quot;/&gt;&lt;wsp:rsid wsp:val=&quot;00C57176&quot;/&gt;&lt;wsp:rsid wsp:val=&quot;00C629DD&quot;/&gt;&lt;wsp:rsid wsp:val=&quot;00C63368&quot;/&gt;&lt;wsp:rsid wsp:val=&quot;00C8443F&quot;/&gt;&lt;wsp:rsid wsp:val=&quot;00C8671E&quot;/&gt;&lt;wsp:rsid wsp:val=&quot;00C869B7&quot;/&gt;&lt;wsp:rsid wsp:val=&quot;00C93565&quot;/&gt;&lt;wsp:rsid wsp:val=&quot;00CA0A2A&quot;/&gt;&lt;wsp:rsid wsp:val=&quot;00CA1DE1&quot;/&gt;&lt;wsp:rsid wsp:val=&quot;00CC4D9B&quot;/&gt;&lt;wsp:rsid wsp:val=&quot;00CC6725&quot;/&gt;&lt;wsp:rsid wsp:val=&quot;00CC6936&quot;/&gt;&lt;wsp:rsid wsp:val=&quot;00CC69A7&quot;/&gt;&lt;wsp:rsid wsp:val=&quot;00CD5ACA&quot;/&gt;&lt;wsp:rsid wsp:val=&quot;00CF4C6F&quot;/&gt;&lt;wsp:rsid wsp:val=&quot;00D0142C&quot;/&gt;&lt;wsp:rsid wsp:val=&quot;00D12788&quot;/&gt;&lt;wsp:rsid wsp:val=&quot;00D12DAB&quot;/&gt;&lt;wsp:rsid wsp:val=&quot;00D20812&quot;/&gt;&lt;wsp:rsid wsp:val=&quot;00D34E1B&quot;/&gt;&lt;wsp:rsid wsp:val=&quot;00D42250&quot;/&gt;&lt;wsp:rsid wsp:val=&quot;00D46864&quot;/&gt;&lt;wsp:rsid wsp:val=&quot;00D52873&quot;/&gt;&lt;wsp:rsid wsp:val=&quot;00D6256C&quot;/&gt;&lt;wsp:rsid wsp:val=&quot;00D65729&quot;/&gt;&lt;wsp:rsid wsp:val=&quot;00D6616E&quot;/&gt;&lt;wsp:rsid wsp:val=&quot;00D669AB&quot;/&gt;&lt;wsp:rsid wsp:val=&quot;00D935C7&quot;/&gt;&lt;wsp:rsid wsp:val=&quot;00D93D77&quot;/&gt;&lt;wsp:rsid wsp:val=&quot;00DB1A45&quot;/&gt;&lt;wsp:rsid wsp:val=&quot;00DD28BC&quot;/&gt;&lt;wsp:rsid wsp:val=&quot;00DD410E&quot;/&gt;&lt;wsp:rsid wsp:val=&quot;00DD43B2&quot;/&gt;&lt;wsp:rsid wsp:val=&quot;00DD66DC&quot;/&gt;&lt;wsp:rsid wsp:val=&quot;00DE3183&quot;/&gt;&lt;wsp:rsid wsp:val=&quot;00DE3B01&quot;/&gt;&lt;wsp:rsid wsp:val=&quot;00DE5757&quot;/&gt;&lt;wsp:rsid wsp:val=&quot;00DE718E&quot;/&gt;&lt;wsp:rsid wsp:val=&quot;00DF24BD&quot;/&gt;&lt;wsp:rsid wsp:val=&quot;00DF2E0B&quot;/&gt;&lt;wsp:rsid wsp:val=&quot;00E012FF&quot;/&gt;&lt;wsp:rsid wsp:val=&quot;00E0341F&quot;/&gt;&lt;wsp:rsid wsp:val=&quot;00E25FFD&quot;/&gt;&lt;wsp:rsid wsp:val=&quot;00E41F54&quot;/&gt;&lt;wsp:rsid wsp:val=&quot;00E45B38&quot;/&gt;&lt;wsp:rsid wsp:val=&quot;00E53062&quot;/&gt;&lt;wsp:rsid wsp:val=&quot;00E73AB0&quot;/&gt;&lt;wsp:rsid wsp:val=&quot;00E87663&quot;/&gt;&lt;wsp:rsid wsp:val=&quot;00E958FB&quot;/&gt;&lt;wsp:rsid wsp:val=&quot;00EA190A&quot;/&gt;&lt;wsp:rsid wsp:val=&quot;00EC1932&quot;/&gt;&lt;wsp:rsid wsp:val=&quot;00EC4336&quot;/&gt;&lt;wsp:rsid wsp:val=&quot;00ED0B9E&quot;/&gt;&lt;wsp:rsid wsp:val=&quot;00EE16EF&quot;/&gt;&lt;wsp:rsid wsp:val=&quot;00EE1B69&quot;/&gt;&lt;wsp:rsid wsp:val=&quot;00EF04B3&quot;/&gt;&lt;wsp:rsid wsp:val=&quot;00EF18BD&quot;/&gt;&lt;wsp:rsid wsp:val=&quot;00EF338A&quot;/&gt;&lt;wsp:rsid wsp:val=&quot;00EF4C96&quot;/&gt;&lt;wsp:rsid wsp:val=&quot;00EF5D24&quot;/&gt;&lt;wsp:rsid wsp:val=&quot;00EF651E&quot;/&gt;&lt;wsp:rsid wsp:val=&quot;00F011AC&quot;/&gt;&lt;wsp:rsid wsp:val=&quot;00F06AE2&quot;/&gt;&lt;wsp:rsid wsp:val=&quot;00F34222&quot;/&gt;&lt;wsp:rsid wsp:val=&quot;00F505EB&quot;/&gt;&lt;wsp:rsid wsp:val=&quot;00F55FAB&quot;/&gt;&lt;wsp:rsid wsp:val=&quot;00F603F0&quot;/&gt;&lt;wsp:rsid wsp:val=&quot;00F64E7A&quot;/&gt;&lt;wsp:rsid wsp:val=&quot;00F713B6&quot;/&gt;&lt;wsp:rsid wsp:val=&quot;00F82492&quot;/&gt;&lt;wsp:rsid wsp:val=&quot;00F82D81&quot;/&gt;&lt;wsp:rsid wsp:val=&quot;00F91E64&quot;/&gt;&lt;wsp:rsid wsp:val=&quot;00F95E43&quot;/&gt;&lt;wsp:rsid wsp:val=&quot;00FA4CC4&quot;/&gt;&lt;wsp:rsid wsp:val=&quot;00FA7553&quot;/&gt;&lt;wsp:rsid wsp:val=&quot;00FB7A55&quot;/&gt;&lt;wsp:rsid wsp:val=&quot;00FE277A&quot;/&gt;&lt;wsp:rsid wsp:val=&quot;00FF7DA1&quot;/&gt;&lt;/wsp:rsids&gt;&lt;/w:docPr&gt;&lt;w:body&gt;&lt;wx:sect&gt;&lt;w:p wsp:rsidR=&quot;00000000&quot; wsp:rsidRDefault=&quot;00F55FAB&quot; wsp:rsidP=&quot;00F55FAB&quot;&gt;&lt;m:oMathPara&gt;&lt;m:oMath&gt;&lt;m:sSub&gt;&lt;m:sSubPr&gt;&lt;m:ctrlPr&gt;&lt;w:rPr&gt;&lt;w:rFonts w:ascii=&quot;Cambria Math&quot; w:h-ansi=&quot;Cambria Math&quot; w:cs=&quot;Arial&quot;/&gt;&lt;wx:font wx:val=&quot;Cambria Math&quot;/&gt;&lt;w:i-cs/&gt;&lt;/w:rPr&gt;&lt;/m:ctrlPr&gt;&lt;/m:sSubPr&gt;&lt;m:e&gt;&lt;m:r&gt;&lt;m:rPr&gt;&lt;m:sty m:val=&quot;p&quot;/&gt;&lt;/m:rPr&gt;&lt;w:rPr&gt;&lt;w:rFonts w:ascii=&quot;Cambria Math&quot; w:h-ansi=&quot;Cambria Math&quot; w:cs=&quot;Arial&quot;/&gt;&lt;wx:font wx:val=&quot;Cambria Math&quot;/&gt;&lt;w:i-cs/&gt;&lt;/w:rPr&gt;&lt;m:t&gt;U&lt;/m:t&gt;&lt;/m:r&gt;&lt;m:ctrlPr&gt;&lt;w:rPr&gt;&lt;w:rFonts w:ascii=&quot;Cambria Math&quot; w:fareast=&quot;Calibri&quot; w:h-ansi=&quot;Cambria Math&quot; w:cs=&quot;Arial&quot;/&gt;&lt;wx:font wx:val=&quot;Cambria Math&quot;/&gt;&lt;w:i-cs/&gt;&lt;w:kern w:val=&quot;2&quot;/&gt;&lt;/w:rPr&gt;&lt;/m:ctrlPr&gt;&lt;/m:e&gt;&lt;m:sub&gt;&lt;m:r&gt;&lt;m:rPr&gt;&lt;m:sty m:val=&quot;p&quot;/&gt;&lt;/m:rPr&gt;&lt;w:rPr&gt;&lt;w:rFonts w:ascii=&quot;Cambria Math&quot; w:h-ansi=&quot;Cambria Math&quot; w:cs=&quot;Arial&quot;/&gt;&lt;wx:font wx:val=&quot;Cambria Math&quot;/&gt;&lt;w:i-cs/&gt;&lt;/w:rPr&gt;&lt;m:t&gt;i-1&lt;/m:t&gt;&lt;/m:r&gt;&lt;m:ctrlPr&gt;&lt;w:rPr&gt;&lt;w:rFonts w:ascii=&quot;Cambria Math&quot; w:fareast=&quot;Calibri&quot; w:h-ansi=&quot;Cambria Math&quot; w:cs=&quot;Arial&quot;/&gt;&lt;wx:font wx:val=&quot;Cambria Math&quot;/&gt;&lt;w:i-cs/&gt;&lt;w:kern w:val=&quot;2&quot;/&gt;&lt;/w:rPr&gt;&lt;/m:ctrlPr&gt;&lt;/m:sub&gt;&lt;/m:sSub&gt;&lt;/m:oMath&gt;&lt;/m:oMathPara&gt;&lt;/w:p&gt;&lt;w:sectPr wsp:rsidR=&quot;00000000&quot;&gt;&lt;w:pgSz w:w=&quot;12240&quot; w:h=&quot;15840&quot;/&gt;&lt;w:pgMar w:top=&quot;1440&quot; w:right=&quot;1440&quot; w:bottom=&quot;1440&quot; w:left=&quot;1440&quot; w:header=&quot;720&quot; w:footer=&quot;720&quot; w:gutter=&quot;0&quot;/&gt;&lt;w:cols w:space=&quot;720&quot;/&gt;&lt;/w:sectPr&gt;&lt;/wx:sect&gt;&lt;/w:body&gt;&lt;/w:wordDocument&gt;">
+                <v:shape id="_x0000_i1028" type="#_x0000_t75" alt="" style="width:21.75pt;height:14.25pt;mso-width-percent:0;mso-height-percent:0;mso-width-percent:0;mso-height-percent:0" equationxml="&lt;?xml version=&quot;1.0&quot; encoding=&quot;UTF-8&quot; standalone=&quot;yes&quot;?&gt;&#13;&#13;&#13;&#13;&#13;&#13;&#13;&#13;&#13;&#13;&#13;&#10;&#13;&#13;&#13;&#13;&#13;&#13;&#13;&#13;&#13;&#13;&#13;&#10;&#13;&#13;&#13;&#13;&#13;&#13;&#13;&#13;&#13;&#13;&#13;&#10;&#13;&#13;&#13;&#13;&#13;&#13;&#13;&#13;&#13;&#13;&#13;&#10;&#13;&#13;&#13;&#13;&#13;&#13;&#13;&#13;&#13;&#13;&#13;&#10;&#13;&#13;&#13;&#13;&#13;&#13;&#13;&#13;&#13;&#13;&#13;&#10;&#13;&#13;&#13;&#13;&#13;&#13;&#13;&#13;&#13;&#13;&#13;&#10;&#13;&#13;&#13;&#13;&#13;&#13;&#13;&#13;&#13;&#13;&#13;&#10;&#13;&#13;&#13;&#13;&#13;&#13;&#13;&#13;&#13;&#13;&#13;&#10;&lt;?mso-application progid=&quot;Word.Document&quot;?&gt;&#13;&#13;&#13;&#13;&#13;&#13;&#13;&#13;&#13;&#13;&#13;&#10;&#13;&#13;&#13;&#13;&#13;&#13;&#13;&#13;&#13;&#13;&#13;&#10;&#13;&#13;&#13;&#13;&#13;&#13;&#13;&#13;&#13;&#13;&#13;&#10;&#13;&#13;&#13;&#13;&#13;&#13;&#13;&#13;&#13;&#13;&#13;&#10;&#13;&#13;&#13;&#13;&#13;&#13;&#13;&#13;&#13;&#13;&#13;&#10;&#13;&#13;&#13;&#13;&#13;&#13;&#13;&#13;&#13;&#13;&#13;&#10;&#13;&#13;&#13;&#13;&#13;&#13;&#13;&#13;&#13;&#13;&#13;&#10;&#13;&#13;&#13;&#13;&#13;&#13;&#13;&#13;&#13;&#13;&#13;&#10;&#13;&#13;&#13;&#13;&#13;&#13;&#13;&#13;&#13;&#13;&#13;&#10;&lt;w:wordDocument xmlns:aml=&quot;http://schemas.microsoft.com/aml/2001/core&quot; xmlns:wpc=&quot;http://schemas.microsoft.com/office/word/2010/wordprocessingCanvas&quot; xmlns:cx=&quot;http://schemas.microsoft.com/office/drawing/2014/chartex&quot; xmlns:cx1=&quot;http://schemas.microsoft.com/office/drawing/2015/9/8/chartex&quot; xmlns:cx2=&quot;http://schemas.microsoft.com/office/drawing/2015/10/21/chartex&quot; xmlns:cx3=&quot;http://schemas.microsoft.com/office/drawing/2016/5/9/chartex&quot; xmlns:cx4=&quot;http://schemas.microsoft.com/office/drawing/2016/5/10/chartex&quot; xmlns:cx5=&quot;http://schemas.microsoft.com/office/drawing/2016/5/11/chartex&quot; xmlns:cx6=&quot;http://schemas.microsoft.com/office/drawing/2016/5/12/chartex&quot; xmlns:cx7=&quot;http://schemas.microsoft.com/office/drawing/2016/5/13/chartex&quot; xmlns:cx8=&quot;http://schemas.microsoft.com/office/drawing/2016/5/14/chartex&quot; xmlns:cr=&quot;http://schemas.microsoft.com/office/comments/2020/reactions&quot; xmlns:dt=&quot;uuid:C2F41010-65B3-11d1-A29F-00AA00C14882&quot; xmlns:mc=&quot;http://schemas.openxmlformats.org/markup-compatibility/2006&quot; xmlns:aink=&quot;http://schemas.microsoft.com/office/drawing/2016/ink&quot; xmlns:am3d=&quot;http://schemas.microsoft.com/office/drawing/2017/model3d&quot; xmlns:o=&quot;urn:schemas-microsoft-com:office:office&quot; xmlns:oel=&quot;http://schemas.microsoft.com/office/2019/extlst&quot; xmlns:m=&quot;http://schemas.openxmlformats.org/officeDocument/2006/math&quot; xmlns:v=&quot;urn:schemas-microsoft-com:vml&quot; xmlns:w10=&quot;urn:schemas-microsoft-com:office:word&quot; xmlns:w=&quot;http://schemas.microsoft.com/office/word/2003/wordml&quot; xmlns:wx=&quot;http://schemas.microsoft.com/office/word/2003/auxHint&quot; xmlns:wne=&quot;http://schemas.microsoft.com/office/word/2006/wordml&quot; xmlns:wsp=&quot;http://schemas.microsoft.com/office/word/2003/wordml/sp2&quot; xmlns:sl=&quot;http://schemas.microsoft.com/schemaLibrary/2003/core&quot; w:macrosPresent=&quot;no&quot; w:embeddedObjPresent=&quot;no&quot; w:ocxPresent=&quot;no&quot; xml:space=&quot;preserve&quot;&gt;&lt;w:ignoreSubtree w:val=&quot;http://schemas.microsoft.com/office/word/2003/wordml/sp2&quot;/&gt;&lt;o:DocumentProperties&gt;&lt;o:Version&gt;16&lt;/o:Version&gt;&lt;/o:DocumentProperties&gt;&lt;w:docPr&gt;&lt;w:view w:val=&quot;print&quot;/&gt;&lt;w:doNotEmbedSystemFonts/&gt;&lt;w:stylePaneFormatFilter w:val=&quot;3F01&quot;/&gt;&lt;w:defaultTabStop w:val=&quot;720&quot;/&gt;&lt;w:punctuationKerning/&gt;&lt;w:characterSpacingControl w:val=&quot;DontCompress&quot;/&gt;&lt;w:webPageEncoding w:val=&quot;windows-1252&quot;/&gt;&lt;w:optimizeForBrowser/&gt;&lt;w:relyOnVML/&gt;&lt;w:allowPNG/&gt;&lt;w:validateAgainstSchema/&gt;&lt;w:saveInvalidXML w:val=&quot;off&quot;/&gt;&lt;w:ignoreMixedContent w:val=&quot;off&quot;/&gt;&lt;w:alwaysShowPlaceholderText w:val=&quot;off&quot;/&gt;&lt;w:compat&gt;&lt;w:breakWrappedTables/&gt;&lt;w:snapToGridInCell/&gt;&lt;w:applyBreakingRules/&gt;&lt;w:wrapTextWithPunct/&gt;&lt;w:useAsianBreakRules/&gt;&lt;w:dontGrowAutofit/&gt;&lt;/w:compat&gt;&lt;wsp:rsids&gt;&lt;wsp:rsidRoot wsp:val=&quot;002231F7&quot;/&gt;&lt;wsp:rsid wsp:val=&quot;00021D64&quot;/&gt;&lt;wsp:rsid wsp:val=&quot;0002538E&quot;/&gt;&lt;wsp:rsid wsp:val=&quot;00027705&quot;/&gt;&lt;wsp:rsid wsp:val=&quot;000442EB&quot;/&gt;&lt;wsp:rsid wsp:val=&quot;000659A3&quot;/&gt;&lt;wsp:rsid wsp:val=&quot;00073737&quot;/&gt;&lt;wsp:rsid wsp:val=&quot;00075A7D&quot;/&gt;&lt;wsp:rsid wsp:val=&quot;0007706D&quot;/&gt;&lt;wsp:rsid wsp:val=&quot;000773F6&quot;/&gt;&lt;wsp:rsid wsp:val=&quot;000828AE&quot;/&gt;&lt;wsp:rsid wsp:val=&quot;000864B8&quot;/&gt;&lt;wsp:rsid wsp:val=&quot;000877A0&quot;/&gt;&lt;wsp:rsid wsp:val=&quot;000A11B8&quot;/&gt;&lt;wsp:rsid wsp:val=&quot;000A1912&quot;/&gt;&lt;wsp:rsid wsp:val=&quot;000B7138&quot;/&gt;&lt;wsp:rsid wsp:val=&quot;000B7946&quot;/&gt;&lt;wsp:rsid wsp:val=&quot;000C02C8&quot;/&gt;&lt;wsp:rsid wsp:val=&quot;000C18CD&quot;/&gt;&lt;wsp:rsid wsp:val=&quot;000C2933&quot;/&gt;&lt;wsp:rsid wsp:val=&quot;000D0EF9&quot;/&gt;&lt;wsp:rsid wsp:val=&quot;000D1CAB&quot;/&gt;&lt;wsp:rsid wsp:val=&quot;000F6444&quot;/&gt;&lt;wsp:rsid wsp:val=&quot;00105506&quot;/&gt;&lt;wsp:rsid wsp:val=&quot;0010584D&quot;/&gt;&lt;wsp:rsid wsp:val=&quot;0011177B&quot;/&gt;&lt;wsp:rsid wsp:val=&quot;001231CA&quot;/&gt;&lt;wsp:rsid wsp:val=&quot;00123787&quot;/&gt;&lt;wsp:rsid wsp:val=&quot;001321BF&quot;/&gt;&lt;wsp:rsid wsp:val=&quot;0013355B&quot;/&gt;&lt;wsp:rsid wsp:val=&quot;0015757F&quot;/&gt;&lt;wsp:rsid wsp:val=&quot;00164E6F&quot;/&gt;&lt;wsp:rsid wsp:val=&quot;00174316&quot;/&gt;&lt;wsp:rsid wsp:val=&quot;001805C1&quot;/&gt;&lt;wsp:rsid wsp:val=&quot;001864DD&quot;/&gt;&lt;wsp:rsid wsp:val=&quot;001A3935&quot;/&gt;&lt;wsp:rsid wsp:val=&quot;001B1BE5&quot;/&gt;&lt;wsp:rsid wsp:val=&quot;001B2E6C&quot;/&gt;&lt;wsp:rsid wsp:val=&quot;001C039E&quot;/&gt;&lt;wsp:rsid wsp:val=&quot;001C5D23&quot;/&gt;&lt;wsp:rsid wsp:val=&quot;001D7C41&quot;/&gt;&lt;wsp:rsid wsp:val=&quot;001E628E&quot;/&gt;&lt;wsp:rsid wsp:val=&quot;001E6378&quot;/&gt;&lt;wsp:rsid wsp:val=&quot;001E7EC0&quot;/&gt;&lt;wsp:rsid wsp:val=&quot;001F15EA&quot;/&gt;&lt;wsp:rsid wsp:val=&quot;001F2A75&quot;/&gt;&lt;wsp:rsid wsp:val=&quot;001F35C2&quot;/&gt;&lt;wsp:rsid wsp:val=&quot;001F60AC&quot;/&gt;&lt;wsp:rsid wsp:val=&quot;0020268D&quot;/&gt;&lt;wsp:rsid wsp:val=&quot;00203DC0&quot;/&gt;&lt;wsp:rsid wsp:val=&quot;00204E17&quot;/&gt;&lt;wsp:rsid wsp:val=&quot;00206713&quot;/&gt;&lt;wsp:rsid wsp:val=&quot;002231F7&quot;/&gt;&lt;wsp:rsid wsp:val=&quot;0022526B&quot;/&gt;&lt;wsp:rsid wsp:val=&quot;00230B9A&quot;/&gt;&lt;wsp:rsid wsp:val=&quot;00243EC4&quot;/&gt;&lt;wsp:rsid wsp:val=&quot;002472BB&quot;/&gt;&lt;wsp:rsid wsp:val=&quot;002525BC&quot;/&gt;&lt;wsp:rsid wsp:val=&quot;00263788&quot;/&gt;&lt;wsp:rsid wsp:val=&quot;00267EF8&quot;/&gt;&lt;wsp:rsid wsp:val=&quot;00274E5E&quot;/&gt;&lt;wsp:rsid wsp:val=&quot;0027641D&quot;/&gt;&lt;wsp:rsid wsp:val=&quot;002874F6&quot;/&gt;&lt;wsp:rsid wsp:val=&quot;002A1B2E&quot;/&gt;&lt;wsp:rsid wsp:val=&quot;002A352D&quot;/&gt;&lt;wsp:rsid wsp:val=&quot;002B46E9&quot;/&gt;&lt;wsp:rsid wsp:val=&quot;002B6712&quot;/&gt;&lt;wsp:rsid wsp:val=&quot;002B7D80&quot;/&gt;&lt;wsp:rsid wsp:val=&quot;002C172D&quot;/&gt;&lt;wsp:rsid wsp:val=&quot;002C3B66&quot;/&gt;&lt;wsp:rsid wsp:val=&quot;002C3EB3&quot;/&gt;&lt;wsp:rsid wsp:val=&quot;002C6137&quot;/&gt;&lt;wsp:rsid wsp:val=&quot;002D3034&quot;/&gt;&lt;wsp:rsid wsp:val=&quot;002D3B30&quot;/&gt;&lt;wsp:rsid wsp:val=&quot;002E2168&quot;/&gt;&lt;wsp:rsid wsp:val=&quot;002E388B&quot;/&gt;&lt;wsp:rsid wsp:val=&quot;002E4B68&quot;/&gt;&lt;wsp:rsid wsp:val=&quot;002F1455&quot;/&gt;&lt;wsp:rsid wsp:val=&quot;002F1665&quot;/&gt;&lt;wsp:rsid wsp:val=&quot;00305C9C&quot;/&gt;&lt;wsp:rsid wsp:val=&quot;003061BA&quot;/&gt;&lt;wsp:rsid wsp:val=&quot;00315BC3&quot;/&gt;&lt;wsp:rsid wsp:val=&quot;0032052C&quot;/&gt;&lt;wsp:rsid wsp:val=&quot;00334CA6&quot;/&gt;&lt;wsp:rsid wsp:val=&quot;003428E6&quot;/&gt;&lt;wsp:rsid wsp:val=&quot;00343C94&quot;/&gt;&lt;wsp:rsid wsp:val=&quot;00352F07&quot;/&gt;&lt;wsp:rsid wsp:val=&quot;00357A10&quot;/&gt;&lt;wsp:rsid wsp:val=&quot;00362550&quot;/&gt;&lt;wsp:rsid wsp:val=&quot;00366007&quot;/&gt;&lt;wsp:rsid wsp:val=&quot;00370697&quot;/&gt;&lt;wsp:rsid wsp:val=&quot;003729AF&quot;/&gt;&lt;wsp:rsid wsp:val=&quot;00381C25&quot;/&gt;&lt;wsp:rsid wsp:val=&quot;003826DC&quot;/&gt;&lt;wsp:rsid wsp:val=&quot;0038737D&quot;/&gt;&lt;wsp:rsid wsp:val=&quot;0039290D&quot;/&gt;&lt;wsp:rsid wsp:val=&quot;00392A55&quot;/&gt;&lt;wsp:rsid wsp:val=&quot;003B00DC&quot;/&gt;&lt;wsp:rsid wsp:val=&quot;003C4E3B&quot;/&gt;&lt;wsp:rsid wsp:val=&quot;003D5757&quot;/&gt;&lt;wsp:rsid wsp:val=&quot;003D7E67&quot;/&gt;&lt;wsp:rsid wsp:val=&quot;0040202D&quot;/&gt;&lt;wsp:rsid wsp:val=&quot;00405AB7&quot;/&gt;&lt;wsp:rsid wsp:val=&quot;00416BB9&quot;/&gt;&lt;wsp:rsid wsp:val=&quot;00430EAF&quot;/&gt;&lt;wsp:rsid wsp:val=&quot;004522E5&quot;/&gt;&lt;wsp:rsid wsp:val=&quot;00466ABA&quot;/&gt;&lt;wsp:rsid wsp:val=&quot;00472C66&quot;/&gt;&lt;wsp:rsid wsp:val=&quot;004732EF&quot;/&gt;&lt;wsp:rsid wsp:val=&quot;00483A05&quot;/&gt;&lt;wsp:rsid wsp:val=&quot;004909CD&quot;/&gt;&lt;wsp:rsid wsp:val=&quot;00491D01&quot;/&gt;&lt;wsp:rsid wsp:val=&quot;00492434&quot;/&gt;&lt;wsp:rsid wsp:val=&quot;00496AC2&quot;/&gt;&lt;wsp:rsid wsp:val=&quot;004B36B2&quot;/&gt;&lt;wsp:rsid wsp:val=&quot;004B4D42&quot;/&gt;&lt;wsp:rsid wsp:val=&quot;004D2742&quot;/&gt;&lt;wsp:rsid wsp:val=&quot;004E2098&quot;/&gt;&lt;wsp:rsid wsp:val=&quot;004E7B58&quot;/&gt;&lt;wsp:rsid wsp:val=&quot;00505058&quot;/&gt;&lt;wsp:rsid wsp:val=&quot;005113BD&quot;/&gt;&lt;wsp:rsid wsp:val=&quot;00520D6F&quot;/&gt;&lt;wsp:rsid wsp:val=&quot;00526E28&quot;/&gt;&lt;wsp:rsid wsp:val=&quot;00531E34&quot;/&gt;&lt;wsp:rsid wsp:val=&quot;005372A1&quot;/&gt;&lt;wsp:rsid wsp:val=&quot;00543224&quot;/&gt;&lt;wsp:rsid wsp:val=&quot;00556162&quot;/&gt;&lt;wsp:rsid wsp:val=&quot;00583E77&quot;/&gt;&lt;wsp:rsid wsp:val=&quot;00585E61&quot;/&gt;&lt;wsp:rsid wsp:val=&quot;00586D45&quot;/&gt;&lt;wsp:rsid wsp:val=&quot;005A0E69&quot;/&gt;&lt;wsp:rsid wsp:val=&quot;005B519B&quot;/&gt;&lt;wsp:rsid wsp:val=&quot;005C1A83&quot;/&gt;&lt;wsp:rsid wsp:val=&quot;005C3C29&quot;/&gt;&lt;wsp:rsid wsp:val=&quot;005C52BB&quot;/&gt;&lt;wsp:rsid wsp:val=&quot;005D180A&quot;/&gt;&lt;wsp:rsid wsp:val=&quot;005D7012&quot;/&gt;&lt;wsp:rsid wsp:val=&quot;005E24B4&quot;/&gt;&lt;wsp:rsid wsp:val=&quot;005F6402&quot;/&gt;&lt;wsp:rsid wsp:val=&quot;00606FDA&quot;/&gt;&lt;wsp:rsid wsp:val=&quot;00610A3E&quot;/&gt;&lt;wsp:rsid wsp:val=&quot;00614EE6&quot;/&gt;&lt;wsp:rsid wsp:val=&quot;00621710&quot;/&gt;&lt;wsp:rsid wsp:val=&quot;00626CAD&quot;/&gt;&lt;wsp:rsid wsp:val=&quot;00634D9E&quot;/&gt;&lt;wsp:rsid wsp:val=&quot;00635252&quot;/&gt;&lt;wsp:rsid wsp:val=&quot;006370EE&quot;/&gt;&lt;wsp:rsid wsp:val=&quot;00641074&quot;/&gt;&lt;wsp:rsid wsp:val=&quot;00641531&quot;/&gt;&lt;wsp:rsid wsp:val=&quot;00643C96&quot;/&gt;&lt;wsp:rsid wsp:val=&quot;0065338F&quot;/&gt;&lt;wsp:rsid wsp:val=&quot;00656A60&quot;/&gt;&lt;wsp:rsid wsp:val=&quot;0067028C&quot;/&gt;&lt;wsp:rsid wsp:val=&quot;006B1999&quot;/&gt;&lt;wsp:rsid wsp:val=&quot;006C0F59&quot;/&gt;&lt;wsp:rsid wsp:val=&quot;006C32D8&quot;/&gt;&lt;wsp:rsid wsp:val=&quot;006D1445&quot;/&gt;&lt;wsp:rsid wsp:val=&quot;006D40B4&quot;/&gt;&lt;wsp:rsid wsp:val=&quot;006E04AB&quot;/&gt;&lt;wsp:rsid wsp:val=&quot;006E2036&quot;/&gt;&lt;wsp:rsid wsp:val=&quot;006E665A&quot;/&gt;&lt;wsp:rsid wsp:val=&quot;006F1B99&quot;/&gt;&lt;wsp:rsid wsp:val=&quot;007019CD&quot;/&gt;&lt;wsp:rsid wsp:val=&quot;00703EF7&quot;/&gt;&lt;wsp:rsid wsp:val=&quot;007061AA&quot;/&gt;&lt;wsp:rsid wsp:val=&quot;007107E3&quot;/&gt;&lt;wsp:rsid wsp:val=&quot;0071749A&quot;/&gt;&lt;wsp:rsid wsp:val=&quot;00720A9F&quot;/&gt;&lt;wsp:rsid wsp:val=&quot;00726B40&quot;/&gt;&lt;wsp:rsid wsp:val=&quot;00733F5A&quot;/&gt;&lt;wsp:rsid wsp:val=&quot;00736F5C&quot;/&gt;&lt;wsp:rsid wsp:val=&quot;00747785&quot;/&gt;&lt;wsp:rsid wsp:val=&quot;00756905&quot;/&gt;&lt;wsp:rsid wsp:val=&quot;00762773&quot;/&gt;&lt;wsp:rsid wsp:val=&quot;007A13B9&quot;/&gt;&lt;wsp:rsid wsp:val=&quot;007A66D9&quot;/&gt;&lt;wsp:rsid wsp:val=&quot;007B12F0&quot;/&gt;&lt;wsp:rsid wsp:val=&quot;007B1585&quot;/&gt;&lt;wsp:rsid wsp:val=&quot;007D1215&quot;/&gt;&lt;wsp:rsid wsp:val=&quot;007F200F&quot;/&gt;&lt;wsp:rsid wsp:val=&quot;00805D06&quot;/&gt;&lt;wsp:rsid wsp:val=&quot;00813274&quot;/&gt;&lt;wsp:rsid wsp:val=&quot;00816205&quot;/&gt;&lt;wsp:rsid wsp:val=&quot;00823330&quot;/&gt;&lt;wsp:rsid wsp:val=&quot;00824C64&quot;/&gt;&lt;wsp:rsid wsp:val=&quot;00831ABA&quot;/&gt;&lt;wsp:rsid wsp:val=&quot;0084106B&quot;/&gt;&lt;wsp:rsid wsp:val=&quot;008474D8&quot;/&gt;&lt;wsp:rsid wsp:val=&quot;008476AD&quot;/&gt;&lt;wsp:rsid wsp:val=&quot;00855C95&quot;/&gt;&lt;wsp:rsid wsp:val=&quot;0085656E&quot;/&gt;&lt;wsp:rsid wsp:val=&quot;00870F94&quot;/&gt;&lt;wsp:rsid wsp:val=&quot;00873368&quot;/&gt;&lt;wsp:rsid wsp:val=&quot;008828F9&quot;/&gt;&lt;wsp:rsid wsp:val=&quot;008836C8&quot;/&gt;&lt;wsp:rsid wsp:val=&quot;008874FC&quot;/&gt;&lt;wsp:rsid wsp:val=&quot;00891ECA&quot;/&gt;&lt;wsp:rsid wsp:val=&quot;00893C0F&quot;/&gt;&lt;wsp:rsid wsp:val=&quot;008A4593&quot;/&gt;&lt;wsp:rsid wsp:val=&quot;008B2DC6&quot;/&gt;&lt;wsp:rsid wsp:val=&quot;008C0824&quot;/&gt;&lt;wsp:rsid wsp:val=&quot;008C3DC6&quot;/&gt;&lt;wsp:rsid wsp:val=&quot;008C5328&quot;/&gt;&lt;wsp:rsid wsp:val=&quot;008D3205&quot;/&gt;&lt;wsp:rsid wsp:val=&quot;008D39F7&quot;/&gt;&lt;wsp:rsid wsp:val=&quot;008E24A5&quot;/&gt;&lt;wsp:rsid wsp:val=&quot;00907311&quot;/&gt;&lt;wsp:rsid wsp:val=&quot;00917648&quot;/&gt;&lt;wsp:rsid wsp:val=&quot;00921400&quot;/&gt;&lt;wsp:rsid wsp:val=&quot;00922867&quot;/&gt;&lt;wsp:rsid wsp:val=&quot;00925A32&quot;/&gt;&lt;wsp:rsid wsp:val=&quot;0093462C&quot;/&gt;&lt;wsp:rsid wsp:val=&quot;0095374B&quot;/&gt;&lt;wsp:rsid wsp:val=&quot;00962143&quot;/&gt;&lt;wsp:rsid wsp:val=&quot;0096567F&quot;/&gt;&lt;wsp:rsid wsp:val=&quot;009662BB&quot;/&gt;&lt;wsp:rsid wsp:val=&quot;00967F3E&quot;/&gt;&lt;wsp:rsid wsp:val=&quot;00973B9F&quot;/&gt;&lt;wsp:rsid wsp:val=&quot;0098095D&quot;/&gt;&lt;wsp:rsid wsp:val=&quot;00983724&quot;/&gt;&lt;wsp:rsid wsp:val=&quot;009A48A2&quot;/&gt;&lt;wsp:rsid wsp:val=&quot;009C1FC1&quot;/&gt;&lt;wsp:rsid wsp:val=&quot;009C31A8&quot;/&gt;&lt;wsp:rsid wsp:val=&quot;009D036D&quot;/&gt;&lt;wsp:rsid wsp:val=&quot;009E2DF2&quot;/&gt;&lt;wsp:rsid wsp:val=&quot;009E7E1A&quot;/&gt;&lt;wsp:rsid wsp:val=&quot;009F7D60&quot;/&gt;&lt;wsp:rsid wsp:val=&quot;00A02667&quot;/&gt;&lt;wsp:rsid wsp:val=&quot;00A04387&quot;/&gt;&lt;wsp:rsid wsp:val=&quot;00A130C0&quot;/&gt;&lt;wsp:rsid wsp:val=&quot;00A13ADF&quot;/&gt;&lt;wsp:rsid wsp:val=&quot;00A179E9&quot;/&gt;&lt;wsp:rsid wsp:val=&quot;00A21444&quot;/&gt;&lt;wsp:rsid wsp:val=&quot;00A2225E&quot;/&gt;&lt;wsp:rsid wsp:val=&quot;00A25BA6&quot;/&gt;&lt;wsp:rsid wsp:val=&quot;00A30601&quot;/&gt;&lt;wsp:rsid wsp:val=&quot;00A31B4B&quot;/&gt;&lt;wsp:rsid wsp:val=&quot;00A3644A&quot;/&gt;&lt;wsp:rsid wsp:val=&quot;00A53775&quot;/&gt;&lt;wsp:rsid wsp:val=&quot;00A53869&quot;/&gt;&lt;wsp:rsid wsp:val=&quot;00A61274&quot;/&gt;&lt;wsp:rsid wsp:val=&quot;00A618A9&quot;/&gt;&lt;wsp:rsid wsp:val=&quot;00A65E2A&quot;/&gt;&lt;wsp:rsid wsp:val=&quot;00A662B9&quot;/&gt;&lt;wsp:rsid wsp:val=&quot;00A71892&quot;/&gt;&lt;wsp:rsid wsp:val=&quot;00A7307D&quot;/&gt;&lt;wsp:rsid wsp:val=&quot;00A96AD1&quot;/&gt;&lt;wsp:rsid wsp:val=&quot;00AA63F8&quot;/&gt;&lt;wsp:rsid wsp:val=&quot;00AB4A9A&quot;/&gt;&lt;wsp:rsid wsp:val=&quot;00AC346B&quot;/&gt;&lt;wsp:rsid wsp:val=&quot;00AE5A46&quot;/&gt;&lt;wsp:rsid wsp:val=&quot;00B03C5C&quot;/&gt;&lt;wsp:rsid wsp:val=&quot;00B04552&quot;/&gt;&lt;wsp:rsid wsp:val=&quot;00B105EE&quot;/&gt;&lt;wsp:rsid wsp:val=&quot;00B14AA0&quot;/&gt;&lt;wsp:rsid wsp:val=&quot;00B24D3C&quot;/&gt;&lt;wsp:rsid wsp:val=&quot;00B541A9&quot;/&gt;&lt;wsp:rsid wsp:val=&quot;00B60808&quot;/&gt;&lt;wsp:rsid wsp:val=&quot;00B641AE&quot;/&gt;&lt;wsp:rsid wsp:val=&quot;00B8366E&quot;/&gt;&lt;wsp:rsid wsp:val=&quot;00B8532E&quot;/&gt;&lt;wsp:rsid wsp:val=&quot;00B86798&quot;/&gt;&lt;wsp:rsid wsp:val=&quot;00B9390A&quot;/&gt;&lt;wsp:rsid wsp:val=&quot;00B963E6&quot;/&gt;&lt;wsp:rsid wsp:val=&quot;00BA524A&quot;/&gt;&lt;wsp:rsid wsp:val=&quot;00BB77D5&quot;/&gt;&lt;wsp:rsid wsp:val=&quot;00BC7E42&quot;/&gt;&lt;wsp:rsid wsp:val=&quot;00BD033D&quot;/&gt;&lt;wsp:rsid wsp:val=&quot;00BD16D3&quot;/&gt;&lt;wsp:rsid wsp:val=&quot;00BD18B3&quot;/&gt;&lt;wsp:rsid wsp:val=&quot;00BD4B18&quot;/&gt;&lt;wsp:rsid wsp:val=&quot;00BE0B6E&quot;/&gt;&lt;wsp:rsid wsp:val=&quot;00BE4F7E&quot;/&gt;&lt;wsp:rsid wsp:val=&quot;00BE4FCA&quot;/&gt;&lt;wsp:rsid wsp:val=&quot;00BF1760&quot;/&gt;&lt;wsp:rsid wsp:val=&quot;00C0035A&quot;/&gt;&lt;wsp:rsid wsp:val=&quot;00C1445B&quot;/&gt;&lt;wsp:rsid wsp:val=&quot;00C176C2&quot;/&gt;&lt;wsp:rsid wsp:val=&quot;00C231EC&quot;/&gt;&lt;wsp:rsid wsp:val=&quot;00C27839&quot;/&gt;&lt;wsp:rsid wsp:val=&quot;00C33757&quot;/&gt;&lt;wsp:rsid wsp:val=&quot;00C45204&quot;/&gt;&lt;wsp:rsid wsp:val=&quot;00C57176&quot;/&gt;&lt;wsp:rsid wsp:val=&quot;00C629DD&quot;/&gt;&lt;wsp:rsid wsp:val=&quot;00C63368&quot;/&gt;&lt;wsp:rsid wsp:val=&quot;00C8443F&quot;/&gt;&lt;wsp:rsid wsp:val=&quot;00C8671E&quot;/&gt;&lt;wsp:rsid wsp:val=&quot;00C869B7&quot;/&gt;&lt;wsp:rsid wsp:val=&quot;00C93565&quot;/&gt;&lt;wsp:rsid wsp:val=&quot;00CA0A2A&quot;/&gt;&lt;wsp:rsid wsp:val=&quot;00CA1DE1&quot;/&gt;&lt;wsp:rsid wsp:val=&quot;00CC4D9B&quot;/&gt;&lt;wsp:rsid wsp:val=&quot;00CC6725&quot;/&gt;&lt;wsp:rsid wsp:val=&quot;00CC6936&quot;/&gt;&lt;wsp:rsid wsp:val=&quot;00CC69A7&quot;/&gt;&lt;wsp:rsid wsp:val=&quot;00CD5ACA&quot;/&gt;&lt;wsp:rsid wsp:val=&quot;00CF4C6F&quot;/&gt;&lt;wsp:rsid wsp:val=&quot;00D0142C&quot;/&gt;&lt;wsp:rsid wsp:val=&quot;00D12788&quot;/&gt;&lt;wsp:rsid wsp:val=&quot;00D12DAB&quot;/&gt;&lt;wsp:rsid wsp:val=&quot;00D20812&quot;/&gt;&lt;wsp:rsid wsp:val=&quot;00D34E1B&quot;/&gt;&lt;wsp:rsid wsp:val=&quot;00D42250&quot;/&gt;&lt;wsp:rsid wsp:val=&quot;00D46864&quot;/&gt;&lt;wsp:rsid wsp:val=&quot;00D52873&quot;/&gt;&lt;wsp:rsid wsp:val=&quot;00D6256C&quot;/&gt;&lt;wsp:rsid wsp:val=&quot;00D65729&quot;/&gt;&lt;wsp:rsid wsp:val=&quot;00D6616E&quot;/&gt;&lt;wsp:rsid wsp:val=&quot;00D669AB&quot;/&gt;&lt;wsp:rsid wsp:val=&quot;00D935C7&quot;/&gt;&lt;wsp:rsid wsp:val=&quot;00D93D77&quot;/&gt;&lt;wsp:rsid wsp:val=&quot;00DB1A45&quot;/&gt;&lt;wsp:rsid wsp:val=&quot;00DD28BC&quot;/&gt;&lt;wsp:rsid wsp:val=&quot;00DD410E&quot;/&gt;&lt;wsp:rsid wsp:val=&quot;00DD43B2&quot;/&gt;&lt;wsp:rsid wsp:val=&quot;00DD66DC&quot;/&gt;&lt;wsp:rsid wsp:val=&quot;00DE3183&quot;/&gt;&lt;wsp:rsid wsp:val=&quot;00DE3B01&quot;/&gt;&lt;wsp:rsid wsp:val=&quot;00DE5757&quot;/&gt;&lt;wsp:rsid wsp:val=&quot;00DE718E&quot;/&gt;&lt;wsp:rsid wsp:val=&quot;00DF24BD&quot;/&gt;&lt;wsp:rsid wsp:val=&quot;00DF2E0B&quot;/&gt;&lt;wsp:rsid wsp:val=&quot;00E012FF&quot;/&gt;&lt;wsp:rsid wsp:val=&quot;00E0341F&quot;/&gt;&lt;wsp:rsid wsp:val=&quot;00E25FFD&quot;/&gt;&lt;wsp:rsid wsp:val=&quot;00E41F54&quot;/&gt;&lt;wsp:rsid wsp:val=&quot;00E45B38&quot;/&gt;&lt;wsp:rsid wsp:val=&quot;00E53062&quot;/&gt;&lt;wsp:rsid wsp:val=&quot;00E73AB0&quot;/&gt;&lt;wsp:rsid wsp:val=&quot;00E87663&quot;/&gt;&lt;wsp:rsid wsp:val=&quot;00E958FB&quot;/&gt;&lt;wsp:rsid wsp:val=&quot;00EA190A&quot;/&gt;&lt;wsp:rsid wsp:val=&quot;00EC1932&quot;/&gt;&lt;wsp:rsid wsp:val=&quot;00EC4336&quot;/&gt;&lt;wsp:rsid wsp:val=&quot;00ED0B9E&quot;/&gt;&lt;wsp:rsid wsp:val=&quot;00EE16EF&quot;/&gt;&lt;wsp:rsid wsp:val=&quot;00EE1B69&quot;/&gt;&lt;wsp:rsid wsp:val=&quot;00EF04B3&quot;/&gt;&lt;wsp:rsid wsp:val=&quot;00EF18BD&quot;/&gt;&lt;wsp:rsid wsp:val=&quot;00EF338A&quot;/&gt;&lt;wsp:rsid wsp:val=&quot;00EF4C96&quot;/&gt;&lt;wsp:rsid wsp:val=&quot;00EF5D24&quot;/&gt;&lt;wsp:rsid wsp:val=&quot;00EF651E&quot;/&gt;&lt;wsp:rsid wsp:val=&quot;00F011AC&quot;/&gt;&lt;wsp:rsid wsp:val=&quot;00F06AE2&quot;/&gt;&lt;wsp:rsid wsp:val=&quot;00F34222&quot;/&gt;&lt;wsp:rsid wsp:val=&quot;00F505EB&quot;/&gt;&lt;wsp:rsid wsp:val=&quot;00F55FAB&quot;/&gt;&lt;wsp:rsid wsp:val=&quot;00F603F0&quot;/&gt;&lt;wsp:rsid wsp:val=&quot;00F64E7A&quot;/&gt;&lt;wsp:rsid wsp:val=&quot;00F713B6&quot;/&gt;&lt;wsp:rsid wsp:val=&quot;00F82492&quot;/&gt;&lt;wsp:rsid wsp:val=&quot;00F82D81&quot;/&gt;&lt;wsp:rsid wsp:val=&quot;00F91E64&quot;/&gt;&lt;wsp:rsid wsp:val=&quot;00F95E43&quot;/&gt;&lt;wsp:rsid wsp:val=&quot;00FA4CC4&quot;/&gt;&lt;wsp:rsid wsp:val=&quot;00FA7553&quot;/&gt;&lt;wsp:rsid wsp:val=&quot;00FB7A55&quot;/&gt;&lt;wsp:rsid wsp:val=&quot;00FE277A&quot;/&gt;&lt;wsp:rsid wsp:val=&quot;00FF7DA1&quot;/&gt;&lt;/wsp:rsids&gt;&lt;/w:docPr&gt;&lt;w:body&gt;&lt;wx:sect&gt;&lt;w:p wsp:rsidR=&quot;00000000&quot; wsp:rsidRDefault=&quot;00F55FAB&quot; wsp:rsidP=&quot;00F55FAB&quot;&gt;&lt;m:oMathPara&gt;&lt;m:oMath&gt;&lt;m:sSub&gt;&lt;m:sSubPr&gt;&lt;m:ctrlPr&gt;&lt;w:rPr&gt;&lt;w:rFonts w:ascii=&quot;Cambria Math&quot; w:h-ansi=&quot;Cambria Math&quot; w:cs=&quot;Arial&quot;/&gt;&lt;wx:font wx:val=&quot;Cambria Math&quot;/&gt;&lt;w:i-cs/&gt;&lt;/w:rPr&gt;&lt;/m:ctrlPr&gt;&lt;/m:sSubPr&gt;&lt;m:e&gt;&lt;m:r&gt;&lt;m:rPr&gt;&lt;m:sty m:val=&quot;p&quot;/&gt;&lt;/m:rPr&gt;&lt;w:rPr&gt;&lt;w:rFonts w:ascii=&quot;Cambria Math&quot; w:h-ansi=&quot;Cambria Math&quot; w:cs=&quot;Arial&quot;/&gt;&lt;wx:font wx:val=&quot;Cambria Math&quot;/&gt;&lt;w:i-cs/&gt;&lt;/w:rPr&gt;&lt;m:t&gt;U&lt;/m:t&gt;&lt;/m:r&gt;&lt;m:ctrlPr&gt;&lt;w:rPr&gt;&lt;w:rFonts w:ascii=&quot;Cambria Math&quot; w:fareast=&quot;Calibri&quot; w:h-ansi=&quot;Cambria Math&quot; w:cs=&quot;Arial&quot;/&gt;&lt;wx:font wx:val=&quot;Cambria Math&quot;/&gt;&lt;w:i-cs/&gt;&lt;w:kern w:val=&quot;2&quot;/&gt;&lt;/w:rPr&gt;&lt;/m:ctrlPr&gt;&lt;/m:e&gt;&lt;m:sub&gt;&lt;m:r&gt;&lt;m:rPr&gt;&lt;m:sty m:val=&quot;p&quot;/&gt;&lt;/m:rPr&gt;&lt;w:rPr&gt;&lt;w:rFonts w:ascii=&quot;Cambria Math&quot; w:h-ansi=&quot;Cambria Math&quot; w:cs=&quot;Arial&quot;/&gt;&lt;wx:font wx:val=&quot;Cambria Math&quot;/&gt;&lt;w:i-cs/&gt;&lt;/w:rPr&gt;&lt;m:t&gt;i-1&lt;/m:t&gt;&lt;/m:r&gt;&lt;m:ctrlPr&gt;&lt;w:rPr&gt;&lt;w:rFonts w:ascii=&quot;Cambria Math&quot; w:fareast=&quot;Calibri&quot; w:h-ansi=&quot;Cambria Math&quot; w:cs=&quot;Arial&quot;/&gt;&lt;wx:font wx:val=&quot;Cambria Math&quot;/&gt;&lt;w:i-cs/&gt;&lt;w:kern w:val=&quot;2&quot;/&gt;&lt;/w:rPr&gt;&lt;/m:ctrlPr&gt;&lt;/m:sub&gt;&lt;/m:sSub&gt;&lt;/m:oMath&gt;&lt;/m:oMathPara&gt;&lt;/w:p&gt;&lt;w:sectPr wsp:rsidR=&quot;00000000&quot;&gt;&lt;w:pgSz w:w=&quot;12240&quot; w:h=&quot;15840&quot;/&gt;&lt;w:pgMar w:top=&quot;1440&quot; w:right=&quot;1440&quot; w:bottom=&quot;1440&quot; w:left=&quot;1440&quot; w:header=&quot;720&quot; w:footer=&quot;720&quot; w:gutter=&quot;0&quot;/&gt;&lt;w:cols w:space=&quot;720&quot;/&gt;&lt;/w:sectPr&gt;&lt;/wx:sect&gt;&lt;/w:body&gt;&lt;/w:wordDocument&gt;">
                   <v:imagedata r:id="rId10" o:title="" chromakey="white"/>
                 </v:shape>
               </w:pict>
@@ -6125,7 +6181,7 @@
                 <w:szCs w:val="24"/>
               </w:rPr>
               <w:pict w14:anchorId="228893F8">
-                <v:shape id="_x0000_i1027" type="#_x0000_t75" alt="" style="width:21.75pt;height:14.25pt;mso-width-percent:0;mso-height-percent:0;mso-width-percent:0;mso-height-percent:0" equationxml="&lt;?xml version=&quot;1.0&quot; encoding=&quot;UTF-8&quot; standalone=&quot;yes&quot;?&gt;&#13;&#13;&#13;&#13;&#13;&#13;&#13;&#13;&#13;&#13;&#10;&#13;&#13;&#13;&#13;&#13;&#13;&#13;&#13;&#13;&#13;&#10;&#13;&#13;&#13;&#13;&#13;&#13;&#13;&#13;&#13;&#13;&#10;&#13;&#13;&#13;&#13;&#13;&#13;&#13;&#13;&#13;&#13;&#10;&#13;&#13;&#13;&#13;&#13;&#13;&#13;&#13;&#13;&#13;&#10;&#13;&#13;&#13;&#13;&#13;&#13;&#13;&#13;&#13;&#13;&#10;&#13;&#13;&#13;&#13;&#13;&#13;&#13;&#13;&#13;&#13;&#10;&#13;&#13;&#13;&#13;&#13;&#13;&#13;&#13;&#13;&#13;&#10;&#13;&#13;&#13;&#13;&#13;&#13;&#13;&#13;&#13;&#13;&#10;&lt;?mso-application progid=&quot;Word.Document&quot;?&gt;&#13;&#13;&#13;&#13;&#13;&#13;&#13;&#13;&#13;&#13;&#10;&#13;&#13;&#13;&#13;&#13;&#13;&#13;&#13;&#13;&#13;&#10;&#13;&#13;&#13;&#13;&#13;&#13;&#13;&#13;&#13;&#13;&#10;&#13;&#13;&#13;&#13;&#13;&#13;&#13;&#13;&#13;&#13;&#10;&#13;&#13;&#13;&#13;&#13;&#13;&#13;&#13;&#13;&#13;&#10;&#13;&#13;&#13;&#13;&#13;&#13;&#13;&#13;&#13;&#13;&#10;&#13;&#13;&#13;&#13;&#13;&#13;&#13;&#13;&#13;&#13;&#10;&#13;&#13;&#13;&#13;&#13;&#13;&#13;&#13;&#13;&#13;&#10;&#13;&#13;&#13;&#13;&#13;&#13;&#13;&#13;&#13;&#13;&#10;&lt;w:wordDocument xmlns:aml=&quot;http://schemas.microsoft.com/aml/2001/core&quot; xmlns:wpc=&quot;http://schemas.microsoft.com/office/word/2010/wordprocessingCanvas&quot; xmlns:cx=&quot;http://schemas.microsoft.com/office/drawing/2014/chartex&quot; xmlns:cx1=&quot;http://schemas.microsoft.com/office/drawing/2015/9/8/chartex&quot; xmlns:cx2=&quot;http://schemas.microsoft.com/office/drawing/2015/10/21/chartex&quot; xmlns:cx3=&quot;http://schemas.microsoft.com/office/drawing/2016/5/9/chartex&quot; xmlns:cx4=&quot;http://schemas.microsoft.com/office/drawing/2016/5/10/chartex&quot; xmlns:cx5=&quot;http://schemas.microsoft.com/office/drawing/2016/5/11/chartex&quot; xmlns:cx6=&quot;http://schemas.microsoft.com/office/drawing/2016/5/12/chartex&quot; xmlns:cx7=&quot;http://schemas.microsoft.com/office/drawing/2016/5/13/chartex&quot; xmlns:cx8=&quot;http://schemas.microsoft.com/office/drawing/2016/5/14/chartex&quot; xmlns:cr=&quot;http://schemas.microsoft.com/office/comments/2020/reactions&quot; xmlns:dt=&quot;uuid:C2F41010-65B3-11d1-A29F-00AA00C14882&quot; xmlns:mc=&quot;http://schemas.openxmlformats.org/markup-compatibility/2006&quot; xmlns:aink=&quot;http://schemas.microsoft.com/office/drawing/2016/ink&quot; xmlns:am3d=&quot;http://schemas.microsoft.com/office/drawing/2017/model3d&quot; xmlns:o=&quot;urn:schemas-microsoft-com:office:office&quot; xmlns:oel=&quot;http://schemas.microsoft.com/office/2019/extlst&quot; xmlns:m=&quot;http://schemas.openxmlformats.org/officeDocument/2006/math&quot; xmlns:v=&quot;urn:schemas-microsoft-com:vml&quot; xmlns:w10=&quot;urn:schemas-microsoft-com:office:word&quot; xmlns:w=&quot;http://schemas.microsoft.com/office/word/2003/wordml&quot; xmlns:wx=&quot;http://schemas.microsoft.com/office/word/2003/auxHint&quot; xmlns:wne=&quot;http://schemas.microsoft.com/office/word/2006/wordml&quot; xmlns:wsp=&quot;http://schemas.microsoft.com/office/word/2003/wordml/sp2&quot; xmlns:sl=&quot;http://schemas.microsoft.com/schemaLibrary/2003/core&quot; w:macrosPresent=&quot;no&quot; w:embeddedObjPresent=&quot;no&quot; w:ocxPresent=&quot;no&quot; xml:space=&quot;preserve&quot;&gt;&lt;w:ignoreSubtree w:val=&quot;http://schemas.microsoft.com/office/word/2003/wordml/sp2&quot;/&gt;&lt;o:DocumentProperties&gt;&lt;o:Version&gt;16&lt;/o:Version&gt;&lt;/o:DocumentProperties&gt;&lt;w:docPr&gt;&lt;w:view w:val=&quot;print&quot;/&gt;&lt;w:doNotEmbedSystemFonts/&gt;&lt;w:stylePaneFormatFilter w:val=&quot;3F01&quot;/&gt;&lt;w:defaultTabStop w:val=&quot;720&quot;/&gt;&lt;w:punctuationKerning/&gt;&lt;w:characterSpacingControl w:val=&quot;DontCompress&quot;/&gt;&lt;w:webPageEncoding w:val=&quot;windows-1252&quot;/&gt;&lt;w:optimizeForBrowser/&gt;&lt;w:relyOnVML/&gt;&lt;w:allowPNG/&gt;&lt;w:validateAgainstSchema/&gt;&lt;w:saveInvalidXML w:val=&quot;off&quot;/&gt;&lt;w:ignoreMixedContent w:val=&quot;off&quot;/&gt;&lt;w:alwaysShowPlaceholderText w:val=&quot;off&quot;/&gt;&lt;w:compat&gt;&lt;w:breakWrappedTables/&gt;&lt;w:snapToGridInCell/&gt;&lt;w:applyBreakingRules/&gt;&lt;w:wrapTextWithPunct/&gt;&lt;w:useAsianBreakRules/&gt;&lt;w:dontGrowAutofit/&gt;&lt;/w:compat&gt;&lt;wsp:rsids&gt;&lt;wsp:rsidRoot wsp:val=&quot;002231F7&quot;/&gt;&lt;wsp:rsid wsp:val=&quot;00021D64&quot;/&gt;&lt;wsp:rsid wsp:val=&quot;0002538E&quot;/&gt;&lt;wsp:rsid wsp:val=&quot;00027705&quot;/&gt;&lt;wsp:rsid wsp:val=&quot;000442EB&quot;/&gt;&lt;wsp:rsid wsp:val=&quot;000659A3&quot;/&gt;&lt;wsp:rsid wsp:val=&quot;00073737&quot;/&gt;&lt;wsp:rsid wsp:val=&quot;00075A7D&quot;/&gt;&lt;wsp:rsid wsp:val=&quot;0007706D&quot;/&gt;&lt;wsp:rsid wsp:val=&quot;000773F6&quot;/&gt;&lt;wsp:rsid wsp:val=&quot;000828AE&quot;/&gt;&lt;wsp:rsid wsp:val=&quot;000864B8&quot;/&gt;&lt;wsp:rsid wsp:val=&quot;000877A0&quot;/&gt;&lt;wsp:rsid wsp:val=&quot;000A11B8&quot;/&gt;&lt;wsp:rsid wsp:val=&quot;000A1912&quot;/&gt;&lt;wsp:rsid wsp:val=&quot;000B7138&quot;/&gt;&lt;wsp:rsid wsp:val=&quot;000B7946&quot;/&gt;&lt;wsp:rsid wsp:val=&quot;000C02C8&quot;/&gt;&lt;wsp:rsid wsp:val=&quot;000C18CD&quot;/&gt;&lt;wsp:rsid wsp:val=&quot;000C2933&quot;/&gt;&lt;wsp:rsid wsp:val=&quot;000D0EF9&quot;/&gt;&lt;wsp:rsid wsp:val=&quot;000D1CAB&quot;/&gt;&lt;wsp:rsid wsp:val=&quot;000F6444&quot;/&gt;&lt;wsp:rsid wsp:val=&quot;00105506&quot;/&gt;&lt;wsp:rsid wsp:val=&quot;0010584D&quot;/&gt;&lt;wsp:rsid wsp:val=&quot;0011177B&quot;/&gt;&lt;wsp:rsid wsp:val=&quot;001231CA&quot;/&gt;&lt;wsp:rsid wsp:val=&quot;00123787&quot;/&gt;&lt;wsp:rsid wsp:val=&quot;001321BF&quot;/&gt;&lt;wsp:rsid wsp:val=&quot;0013355B&quot;/&gt;&lt;wsp:rsid wsp:val=&quot;0015757F&quot;/&gt;&lt;wsp:rsid wsp:val=&quot;00164E6F&quot;/&gt;&lt;wsp:rsid wsp:val=&quot;00174316&quot;/&gt;&lt;wsp:rsid wsp:val=&quot;001805C1&quot;/&gt;&lt;wsp:rsid wsp:val=&quot;001864DD&quot;/&gt;&lt;wsp:rsid wsp:val=&quot;001A3935&quot;/&gt;&lt;wsp:rsid wsp:val=&quot;001B1BE5&quot;/&gt;&lt;wsp:rsid wsp:val=&quot;001B2E6C&quot;/&gt;&lt;wsp:rsid wsp:val=&quot;001C039E&quot;/&gt;&lt;wsp:rsid wsp:val=&quot;001C5D23&quot;/&gt;&lt;wsp:rsid wsp:val=&quot;001D7C41&quot;/&gt;&lt;wsp:rsid wsp:val=&quot;001E628E&quot;/&gt;&lt;wsp:rsid wsp:val=&quot;001E6378&quot;/&gt;&lt;wsp:rsid wsp:val=&quot;001E7EC0&quot;/&gt;&lt;wsp:rsid wsp:val=&quot;001F15EA&quot;/&gt;&lt;wsp:rsid wsp:val=&quot;001F2A75&quot;/&gt;&lt;wsp:rsid wsp:val=&quot;001F35C2&quot;/&gt;&lt;wsp:rsid wsp:val=&quot;001F60AC&quot;/&gt;&lt;wsp:rsid wsp:val=&quot;0020268D&quot;/&gt;&lt;wsp:rsid wsp:val=&quot;00203DC0&quot;/&gt;&lt;wsp:rsid wsp:val=&quot;00204E17&quot;/&gt;&lt;wsp:rsid wsp:val=&quot;00206713&quot;/&gt;&lt;wsp:rsid wsp:val=&quot;002231F7&quot;/&gt;&lt;wsp:rsid wsp:val=&quot;0022526B&quot;/&gt;&lt;wsp:rsid wsp:val=&quot;00230B9A&quot;/&gt;&lt;wsp:rsid wsp:val=&quot;00243EC4&quot;/&gt;&lt;wsp:rsid wsp:val=&quot;002472BB&quot;/&gt;&lt;wsp:rsid wsp:val=&quot;002525BC&quot;/&gt;&lt;wsp:rsid wsp:val=&quot;00263788&quot;/&gt;&lt;wsp:rsid wsp:val=&quot;00267EF8&quot;/&gt;&lt;wsp:rsid wsp:val=&quot;00274E5E&quot;/&gt;&lt;wsp:rsid wsp:val=&quot;0027641D&quot;/&gt;&lt;wsp:rsid wsp:val=&quot;002874F6&quot;/&gt;&lt;wsp:rsid wsp:val=&quot;002A1B2E&quot;/&gt;&lt;wsp:rsid wsp:val=&quot;002A352D&quot;/&gt;&lt;wsp:rsid wsp:val=&quot;002B46E9&quot;/&gt;&lt;wsp:rsid wsp:val=&quot;002B6712&quot;/&gt;&lt;wsp:rsid wsp:val=&quot;002B7D80&quot;/&gt;&lt;wsp:rsid wsp:val=&quot;002C172D&quot;/&gt;&lt;wsp:rsid wsp:val=&quot;002C3B66&quot;/&gt;&lt;wsp:rsid wsp:val=&quot;002C3EB3&quot;/&gt;&lt;wsp:rsid wsp:val=&quot;002C6137&quot;/&gt;&lt;wsp:rsid wsp:val=&quot;002D3034&quot;/&gt;&lt;wsp:rsid wsp:val=&quot;002D3B30&quot;/&gt;&lt;wsp:rsid wsp:val=&quot;002E2168&quot;/&gt;&lt;wsp:rsid wsp:val=&quot;002E388B&quot;/&gt;&lt;wsp:rsid wsp:val=&quot;002E4B68&quot;/&gt;&lt;wsp:rsid wsp:val=&quot;002F1455&quot;/&gt;&lt;wsp:rsid wsp:val=&quot;002F1665&quot;/&gt;&lt;wsp:rsid wsp:val=&quot;00305C9C&quot;/&gt;&lt;wsp:rsid wsp:val=&quot;003061BA&quot;/&gt;&lt;wsp:rsid wsp:val=&quot;00315BC3&quot;/&gt;&lt;wsp:rsid wsp:val=&quot;0032052C&quot;/&gt;&lt;wsp:rsid wsp:val=&quot;00334CA6&quot;/&gt;&lt;wsp:rsid wsp:val=&quot;003428E6&quot;/&gt;&lt;wsp:rsid wsp:val=&quot;00343C94&quot;/&gt;&lt;wsp:rsid wsp:val=&quot;00352F07&quot;/&gt;&lt;wsp:rsid wsp:val=&quot;00357A10&quot;/&gt;&lt;wsp:rsid wsp:val=&quot;00362550&quot;/&gt;&lt;wsp:rsid wsp:val=&quot;00366007&quot;/&gt;&lt;wsp:rsid wsp:val=&quot;00370697&quot;/&gt;&lt;wsp:rsid wsp:val=&quot;003729AF&quot;/&gt;&lt;wsp:rsid wsp:val=&quot;00381C25&quot;/&gt;&lt;wsp:rsid wsp:val=&quot;003826DC&quot;/&gt;&lt;wsp:rsid wsp:val=&quot;0038737D&quot;/&gt;&lt;wsp:rsid wsp:val=&quot;0039290D&quot;/&gt;&lt;wsp:rsid wsp:val=&quot;00392A55&quot;/&gt;&lt;wsp:rsid wsp:val=&quot;003B00DC&quot;/&gt;&lt;wsp:rsid wsp:val=&quot;003C4E3B&quot;/&gt;&lt;wsp:rsid wsp:val=&quot;003D5757&quot;/&gt;&lt;wsp:rsid wsp:val=&quot;003D7E67&quot;/&gt;&lt;wsp:rsid wsp:val=&quot;0040202D&quot;/&gt;&lt;wsp:rsid wsp:val=&quot;00405AB7&quot;/&gt;&lt;wsp:rsid wsp:val=&quot;00416BB9&quot;/&gt;&lt;wsp:rsid wsp:val=&quot;00430EAF&quot;/&gt;&lt;wsp:rsid wsp:val=&quot;004522E5&quot;/&gt;&lt;wsp:rsid wsp:val=&quot;00466ABA&quot;/&gt;&lt;wsp:rsid wsp:val=&quot;00472C66&quot;/&gt;&lt;wsp:rsid wsp:val=&quot;004732EF&quot;/&gt;&lt;wsp:rsid wsp:val=&quot;00483A05&quot;/&gt;&lt;wsp:rsid wsp:val=&quot;004909CD&quot;/&gt;&lt;wsp:rsid wsp:val=&quot;00491D01&quot;/&gt;&lt;wsp:rsid wsp:val=&quot;00492434&quot;/&gt;&lt;wsp:rsid wsp:val=&quot;00496AC2&quot;/&gt;&lt;wsp:rsid wsp:val=&quot;004B36B2&quot;/&gt;&lt;wsp:rsid wsp:val=&quot;004B4D42&quot;/&gt;&lt;wsp:rsid wsp:val=&quot;004D2742&quot;/&gt;&lt;wsp:rsid wsp:val=&quot;004E2098&quot;/&gt;&lt;wsp:rsid wsp:val=&quot;004E7B58&quot;/&gt;&lt;wsp:rsid wsp:val=&quot;00505058&quot;/&gt;&lt;wsp:rsid wsp:val=&quot;005113BD&quot;/&gt;&lt;wsp:rsid wsp:val=&quot;00520D6F&quot;/&gt;&lt;wsp:rsid wsp:val=&quot;00526E28&quot;/&gt;&lt;wsp:rsid wsp:val=&quot;00531E34&quot;/&gt;&lt;wsp:rsid wsp:val=&quot;005372A1&quot;/&gt;&lt;wsp:rsid wsp:val=&quot;00543224&quot;/&gt;&lt;wsp:rsid wsp:val=&quot;00556162&quot;/&gt;&lt;wsp:rsid wsp:val=&quot;00583E77&quot;/&gt;&lt;wsp:rsid wsp:val=&quot;00585E61&quot;/&gt;&lt;wsp:rsid wsp:val=&quot;00586D45&quot;/&gt;&lt;wsp:rsid wsp:val=&quot;005A0E69&quot;/&gt;&lt;wsp:rsid wsp:val=&quot;005B519B&quot;/&gt;&lt;wsp:rsid wsp:val=&quot;005C1A83&quot;/&gt;&lt;wsp:rsid wsp:val=&quot;005C3C29&quot;/&gt;&lt;wsp:rsid wsp:val=&quot;005C52BB&quot;/&gt;&lt;wsp:rsid wsp:val=&quot;005D180A&quot;/&gt;&lt;wsp:rsid wsp:val=&quot;005D7012&quot;/&gt;&lt;wsp:rsid wsp:val=&quot;005E24B4&quot;/&gt;&lt;wsp:rsid wsp:val=&quot;005F6402&quot;/&gt;&lt;wsp:rsid wsp:val=&quot;00606FDA&quot;/&gt;&lt;wsp:rsid wsp:val=&quot;00610A3E&quot;/&gt;&lt;wsp:rsid wsp:val=&quot;00614EE6&quot;/&gt;&lt;wsp:rsid wsp:val=&quot;00621710&quot;/&gt;&lt;wsp:rsid wsp:val=&quot;00626CAD&quot;/&gt;&lt;wsp:rsid wsp:val=&quot;00634D9E&quot;/&gt;&lt;wsp:rsid wsp:val=&quot;00635252&quot;/&gt;&lt;wsp:rsid wsp:val=&quot;006370EE&quot;/&gt;&lt;wsp:rsid wsp:val=&quot;00641074&quot;/&gt;&lt;wsp:rsid wsp:val=&quot;00641531&quot;/&gt;&lt;wsp:rsid wsp:val=&quot;00643C96&quot;/&gt;&lt;wsp:rsid wsp:val=&quot;0065338F&quot;/&gt;&lt;wsp:rsid wsp:val=&quot;00656A60&quot;/&gt;&lt;wsp:rsid wsp:val=&quot;0067028C&quot;/&gt;&lt;wsp:rsid wsp:val=&quot;006B1999&quot;/&gt;&lt;wsp:rsid wsp:val=&quot;006C0F59&quot;/&gt;&lt;wsp:rsid wsp:val=&quot;006C32D8&quot;/&gt;&lt;wsp:rsid wsp:val=&quot;006D1445&quot;/&gt;&lt;wsp:rsid wsp:val=&quot;006D40B4&quot;/&gt;&lt;wsp:rsid wsp:val=&quot;006E04AB&quot;/&gt;&lt;wsp:rsid wsp:val=&quot;006E2036&quot;/&gt;&lt;wsp:rsid wsp:val=&quot;006E665A&quot;/&gt;&lt;wsp:rsid wsp:val=&quot;006F1B99&quot;/&gt;&lt;wsp:rsid wsp:val=&quot;007019CD&quot;/&gt;&lt;wsp:rsid wsp:val=&quot;00703EF7&quot;/&gt;&lt;wsp:rsid wsp:val=&quot;007061AA&quot;/&gt;&lt;wsp:rsid wsp:val=&quot;007107E3&quot;/&gt;&lt;wsp:rsid wsp:val=&quot;0071749A&quot;/&gt;&lt;wsp:rsid wsp:val=&quot;00720A9F&quot;/&gt;&lt;wsp:rsid wsp:val=&quot;00726B40&quot;/&gt;&lt;wsp:rsid wsp:val=&quot;00727D17&quot;/&gt;&lt;wsp:rsid wsp:val=&quot;00733F5A&quot;/&gt;&lt;wsp:rsid wsp:val=&quot;00736F5C&quot;/&gt;&lt;wsp:rsid wsp:val=&quot;00747785&quot;/&gt;&lt;wsp:rsid wsp:val=&quot;00756905&quot;/&gt;&lt;wsp:rsid wsp:val=&quot;00762773&quot;/&gt;&lt;wsp:rsid wsp:val=&quot;007A13B9&quot;/&gt;&lt;wsp:rsid wsp:val=&quot;007A66D9&quot;/&gt;&lt;wsp:rsid wsp:val=&quot;007B12F0&quot;/&gt;&lt;wsp:rsid wsp:val=&quot;007B1585&quot;/&gt;&lt;wsp:rsid wsp:val=&quot;007D1215&quot;/&gt;&lt;wsp:rsid wsp:val=&quot;007F200F&quot;/&gt;&lt;wsp:rsid wsp:val=&quot;00805D06&quot;/&gt;&lt;wsp:rsid wsp:val=&quot;00813274&quot;/&gt;&lt;wsp:rsid wsp:val=&quot;00816205&quot;/&gt;&lt;wsp:rsid wsp:val=&quot;00823330&quot;/&gt;&lt;wsp:rsid wsp:val=&quot;00824C64&quot;/&gt;&lt;wsp:rsid wsp:val=&quot;00831ABA&quot;/&gt;&lt;wsp:rsid wsp:val=&quot;0084106B&quot;/&gt;&lt;wsp:rsid wsp:val=&quot;008474D8&quot;/&gt;&lt;wsp:rsid wsp:val=&quot;008476AD&quot;/&gt;&lt;wsp:rsid wsp:val=&quot;00855C95&quot;/&gt;&lt;wsp:rsid wsp:val=&quot;0085656E&quot;/&gt;&lt;wsp:rsid wsp:val=&quot;00870F94&quot;/&gt;&lt;wsp:rsid wsp:val=&quot;00873368&quot;/&gt;&lt;wsp:rsid wsp:val=&quot;008828F9&quot;/&gt;&lt;wsp:rsid wsp:val=&quot;008836C8&quot;/&gt;&lt;wsp:rsid wsp:val=&quot;008874FC&quot;/&gt;&lt;wsp:rsid wsp:val=&quot;00891ECA&quot;/&gt;&lt;wsp:rsid wsp:val=&quot;00893C0F&quot;/&gt;&lt;wsp:rsid wsp:val=&quot;008A4593&quot;/&gt;&lt;wsp:rsid wsp:val=&quot;008B2DC6&quot;/&gt;&lt;wsp:rsid wsp:val=&quot;008C0824&quot;/&gt;&lt;wsp:rsid wsp:val=&quot;008C3DC6&quot;/&gt;&lt;wsp:rsid wsp:val=&quot;008C5328&quot;/&gt;&lt;wsp:rsid wsp:val=&quot;008D3205&quot;/&gt;&lt;wsp:rsid wsp:val=&quot;008D39F7&quot;/&gt;&lt;wsp:rsid wsp:val=&quot;008E24A5&quot;/&gt;&lt;wsp:rsid wsp:val=&quot;00907311&quot;/&gt;&lt;wsp:rsid wsp:val=&quot;00917648&quot;/&gt;&lt;wsp:rsid wsp:val=&quot;00921400&quot;/&gt;&lt;wsp:rsid wsp:val=&quot;00922867&quot;/&gt;&lt;wsp:rsid wsp:val=&quot;00925A32&quot;/&gt;&lt;wsp:rsid wsp:val=&quot;0093462C&quot;/&gt;&lt;wsp:rsid wsp:val=&quot;0095374B&quot;/&gt;&lt;wsp:rsid wsp:val=&quot;00962143&quot;/&gt;&lt;wsp:rsid wsp:val=&quot;0096567F&quot;/&gt;&lt;wsp:rsid wsp:val=&quot;009662BB&quot;/&gt;&lt;wsp:rsid wsp:val=&quot;00967F3E&quot;/&gt;&lt;wsp:rsid wsp:val=&quot;00973B9F&quot;/&gt;&lt;wsp:rsid wsp:val=&quot;0098095D&quot;/&gt;&lt;wsp:rsid wsp:val=&quot;00983724&quot;/&gt;&lt;wsp:rsid wsp:val=&quot;009A48A2&quot;/&gt;&lt;wsp:rsid wsp:val=&quot;009C1FC1&quot;/&gt;&lt;wsp:rsid wsp:val=&quot;009C31A8&quot;/&gt;&lt;wsp:rsid wsp:val=&quot;009D036D&quot;/&gt;&lt;wsp:rsid wsp:val=&quot;009E2DF2&quot;/&gt;&lt;wsp:rsid wsp:val=&quot;009E7E1A&quot;/&gt;&lt;wsp:rsid wsp:val=&quot;009F7D60&quot;/&gt;&lt;wsp:rsid wsp:val=&quot;00A02667&quot;/&gt;&lt;wsp:rsid wsp:val=&quot;00A04387&quot;/&gt;&lt;wsp:rsid wsp:val=&quot;00A130C0&quot;/&gt;&lt;wsp:rsid wsp:val=&quot;00A13ADF&quot;/&gt;&lt;wsp:rsid wsp:val=&quot;00A179E9&quot;/&gt;&lt;wsp:rsid wsp:val=&quot;00A21444&quot;/&gt;&lt;wsp:rsid wsp:val=&quot;00A2225E&quot;/&gt;&lt;wsp:rsid wsp:val=&quot;00A25BA6&quot;/&gt;&lt;wsp:rsid wsp:val=&quot;00A30601&quot;/&gt;&lt;wsp:rsid wsp:val=&quot;00A31B4B&quot;/&gt;&lt;wsp:rsid wsp:val=&quot;00A3644A&quot;/&gt;&lt;wsp:rsid wsp:val=&quot;00A53775&quot;/&gt;&lt;wsp:rsid wsp:val=&quot;00A53869&quot;/&gt;&lt;wsp:rsid wsp:val=&quot;00A61274&quot;/&gt;&lt;wsp:rsid wsp:val=&quot;00A618A9&quot;/&gt;&lt;wsp:rsid wsp:val=&quot;00A65E2A&quot;/&gt;&lt;wsp:rsid wsp:val=&quot;00A662B9&quot;/&gt;&lt;wsp:rsid wsp:val=&quot;00A71892&quot;/&gt;&lt;wsp:rsid wsp:val=&quot;00A7307D&quot;/&gt;&lt;wsp:rsid wsp:val=&quot;00A96AD1&quot;/&gt;&lt;wsp:rsid wsp:val=&quot;00AA63F8&quot;/&gt;&lt;wsp:rsid wsp:val=&quot;00AB4A9A&quot;/&gt;&lt;wsp:rsid wsp:val=&quot;00AC346B&quot;/&gt;&lt;wsp:rsid wsp:val=&quot;00AE5A46&quot;/&gt;&lt;wsp:rsid wsp:val=&quot;00B03C5C&quot;/&gt;&lt;wsp:rsid wsp:val=&quot;00B04552&quot;/&gt;&lt;wsp:rsid wsp:val=&quot;00B105EE&quot;/&gt;&lt;wsp:rsid wsp:val=&quot;00B14AA0&quot;/&gt;&lt;wsp:rsid wsp:val=&quot;00B24D3C&quot;/&gt;&lt;wsp:rsid wsp:val=&quot;00B541A9&quot;/&gt;&lt;wsp:rsid wsp:val=&quot;00B60808&quot;/&gt;&lt;wsp:rsid wsp:val=&quot;00B641AE&quot;/&gt;&lt;wsp:rsid wsp:val=&quot;00B8366E&quot;/&gt;&lt;wsp:rsid wsp:val=&quot;00B8532E&quot;/&gt;&lt;wsp:rsid wsp:val=&quot;00B86798&quot;/&gt;&lt;wsp:rsid wsp:val=&quot;00B9390A&quot;/&gt;&lt;wsp:rsid wsp:val=&quot;00B963E6&quot;/&gt;&lt;wsp:rsid wsp:val=&quot;00BA524A&quot;/&gt;&lt;wsp:rsid wsp:val=&quot;00BB77D5&quot;/&gt;&lt;wsp:rsid wsp:val=&quot;00BC7E42&quot;/&gt;&lt;wsp:rsid wsp:val=&quot;00BD033D&quot;/&gt;&lt;wsp:rsid wsp:val=&quot;00BD16D3&quot;/&gt;&lt;wsp:rsid wsp:val=&quot;00BD18B3&quot;/&gt;&lt;wsp:rsid wsp:val=&quot;00BD4B18&quot;/&gt;&lt;wsp:rsid wsp:val=&quot;00BE0B6E&quot;/&gt;&lt;wsp:rsid wsp:val=&quot;00BE4F7E&quot;/&gt;&lt;wsp:rsid wsp:val=&quot;00BE4FCA&quot;/&gt;&lt;wsp:rsid wsp:val=&quot;00BF1760&quot;/&gt;&lt;wsp:rsid wsp:val=&quot;00C0035A&quot;/&gt;&lt;wsp:rsid wsp:val=&quot;00C1445B&quot;/&gt;&lt;wsp:rsid wsp:val=&quot;00C176C2&quot;/&gt;&lt;wsp:rsid wsp:val=&quot;00C231EC&quot;/&gt;&lt;wsp:rsid wsp:val=&quot;00C27839&quot;/&gt;&lt;wsp:rsid wsp:val=&quot;00C33757&quot;/&gt;&lt;wsp:rsid wsp:val=&quot;00C45204&quot;/&gt;&lt;wsp:rsid wsp:val=&quot;00C57176&quot;/&gt;&lt;wsp:rsid wsp:val=&quot;00C629DD&quot;/&gt;&lt;wsp:rsid wsp:val=&quot;00C63368&quot;/&gt;&lt;wsp:rsid wsp:val=&quot;00C8443F&quot;/&gt;&lt;wsp:rsid wsp:val=&quot;00C8671E&quot;/&gt;&lt;wsp:rsid wsp:val=&quot;00C869B7&quot;/&gt;&lt;wsp:rsid wsp:val=&quot;00C93565&quot;/&gt;&lt;wsp:rsid wsp:val=&quot;00CA0A2A&quot;/&gt;&lt;wsp:rsid wsp:val=&quot;00CA1DE1&quot;/&gt;&lt;wsp:rsid wsp:val=&quot;00CC4D9B&quot;/&gt;&lt;wsp:rsid wsp:val=&quot;00CC6725&quot;/&gt;&lt;wsp:rsid wsp:val=&quot;00CC6936&quot;/&gt;&lt;wsp:rsid wsp:val=&quot;00CC69A7&quot;/&gt;&lt;wsp:rsid wsp:val=&quot;00CD5ACA&quot;/&gt;&lt;wsp:rsid wsp:val=&quot;00CF4C6F&quot;/&gt;&lt;wsp:rsid wsp:val=&quot;00D0142C&quot;/&gt;&lt;wsp:rsid wsp:val=&quot;00D12788&quot;/&gt;&lt;wsp:rsid wsp:val=&quot;00D12DAB&quot;/&gt;&lt;wsp:rsid wsp:val=&quot;00D20812&quot;/&gt;&lt;wsp:rsid wsp:val=&quot;00D34E1B&quot;/&gt;&lt;wsp:rsid wsp:val=&quot;00D42250&quot;/&gt;&lt;wsp:rsid wsp:val=&quot;00D46864&quot;/&gt;&lt;wsp:rsid wsp:val=&quot;00D52873&quot;/&gt;&lt;wsp:rsid wsp:val=&quot;00D6256C&quot;/&gt;&lt;wsp:rsid wsp:val=&quot;00D65729&quot;/&gt;&lt;wsp:rsid wsp:val=&quot;00D6616E&quot;/&gt;&lt;wsp:rsid wsp:val=&quot;00D669AB&quot;/&gt;&lt;wsp:rsid wsp:val=&quot;00D935C7&quot;/&gt;&lt;wsp:rsid wsp:val=&quot;00D93D77&quot;/&gt;&lt;wsp:rsid wsp:val=&quot;00DB1A45&quot;/&gt;&lt;wsp:rsid wsp:val=&quot;00DD28BC&quot;/&gt;&lt;wsp:rsid wsp:val=&quot;00DD410E&quot;/&gt;&lt;wsp:rsid wsp:val=&quot;00DD43B2&quot;/&gt;&lt;wsp:rsid wsp:val=&quot;00DD66DC&quot;/&gt;&lt;wsp:rsid wsp:val=&quot;00DE3183&quot;/&gt;&lt;wsp:rsid wsp:val=&quot;00DE3B01&quot;/&gt;&lt;wsp:rsid wsp:val=&quot;00DE5757&quot;/&gt;&lt;wsp:rsid wsp:val=&quot;00DE718E&quot;/&gt;&lt;wsp:rsid wsp:val=&quot;00DF24BD&quot;/&gt;&lt;wsp:rsid wsp:val=&quot;00DF2E0B&quot;/&gt;&lt;wsp:rsid wsp:val=&quot;00E012FF&quot;/&gt;&lt;wsp:rsid wsp:val=&quot;00E0341F&quot;/&gt;&lt;wsp:rsid wsp:val=&quot;00E25FFD&quot;/&gt;&lt;wsp:rsid wsp:val=&quot;00E41F54&quot;/&gt;&lt;wsp:rsid wsp:val=&quot;00E45B38&quot;/&gt;&lt;wsp:rsid wsp:val=&quot;00E53062&quot;/&gt;&lt;wsp:rsid wsp:val=&quot;00E73AB0&quot;/&gt;&lt;wsp:rsid wsp:val=&quot;00E87663&quot;/&gt;&lt;wsp:rsid wsp:val=&quot;00E958FB&quot;/&gt;&lt;wsp:rsid wsp:val=&quot;00EA190A&quot;/&gt;&lt;wsp:rsid wsp:val=&quot;00EC1932&quot;/&gt;&lt;wsp:rsid wsp:val=&quot;00EC4336&quot;/&gt;&lt;wsp:rsid wsp:val=&quot;00ED0B9E&quot;/&gt;&lt;wsp:rsid wsp:val=&quot;00EE16EF&quot;/&gt;&lt;wsp:rsid wsp:val=&quot;00EE1B69&quot;/&gt;&lt;wsp:rsid wsp:val=&quot;00EF04B3&quot;/&gt;&lt;wsp:rsid wsp:val=&quot;00EF18BD&quot;/&gt;&lt;wsp:rsid wsp:val=&quot;00EF338A&quot;/&gt;&lt;wsp:rsid wsp:val=&quot;00EF4C96&quot;/&gt;&lt;wsp:rsid wsp:val=&quot;00EF5D24&quot;/&gt;&lt;wsp:rsid wsp:val=&quot;00EF651E&quot;/&gt;&lt;wsp:rsid wsp:val=&quot;00F011AC&quot;/&gt;&lt;wsp:rsid wsp:val=&quot;00F06AE2&quot;/&gt;&lt;wsp:rsid wsp:val=&quot;00F34222&quot;/&gt;&lt;wsp:rsid wsp:val=&quot;00F505EB&quot;/&gt;&lt;wsp:rsid wsp:val=&quot;00F603F0&quot;/&gt;&lt;wsp:rsid wsp:val=&quot;00F64E7A&quot;/&gt;&lt;wsp:rsid wsp:val=&quot;00F713B6&quot;/&gt;&lt;wsp:rsid wsp:val=&quot;00F82492&quot;/&gt;&lt;wsp:rsid wsp:val=&quot;00F82D81&quot;/&gt;&lt;wsp:rsid wsp:val=&quot;00F91E64&quot;/&gt;&lt;wsp:rsid wsp:val=&quot;00F95E43&quot;/&gt;&lt;wsp:rsid wsp:val=&quot;00FA4CC4&quot;/&gt;&lt;wsp:rsid wsp:val=&quot;00FA7553&quot;/&gt;&lt;wsp:rsid wsp:val=&quot;00FB7A55&quot;/&gt;&lt;wsp:rsid wsp:val=&quot;00FE277A&quot;/&gt;&lt;wsp:rsid wsp:val=&quot;00FF7DA1&quot;/&gt;&lt;/wsp:rsids&gt;&lt;/w:docPr&gt;&lt;w:body&gt;&lt;wx:sect&gt;&lt;w:p wsp:rsidR=&quot;00000000&quot; wsp:rsidRDefault=&quot;00727D17&quot; wsp:rsidP=&quot;00727D17&quot;&gt;&lt;m:oMathPara&gt;&lt;m:oMath&gt;&lt;m:sSub&gt;&lt;m:sSubPr&gt;&lt;m:ctrlPr&gt;&lt;w:rPr&gt;&lt;w:rFonts w:ascii=&quot;Cambria Math&quot; w:h-ansi=&quot;Cambria Math&quot; w:cs=&quot;Arial&quot;/&gt;&lt;wx:font wx:val=&quot;Cambria Math&quot;/&gt;&lt;w:i-cs/&gt;&lt;/w:rPr&gt;&lt;/m:ctrlPr&gt;&lt;/m:sSubPr&gt;&lt;m:e&gt;&lt;m:r&gt;&lt;m:rPr&gt;&lt;m:sty m:val=&quot;p&quot;/&gt;&lt;/m:rPr&gt;&lt;w:rPr&gt;&lt;w:rFonts w:ascii=&quot;Cambria Math&quot; w:h-ansi=&quot;Cambria Math&quot; w:cs=&quot;Arial&quot;/&gt;&lt;wx:font wx:val=&quot;Cambria Math&quot;/&gt;&lt;w:i-cs/&gt;&lt;/w:rPr&gt;&lt;m:t&gt;U&lt;/m:t&gt;&lt;/m:r&gt;&lt;m:ctrlPr&gt;&lt;w:rPr&gt;&lt;w:rFonts w:ascii=&quot;Cambria Math&quot; w:fareast=&quot;Calibri&quot; w:h-ansi=&quot;Cambria Math&quot; w:cs=&quot;Arial&quot;/&gt;&lt;wx:font wx:val=&quot;Cambria Math&quot;/&gt;&lt;w:i-cs/&gt;&lt;w:kern w:val=&quot;2&quot;/&gt;&lt;/w:rPr&gt;&lt;/m:ctrlPr&gt;&lt;/m:e&gt;&lt;m:sub&gt;&lt;m:r&gt;&lt;m:rPr&gt;&lt;m:sty m:val=&quot;p&quot;/&gt;&lt;/m:rPr&gt;&lt;w:rPr&gt;&lt;w:rFonts w:ascii=&quot;Cambria Math&quot; w:h-ansi=&quot;Cambria Math&quot; w:cs=&quot;Arial&quot;/&gt;&lt;wx:font wx:val=&quot;Cambria Math&quot;/&gt;&lt;w:i-cs/&gt;&lt;/w:rPr&gt;&lt;m:t&gt;i+1&lt;/m:t&gt;&lt;/m:r&gt;&lt;m:ctrlPr&gt;&lt;w:rPr&gt;&lt;w:rFonts w:ascii=&quot;Cambria Math&quot; w:fareast=&quot;Calibri&quot; w:h-ansi=&quot;Cambria Math&quot; w:cs=&quot;Arial&quot;/&gt;&lt;wx:font wx:val=&quot;Cambria Math&quot;/&gt;&lt;w:i-cs/&gt;&lt;w:kern w:val=&quot;2&quot;/&gt;&lt;/w:rPr&gt;&lt;/m:ctrlPr&gt;&lt;/m:sub&gt;&lt;/m:sSub&gt;&lt;/m:oMath&gt;&lt;/m:oMathPara&gt;&lt;/w:p&gt;&lt;w:sectPr wsp:rsidR=&quot;00000000&quot;&gt;&lt;w:pgSz w:w=&quot;12240&quot; w:h=&quot;15840&quot;/&gt;&lt;w:pgMar w:top=&quot;1440&quot; w:right=&quot;1440&quot; w:bottom=&quot;1440&quot; w:left=&quot;1440&quot; w:header=&quot;720&quot; w:footer=&quot;720&quot; w:gutter=&quot;0&quot;/&gt;&lt;w:cols w:space=&quot;720&quot;/&gt;&lt;/w:sectPr&gt;&lt;/wx:sect&gt;&lt;/w:body&gt;&lt;/w:wordDocument&gt;">
+                <v:shape id="_x0000_i1027" type="#_x0000_t75" alt="" style="width:21.75pt;height:14.25pt;mso-width-percent:0;mso-height-percent:0;mso-width-percent:0;mso-height-percent:0" equationxml="&lt;?xml version=&quot;1.0&quot; encoding=&quot;UTF-8&quot; standalone=&quot;yes&quot;?&gt;&#13;&#13;&#13;&#13;&#13;&#13;&#13;&#13;&#13;&#13;&#13;&#10;&#13;&#13;&#13;&#13;&#13;&#13;&#13;&#13;&#13;&#13;&#13;&#10;&#13;&#13;&#13;&#13;&#13;&#13;&#13;&#13;&#13;&#13;&#13;&#10;&#13;&#13;&#13;&#13;&#13;&#13;&#13;&#13;&#13;&#13;&#13;&#10;&#13;&#13;&#13;&#13;&#13;&#13;&#13;&#13;&#13;&#13;&#13;&#10;&#13;&#13;&#13;&#13;&#13;&#13;&#13;&#13;&#13;&#13;&#13;&#10;&#13;&#13;&#13;&#13;&#13;&#13;&#13;&#13;&#13;&#13;&#13;&#10;&#13;&#13;&#13;&#13;&#13;&#13;&#13;&#13;&#13;&#13;&#13;&#10;&#13;&#13;&#13;&#13;&#13;&#13;&#13;&#13;&#13;&#13;&#13;&#10;&lt;?mso-application progid=&quot;Word.Document&quot;?&gt;&#13;&#13;&#13;&#13;&#13;&#13;&#13;&#13;&#13;&#13;&#13;&#10;&#13;&#13;&#13;&#13;&#13;&#13;&#13;&#13;&#13;&#13;&#13;&#10;&#13;&#13;&#13;&#13;&#13;&#13;&#13;&#13;&#13;&#13;&#13;&#10;&#13;&#13;&#13;&#13;&#13;&#13;&#13;&#13;&#13;&#13;&#13;&#10;&#13;&#13;&#13;&#13;&#13;&#13;&#13;&#13;&#13;&#13;&#13;&#10;&#13;&#13;&#13;&#13;&#13;&#13;&#13;&#13;&#13;&#13;&#13;&#10;&#13;&#13;&#13;&#13;&#13;&#13;&#13;&#13;&#13;&#13;&#13;&#10;&#13;&#13;&#13;&#13;&#13;&#13;&#13;&#13;&#13;&#13;&#13;&#10;&#13;&#13;&#13;&#13;&#13;&#13;&#13;&#13;&#13;&#13;&#13;&#10;&lt;w:wordDocument xmlns:aml=&quot;http://schemas.microsoft.com/aml/2001/core&quot; xmlns:wpc=&quot;http://schemas.microsoft.com/office/word/2010/wordprocessingCanvas&quot; xmlns:cx=&quot;http://schemas.microsoft.com/office/drawing/2014/chartex&quot; xmlns:cx1=&quot;http://schemas.microsoft.com/office/drawing/2015/9/8/chartex&quot; xmlns:cx2=&quot;http://schemas.microsoft.com/office/drawing/2015/10/21/chartex&quot; xmlns:cx3=&quot;http://schemas.microsoft.com/office/drawing/2016/5/9/chartex&quot; xmlns:cx4=&quot;http://schemas.microsoft.com/office/drawing/2016/5/10/chartex&quot; xmlns:cx5=&quot;http://schemas.microsoft.com/office/drawing/2016/5/11/chartex&quot; xmlns:cx6=&quot;http://schemas.microsoft.com/office/drawing/2016/5/12/chartex&quot; xmlns:cx7=&quot;http://schemas.microsoft.com/office/drawing/2016/5/13/chartex&quot; xmlns:cx8=&quot;http://schemas.microsoft.com/office/drawing/2016/5/14/chartex&quot; xmlns:cr=&quot;http://schemas.microsoft.com/office/comments/2020/reactions&quot; xmlns:dt=&quot;uuid:C2F41010-65B3-11d1-A29F-00AA00C14882&quot; xmlns:mc=&quot;http://schemas.openxmlformats.org/markup-compatibility/2006&quot; xmlns:aink=&quot;http://schemas.microsoft.com/office/drawing/2016/ink&quot; xmlns:am3d=&quot;http://schemas.microsoft.com/office/drawing/2017/model3d&quot; xmlns:o=&quot;urn:schemas-microsoft-com:office:office&quot; xmlns:oel=&quot;http://schemas.microsoft.com/office/2019/extlst&quot; xmlns:m=&quot;http://schemas.openxmlformats.org/officeDocument/2006/math&quot; xmlns:v=&quot;urn:schemas-microsoft-com:vml&quot; xmlns:w10=&quot;urn:schemas-microsoft-com:office:word&quot; xmlns:w=&quot;http://schemas.microsoft.com/office/word/2003/wordml&quot; xmlns:wx=&quot;http://schemas.microsoft.com/office/word/2003/auxHint&quot; xmlns:wne=&quot;http://schemas.microsoft.com/office/word/2006/wordml&quot; xmlns:wsp=&quot;http://schemas.microsoft.com/office/word/2003/wordml/sp2&quot; xmlns:sl=&quot;http://schemas.microsoft.com/schemaLibrary/2003/core&quot; w:macrosPresent=&quot;no&quot; w:embeddedObjPresent=&quot;no&quot; w:ocxPresent=&quot;no&quot; xml:space=&quot;preserve&quot;&gt;&lt;w:ignoreSubtree w:val=&quot;http://schemas.microsoft.com/office/word/2003/wordml/sp2&quot;/&gt;&lt;o:DocumentProperties&gt;&lt;o:Version&gt;16&lt;/o:Version&gt;&lt;/o:DocumentProperties&gt;&lt;w:docPr&gt;&lt;w:view w:val=&quot;print&quot;/&gt;&lt;w:doNotEmbedSystemFonts/&gt;&lt;w:stylePaneFormatFilter w:val=&quot;3F01&quot;/&gt;&lt;w:defaultTabStop w:val=&quot;720&quot;/&gt;&lt;w:punctuationKerning/&gt;&lt;w:characterSpacingControl w:val=&quot;DontCompress&quot;/&gt;&lt;w:webPageEncoding w:val=&quot;windows-1252&quot;/&gt;&lt;w:optimizeForBrowser/&gt;&lt;w:relyOnVML/&gt;&lt;w:allowPNG/&gt;&lt;w:validateAgainstSchema/&gt;&lt;w:saveInvalidXML w:val=&quot;off&quot;/&gt;&lt;w:ignoreMixedContent w:val=&quot;off&quot;/&gt;&lt;w:alwaysShowPlaceholderText w:val=&quot;off&quot;/&gt;&lt;w:compat&gt;&lt;w:breakWrappedTables/&gt;&lt;w:snapToGridInCell/&gt;&lt;w:applyBreakingRules/&gt;&lt;w:wrapTextWithPunct/&gt;&lt;w:useAsianBreakRules/&gt;&lt;w:dontGrowAutofit/&gt;&lt;/w:compat&gt;&lt;wsp:rsids&gt;&lt;wsp:rsidRoot wsp:val=&quot;002231F7&quot;/&gt;&lt;wsp:rsid wsp:val=&quot;00021D64&quot;/&gt;&lt;wsp:rsid wsp:val=&quot;0002538E&quot;/&gt;&lt;wsp:rsid wsp:val=&quot;00027705&quot;/&gt;&lt;wsp:rsid wsp:val=&quot;000442EB&quot;/&gt;&lt;wsp:rsid wsp:val=&quot;000659A3&quot;/&gt;&lt;wsp:rsid wsp:val=&quot;00073737&quot;/&gt;&lt;wsp:rsid wsp:val=&quot;00075A7D&quot;/&gt;&lt;wsp:rsid wsp:val=&quot;0007706D&quot;/&gt;&lt;wsp:rsid wsp:val=&quot;000773F6&quot;/&gt;&lt;wsp:rsid wsp:val=&quot;000828AE&quot;/&gt;&lt;wsp:rsid wsp:val=&quot;000864B8&quot;/&gt;&lt;wsp:rsid wsp:val=&quot;000877A0&quot;/&gt;&lt;wsp:rsid wsp:val=&quot;000A11B8&quot;/&gt;&lt;wsp:rsid wsp:val=&quot;000A1912&quot;/&gt;&lt;wsp:rsid wsp:val=&quot;000B7138&quot;/&gt;&lt;wsp:rsid wsp:val=&quot;000B7946&quot;/&gt;&lt;wsp:rsid wsp:val=&quot;000C02C8&quot;/&gt;&lt;wsp:rsid wsp:val=&quot;000C18CD&quot;/&gt;&lt;wsp:rsid wsp:val=&quot;000C2933&quot;/&gt;&lt;wsp:rsid wsp:val=&quot;000D0EF9&quot;/&gt;&lt;wsp:rsid wsp:val=&quot;000D1CAB&quot;/&gt;&lt;wsp:rsid wsp:val=&quot;000F6444&quot;/&gt;&lt;wsp:rsid wsp:val=&quot;00105506&quot;/&gt;&lt;wsp:rsid wsp:val=&quot;0010584D&quot;/&gt;&lt;wsp:rsid wsp:val=&quot;0011177B&quot;/&gt;&lt;wsp:rsid wsp:val=&quot;001231CA&quot;/&gt;&lt;wsp:rsid wsp:val=&quot;00123787&quot;/&gt;&lt;wsp:rsid wsp:val=&quot;001321BF&quot;/&gt;&lt;wsp:rsid wsp:val=&quot;0013355B&quot;/&gt;&lt;wsp:rsid wsp:val=&quot;0015757F&quot;/&gt;&lt;wsp:rsid wsp:val=&quot;00164E6F&quot;/&gt;&lt;wsp:rsid wsp:val=&quot;00174316&quot;/&gt;&lt;wsp:rsid wsp:val=&quot;001805C1&quot;/&gt;&lt;wsp:rsid wsp:val=&quot;001864DD&quot;/&gt;&lt;wsp:rsid wsp:val=&quot;001A3935&quot;/&gt;&lt;wsp:rsid wsp:val=&quot;001B1BE5&quot;/&gt;&lt;wsp:rsid wsp:val=&quot;001B2E6C&quot;/&gt;&lt;wsp:rsid wsp:val=&quot;001C039E&quot;/&gt;&lt;wsp:rsid wsp:val=&quot;001C5D23&quot;/&gt;&lt;wsp:rsid wsp:val=&quot;001D7C41&quot;/&gt;&lt;wsp:rsid wsp:val=&quot;001E628E&quot;/&gt;&lt;wsp:rsid wsp:val=&quot;001E6378&quot;/&gt;&lt;wsp:rsid wsp:val=&quot;001E7EC0&quot;/&gt;&lt;wsp:rsid wsp:val=&quot;001F15EA&quot;/&gt;&lt;wsp:rsid wsp:val=&quot;001F2A75&quot;/&gt;&lt;wsp:rsid wsp:val=&quot;001F35C2&quot;/&gt;&lt;wsp:rsid wsp:val=&quot;001F60AC&quot;/&gt;&lt;wsp:rsid wsp:val=&quot;0020268D&quot;/&gt;&lt;wsp:rsid wsp:val=&quot;00203DC0&quot;/&gt;&lt;wsp:rsid wsp:val=&quot;00204E17&quot;/&gt;&lt;wsp:rsid wsp:val=&quot;00206713&quot;/&gt;&lt;wsp:rsid wsp:val=&quot;002231F7&quot;/&gt;&lt;wsp:rsid wsp:val=&quot;0022526B&quot;/&gt;&lt;wsp:rsid wsp:val=&quot;00230B9A&quot;/&gt;&lt;wsp:rsid wsp:val=&quot;00243EC4&quot;/&gt;&lt;wsp:rsid wsp:val=&quot;002472BB&quot;/&gt;&lt;wsp:rsid wsp:val=&quot;002525BC&quot;/&gt;&lt;wsp:rsid wsp:val=&quot;00263788&quot;/&gt;&lt;wsp:rsid wsp:val=&quot;00267EF8&quot;/&gt;&lt;wsp:rsid wsp:val=&quot;00274E5E&quot;/&gt;&lt;wsp:rsid wsp:val=&quot;0027641D&quot;/&gt;&lt;wsp:rsid wsp:val=&quot;002874F6&quot;/&gt;&lt;wsp:rsid wsp:val=&quot;002A1B2E&quot;/&gt;&lt;wsp:rsid wsp:val=&quot;002A352D&quot;/&gt;&lt;wsp:rsid wsp:val=&quot;002B46E9&quot;/&gt;&lt;wsp:rsid wsp:val=&quot;002B6712&quot;/&gt;&lt;wsp:rsid wsp:val=&quot;002B7D80&quot;/&gt;&lt;wsp:rsid wsp:val=&quot;002C172D&quot;/&gt;&lt;wsp:rsid wsp:val=&quot;002C3B66&quot;/&gt;&lt;wsp:rsid wsp:val=&quot;002C3EB3&quot;/&gt;&lt;wsp:rsid wsp:val=&quot;002C6137&quot;/&gt;&lt;wsp:rsid wsp:val=&quot;002D3034&quot;/&gt;&lt;wsp:rsid wsp:val=&quot;002D3B30&quot;/&gt;&lt;wsp:rsid wsp:val=&quot;002E2168&quot;/&gt;&lt;wsp:rsid wsp:val=&quot;002E388B&quot;/&gt;&lt;wsp:rsid wsp:val=&quot;002E4B68&quot;/&gt;&lt;wsp:rsid wsp:val=&quot;002F1455&quot;/&gt;&lt;wsp:rsid wsp:val=&quot;002F1665&quot;/&gt;&lt;wsp:rsid wsp:val=&quot;00305C9C&quot;/&gt;&lt;wsp:rsid wsp:val=&quot;003061BA&quot;/&gt;&lt;wsp:rsid wsp:val=&quot;00315BC3&quot;/&gt;&lt;wsp:rsid wsp:val=&quot;0032052C&quot;/&gt;&lt;wsp:rsid wsp:val=&quot;00334CA6&quot;/&gt;&lt;wsp:rsid wsp:val=&quot;003428E6&quot;/&gt;&lt;wsp:rsid wsp:val=&quot;00343C94&quot;/&gt;&lt;wsp:rsid wsp:val=&quot;00352F07&quot;/&gt;&lt;wsp:rsid wsp:val=&quot;00357A10&quot;/&gt;&lt;wsp:rsid wsp:val=&quot;00362550&quot;/&gt;&lt;wsp:rsid wsp:val=&quot;00366007&quot;/&gt;&lt;wsp:rsid wsp:val=&quot;00370697&quot;/&gt;&lt;wsp:rsid wsp:val=&quot;003729AF&quot;/&gt;&lt;wsp:rsid wsp:val=&quot;00381C25&quot;/&gt;&lt;wsp:rsid wsp:val=&quot;003826DC&quot;/&gt;&lt;wsp:rsid wsp:val=&quot;0038737D&quot;/&gt;&lt;wsp:rsid wsp:val=&quot;0039290D&quot;/&gt;&lt;wsp:rsid wsp:val=&quot;00392A55&quot;/&gt;&lt;wsp:rsid wsp:val=&quot;003B00DC&quot;/&gt;&lt;wsp:rsid wsp:val=&quot;003C4E3B&quot;/&gt;&lt;wsp:rsid wsp:val=&quot;003D5757&quot;/&gt;&lt;wsp:rsid wsp:val=&quot;003D7E67&quot;/&gt;&lt;wsp:rsid wsp:val=&quot;0040202D&quot;/&gt;&lt;wsp:rsid wsp:val=&quot;00405AB7&quot;/&gt;&lt;wsp:rsid wsp:val=&quot;00416BB9&quot;/&gt;&lt;wsp:rsid wsp:val=&quot;00430EAF&quot;/&gt;&lt;wsp:rsid wsp:val=&quot;004522E5&quot;/&gt;&lt;wsp:rsid wsp:val=&quot;00466ABA&quot;/&gt;&lt;wsp:rsid wsp:val=&quot;00472C66&quot;/&gt;&lt;wsp:rsid wsp:val=&quot;004732EF&quot;/&gt;&lt;wsp:rsid wsp:val=&quot;00483A05&quot;/&gt;&lt;wsp:rsid wsp:val=&quot;004909CD&quot;/&gt;&lt;wsp:rsid wsp:val=&quot;00491D01&quot;/&gt;&lt;wsp:rsid wsp:val=&quot;00492434&quot;/&gt;&lt;wsp:rsid wsp:val=&quot;00496AC2&quot;/&gt;&lt;wsp:rsid wsp:val=&quot;004B36B2&quot;/&gt;&lt;wsp:rsid wsp:val=&quot;004B4D42&quot;/&gt;&lt;wsp:rsid wsp:val=&quot;004D2742&quot;/&gt;&lt;wsp:rsid wsp:val=&quot;004E2098&quot;/&gt;&lt;wsp:rsid wsp:val=&quot;004E7B58&quot;/&gt;&lt;wsp:rsid wsp:val=&quot;00505058&quot;/&gt;&lt;wsp:rsid wsp:val=&quot;005113BD&quot;/&gt;&lt;wsp:rsid wsp:val=&quot;00520D6F&quot;/&gt;&lt;wsp:rsid wsp:val=&quot;00526E28&quot;/&gt;&lt;wsp:rsid wsp:val=&quot;00531E34&quot;/&gt;&lt;wsp:rsid wsp:val=&quot;005372A1&quot;/&gt;&lt;wsp:rsid wsp:val=&quot;00543224&quot;/&gt;&lt;wsp:rsid wsp:val=&quot;00556162&quot;/&gt;&lt;wsp:rsid wsp:val=&quot;00583E77&quot;/&gt;&lt;wsp:rsid wsp:val=&quot;00585E61&quot;/&gt;&lt;wsp:rsid wsp:val=&quot;00586D45&quot;/&gt;&lt;wsp:rsid wsp:val=&quot;005A0E69&quot;/&gt;&lt;wsp:rsid wsp:val=&quot;005B519B&quot;/&gt;&lt;wsp:rsid wsp:val=&quot;005C1A83&quot;/&gt;&lt;wsp:rsid wsp:val=&quot;005C3C29&quot;/&gt;&lt;wsp:rsid wsp:val=&quot;005C52BB&quot;/&gt;&lt;wsp:rsid wsp:val=&quot;005D180A&quot;/&gt;&lt;wsp:rsid wsp:val=&quot;005D7012&quot;/&gt;&lt;wsp:rsid wsp:val=&quot;005E24B4&quot;/&gt;&lt;wsp:rsid wsp:val=&quot;005F6402&quot;/&gt;&lt;wsp:rsid wsp:val=&quot;00606FDA&quot;/&gt;&lt;wsp:rsid wsp:val=&quot;00610A3E&quot;/&gt;&lt;wsp:rsid wsp:val=&quot;00614EE6&quot;/&gt;&lt;wsp:rsid wsp:val=&quot;00621710&quot;/&gt;&lt;wsp:rsid wsp:val=&quot;00626CAD&quot;/&gt;&lt;wsp:rsid wsp:val=&quot;00634D9E&quot;/&gt;&lt;wsp:rsid wsp:val=&quot;00635252&quot;/&gt;&lt;wsp:rsid wsp:val=&quot;006370EE&quot;/&gt;&lt;wsp:rsid wsp:val=&quot;00641074&quot;/&gt;&lt;wsp:rsid wsp:val=&quot;00641531&quot;/&gt;&lt;wsp:rsid wsp:val=&quot;00643C96&quot;/&gt;&lt;wsp:rsid wsp:val=&quot;0065338F&quot;/&gt;&lt;wsp:rsid wsp:val=&quot;00656A60&quot;/&gt;&lt;wsp:rsid wsp:val=&quot;0067028C&quot;/&gt;&lt;wsp:rsid wsp:val=&quot;006B1999&quot;/&gt;&lt;wsp:rsid wsp:val=&quot;006C0F59&quot;/&gt;&lt;wsp:rsid wsp:val=&quot;006C32D8&quot;/&gt;&lt;wsp:rsid wsp:val=&quot;006D1445&quot;/&gt;&lt;wsp:rsid wsp:val=&quot;006D40B4&quot;/&gt;&lt;wsp:rsid wsp:val=&quot;006E04AB&quot;/&gt;&lt;wsp:rsid wsp:val=&quot;006E2036&quot;/&gt;&lt;wsp:rsid wsp:val=&quot;006E665A&quot;/&gt;&lt;wsp:rsid wsp:val=&quot;006F1B99&quot;/&gt;&lt;wsp:rsid wsp:val=&quot;007019CD&quot;/&gt;&lt;wsp:rsid wsp:val=&quot;00703EF7&quot;/&gt;&lt;wsp:rsid wsp:val=&quot;007061AA&quot;/&gt;&lt;wsp:rsid wsp:val=&quot;007107E3&quot;/&gt;&lt;wsp:rsid wsp:val=&quot;0071749A&quot;/&gt;&lt;wsp:rsid wsp:val=&quot;00720A9F&quot;/&gt;&lt;wsp:rsid wsp:val=&quot;00726B40&quot;/&gt;&lt;wsp:rsid wsp:val=&quot;00727D17&quot;/&gt;&lt;wsp:rsid wsp:val=&quot;00733F5A&quot;/&gt;&lt;wsp:rsid wsp:val=&quot;00736F5C&quot;/&gt;&lt;wsp:rsid wsp:val=&quot;00747785&quot;/&gt;&lt;wsp:rsid wsp:val=&quot;00756905&quot;/&gt;&lt;wsp:rsid wsp:val=&quot;00762773&quot;/&gt;&lt;wsp:rsid wsp:val=&quot;007A13B9&quot;/&gt;&lt;wsp:rsid wsp:val=&quot;007A66D9&quot;/&gt;&lt;wsp:rsid wsp:val=&quot;007B12F0&quot;/&gt;&lt;wsp:rsid wsp:val=&quot;007B1585&quot;/&gt;&lt;wsp:rsid wsp:val=&quot;007D1215&quot;/&gt;&lt;wsp:rsid wsp:val=&quot;007F200F&quot;/&gt;&lt;wsp:rsid wsp:val=&quot;00805D06&quot;/&gt;&lt;wsp:rsid wsp:val=&quot;00813274&quot;/&gt;&lt;wsp:rsid wsp:val=&quot;00816205&quot;/&gt;&lt;wsp:rsid wsp:val=&quot;00823330&quot;/&gt;&lt;wsp:rsid wsp:val=&quot;00824C64&quot;/&gt;&lt;wsp:rsid wsp:val=&quot;00831ABA&quot;/&gt;&lt;wsp:rsid wsp:val=&quot;0084106B&quot;/&gt;&lt;wsp:rsid wsp:val=&quot;008474D8&quot;/&gt;&lt;wsp:rsid wsp:val=&quot;008476AD&quot;/&gt;&lt;wsp:rsid wsp:val=&quot;00855C95&quot;/&gt;&lt;wsp:rsid wsp:val=&quot;0085656E&quot;/&gt;&lt;wsp:rsid wsp:val=&quot;00870F94&quot;/&gt;&lt;wsp:rsid wsp:val=&quot;00873368&quot;/&gt;&lt;wsp:rsid wsp:val=&quot;008828F9&quot;/&gt;&lt;wsp:rsid wsp:val=&quot;008836C8&quot;/&gt;&lt;wsp:rsid wsp:val=&quot;008874FC&quot;/&gt;&lt;wsp:rsid wsp:val=&quot;00891ECA&quot;/&gt;&lt;wsp:rsid wsp:val=&quot;00893C0F&quot;/&gt;&lt;wsp:rsid wsp:val=&quot;008A4593&quot;/&gt;&lt;wsp:rsid wsp:val=&quot;008B2DC6&quot;/&gt;&lt;wsp:rsid wsp:val=&quot;008C0824&quot;/&gt;&lt;wsp:rsid wsp:val=&quot;008C3DC6&quot;/&gt;&lt;wsp:rsid wsp:val=&quot;008C5328&quot;/&gt;&lt;wsp:rsid wsp:val=&quot;008D3205&quot;/&gt;&lt;wsp:rsid wsp:val=&quot;008D39F7&quot;/&gt;&lt;wsp:rsid wsp:val=&quot;008E24A5&quot;/&gt;&lt;wsp:rsid wsp:val=&quot;00907311&quot;/&gt;&lt;wsp:rsid wsp:val=&quot;00917648&quot;/&gt;&lt;wsp:rsid wsp:val=&quot;00921400&quot;/&gt;&lt;wsp:rsid wsp:val=&quot;00922867&quot;/&gt;&lt;wsp:rsid wsp:val=&quot;00925A32&quot;/&gt;&lt;wsp:rsid wsp:val=&quot;0093462C&quot;/&gt;&lt;wsp:rsid wsp:val=&quot;0095374B&quot;/&gt;&lt;wsp:rsid wsp:val=&quot;00962143&quot;/&gt;&lt;wsp:rsid wsp:val=&quot;0096567F&quot;/&gt;&lt;wsp:rsid wsp:val=&quot;009662BB&quot;/&gt;&lt;wsp:rsid wsp:val=&quot;00967F3E&quot;/&gt;&lt;wsp:rsid wsp:val=&quot;00973B9F&quot;/&gt;&lt;wsp:rsid wsp:val=&quot;0098095D&quot;/&gt;&lt;wsp:rsid wsp:val=&quot;00983724&quot;/&gt;&lt;wsp:rsid wsp:val=&quot;009A48A2&quot;/&gt;&lt;wsp:rsid wsp:val=&quot;009C1FC1&quot;/&gt;&lt;wsp:rsid wsp:val=&quot;009C31A8&quot;/&gt;&lt;wsp:rsid wsp:val=&quot;009D036D&quot;/&gt;&lt;wsp:rsid wsp:val=&quot;009E2DF2&quot;/&gt;&lt;wsp:rsid wsp:val=&quot;009E7E1A&quot;/&gt;&lt;wsp:rsid wsp:val=&quot;009F7D60&quot;/&gt;&lt;wsp:rsid wsp:val=&quot;00A02667&quot;/&gt;&lt;wsp:rsid wsp:val=&quot;00A04387&quot;/&gt;&lt;wsp:rsid wsp:val=&quot;00A130C0&quot;/&gt;&lt;wsp:rsid wsp:val=&quot;00A13ADF&quot;/&gt;&lt;wsp:rsid wsp:val=&quot;00A179E9&quot;/&gt;&lt;wsp:rsid wsp:val=&quot;00A21444&quot;/&gt;&lt;wsp:rsid wsp:val=&quot;00A2225E&quot;/&gt;&lt;wsp:rsid wsp:val=&quot;00A25BA6&quot;/&gt;&lt;wsp:rsid wsp:val=&quot;00A30601&quot;/&gt;&lt;wsp:rsid wsp:val=&quot;00A31B4B&quot;/&gt;&lt;wsp:rsid wsp:val=&quot;00A3644A&quot;/&gt;&lt;wsp:rsid wsp:val=&quot;00A53775&quot;/&gt;&lt;wsp:rsid wsp:val=&quot;00A53869&quot;/&gt;&lt;wsp:rsid wsp:val=&quot;00A61274&quot;/&gt;&lt;wsp:rsid wsp:val=&quot;00A618A9&quot;/&gt;&lt;wsp:rsid wsp:val=&quot;00A65E2A&quot;/&gt;&lt;wsp:rsid wsp:val=&quot;00A662B9&quot;/&gt;&lt;wsp:rsid wsp:val=&quot;00A71892&quot;/&gt;&lt;wsp:rsid wsp:val=&quot;00A7307D&quot;/&gt;&lt;wsp:rsid wsp:val=&quot;00A96AD1&quot;/&gt;&lt;wsp:rsid wsp:val=&quot;00AA63F8&quot;/&gt;&lt;wsp:rsid wsp:val=&quot;00AB4A9A&quot;/&gt;&lt;wsp:rsid wsp:val=&quot;00AC346B&quot;/&gt;&lt;wsp:rsid wsp:val=&quot;00AE5A46&quot;/&gt;&lt;wsp:rsid wsp:val=&quot;00B03C5C&quot;/&gt;&lt;wsp:rsid wsp:val=&quot;00B04552&quot;/&gt;&lt;wsp:rsid wsp:val=&quot;00B105EE&quot;/&gt;&lt;wsp:rsid wsp:val=&quot;00B14AA0&quot;/&gt;&lt;wsp:rsid wsp:val=&quot;00B24D3C&quot;/&gt;&lt;wsp:rsid wsp:val=&quot;00B541A9&quot;/&gt;&lt;wsp:rsid wsp:val=&quot;00B60808&quot;/&gt;&lt;wsp:rsid wsp:val=&quot;00B641AE&quot;/&gt;&lt;wsp:rsid wsp:val=&quot;00B8366E&quot;/&gt;&lt;wsp:rsid wsp:val=&quot;00B8532E&quot;/&gt;&lt;wsp:rsid wsp:val=&quot;00B86798&quot;/&gt;&lt;wsp:rsid wsp:val=&quot;00B9390A&quot;/&gt;&lt;wsp:rsid wsp:val=&quot;00B963E6&quot;/&gt;&lt;wsp:rsid wsp:val=&quot;00BA524A&quot;/&gt;&lt;wsp:rsid wsp:val=&quot;00BB77D5&quot;/&gt;&lt;wsp:rsid wsp:val=&quot;00BC7E42&quot;/&gt;&lt;wsp:rsid wsp:val=&quot;00BD033D&quot;/&gt;&lt;wsp:rsid wsp:val=&quot;00BD16D3&quot;/&gt;&lt;wsp:rsid wsp:val=&quot;00BD18B3&quot;/&gt;&lt;wsp:rsid wsp:val=&quot;00BD4B18&quot;/&gt;&lt;wsp:rsid wsp:val=&quot;00BE0B6E&quot;/&gt;&lt;wsp:rsid wsp:val=&quot;00BE4F7E&quot;/&gt;&lt;wsp:rsid wsp:val=&quot;00BE4FCA&quot;/&gt;&lt;wsp:rsid wsp:val=&quot;00BF1760&quot;/&gt;&lt;wsp:rsid wsp:val=&quot;00C0035A&quot;/&gt;&lt;wsp:rsid wsp:val=&quot;00C1445B&quot;/&gt;&lt;wsp:rsid wsp:val=&quot;00C176C2&quot;/&gt;&lt;wsp:rsid wsp:val=&quot;00C231EC&quot;/&gt;&lt;wsp:rsid wsp:val=&quot;00C27839&quot;/&gt;&lt;wsp:rsid wsp:val=&quot;00C33757&quot;/&gt;&lt;wsp:rsid wsp:val=&quot;00C45204&quot;/&gt;&lt;wsp:rsid wsp:val=&quot;00C57176&quot;/&gt;&lt;wsp:rsid wsp:val=&quot;00C629DD&quot;/&gt;&lt;wsp:rsid wsp:val=&quot;00C63368&quot;/&gt;&lt;wsp:rsid wsp:val=&quot;00C8443F&quot;/&gt;&lt;wsp:rsid wsp:val=&quot;00C8671E&quot;/&gt;&lt;wsp:rsid wsp:val=&quot;00C869B7&quot;/&gt;&lt;wsp:rsid wsp:val=&quot;00C93565&quot;/&gt;&lt;wsp:rsid wsp:val=&quot;00CA0A2A&quot;/&gt;&lt;wsp:rsid wsp:val=&quot;00CA1DE1&quot;/&gt;&lt;wsp:rsid wsp:val=&quot;00CC4D9B&quot;/&gt;&lt;wsp:rsid wsp:val=&quot;00CC6725&quot;/&gt;&lt;wsp:rsid wsp:val=&quot;00CC6936&quot;/&gt;&lt;wsp:rsid wsp:val=&quot;00CC69A7&quot;/&gt;&lt;wsp:rsid wsp:val=&quot;00CD5ACA&quot;/&gt;&lt;wsp:rsid wsp:val=&quot;00CF4C6F&quot;/&gt;&lt;wsp:rsid wsp:val=&quot;00D0142C&quot;/&gt;&lt;wsp:rsid wsp:val=&quot;00D12788&quot;/&gt;&lt;wsp:rsid wsp:val=&quot;00D12DAB&quot;/&gt;&lt;wsp:rsid wsp:val=&quot;00D20812&quot;/&gt;&lt;wsp:rsid wsp:val=&quot;00D34E1B&quot;/&gt;&lt;wsp:rsid wsp:val=&quot;00D42250&quot;/&gt;&lt;wsp:rsid wsp:val=&quot;00D46864&quot;/&gt;&lt;wsp:rsid wsp:val=&quot;00D52873&quot;/&gt;&lt;wsp:rsid wsp:val=&quot;00D6256C&quot;/&gt;&lt;wsp:rsid wsp:val=&quot;00D65729&quot;/&gt;&lt;wsp:rsid wsp:val=&quot;00D6616E&quot;/&gt;&lt;wsp:rsid wsp:val=&quot;00D669AB&quot;/&gt;&lt;wsp:rsid wsp:val=&quot;00D935C7&quot;/&gt;&lt;wsp:rsid wsp:val=&quot;00D93D77&quot;/&gt;&lt;wsp:rsid wsp:val=&quot;00DB1A45&quot;/&gt;&lt;wsp:rsid wsp:val=&quot;00DD28BC&quot;/&gt;&lt;wsp:rsid wsp:val=&quot;00DD410E&quot;/&gt;&lt;wsp:rsid wsp:val=&quot;00DD43B2&quot;/&gt;&lt;wsp:rsid wsp:val=&quot;00DD66DC&quot;/&gt;&lt;wsp:rsid wsp:val=&quot;00DE3183&quot;/&gt;&lt;wsp:rsid wsp:val=&quot;00DE3B01&quot;/&gt;&lt;wsp:rsid wsp:val=&quot;00DE5757&quot;/&gt;&lt;wsp:rsid wsp:val=&quot;00DE718E&quot;/&gt;&lt;wsp:rsid wsp:val=&quot;00DF24BD&quot;/&gt;&lt;wsp:rsid wsp:val=&quot;00DF2E0B&quot;/&gt;&lt;wsp:rsid wsp:val=&quot;00E012FF&quot;/&gt;&lt;wsp:rsid wsp:val=&quot;00E0341F&quot;/&gt;&lt;wsp:rsid wsp:val=&quot;00E25FFD&quot;/&gt;&lt;wsp:rsid wsp:val=&quot;00E41F54&quot;/&gt;&lt;wsp:rsid wsp:val=&quot;00E45B38&quot;/&gt;&lt;wsp:rsid wsp:val=&quot;00E53062&quot;/&gt;&lt;wsp:rsid wsp:val=&quot;00E73AB0&quot;/&gt;&lt;wsp:rsid wsp:val=&quot;00E87663&quot;/&gt;&lt;wsp:rsid wsp:val=&quot;00E958FB&quot;/&gt;&lt;wsp:rsid wsp:val=&quot;00EA190A&quot;/&gt;&lt;wsp:rsid wsp:val=&quot;00EC1932&quot;/&gt;&lt;wsp:rsid wsp:val=&quot;00EC4336&quot;/&gt;&lt;wsp:rsid wsp:val=&quot;00ED0B9E&quot;/&gt;&lt;wsp:rsid wsp:val=&quot;00EE16EF&quot;/&gt;&lt;wsp:rsid wsp:val=&quot;00EE1B69&quot;/&gt;&lt;wsp:rsid wsp:val=&quot;00EF04B3&quot;/&gt;&lt;wsp:rsid wsp:val=&quot;00EF18BD&quot;/&gt;&lt;wsp:rsid wsp:val=&quot;00EF338A&quot;/&gt;&lt;wsp:rsid wsp:val=&quot;00EF4C96&quot;/&gt;&lt;wsp:rsid wsp:val=&quot;00EF5D24&quot;/&gt;&lt;wsp:rsid wsp:val=&quot;00EF651E&quot;/&gt;&lt;wsp:rsid wsp:val=&quot;00F011AC&quot;/&gt;&lt;wsp:rsid wsp:val=&quot;00F06AE2&quot;/&gt;&lt;wsp:rsid wsp:val=&quot;00F34222&quot;/&gt;&lt;wsp:rsid wsp:val=&quot;00F505EB&quot;/&gt;&lt;wsp:rsid wsp:val=&quot;00F603F0&quot;/&gt;&lt;wsp:rsid wsp:val=&quot;00F64E7A&quot;/&gt;&lt;wsp:rsid wsp:val=&quot;00F713B6&quot;/&gt;&lt;wsp:rsid wsp:val=&quot;00F82492&quot;/&gt;&lt;wsp:rsid wsp:val=&quot;00F82D81&quot;/&gt;&lt;wsp:rsid wsp:val=&quot;00F91E64&quot;/&gt;&lt;wsp:rsid wsp:val=&quot;00F95E43&quot;/&gt;&lt;wsp:rsid wsp:val=&quot;00FA4CC4&quot;/&gt;&lt;wsp:rsid wsp:val=&quot;00FA7553&quot;/&gt;&lt;wsp:rsid wsp:val=&quot;00FB7A55&quot;/&gt;&lt;wsp:rsid wsp:val=&quot;00FE277A&quot;/&gt;&lt;wsp:rsid wsp:val=&quot;00FF7DA1&quot;/&gt;&lt;/wsp:rsids&gt;&lt;/w:docPr&gt;&lt;w:body&gt;&lt;wx:sect&gt;&lt;w:p wsp:rsidR=&quot;00000000&quot; wsp:rsidRDefault=&quot;00727D17&quot; wsp:rsidP=&quot;00727D17&quot;&gt;&lt;m:oMathPara&gt;&lt;m:oMath&gt;&lt;m:sSub&gt;&lt;m:sSubPr&gt;&lt;m:ctrlPr&gt;&lt;w:rPr&gt;&lt;w:rFonts w:ascii=&quot;Cambria Math&quot; w:h-ansi=&quot;Cambria Math&quot; w:cs=&quot;Arial&quot;/&gt;&lt;wx:font wx:val=&quot;Cambria Math&quot;/&gt;&lt;w:i-cs/&gt;&lt;/w:rPr&gt;&lt;/m:ctrlPr&gt;&lt;/m:sSubPr&gt;&lt;m:e&gt;&lt;m:r&gt;&lt;m:rPr&gt;&lt;m:sty m:val=&quot;p&quot;/&gt;&lt;/m:rPr&gt;&lt;w:rPr&gt;&lt;w:rFonts w:ascii=&quot;Cambria Math&quot; w:h-ansi=&quot;Cambria Math&quot; w:cs=&quot;Arial&quot;/&gt;&lt;wx:font wx:val=&quot;Cambria Math&quot;/&gt;&lt;w:i-cs/&gt;&lt;/w:rPr&gt;&lt;m:t&gt;U&lt;/m:t&gt;&lt;/m:r&gt;&lt;m:ctrlPr&gt;&lt;w:rPr&gt;&lt;w:rFonts w:ascii=&quot;Cambria Math&quot; w:fareast=&quot;Calibri&quot; w:h-ansi=&quot;Cambria Math&quot; w:cs=&quot;Arial&quot;/&gt;&lt;wx:font wx:val=&quot;Cambria Math&quot;/&gt;&lt;w:i-cs/&gt;&lt;w:kern w:val=&quot;2&quot;/&gt;&lt;/w:rPr&gt;&lt;/m:ctrlPr&gt;&lt;/m:e&gt;&lt;m:sub&gt;&lt;m:r&gt;&lt;m:rPr&gt;&lt;m:sty m:val=&quot;p&quot;/&gt;&lt;/m:rPr&gt;&lt;w:rPr&gt;&lt;w:rFonts w:ascii=&quot;Cambria Math&quot; w:h-ansi=&quot;Cambria Math&quot; w:cs=&quot;Arial&quot;/&gt;&lt;wx:font wx:val=&quot;Cambria Math&quot;/&gt;&lt;w:i-cs/&gt;&lt;/w:rPr&gt;&lt;m:t&gt;i+1&lt;/m:t&gt;&lt;/m:r&gt;&lt;m:ctrlPr&gt;&lt;w:rPr&gt;&lt;w:rFonts w:ascii=&quot;Cambria Math&quot; w:fareast=&quot;Calibri&quot; w:h-ansi=&quot;Cambria Math&quot; w:cs=&quot;Arial&quot;/&gt;&lt;wx:font wx:val=&quot;Cambria Math&quot;/&gt;&lt;w:i-cs/&gt;&lt;w:kern w:val=&quot;2&quot;/&gt;&lt;/w:rPr&gt;&lt;/m:ctrlPr&gt;&lt;/m:sub&gt;&lt;/m:sSub&gt;&lt;/m:oMath&gt;&lt;/m:oMathPara&gt;&lt;/w:p&gt;&lt;w:sectPr wsp:rsidR=&quot;00000000&quot;&gt;&lt;w:pgSz w:w=&quot;12240&quot; w:h=&quot;15840&quot;/&gt;&lt;w:pgMar w:top=&quot;1440&quot; w:right=&quot;1440&quot; w:bottom=&quot;1440&quot; w:left=&quot;1440&quot; w:header=&quot;720&quot; w:footer=&quot;720&quot; w:gutter=&quot;0&quot;/&gt;&lt;w:cols w:space=&quot;720&quot;/&gt;&lt;/w:sectPr&gt;&lt;/wx:sect&gt;&lt;/w:body&gt;&lt;/w:wordDocument&gt;">
                   <v:imagedata r:id="rId11" o:title="" chromakey="white"/>
                 </v:shape>
               </w:pict>
@@ -6563,7 +6619,7 @@
                 <w:position w:val="-5"/>
               </w:rPr>
               <w:pict w14:anchorId="03575520">
-                <v:shape id="_x0000_i1026" type="#_x0000_t75" alt="" style="width:24.3pt;height:14.25pt;mso-width-percent:0;mso-height-percent:0;mso-width-percent:0;mso-height-percent:0" equationxml="&lt;?xml version=&quot;1.0&quot; encoding=&quot;UTF-8&quot; standalone=&quot;yes&quot;?&gt;&#13;&#13;&#13;&#13;&#13;&#13;&#13;&#13;&#13;&#13;&#10;&#13;&#13;&#13;&#13;&#13;&#13;&#13;&#13;&#13;&#13;&#10;&#13;&#13;&#13;&#13;&#13;&#13;&#13;&#13;&#13;&#13;&#10;&#13;&#13;&#13;&#13;&#13;&#13;&#13;&#13;&#13;&#13;&#10;&#13;&#13;&#13;&#13;&#13;&#13;&#13;&#13;&#13;&#13;&#10;&#13;&#13;&#13;&#13;&#13;&#13;&#13;&#13;&#13;&#13;&#10;&#13;&#13;&#13;&#13;&#13;&#13;&#13;&#13;&#13;&#13;&#10;&#13;&#13;&#13;&#13;&#13;&#13;&#13;&#13;&#13;&#13;&#10;&#13;&#13;&#13;&#13;&#13;&#13;&#13;&#13;&#13;&#13;&#10;&lt;?mso-application progid=&quot;Word.Document&quot;?&gt;&#13;&#13;&#13;&#13;&#13;&#13;&#13;&#13;&#13;&#13;&#10;&#13;&#13;&#13;&#13;&#13;&#13;&#13;&#13;&#13;&#13;&#10;&#13;&#13;&#13;&#13;&#13;&#13;&#13;&#13;&#13;&#13;&#10;&#13;&#13;&#13;&#13;&#13;&#13;&#13;&#13;&#13;&#13;&#10;&#13;&#13;&#13;&#13;&#13;&#13;&#13;&#13;&#13;&#13;&#10;&#13;&#13;&#13;&#13;&#13;&#13;&#13;&#13;&#13;&#13;&#10;&#13;&#13;&#13;&#13;&#13;&#13;&#13;&#13;&#13;&#13;&#10;&#13;&#13;&#13;&#13;&#13;&#13;&#13;&#13;&#13;&#13;&#10;&#13;&#13;&#13;&#13;&#13;&#13;&#13;&#13;&#13;&#13;&#10;&lt;w:wordDocument xmlns:aml=&quot;http://schemas.microsoft.com/aml/2001/core&quot; xmlns:wpc=&quot;http://schemas.microsoft.com/office/word/2010/wordprocessingCanvas&quot; xmlns:cx=&quot;http://schemas.microsoft.com/office/drawing/2014/chartex&quot; xmlns:cx1=&quot;http://schemas.microsoft.com/office/drawing/2015/9/8/chartex&quot; xmlns:cx2=&quot;http://schemas.microsoft.com/office/drawing/2015/10/21/chartex&quot; xmlns:cx3=&quot;http://schemas.microsoft.com/office/drawing/2016/5/9/chartex&quot; xmlns:cx4=&quot;http://schemas.microsoft.com/office/drawing/2016/5/10/chartex&quot; xmlns:cx5=&quot;http://schemas.microsoft.com/office/drawing/2016/5/11/chartex&quot; xmlns:cx6=&quot;http://schemas.microsoft.com/office/drawing/2016/5/12/chartex&quot; xmlns:cx7=&quot;http://schemas.microsoft.com/office/drawing/2016/5/13/chartex&quot; xmlns:cx8=&quot;http://schemas.microsoft.com/office/drawing/2016/5/14/chartex&quot; xmlns:cr=&quot;http://schemas.microsoft.com/office/comments/2020/reactions&quot; xmlns:dt=&quot;uuid:C2F41010-65B3-11d1-A29F-00AA00C14882&quot; xmlns:mc=&quot;http://schemas.openxmlformats.org/markup-compatibility/2006&quot; xmlns:aink=&quot;http://schemas.microsoft.com/office/drawing/2016/ink&quot; xmlns:am3d=&quot;http://schemas.microsoft.com/office/drawing/2017/model3d&quot; xmlns:o=&quot;urn:schemas-microsoft-com:office:office&quot; xmlns:oel=&quot;http://schemas.microsoft.com/office/2019/extlst&quot; xmlns:m=&quot;http://schemas.openxmlformats.org/officeDocument/2006/math&quot; xmlns:v=&quot;urn:schemas-microsoft-com:vml&quot; xmlns:w10=&quot;urn:schemas-microsoft-com:office:word&quot; xmlns:w=&quot;http://schemas.microsoft.com/office/word/2003/wordml&quot; xmlns:wx=&quot;http://schemas.microsoft.com/office/word/2003/auxHint&quot; xmlns:wne=&quot;http://schemas.microsoft.com/office/word/2006/wordml&quot; xmlns:wsp=&quot;http://schemas.microsoft.com/office/word/2003/wordml/sp2&quot; xmlns:sl=&quot;http://schemas.microsoft.com/schemaLibrary/2003/core&quot; w:macrosPresent=&quot;no&quot; w:embeddedObjPresent=&quot;no&quot; w:ocxPresent=&quot;no&quot; xml:space=&quot;preserve&quot;&gt;&lt;w:ignoreSubtree w:val=&quot;http://schemas.microsoft.com/office/word/2003/wordml/sp2&quot;/&gt;&lt;o:DocumentProperties&gt;&lt;o:Version&gt;16&lt;/o:Version&gt;&lt;/o:DocumentProperties&gt;&lt;w:docPr&gt;&lt;w:view w:val=&quot;print&quot;/&gt;&lt;w:zoom w:percent=&quot;100&quot;/&gt;&lt;w:doNotEmbedSystemFonts/&gt;&lt;w:stylePaneFormatFilter w:val=&quot;3F01&quot;/&gt;&lt;w:defaultTabStop w:val=&quot;720&quot;/&gt;&lt;w:punctuationKerning/&gt;&lt;w:characterSpacingControl w:val=&quot;DontCompress&quot;/&gt;&lt;w:webPageEncoding w:val=&quot;windows-1252&quot;/&gt;&lt;w:optimizeForBrowser/&gt;&lt;w:relyOnVML/&gt;&lt;w:allowPNG/&gt;&lt;w:validateAgainstSchema/&gt;&lt;w:saveInvalidXML w:val=&quot;off&quot;/&gt;&lt;w:ignoreMixedContent w:val=&quot;off&quot;/&gt;&lt;w:alwaysShowPlaceholderText w:val=&quot;off&quot;/&gt;&lt;w:compat&gt;&lt;w:breakWrappedTables/&gt;&lt;w:snapToGridInCell/&gt;&lt;w:applyBreakingRules/&gt;&lt;w:wrapTextWithPunct/&gt;&lt;w:useAsianBreakRules/&gt;&lt;w:dontGrowAutofit/&gt;&lt;/w:compat&gt;&lt;wsp:rsids&gt;&lt;wsp:rsidRoot wsp:val=&quot;002231F7&quot;/&gt;&lt;wsp:rsid wsp:val=&quot;00021D64&quot;/&gt;&lt;wsp:rsid wsp:val=&quot;0002538E&quot;/&gt;&lt;wsp:rsid wsp:val=&quot;00027705&quot;/&gt;&lt;wsp:rsid wsp:val=&quot;000442EB&quot;/&gt;&lt;wsp:rsid wsp:val=&quot;000659A3&quot;/&gt;&lt;wsp:rsid wsp:val=&quot;00073737&quot;/&gt;&lt;wsp:rsid wsp:val=&quot;00075A7D&quot;/&gt;&lt;wsp:rsid wsp:val=&quot;0007706D&quot;/&gt;&lt;wsp:rsid wsp:val=&quot;000773F6&quot;/&gt;&lt;wsp:rsid wsp:val=&quot;000828AE&quot;/&gt;&lt;wsp:rsid wsp:val=&quot;000864B8&quot;/&gt;&lt;wsp:rsid wsp:val=&quot;000877A0&quot;/&gt;&lt;wsp:rsid wsp:val=&quot;000A11B8&quot;/&gt;&lt;wsp:rsid wsp:val=&quot;000A1912&quot;/&gt;&lt;wsp:rsid wsp:val=&quot;000B7138&quot;/&gt;&lt;wsp:rsid wsp:val=&quot;000B7946&quot;/&gt;&lt;wsp:rsid wsp:val=&quot;000C02C8&quot;/&gt;&lt;wsp:rsid wsp:val=&quot;000C18CD&quot;/&gt;&lt;wsp:rsid wsp:val=&quot;000C2933&quot;/&gt;&lt;wsp:rsid wsp:val=&quot;000D0EF9&quot;/&gt;&lt;wsp:rsid wsp:val=&quot;000D1CAB&quot;/&gt;&lt;wsp:rsid wsp:val=&quot;000F6444&quot;/&gt;&lt;wsp:rsid wsp:val=&quot;00105506&quot;/&gt;&lt;wsp:rsid wsp:val=&quot;0010584D&quot;/&gt;&lt;wsp:rsid wsp:val=&quot;0011177B&quot;/&gt;&lt;wsp:rsid wsp:val=&quot;001231CA&quot;/&gt;&lt;wsp:rsid wsp:val=&quot;00123787&quot;/&gt;&lt;wsp:rsid wsp:val=&quot;001321BF&quot;/&gt;&lt;wsp:rsid wsp:val=&quot;0013355B&quot;/&gt;&lt;wsp:rsid wsp:val=&quot;0015757F&quot;/&gt;&lt;wsp:rsid wsp:val=&quot;00164E6F&quot;/&gt;&lt;wsp:rsid wsp:val=&quot;00174316&quot;/&gt;&lt;wsp:rsid wsp:val=&quot;001805C1&quot;/&gt;&lt;wsp:rsid wsp:val=&quot;001864DD&quot;/&gt;&lt;wsp:rsid wsp:val=&quot;001A3935&quot;/&gt;&lt;wsp:rsid wsp:val=&quot;001B1BE5&quot;/&gt;&lt;wsp:rsid wsp:val=&quot;001B2E6C&quot;/&gt;&lt;wsp:rsid wsp:val=&quot;001C039E&quot;/&gt;&lt;wsp:rsid wsp:val=&quot;001C5D23&quot;/&gt;&lt;wsp:rsid wsp:val=&quot;001D7C41&quot;/&gt;&lt;wsp:rsid wsp:val=&quot;001E628E&quot;/&gt;&lt;wsp:rsid wsp:val=&quot;001E6378&quot;/&gt;&lt;wsp:rsid wsp:val=&quot;001E7EC0&quot;/&gt;&lt;wsp:rsid wsp:val=&quot;001F15EA&quot;/&gt;&lt;wsp:rsid wsp:val=&quot;001F2A75&quot;/&gt;&lt;wsp:rsid wsp:val=&quot;001F35C2&quot;/&gt;&lt;wsp:rsid wsp:val=&quot;001F60AC&quot;/&gt;&lt;wsp:rsid wsp:val=&quot;0020268D&quot;/&gt;&lt;wsp:rsid wsp:val=&quot;00203DC0&quot;/&gt;&lt;wsp:rsid wsp:val=&quot;00204E17&quot;/&gt;&lt;wsp:rsid wsp:val=&quot;00206713&quot;/&gt;&lt;wsp:rsid wsp:val=&quot;002231F7&quot;/&gt;&lt;wsp:rsid wsp:val=&quot;0022526B&quot;/&gt;&lt;wsp:rsid wsp:val=&quot;00230B9A&quot;/&gt;&lt;wsp:rsid wsp:val=&quot;00243EC4&quot;/&gt;&lt;wsp:rsid wsp:val=&quot;002472BB&quot;/&gt;&lt;wsp:rsid wsp:val=&quot;002525BC&quot;/&gt;&lt;wsp:rsid wsp:val=&quot;00263788&quot;/&gt;&lt;wsp:rsid wsp:val=&quot;00267EF8&quot;/&gt;&lt;wsp:rsid wsp:val=&quot;00274E5E&quot;/&gt;&lt;wsp:rsid wsp:val=&quot;0027641D&quot;/&gt;&lt;wsp:rsid wsp:val=&quot;002874F6&quot;/&gt;&lt;wsp:rsid wsp:val=&quot;002A1B2E&quot;/&gt;&lt;wsp:rsid wsp:val=&quot;002A352D&quot;/&gt;&lt;wsp:rsid wsp:val=&quot;002B46E9&quot;/&gt;&lt;wsp:rsid wsp:val=&quot;002B6712&quot;/&gt;&lt;wsp:rsid wsp:val=&quot;002B7D80&quot;/&gt;&lt;wsp:rsid wsp:val=&quot;002C172D&quot;/&gt;&lt;wsp:rsid wsp:val=&quot;002C3B66&quot;/&gt;&lt;wsp:rsid wsp:val=&quot;002C3EB3&quot;/&gt;&lt;wsp:rsid wsp:val=&quot;002C6137&quot;/&gt;&lt;wsp:rsid wsp:val=&quot;002D3034&quot;/&gt;&lt;wsp:rsid wsp:val=&quot;002D3B30&quot;/&gt;&lt;wsp:rsid wsp:val=&quot;002E2168&quot;/&gt;&lt;wsp:rsid wsp:val=&quot;002E388B&quot;/&gt;&lt;wsp:rsid wsp:val=&quot;002E4B68&quot;/&gt;&lt;wsp:rsid wsp:val=&quot;002F1455&quot;/&gt;&lt;wsp:rsid wsp:val=&quot;002F1665&quot;/&gt;&lt;wsp:rsid wsp:val=&quot;00305C9C&quot;/&gt;&lt;wsp:rsid wsp:val=&quot;003061BA&quot;/&gt;&lt;wsp:rsid wsp:val=&quot;00315BC3&quot;/&gt;&lt;wsp:rsid wsp:val=&quot;0032052C&quot;/&gt;&lt;wsp:rsid wsp:val=&quot;00334CA6&quot;/&gt;&lt;wsp:rsid wsp:val=&quot;003428E6&quot;/&gt;&lt;wsp:rsid wsp:val=&quot;00343C94&quot;/&gt;&lt;wsp:rsid wsp:val=&quot;00352F07&quot;/&gt;&lt;wsp:rsid wsp:val=&quot;00357A10&quot;/&gt;&lt;wsp:rsid wsp:val=&quot;00362550&quot;/&gt;&lt;wsp:rsid wsp:val=&quot;00366007&quot;/&gt;&lt;wsp:rsid wsp:val=&quot;00370697&quot;/&gt;&lt;wsp:rsid wsp:val=&quot;003729AF&quot;/&gt;&lt;wsp:rsid wsp:val=&quot;00381C25&quot;/&gt;&lt;wsp:rsid wsp:val=&quot;003826DC&quot;/&gt;&lt;wsp:rsid wsp:val=&quot;0038737D&quot;/&gt;&lt;wsp:rsid wsp:val=&quot;0039290D&quot;/&gt;&lt;wsp:rsid wsp:val=&quot;00392A55&quot;/&gt;&lt;wsp:rsid wsp:val=&quot;003B00DC&quot;/&gt;&lt;wsp:rsid wsp:val=&quot;003C4E3B&quot;/&gt;&lt;wsp:rsid wsp:val=&quot;003D5757&quot;/&gt;&lt;wsp:rsid wsp:val=&quot;003D7E67&quot;/&gt;&lt;wsp:rsid wsp:val=&quot;0040202D&quot;/&gt;&lt;wsp:rsid wsp:val=&quot;00405AB7&quot;/&gt;&lt;wsp:rsid wsp:val=&quot;00416BB9&quot;/&gt;&lt;wsp:rsid wsp:val=&quot;00430EAF&quot;/&gt;&lt;wsp:rsid wsp:val=&quot;004522E5&quot;/&gt;&lt;wsp:rsid wsp:val=&quot;00466ABA&quot;/&gt;&lt;wsp:rsid wsp:val=&quot;00472C66&quot;/&gt;&lt;wsp:rsid wsp:val=&quot;004732EF&quot;/&gt;&lt;wsp:rsid wsp:val=&quot;00483A05&quot;/&gt;&lt;wsp:rsid wsp:val=&quot;004909CD&quot;/&gt;&lt;wsp:rsid wsp:val=&quot;00491D01&quot;/&gt;&lt;wsp:rsid wsp:val=&quot;00492434&quot;/&gt;&lt;wsp:rsid wsp:val=&quot;00496AC2&quot;/&gt;&lt;wsp:rsid wsp:val=&quot;004B36B2&quot;/&gt;&lt;wsp:rsid wsp:val=&quot;004B4D42&quot;/&gt;&lt;wsp:rsid wsp:val=&quot;004D2742&quot;/&gt;&lt;wsp:rsid wsp:val=&quot;004E2098&quot;/&gt;&lt;wsp:rsid wsp:val=&quot;004E7B58&quot;/&gt;&lt;wsp:rsid wsp:val=&quot;00505058&quot;/&gt;&lt;wsp:rsid wsp:val=&quot;005113BD&quot;/&gt;&lt;wsp:rsid wsp:val=&quot;00520D6F&quot;/&gt;&lt;wsp:rsid wsp:val=&quot;00526E28&quot;/&gt;&lt;wsp:rsid wsp:val=&quot;00531E34&quot;/&gt;&lt;wsp:rsid wsp:val=&quot;005372A1&quot;/&gt;&lt;wsp:rsid wsp:val=&quot;00543224&quot;/&gt;&lt;wsp:rsid wsp:val=&quot;00556162&quot;/&gt;&lt;wsp:rsid wsp:val=&quot;00583E77&quot;/&gt;&lt;wsp:rsid wsp:val=&quot;00585E61&quot;/&gt;&lt;wsp:rsid wsp:val=&quot;00586D45&quot;/&gt;&lt;wsp:rsid wsp:val=&quot;005A0E69&quot;/&gt;&lt;wsp:rsid wsp:val=&quot;005B519B&quot;/&gt;&lt;wsp:rsid wsp:val=&quot;005C1A83&quot;/&gt;&lt;wsp:rsid wsp:val=&quot;005C3C29&quot;/&gt;&lt;wsp:rsid wsp:val=&quot;005C52BB&quot;/&gt;&lt;wsp:rsid wsp:val=&quot;005D180A&quot;/&gt;&lt;wsp:rsid wsp:val=&quot;005D7012&quot;/&gt;&lt;wsp:rsid wsp:val=&quot;005E24B4&quot;/&gt;&lt;wsp:rsid wsp:val=&quot;005F6402&quot;/&gt;&lt;wsp:rsid wsp:val=&quot;00606FDA&quot;/&gt;&lt;wsp:rsid wsp:val=&quot;00610A3E&quot;/&gt;&lt;wsp:rsid wsp:val=&quot;00614EE6&quot;/&gt;&lt;wsp:rsid wsp:val=&quot;00621710&quot;/&gt;&lt;wsp:rsid wsp:val=&quot;00626CAD&quot;/&gt;&lt;wsp:rsid wsp:val=&quot;00634D9E&quot;/&gt;&lt;wsp:rsid wsp:val=&quot;00635252&quot;/&gt;&lt;wsp:rsid wsp:val=&quot;006370EE&quot;/&gt;&lt;wsp:rsid wsp:val=&quot;00641074&quot;/&gt;&lt;wsp:rsid wsp:val=&quot;00641531&quot;/&gt;&lt;wsp:rsid wsp:val=&quot;00643C96&quot;/&gt;&lt;wsp:rsid wsp:val=&quot;0065338F&quot;/&gt;&lt;wsp:rsid wsp:val=&quot;00656A60&quot;/&gt;&lt;wsp:rsid wsp:val=&quot;0067028C&quot;/&gt;&lt;wsp:rsid wsp:val=&quot;006B1999&quot;/&gt;&lt;wsp:rsid wsp:val=&quot;006C0F59&quot;/&gt;&lt;wsp:rsid wsp:val=&quot;006C32D8&quot;/&gt;&lt;wsp:rsid wsp:val=&quot;006D1445&quot;/&gt;&lt;wsp:rsid wsp:val=&quot;006D40B4&quot;/&gt;&lt;wsp:rsid wsp:val=&quot;006E04AB&quot;/&gt;&lt;wsp:rsid wsp:val=&quot;006E2036&quot;/&gt;&lt;wsp:rsid wsp:val=&quot;006E665A&quot;/&gt;&lt;wsp:rsid wsp:val=&quot;006F1B99&quot;/&gt;&lt;wsp:rsid wsp:val=&quot;007019CD&quot;/&gt;&lt;wsp:rsid wsp:val=&quot;00703EF7&quot;/&gt;&lt;wsp:rsid wsp:val=&quot;007061AA&quot;/&gt;&lt;wsp:rsid wsp:val=&quot;007107E3&quot;/&gt;&lt;wsp:rsid wsp:val=&quot;0071749A&quot;/&gt;&lt;wsp:rsid wsp:val=&quot;00720A9F&quot;/&gt;&lt;wsp:rsid wsp:val=&quot;00726B40&quot;/&gt;&lt;wsp:rsid wsp:val=&quot;00733F5A&quot;/&gt;&lt;wsp:rsid wsp:val=&quot;00736F5C&quot;/&gt;&lt;wsp:rsid wsp:val=&quot;00747785&quot;/&gt;&lt;wsp:rsid wsp:val=&quot;00756905&quot;/&gt;&lt;wsp:rsid wsp:val=&quot;00762773&quot;/&gt;&lt;wsp:rsid wsp:val=&quot;007A13B9&quot;/&gt;&lt;wsp:rsid wsp:val=&quot;007A66D9&quot;/&gt;&lt;wsp:rsid wsp:val=&quot;007B12F0&quot;/&gt;&lt;wsp:rsid wsp:val=&quot;007B1585&quot;/&gt;&lt;wsp:rsid wsp:val=&quot;007D1215&quot;/&gt;&lt;wsp:rsid wsp:val=&quot;007F200F&quot;/&gt;&lt;wsp:rsid wsp:val=&quot;00805D06&quot;/&gt;&lt;wsp:rsid wsp:val=&quot;00813274&quot;/&gt;&lt;wsp:rsid wsp:val=&quot;00816205&quot;/&gt;&lt;wsp:rsid wsp:val=&quot;00823330&quot;/&gt;&lt;wsp:rsid wsp:val=&quot;00824C64&quot;/&gt;&lt;wsp:rsid wsp:val=&quot;00831ABA&quot;/&gt;&lt;wsp:rsid wsp:val=&quot;0084106B&quot;/&gt;&lt;wsp:rsid wsp:val=&quot;008474D8&quot;/&gt;&lt;wsp:rsid wsp:val=&quot;008476AD&quot;/&gt;&lt;wsp:rsid wsp:val=&quot;00855C95&quot;/&gt;&lt;wsp:rsid wsp:val=&quot;0085656E&quot;/&gt;&lt;wsp:rsid wsp:val=&quot;00870F94&quot;/&gt;&lt;wsp:rsid wsp:val=&quot;00873368&quot;/&gt;&lt;wsp:rsid wsp:val=&quot;008828F9&quot;/&gt;&lt;wsp:rsid wsp:val=&quot;008836C8&quot;/&gt;&lt;wsp:rsid wsp:val=&quot;008874FC&quot;/&gt;&lt;wsp:rsid wsp:val=&quot;00891ECA&quot;/&gt;&lt;wsp:rsid wsp:val=&quot;00893C0F&quot;/&gt;&lt;wsp:rsid wsp:val=&quot;008A4593&quot;/&gt;&lt;wsp:rsid wsp:val=&quot;008A6324&quot;/&gt;&lt;wsp:rsid wsp:val=&quot;008B2DC6&quot;/&gt;&lt;wsp:rsid wsp:val=&quot;008C0824&quot;/&gt;&lt;wsp:rsid wsp:val=&quot;008C3DC6&quot;/&gt;&lt;wsp:rsid wsp:val=&quot;008C5328&quot;/&gt;&lt;wsp:rsid wsp:val=&quot;008D3205&quot;/&gt;&lt;wsp:rsid wsp:val=&quot;008D39F7&quot;/&gt;&lt;wsp:rsid wsp:val=&quot;008E24A5&quot;/&gt;&lt;wsp:rsid wsp:val=&quot;00907311&quot;/&gt;&lt;wsp:rsid wsp:val=&quot;00917648&quot;/&gt;&lt;wsp:rsid wsp:val=&quot;00921400&quot;/&gt;&lt;wsp:rsid wsp:val=&quot;00922867&quot;/&gt;&lt;wsp:rsid wsp:val=&quot;00925A32&quot;/&gt;&lt;wsp:rsid wsp:val=&quot;0093462C&quot;/&gt;&lt;wsp:rsid wsp:val=&quot;0095147A&quot;/&gt;&lt;wsp:rsid wsp:val=&quot;0095374B&quot;/&gt;&lt;wsp:rsid wsp:val=&quot;00962143&quot;/&gt;&lt;wsp:rsid wsp:val=&quot;0096567F&quot;/&gt;&lt;wsp:rsid wsp:val=&quot;009662BB&quot;/&gt;&lt;wsp:rsid wsp:val=&quot;00967F3E&quot;/&gt;&lt;wsp:rsid wsp:val=&quot;00973B9F&quot;/&gt;&lt;wsp:rsid wsp:val=&quot;0098095D&quot;/&gt;&lt;wsp:rsid wsp:val=&quot;00983724&quot;/&gt;&lt;wsp:rsid wsp:val=&quot;009A48A2&quot;/&gt;&lt;wsp:rsid wsp:val=&quot;009C1FC1&quot;/&gt;&lt;wsp:rsid wsp:val=&quot;009C31A8&quot;/&gt;&lt;wsp:rsid wsp:val=&quot;009D036D&quot;/&gt;&lt;wsp:rsid wsp:val=&quot;009E2DF2&quot;/&gt;&lt;wsp:rsid wsp:val=&quot;009E7E1A&quot;/&gt;&lt;wsp:rsid wsp:val=&quot;009F7D60&quot;/&gt;&lt;wsp:rsid wsp:val=&quot;00A02667&quot;/&gt;&lt;wsp:rsid wsp:val=&quot;00A04387&quot;/&gt;&lt;wsp:rsid wsp:val=&quot;00A130C0&quot;/&gt;&lt;wsp:rsid wsp:val=&quot;00A13ADF&quot;/&gt;&lt;wsp:rsid wsp:val=&quot;00A179E9&quot;/&gt;&lt;wsp:rsid wsp:val=&quot;00A21444&quot;/&gt;&lt;wsp:rsid wsp:val=&quot;00A2225E&quot;/&gt;&lt;wsp:rsid wsp:val=&quot;00A25BA6&quot;/&gt;&lt;wsp:rsid wsp:val=&quot;00A30601&quot;/&gt;&lt;wsp:rsid wsp:val=&quot;00A31B4B&quot;/&gt;&lt;wsp:rsid wsp:val=&quot;00A3644A&quot;/&gt;&lt;wsp:rsid wsp:val=&quot;00A53775&quot;/&gt;&lt;wsp:rsid wsp:val=&quot;00A53869&quot;/&gt;&lt;wsp:rsid wsp:val=&quot;00A61274&quot;/&gt;&lt;wsp:rsid wsp:val=&quot;00A618A9&quot;/&gt;&lt;wsp:rsid wsp:val=&quot;00A65E2A&quot;/&gt;&lt;wsp:rsid wsp:val=&quot;00A662B9&quot;/&gt;&lt;wsp:rsid wsp:val=&quot;00A71892&quot;/&gt;&lt;wsp:rsid wsp:val=&quot;00A7307D&quot;/&gt;&lt;wsp:rsid wsp:val=&quot;00A96AD1&quot;/&gt;&lt;wsp:rsid wsp:val=&quot;00AA63F8&quot;/&gt;&lt;wsp:rsid wsp:val=&quot;00AB4A9A&quot;/&gt;&lt;wsp:rsid wsp:val=&quot;00AC346B&quot;/&gt;&lt;wsp:rsid wsp:val=&quot;00AE5A46&quot;/&gt;&lt;wsp:rsid wsp:val=&quot;00B03C5C&quot;/&gt;&lt;wsp:rsid wsp:val=&quot;00B04552&quot;/&gt;&lt;wsp:rsid wsp:val=&quot;00B105EE&quot;/&gt;&lt;wsp:rsid wsp:val=&quot;00B14AA0&quot;/&gt;&lt;wsp:rsid wsp:val=&quot;00B24D3C&quot;/&gt;&lt;wsp:rsid wsp:val=&quot;00B541A9&quot;/&gt;&lt;wsp:rsid wsp:val=&quot;00B60808&quot;/&gt;&lt;wsp:rsid wsp:val=&quot;00B641AE&quot;/&gt;&lt;wsp:rsid wsp:val=&quot;00B8366E&quot;/&gt;&lt;wsp:rsid wsp:val=&quot;00B8532E&quot;/&gt;&lt;wsp:rsid wsp:val=&quot;00B86798&quot;/&gt;&lt;wsp:rsid wsp:val=&quot;00B9390A&quot;/&gt;&lt;wsp:rsid wsp:val=&quot;00B963E6&quot;/&gt;&lt;wsp:rsid wsp:val=&quot;00BA524A&quot;/&gt;&lt;wsp:rsid wsp:val=&quot;00BB77D5&quot;/&gt;&lt;wsp:rsid wsp:val=&quot;00BC7E42&quot;/&gt;&lt;wsp:rsid wsp:val=&quot;00BD033D&quot;/&gt;&lt;wsp:rsid wsp:val=&quot;00BD16D3&quot;/&gt;&lt;wsp:rsid wsp:val=&quot;00BD18B3&quot;/&gt;&lt;wsp:rsid wsp:val=&quot;00BD4B18&quot;/&gt;&lt;wsp:rsid wsp:val=&quot;00BE0B6E&quot;/&gt;&lt;wsp:rsid wsp:val=&quot;00BE4F7E&quot;/&gt;&lt;wsp:rsid wsp:val=&quot;00BE4FCA&quot;/&gt;&lt;wsp:rsid wsp:val=&quot;00BF1760&quot;/&gt;&lt;wsp:rsid wsp:val=&quot;00C0035A&quot;/&gt;&lt;wsp:rsid wsp:val=&quot;00C1445B&quot;/&gt;&lt;wsp:rsid wsp:val=&quot;00C176C2&quot;/&gt;&lt;wsp:rsid wsp:val=&quot;00C231EC&quot;/&gt;&lt;wsp:rsid wsp:val=&quot;00C27839&quot;/&gt;&lt;wsp:rsid wsp:val=&quot;00C33757&quot;/&gt;&lt;wsp:rsid wsp:val=&quot;00C45204&quot;/&gt;&lt;wsp:rsid wsp:val=&quot;00C57176&quot;/&gt;&lt;wsp:rsid wsp:val=&quot;00C629DD&quot;/&gt;&lt;wsp:rsid wsp:val=&quot;00C63368&quot;/&gt;&lt;wsp:rsid wsp:val=&quot;00C8443F&quot;/&gt;&lt;wsp:rsid wsp:val=&quot;00C8671E&quot;/&gt;&lt;wsp:rsid wsp:val=&quot;00C869B7&quot;/&gt;&lt;wsp:rsid wsp:val=&quot;00C93565&quot;/&gt;&lt;wsp:rsid wsp:val=&quot;00CA0A2A&quot;/&gt;&lt;wsp:rsid wsp:val=&quot;00CA1DE1&quot;/&gt;&lt;wsp:rsid wsp:val=&quot;00CC4D9B&quot;/&gt;&lt;wsp:rsid wsp:val=&quot;00CC6725&quot;/&gt;&lt;wsp:rsid wsp:val=&quot;00CC6936&quot;/&gt;&lt;wsp:rsid wsp:val=&quot;00CC69A7&quot;/&gt;&lt;wsp:rsid wsp:val=&quot;00CD5ACA&quot;/&gt;&lt;wsp:rsid wsp:val=&quot;00CF4C6F&quot;/&gt;&lt;wsp:rsid wsp:val=&quot;00D0142C&quot;/&gt;&lt;wsp:rsid wsp:val=&quot;00D12788&quot;/&gt;&lt;wsp:rsid wsp:val=&quot;00D12DAB&quot;/&gt;&lt;wsp:rsid wsp:val=&quot;00D20812&quot;/&gt;&lt;wsp:rsid wsp:val=&quot;00D34E1B&quot;/&gt;&lt;wsp:rsid wsp:val=&quot;00D42250&quot;/&gt;&lt;wsp:rsid wsp:val=&quot;00D46864&quot;/&gt;&lt;wsp:rsid wsp:val=&quot;00D52873&quot;/&gt;&lt;wsp:rsid wsp:val=&quot;00D6256C&quot;/&gt;&lt;wsp:rsid wsp:val=&quot;00D65729&quot;/&gt;&lt;wsp:rsid wsp:val=&quot;00D6616E&quot;/&gt;&lt;wsp:rsid wsp:val=&quot;00D669AB&quot;/&gt;&lt;wsp:rsid wsp:val=&quot;00D935C7&quot;/&gt;&lt;wsp:rsid wsp:val=&quot;00D93D77&quot;/&gt;&lt;wsp:rsid wsp:val=&quot;00DB1A45&quot;/&gt;&lt;wsp:rsid wsp:val=&quot;00DD28BC&quot;/&gt;&lt;wsp:rsid wsp:val=&quot;00DD410E&quot;/&gt;&lt;wsp:rsid wsp:val=&quot;00DD43B2&quot;/&gt;&lt;wsp:rsid wsp:val=&quot;00DD66DC&quot;/&gt;&lt;wsp:rsid wsp:val=&quot;00DE3183&quot;/&gt;&lt;wsp:rsid wsp:val=&quot;00DE3B01&quot;/&gt;&lt;wsp:rsid wsp:val=&quot;00DE5757&quot;/&gt;&lt;wsp:rsid wsp:val=&quot;00DE718E&quot;/&gt;&lt;wsp:rsid wsp:val=&quot;00DF24BD&quot;/&gt;&lt;wsp:rsid wsp:val=&quot;00DF2E0B&quot;/&gt;&lt;wsp:rsid wsp:val=&quot;00E012FF&quot;/&gt;&lt;wsp:rsid wsp:val=&quot;00E0341F&quot;/&gt;&lt;wsp:rsid wsp:val=&quot;00E25FFD&quot;/&gt;&lt;wsp:rsid wsp:val=&quot;00E41F54&quot;/&gt;&lt;wsp:rsid wsp:val=&quot;00E45B38&quot;/&gt;&lt;wsp:rsid wsp:val=&quot;00E53062&quot;/&gt;&lt;wsp:rsid wsp:val=&quot;00E73AB0&quot;/&gt;&lt;wsp:rsid wsp:val=&quot;00E87663&quot;/&gt;&lt;wsp:rsid wsp:val=&quot;00E958FB&quot;/&gt;&lt;wsp:rsid wsp:val=&quot;00EA190A&quot;/&gt;&lt;wsp:rsid wsp:val=&quot;00EC1932&quot;/&gt;&lt;wsp:rsid wsp:val=&quot;00EC4336&quot;/&gt;&lt;wsp:rsid wsp:val=&quot;00ED0B9E&quot;/&gt;&lt;wsp:rsid wsp:val=&quot;00EE16EF&quot;/&gt;&lt;wsp:rsid wsp:val=&quot;00EE1B69&quot;/&gt;&lt;wsp:rsid wsp:val=&quot;00EF04B3&quot;/&gt;&lt;wsp:rsid wsp:val=&quot;00EF18BD&quot;/&gt;&lt;wsp:rsid wsp:val=&quot;00EF338A&quot;/&gt;&lt;wsp:rsid wsp:val=&quot;00EF4C96&quot;/&gt;&lt;wsp:rsid wsp:val=&quot;00EF5D24&quot;/&gt;&lt;wsp:rsid wsp:val=&quot;00EF651E&quot;/&gt;&lt;wsp:rsid wsp:val=&quot;00F011AC&quot;/&gt;&lt;wsp:rsid wsp:val=&quot;00F06AE2&quot;/&gt;&lt;wsp:rsid wsp:val=&quot;00F34222&quot;/&gt;&lt;wsp:rsid wsp:val=&quot;00F505EB&quot;/&gt;&lt;wsp:rsid wsp:val=&quot;00F603F0&quot;/&gt;&lt;wsp:rsid wsp:val=&quot;00F64E7A&quot;/&gt;&lt;wsp:rsid wsp:val=&quot;00F713B6&quot;/&gt;&lt;wsp:rsid wsp:val=&quot;00F82492&quot;/&gt;&lt;wsp:rsid wsp:val=&quot;00F82D81&quot;/&gt;&lt;wsp:rsid wsp:val=&quot;00F91E64&quot;/&gt;&lt;wsp:rsid wsp:val=&quot;00F95E43&quot;/&gt;&lt;wsp:rsid wsp:val=&quot;00FA4CC4&quot;/&gt;&lt;wsp:rsid wsp:val=&quot;00FA7553&quot;/&gt;&lt;wsp:rsid wsp:val=&quot;00FB7A55&quot;/&gt;&lt;wsp:rsid wsp:val=&quot;00FE277A&quot;/&gt;&lt;wsp:rsid wsp:val=&quot;00FF7DA1&quot;/&gt;&lt;/wsp:rsids&gt;&lt;/w:docPr&gt;&lt;w:body&gt;&lt;wx:sect&gt;&lt;w:p wsp:rsidR=&quot;00000000&quot; wsp:rsidRDefault=&quot;0095147A&quot; wsp:rsidP=&quot;0095147A&quot;&gt;&lt;m:oMathPara&gt;&lt;m:oMath&gt;&lt;m:sSub&gt;&lt;m:sSubPr&gt;&lt;m:ctrlPr&gt;&lt;w:rPr&gt;&lt;w:rFonts w:ascii=&quot;Cambria Math&quot; w:h-ansi=&quot;Cambria Math&quot; w:cs=&quot;Arial&quot;/&gt;&lt;wx:font wx:val=&quot;Cambria Math&quot;/&gt;&lt;w:color w:val=&quot;000000&quot;/&gt;&lt;/w:rPr&gt;&lt;/m:ctrlPr&gt;&lt;/m:sSubPr&gt;&lt;m:e&gt;&lt;m:r&gt;&lt;m:rPr&gt;&lt;m:sty m:val=&quot;p&quot;/&gt;&lt;/m:rPr&gt;&lt;w:rPr&gt;&lt;w:rFonts w:ascii=&quot;Cambria Math&quot; w:h-ansi=&quot;Cambria Math&quot; w:cs=&quot;Arial&quot;/&gt;&lt;wx:font wx:val=&quot;Cambria Math&quot;/&gt;&lt;w:color w:val=&quot;000000&quot;/&gt;&lt;/w:rPr&gt;&lt;m:t&gt;S&lt;/m:t&gt;&lt;/m:r&gt;&lt;m:ctrlPr&gt;&lt;w:rPr&gt;&lt;w:rFonts w:ascii=&quot;Cambria Math&quot; w:fareast=&quot;Calibri&quot; w:h-ansi=&quot;Cambria Math&quot; w:cs=&quot;Arial&quot;/&gt;&lt;wx:font wx:val=&quot;Cambria Math&quot;/&gt;&lt;w:color w:val=&quot;000000&quot;/&gt;&lt;w:kern w:val=&quot;2&quot;/&gt;&lt;/w:rPr&gt;&lt;/m:ctrlPr&gt;&lt;/m:e&gt;&lt;m:sub&gt;&lt;m:r&gt;&lt;m:rPr&gt;&lt;m:sty m:val=&quot;p&quot;/&gt;&lt;/m:rPr&gt;&lt;w:rPr&gt;&lt;w:rFonts w:ascii=&quot;Cambria Math&quot; w:h-ansi=&quot;Cambria Math&quot; w:cs=&quot;Arial&quot;/&gt;&lt;wx:font wx:val=&quot;Cambria Math&quot;/&gt;&lt;w:color w:val=&quot;000000&quot;/&gt;&lt;/w:rPr&gt;&lt;m:t&gt;max&lt;/m:t&gt;&lt;/m:r&gt;&lt;m:ctrlPr&gt;&lt;w:rPr&gt;&lt;w:rFonts w:ascii=&quot;Cambria Math&quot; w:fareast=&quot;Calibri&quot; w:h-ansi=&quot;Cambria Math&quot; w:cs=&quot;Arial&quot;/&gt;&lt;wx:font wx:val=&quot;Cambria Math&quot;/&gt;&lt;w:color w:val=&quot;000000&quot;/&gt;&lt;w:kern w:val=&quot;2&quot;/&gt;&lt;/w:rPr&gt;&lt;/m:ctrlPr&gt;&lt;/m:sub&gt;&lt;/m:sSub&gt;&lt;/m:oMath&gt;&lt;/m:oMathPara&gt;&lt;/w:p&gt;&lt;w:sectPr wsp:rsidR=&quot;00000000&quot;&gt;&lt;w:pgSz w:w=&quot;12240&quot; w:h=&quot;15840&quot;/&gt;&lt;w:pgMar w:top=&quot;1440&quot; w:right=&quot;1440&quot; w:bottom=&quot;1440&quot; w:left=&quot;1440&quot; w:header=&quot;720&quot; w:footer=&quot;720&quot; w:gutter=&quot;0&quot;/&gt;&lt;w:cols w:space=&quot;720&quot;/&gt;&lt;/w:sectPr&gt;&lt;/wx:sect&gt;&lt;/w:body&gt;&lt;/w:wordDocument&gt;">
+                <v:shape id="_x0000_i1026" type="#_x0000_t75" alt="" style="width:24.3pt;height:14.25pt;mso-width-percent:0;mso-height-percent:0;mso-width-percent:0;mso-height-percent:0" equationxml="&lt;?xml version=&quot;1.0&quot; encoding=&quot;UTF-8&quot; standalone=&quot;yes&quot;?&gt;&#13;&#13;&#13;&#13;&#13;&#13;&#13;&#13;&#13;&#13;&#13;&#10;&#13;&#13;&#13;&#13;&#13;&#13;&#13;&#13;&#13;&#13;&#13;&#10;&#13;&#13;&#13;&#13;&#13;&#13;&#13;&#13;&#13;&#13;&#13;&#10;&#13;&#13;&#13;&#13;&#13;&#13;&#13;&#13;&#13;&#13;&#13;&#10;&#13;&#13;&#13;&#13;&#13;&#13;&#13;&#13;&#13;&#13;&#13;&#10;&#13;&#13;&#13;&#13;&#13;&#13;&#13;&#13;&#13;&#13;&#13;&#10;&#13;&#13;&#13;&#13;&#13;&#13;&#13;&#13;&#13;&#13;&#13;&#10;&#13;&#13;&#13;&#13;&#13;&#13;&#13;&#13;&#13;&#13;&#13;&#10;&#13;&#13;&#13;&#13;&#13;&#13;&#13;&#13;&#13;&#13;&#13;&#10;&lt;?mso-application progid=&quot;Word.Document&quot;?&gt;&#13;&#13;&#13;&#13;&#13;&#13;&#13;&#13;&#13;&#13;&#13;&#10;&#13;&#13;&#13;&#13;&#13;&#13;&#13;&#13;&#13;&#13;&#13;&#10;&#13;&#13;&#13;&#13;&#13;&#13;&#13;&#13;&#13;&#13;&#13;&#10;&#13;&#13;&#13;&#13;&#13;&#13;&#13;&#13;&#13;&#13;&#13;&#10;&#13;&#13;&#13;&#13;&#13;&#13;&#13;&#13;&#13;&#13;&#13;&#10;&#13;&#13;&#13;&#13;&#13;&#13;&#13;&#13;&#13;&#13;&#13;&#10;&#13;&#13;&#13;&#13;&#13;&#13;&#13;&#13;&#13;&#13;&#13;&#10;&#13;&#13;&#13;&#13;&#13;&#13;&#13;&#13;&#13;&#13;&#13;&#10;&#13;&#13;&#13;&#13;&#13;&#13;&#13;&#13;&#13;&#13;&#13;&#10;&lt;w:wordDocument xmlns:aml=&quot;http://schemas.microsoft.com/aml/2001/core&quot; xmlns:wpc=&quot;http://schemas.microsoft.com/office/word/2010/wordprocessingCanvas&quot; xmlns:cx=&quot;http://schemas.microsoft.com/office/drawing/2014/chartex&quot; xmlns:cx1=&quot;http://schemas.microsoft.com/office/drawing/2015/9/8/chartex&quot; xmlns:cx2=&quot;http://schemas.microsoft.com/office/drawing/2015/10/21/chartex&quot; xmlns:cx3=&quot;http://schemas.microsoft.com/office/drawing/2016/5/9/chartex&quot; xmlns:cx4=&quot;http://schemas.microsoft.com/office/drawing/2016/5/10/chartex&quot; xmlns:cx5=&quot;http://schemas.microsoft.com/office/drawing/2016/5/11/chartex&quot; xmlns:cx6=&quot;http://schemas.microsoft.com/office/drawing/2016/5/12/chartex&quot; xmlns:cx7=&quot;http://schemas.microsoft.com/office/drawing/2016/5/13/chartex&quot; xmlns:cx8=&quot;http://schemas.microsoft.com/office/drawing/2016/5/14/chartex&quot; xmlns:cr=&quot;http://schemas.microsoft.com/office/comments/2020/reactions&quot; xmlns:dt=&quot;uuid:C2F41010-65B3-11d1-A29F-00AA00C14882&quot; xmlns:mc=&quot;http://schemas.openxmlformats.org/markup-compatibility/2006&quot; xmlns:aink=&quot;http://schemas.microsoft.com/office/drawing/2016/ink&quot; xmlns:am3d=&quot;http://schemas.microsoft.com/office/drawing/2017/model3d&quot; xmlns:o=&quot;urn:schemas-microsoft-com:office:office&quot; xmlns:oel=&quot;http://schemas.microsoft.com/office/2019/extlst&quot; xmlns:m=&quot;http://schemas.openxmlformats.org/officeDocument/2006/math&quot; xmlns:v=&quot;urn:schemas-microsoft-com:vml&quot; xmlns:w10=&quot;urn:schemas-microsoft-com:office:word&quot; xmlns:w=&quot;http://schemas.microsoft.com/office/word/2003/wordml&quot; xmlns:wx=&quot;http://schemas.microsoft.com/office/word/2003/auxHint&quot; xmlns:wne=&quot;http://schemas.microsoft.com/office/word/2006/wordml&quot; xmlns:wsp=&quot;http://schemas.microsoft.com/office/word/2003/wordml/sp2&quot; xmlns:sl=&quot;http://schemas.microsoft.com/schemaLibrary/2003/core&quot; w:macrosPresent=&quot;no&quot; w:embeddedObjPresent=&quot;no&quot; w:ocxPresent=&quot;no&quot; xml:space=&quot;preserve&quot;&gt;&lt;w:ignoreSubtree w:val=&quot;http://schemas.microsoft.com/office/word/2003/wordml/sp2&quot;/&gt;&lt;o:DocumentProperties&gt;&lt;o:Version&gt;16&lt;/o:Version&gt;&lt;/o:DocumentProperties&gt;&lt;w:docPr&gt;&lt;w:view w:val=&quot;print&quot;/&gt;&lt;w:zoom w:percent=&quot;100&quot;/&gt;&lt;w:doNotEmbedSystemFonts/&gt;&lt;w:stylePaneFormatFilter w:val=&quot;3F01&quot;/&gt;&lt;w:defaultTabStop w:val=&quot;720&quot;/&gt;&lt;w:punctuationKerning/&gt;&lt;w:characterSpacingControl w:val=&quot;DontCompress&quot;/&gt;&lt;w:webPageEncoding w:val=&quot;windows-1252&quot;/&gt;&lt;w:optimizeForBrowser/&gt;&lt;w:relyOnVML/&gt;&lt;w:allowPNG/&gt;&lt;w:validateAgainstSchema/&gt;&lt;w:saveInvalidXML w:val=&quot;off&quot;/&gt;&lt;w:ignoreMixedContent w:val=&quot;off&quot;/&gt;&lt;w:alwaysShowPlaceholderText w:val=&quot;off&quot;/&gt;&lt;w:compat&gt;&lt;w:breakWrappedTables/&gt;&lt;w:snapToGridInCell/&gt;&lt;w:applyBreakingRules/&gt;&lt;w:wrapTextWithPunct/&gt;&lt;w:useAsianBreakRules/&gt;&lt;w:dontGrowAutofit/&gt;&lt;/w:compat&gt;&lt;wsp:rsids&gt;&lt;wsp:rsidRoot wsp:val=&quot;002231F7&quot;/&gt;&lt;wsp:rsid wsp:val=&quot;00021D64&quot;/&gt;&lt;wsp:rsid wsp:val=&quot;0002538E&quot;/&gt;&lt;wsp:rsid wsp:val=&quot;00027705&quot;/&gt;&lt;wsp:rsid wsp:val=&quot;000442EB&quot;/&gt;&lt;wsp:rsid wsp:val=&quot;000659A3&quot;/&gt;&lt;wsp:rsid wsp:val=&quot;00073737&quot;/&gt;&lt;wsp:rsid wsp:val=&quot;00075A7D&quot;/&gt;&lt;wsp:rsid wsp:val=&quot;0007706D&quot;/&gt;&lt;wsp:rsid wsp:val=&quot;000773F6&quot;/&gt;&lt;wsp:rsid wsp:val=&quot;000828AE&quot;/&gt;&lt;wsp:rsid wsp:val=&quot;000864B8&quot;/&gt;&lt;wsp:rsid wsp:val=&quot;000877A0&quot;/&gt;&lt;wsp:rsid wsp:val=&quot;000A11B8&quot;/&gt;&lt;wsp:rsid wsp:val=&quot;000A1912&quot;/&gt;&lt;wsp:rsid wsp:val=&quot;000B7138&quot;/&gt;&lt;wsp:rsid wsp:val=&quot;000B7946&quot;/&gt;&lt;wsp:rsid wsp:val=&quot;000C02C8&quot;/&gt;&lt;wsp:rsid wsp:val=&quot;000C18CD&quot;/&gt;&lt;wsp:rsid wsp:val=&quot;000C2933&quot;/&gt;&lt;wsp:rsid wsp:val=&quot;000D0EF9&quot;/&gt;&lt;wsp:rsid wsp:val=&quot;000D1CAB&quot;/&gt;&lt;wsp:rsid wsp:val=&quot;000F6444&quot;/&gt;&lt;wsp:rsid wsp:val=&quot;00105506&quot;/&gt;&lt;wsp:rsid wsp:val=&quot;0010584D&quot;/&gt;&lt;wsp:rsid wsp:val=&quot;0011177B&quot;/&gt;&lt;wsp:rsid wsp:val=&quot;001231CA&quot;/&gt;&lt;wsp:rsid wsp:val=&quot;00123787&quot;/&gt;&lt;wsp:rsid wsp:val=&quot;001321BF&quot;/&gt;&lt;wsp:rsid wsp:val=&quot;0013355B&quot;/&gt;&lt;wsp:rsid wsp:val=&quot;0015757F&quot;/&gt;&lt;wsp:rsid wsp:val=&quot;00164E6F&quot;/&gt;&lt;wsp:rsid wsp:val=&quot;00174316&quot;/&gt;&lt;wsp:rsid wsp:val=&quot;001805C1&quot;/&gt;&lt;wsp:rsid wsp:val=&quot;001864DD&quot;/&gt;&lt;wsp:rsid wsp:val=&quot;001A3935&quot;/&gt;&lt;wsp:rsid wsp:val=&quot;001B1BE5&quot;/&gt;&lt;wsp:rsid wsp:val=&quot;001B2E6C&quot;/&gt;&lt;wsp:rsid wsp:val=&quot;001C039E&quot;/&gt;&lt;wsp:rsid wsp:val=&quot;001C5D23&quot;/&gt;&lt;wsp:rsid wsp:val=&quot;001D7C41&quot;/&gt;&lt;wsp:rsid wsp:val=&quot;001E628E&quot;/&gt;&lt;wsp:rsid wsp:val=&quot;001E6378&quot;/&gt;&lt;wsp:rsid wsp:val=&quot;001E7EC0&quot;/&gt;&lt;wsp:rsid wsp:val=&quot;001F15EA&quot;/&gt;&lt;wsp:rsid wsp:val=&quot;001F2A75&quot;/&gt;&lt;wsp:rsid wsp:val=&quot;001F35C2&quot;/&gt;&lt;wsp:rsid wsp:val=&quot;001F60AC&quot;/&gt;&lt;wsp:rsid wsp:val=&quot;0020268D&quot;/&gt;&lt;wsp:rsid wsp:val=&quot;00203DC0&quot;/&gt;&lt;wsp:rsid wsp:val=&quot;00204E17&quot;/&gt;&lt;wsp:rsid wsp:val=&quot;00206713&quot;/&gt;&lt;wsp:rsid wsp:val=&quot;002231F7&quot;/&gt;&lt;wsp:rsid wsp:val=&quot;0022526B&quot;/&gt;&lt;wsp:rsid wsp:val=&quot;00230B9A&quot;/&gt;&lt;wsp:rsid wsp:val=&quot;00243EC4&quot;/&gt;&lt;wsp:rsid wsp:val=&quot;002472BB&quot;/&gt;&lt;wsp:rsid wsp:val=&quot;002525BC&quot;/&gt;&lt;wsp:rsid wsp:val=&quot;00263788&quot;/&gt;&lt;wsp:rsid wsp:val=&quot;00267EF8&quot;/&gt;&lt;wsp:rsid wsp:val=&quot;00274E5E&quot;/&gt;&lt;wsp:rsid wsp:val=&quot;0027641D&quot;/&gt;&lt;wsp:rsid wsp:val=&quot;002874F6&quot;/&gt;&lt;wsp:rsid wsp:val=&quot;002A1B2E&quot;/&gt;&lt;wsp:rsid wsp:val=&quot;002A352D&quot;/&gt;&lt;wsp:rsid wsp:val=&quot;002B46E9&quot;/&gt;&lt;wsp:rsid wsp:val=&quot;002B6712&quot;/&gt;&lt;wsp:rsid wsp:val=&quot;002B7D80&quot;/&gt;&lt;wsp:rsid wsp:val=&quot;002C172D&quot;/&gt;&lt;wsp:rsid wsp:val=&quot;002C3B66&quot;/&gt;&lt;wsp:rsid wsp:val=&quot;002C3EB3&quot;/&gt;&lt;wsp:rsid wsp:val=&quot;002C6137&quot;/&gt;&lt;wsp:rsid wsp:val=&quot;002D3034&quot;/&gt;&lt;wsp:rsid wsp:val=&quot;002D3B30&quot;/&gt;&lt;wsp:rsid wsp:val=&quot;002E2168&quot;/&gt;&lt;wsp:rsid wsp:val=&quot;002E388B&quot;/&gt;&lt;wsp:rsid wsp:val=&quot;002E4B68&quot;/&gt;&lt;wsp:rsid wsp:val=&quot;002F1455&quot;/&gt;&lt;wsp:rsid wsp:val=&quot;002F1665&quot;/&gt;&lt;wsp:rsid wsp:val=&quot;00305C9C&quot;/&gt;&lt;wsp:rsid wsp:val=&quot;003061BA&quot;/&gt;&lt;wsp:rsid wsp:val=&quot;00315BC3&quot;/&gt;&lt;wsp:rsid wsp:val=&quot;0032052C&quot;/&gt;&lt;wsp:rsid wsp:val=&quot;00334CA6&quot;/&gt;&lt;wsp:rsid wsp:val=&quot;003428E6&quot;/&gt;&lt;wsp:rsid wsp:val=&quot;00343C94&quot;/&gt;&lt;wsp:rsid wsp:val=&quot;00352F07&quot;/&gt;&lt;wsp:rsid wsp:val=&quot;00357A10&quot;/&gt;&lt;wsp:rsid wsp:val=&quot;00362550&quot;/&gt;&lt;wsp:rsid wsp:val=&quot;00366007&quot;/&gt;&lt;wsp:rsid wsp:val=&quot;00370697&quot;/&gt;&lt;wsp:rsid wsp:val=&quot;003729AF&quot;/&gt;&lt;wsp:rsid wsp:val=&quot;00381C25&quot;/&gt;&lt;wsp:rsid wsp:val=&quot;003826DC&quot;/&gt;&lt;wsp:rsid wsp:val=&quot;0038737D&quot;/&gt;&lt;wsp:rsid wsp:val=&quot;0039290D&quot;/&gt;&lt;wsp:rsid wsp:val=&quot;00392A55&quot;/&gt;&lt;wsp:rsid wsp:val=&quot;003B00DC&quot;/&gt;&lt;wsp:rsid wsp:val=&quot;003C4E3B&quot;/&gt;&lt;wsp:rsid wsp:val=&quot;003D5757&quot;/&gt;&lt;wsp:rsid wsp:val=&quot;003D7E67&quot;/&gt;&lt;wsp:rsid wsp:val=&quot;0040202D&quot;/&gt;&lt;wsp:rsid wsp:val=&quot;00405AB7&quot;/&gt;&lt;wsp:rsid wsp:val=&quot;00416BB9&quot;/&gt;&lt;wsp:rsid wsp:val=&quot;00430EAF&quot;/&gt;&lt;wsp:rsid wsp:val=&quot;004522E5&quot;/&gt;&lt;wsp:rsid wsp:val=&quot;00466ABA&quot;/&gt;&lt;wsp:rsid wsp:val=&quot;00472C66&quot;/&gt;&lt;wsp:rsid wsp:val=&quot;004732EF&quot;/&gt;&lt;wsp:rsid wsp:val=&quot;00483A05&quot;/&gt;&lt;wsp:rsid wsp:val=&quot;004909CD&quot;/&gt;&lt;wsp:rsid wsp:val=&quot;00491D01&quot;/&gt;&lt;wsp:rsid wsp:val=&quot;00492434&quot;/&gt;&lt;wsp:rsid wsp:val=&quot;00496AC2&quot;/&gt;&lt;wsp:rsid wsp:val=&quot;004B36B2&quot;/&gt;&lt;wsp:rsid wsp:val=&quot;004B4D42&quot;/&gt;&lt;wsp:rsid wsp:val=&quot;004D2742&quot;/&gt;&lt;wsp:rsid wsp:val=&quot;004E2098&quot;/&gt;&lt;wsp:rsid wsp:val=&quot;004E7B58&quot;/&gt;&lt;wsp:rsid wsp:val=&quot;00505058&quot;/&gt;&lt;wsp:rsid wsp:val=&quot;005113BD&quot;/&gt;&lt;wsp:rsid wsp:val=&quot;00520D6F&quot;/&gt;&lt;wsp:rsid wsp:val=&quot;00526E28&quot;/&gt;&lt;wsp:rsid wsp:val=&quot;00531E34&quot;/&gt;&lt;wsp:rsid wsp:val=&quot;005372A1&quot;/&gt;&lt;wsp:rsid wsp:val=&quot;00543224&quot;/&gt;&lt;wsp:rsid wsp:val=&quot;00556162&quot;/&gt;&lt;wsp:rsid wsp:val=&quot;00583E77&quot;/&gt;&lt;wsp:rsid wsp:val=&quot;00585E61&quot;/&gt;&lt;wsp:rsid wsp:val=&quot;00586D45&quot;/&gt;&lt;wsp:rsid wsp:val=&quot;005A0E69&quot;/&gt;&lt;wsp:rsid wsp:val=&quot;005B519B&quot;/&gt;&lt;wsp:rsid wsp:val=&quot;005C1A83&quot;/&gt;&lt;wsp:rsid wsp:val=&quot;005C3C29&quot;/&gt;&lt;wsp:rsid wsp:val=&quot;005C52BB&quot;/&gt;&lt;wsp:rsid wsp:val=&quot;005D180A&quot;/&gt;&lt;wsp:rsid wsp:val=&quot;005D7012&quot;/&gt;&lt;wsp:rsid wsp:val=&quot;005E24B4&quot;/&gt;&lt;wsp:rsid wsp:val=&quot;005F6402&quot;/&gt;&lt;wsp:rsid wsp:val=&quot;00606FDA&quot;/&gt;&lt;wsp:rsid wsp:val=&quot;00610A3E&quot;/&gt;&lt;wsp:rsid wsp:val=&quot;00614EE6&quot;/&gt;&lt;wsp:rsid wsp:val=&quot;00621710&quot;/&gt;&lt;wsp:rsid wsp:val=&quot;00626CAD&quot;/&gt;&lt;wsp:rsid wsp:val=&quot;00634D9E&quot;/&gt;&lt;wsp:rsid wsp:val=&quot;00635252&quot;/&gt;&lt;wsp:rsid wsp:val=&quot;006370EE&quot;/&gt;&lt;wsp:rsid wsp:val=&quot;00641074&quot;/&gt;&lt;wsp:rsid wsp:val=&quot;00641531&quot;/&gt;&lt;wsp:rsid wsp:val=&quot;00643C96&quot;/&gt;&lt;wsp:rsid wsp:val=&quot;0065338F&quot;/&gt;&lt;wsp:rsid wsp:val=&quot;00656A60&quot;/&gt;&lt;wsp:rsid wsp:val=&quot;0067028C&quot;/&gt;&lt;wsp:rsid wsp:val=&quot;006B1999&quot;/&gt;&lt;wsp:rsid wsp:val=&quot;006C0F59&quot;/&gt;&lt;wsp:rsid wsp:val=&quot;006C32D8&quot;/&gt;&lt;wsp:rsid wsp:val=&quot;006D1445&quot;/&gt;&lt;wsp:rsid wsp:val=&quot;006D40B4&quot;/&gt;&lt;wsp:rsid wsp:val=&quot;006E04AB&quot;/&gt;&lt;wsp:rsid wsp:val=&quot;006E2036&quot;/&gt;&lt;wsp:rsid wsp:val=&quot;006E665A&quot;/&gt;&lt;wsp:rsid wsp:val=&quot;006F1B99&quot;/&gt;&lt;wsp:rsid wsp:val=&quot;007019CD&quot;/&gt;&lt;wsp:rsid wsp:val=&quot;00703EF7&quot;/&gt;&lt;wsp:rsid wsp:val=&quot;007061AA&quot;/&gt;&lt;wsp:rsid wsp:val=&quot;007107E3&quot;/&gt;&lt;wsp:rsid wsp:val=&quot;0071749A&quot;/&gt;&lt;wsp:rsid wsp:val=&quot;00720A9F&quot;/&gt;&lt;wsp:rsid wsp:val=&quot;00726B40&quot;/&gt;&lt;wsp:rsid wsp:val=&quot;00733F5A&quot;/&gt;&lt;wsp:rsid wsp:val=&quot;00736F5C&quot;/&gt;&lt;wsp:rsid wsp:val=&quot;00747785&quot;/&gt;&lt;wsp:rsid wsp:val=&quot;00756905&quot;/&gt;&lt;wsp:rsid wsp:val=&quot;00762773&quot;/&gt;&lt;wsp:rsid wsp:val=&quot;007A13B9&quot;/&gt;&lt;wsp:rsid wsp:val=&quot;007A66D9&quot;/&gt;&lt;wsp:rsid wsp:val=&quot;007B12F0&quot;/&gt;&lt;wsp:rsid wsp:val=&quot;007B1585&quot;/&gt;&lt;wsp:rsid wsp:val=&quot;007D1215&quot;/&gt;&lt;wsp:rsid wsp:val=&quot;007F200F&quot;/&gt;&lt;wsp:rsid wsp:val=&quot;00805D06&quot;/&gt;&lt;wsp:rsid wsp:val=&quot;00813274&quot;/&gt;&lt;wsp:rsid wsp:val=&quot;00816205&quot;/&gt;&lt;wsp:rsid wsp:val=&quot;00823330&quot;/&gt;&lt;wsp:rsid wsp:val=&quot;00824C64&quot;/&gt;&lt;wsp:rsid wsp:val=&quot;00831ABA&quot;/&gt;&lt;wsp:rsid wsp:val=&quot;0084106B&quot;/&gt;&lt;wsp:rsid wsp:val=&quot;008474D8&quot;/&gt;&lt;wsp:rsid wsp:val=&quot;008476AD&quot;/&gt;&lt;wsp:rsid wsp:val=&quot;00855C95&quot;/&gt;&lt;wsp:rsid wsp:val=&quot;0085656E&quot;/&gt;&lt;wsp:rsid wsp:val=&quot;00870F94&quot;/&gt;&lt;wsp:rsid wsp:val=&quot;00873368&quot;/&gt;&lt;wsp:rsid wsp:val=&quot;008828F9&quot;/&gt;&lt;wsp:rsid wsp:val=&quot;008836C8&quot;/&gt;&lt;wsp:rsid wsp:val=&quot;008874FC&quot;/&gt;&lt;wsp:rsid wsp:val=&quot;00891ECA&quot;/&gt;&lt;wsp:rsid wsp:val=&quot;00893C0F&quot;/&gt;&lt;wsp:rsid wsp:val=&quot;008A4593&quot;/&gt;&lt;wsp:rsid wsp:val=&quot;008A6324&quot;/&gt;&lt;wsp:rsid wsp:val=&quot;008B2DC6&quot;/&gt;&lt;wsp:rsid wsp:val=&quot;008C0824&quot;/&gt;&lt;wsp:rsid wsp:val=&quot;008C3DC6&quot;/&gt;&lt;wsp:rsid wsp:val=&quot;008C5328&quot;/&gt;&lt;wsp:rsid wsp:val=&quot;008D3205&quot;/&gt;&lt;wsp:rsid wsp:val=&quot;008D39F7&quot;/&gt;&lt;wsp:rsid wsp:val=&quot;008E24A5&quot;/&gt;&lt;wsp:rsid wsp:val=&quot;00907311&quot;/&gt;&lt;wsp:rsid wsp:val=&quot;00917648&quot;/&gt;&lt;wsp:rsid wsp:val=&quot;00921400&quot;/&gt;&lt;wsp:rsid wsp:val=&quot;00922867&quot;/&gt;&lt;wsp:rsid wsp:val=&quot;00925A32&quot;/&gt;&lt;wsp:rsid wsp:val=&quot;0093462C&quot;/&gt;&lt;wsp:rsid wsp:val=&quot;0095147A&quot;/&gt;&lt;wsp:rsid wsp:val=&quot;0095374B&quot;/&gt;&lt;wsp:rsid wsp:val=&quot;00962143&quot;/&gt;&lt;wsp:rsid wsp:val=&quot;0096567F&quot;/&gt;&lt;wsp:rsid wsp:val=&quot;009662BB&quot;/&gt;&lt;wsp:rsid wsp:val=&quot;00967F3E&quot;/&gt;&lt;wsp:rsid wsp:val=&quot;00973B9F&quot;/&gt;&lt;wsp:rsid wsp:val=&quot;0098095D&quot;/&gt;&lt;wsp:rsid wsp:val=&quot;00983724&quot;/&gt;&lt;wsp:rsid wsp:val=&quot;009A48A2&quot;/&gt;&lt;wsp:rsid wsp:val=&quot;009C1FC1&quot;/&gt;&lt;wsp:rsid wsp:val=&quot;009C31A8&quot;/&gt;&lt;wsp:rsid wsp:val=&quot;009D036D&quot;/&gt;&lt;wsp:rsid wsp:val=&quot;009E2DF2&quot;/&gt;&lt;wsp:rsid wsp:val=&quot;009E7E1A&quot;/&gt;&lt;wsp:rsid wsp:val=&quot;009F7D60&quot;/&gt;&lt;wsp:rsid wsp:val=&quot;00A02667&quot;/&gt;&lt;wsp:rsid wsp:val=&quot;00A04387&quot;/&gt;&lt;wsp:rsid wsp:val=&quot;00A130C0&quot;/&gt;&lt;wsp:rsid wsp:val=&quot;00A13ADF&quot;/&gt;&lt;wsp:rsid wsp:val=&quot;00A179E9&quot;/&gt;&lt;wsp:rsid wsp:val=&quot;00A21444&quot;/&gt;&lt;wsp:rsid wsp:val=&quot;00A2225E&quot;/&gt;&lt;wsp:rsid wsp:val=&quot;00A25BA6&quot;/&gt;&lt;wsp:rsid wsp:val=&quot;00A30601&quot;/&gt;&lt;wsp:rsid wsp:val=&quot;00A31B4B&quot;/&gt;&lt;wsp:rsid wsp:val=&quot;00A3644A&quot;/&gt;&lt;wsp:rsid wsp:val=&quot;00A53775&quot;/&gt;&lt;wsp:rsid wsp:val=&quot;00A53869&quot;/&gt;&lt;wsp:rsid wsp:val=&quot;00A61274&quot;/&gt;&lt;wsp:rsid wsp:val=&quot;00A618A9&quot;/&gt;&lt;wsp:rsid wsp:val=&quot;00A65E2A&quot;/&gt;&lt;wsp:rsid wsp:val=&quot;00A662B9&quot;/&gt;&lt;wsp:rsid wsp:val=&quot;00A71892&quot;/&gt;&lt;wsp:rsid wsp:val=&quot;00A7307D&quot;/&gt;&lt;wsp:rsid wsp:val=&quot;00A96AD1&quot;/&gt;&lt;wsp:rsid wsp:val=&quot;00AA63F8&quot;/&gt;&lt;wsp:rsid wsp:val=&quot;00AB4A9A&quot;/&gt;&lt;wsp:rsid wsp:val=&quot;00AC346B&quot;/&gt;&lt;wsp:rsid wsp:val=&quot;00AE5A46&quot;/&gt;&lt;wsp:rsid wsp:val=&quot;00B03C5C&quot;/&gt;&lt;wsp:rsid wsp:val=&quot;00B04552&quot;/&gt;&lt;wsp:rsid wsp:val=&quot;00B105EE&quot;/&gt;&lt;wsp:rsid wsp:val=&quot;00B14AA0&quot;/&gt;&lt;wsp:rsid wsp:val=&quot;00B24D3C&quot;/&gt;&lt;wsp:rsid wsp:val=&quot;00B541A9&quot;/&gt;&lt;wsp:rsid wsp:val=&quot;00B60808&quot;/&gt;&lt;wsp:rsid wsp:val=&quot;00B641AE&quot;/&gt;&lt;wsp:rsid wsp:val=&quot;00B8366E&quot;/&gt;&lt;wsp:rsid wsp:val=&quot;00B8532E&quot;/&gt;&lt;wsp:rsid wsp:val=&quot;00B86798&quot;/&gt;&lt;wsp:rsid wsp:val=&quot;00B9390A&quot;/&gt;&lt;wsp:rsid wsp:val=&quot;00B963E6&quot;/&gt;&lt;wsp:rsid wsp:val=&quot;00BA524A&quot;/&gt;&lt;wsp:rsid wsp:val=&quot;00BB77D5&quot;/&gt;&lt;wsp:rsid wsp:val=&quot;00BC7E42&quot;/&gt;&lt;wsp:rsid wsp:val=&quot;00BD033D&quot;/&gt;&lt;wsp:rsid wsp:val=&quot;00BD16D3&quot;/&gt;&lt;wsp:rsid wsp:val=&quot;00BD18B3&quot;/&gt;&lt;wsp:rsid wsp:val=&quot;00BD4B18&quot;/&gt;&lt;wsp:rsid wsp:val=&quot;00BE0B6E&quot;/&gt;&lt;wsp:rsid wsp:val=&quot;00BE4F7E&quot;/&gt;&lt;wsp:rsid wsp:val=&quot;00BE4FCA&quot;/&gt;&lt;wsp:rsid wsp:val=&quot;00BF1760&quot;/&gt;&lt;wsp:rsid wsp:val=&quot;00C0035A&quot;/&gt;&lt;wsp:rsid wsp:val=&quot;00C1445B&quot;/&gt;&lt;wsp:rsid wsp:val=&quot;00C176C2&quot;/&gt;&lt;wsp:rsid wsp:val=&quot;00C231EC&quot;/&gt;&lt;wsp:rsid wsp:val=&quot;00C27839&quot;/&gt;&lt;wsp:rsid wsp:val=&quot;00C33757&quot;/&gt;&lt;wsp:rsid wsp:val=&quot;00C45204&quot;/&gt;&lt;wsp:rsid wsp:val=&quot;00C57176&quot;/&gt;&lt;wsp:rsid wsp:val=&quot;00C629DD&quot;/&gt;&lt;wsp:rsid wsp:val=&quot;00C63368&quot;/&gt;&lt;wsp:rsid wsp:val=&quot;00C8443F&quot;/&gt;&lt;wsp:rsid wsp:val=&quot;00C8671E&quot;/&gt;&lt;wsp:rsid wsp:val=&quot;00C869B7&quot;/&gt;&lt;wsp:rsid wsp:val=&quot;00C93565&quot;/&gt;&lt;wsp:rsid wsp:val=&quot;00CA0A2A&quot;/&gt;&lt;wsp:rsid wsp:val=&quot;00CA1DE1&quot;/&gt;&lt;wsp:rsid wsp:val=&quot;00CC4D9B&quot;/&gt;&lt;wsp:rsid wsp:val=&quot;00CC6725&quot;/&gt;&lt;wsp:rsid wsp:val=&quot;00CC6936&quot;/&gt;&lt;wsp:rsid wsp:val=&quot;00CC69A7&quot;/&gt;&lt;wsp:rsid wsp:val=&quot;00CD5ACA&quot;/&gt;&lt;wsp:rsid wsp:val=&quot;00CF4C6F&quot;/&gt;&lt;wsp:rsid wsp:val=&quot;00D0142C&quot;/&gt;&lt;wsp:rsid wsp:val=&quot;00D12788&quot;/&gt;&lt;wsp:rsid wsp:val=&quot;00D12DAB&quot;/&gt;&lt;wsp:rsid wsp:val=&quot;00D20812&quot;/&gt;&lt;wsp:rsid wsp:val=&quot;00D34E1B&quot;/&gt;&lt;wsp:rsid wsp:val=&quot;00D42250&quot;/&gt;&lt;wsp:rsid wsp:val=&quot;00D46864&quot;/&gt;&lt;wsp:rsid wsp:val=&quot;00D52873&quot;/&gt;&lt;wsp:rsid wsp:val=&quot;00D6256C&quot;/&gt;&lt;wsp:rsid wsp:val=&quot;00D65729&quot;/&gt;&lt;wsp:rsid wsp:val=&quot;00D6616E&quot;/&gt;&lt;wsp:rsid wsp:val=&quot;00D669AB&quot;/&gt;&lt;wsp:rsid wsp:val=&quot;00D935C7&quot;/&gt;&lt;wsp:rsid wsp:val=&quot;00D93D77&quot;/&gt;&lt;wsp:rsid wsp:val=&quot;00DB1A45&quot;/&gt;&lt;wsp:rsid wsp:val=&quot;00DD28BC&quot;/&gt;&lt;wsp:rsid wsp:val=&quot;00DD410E&quot;/&gt;&lt;wsp:rsid wsp:val=&quot;00DD43B2&quot;/&gt;&lt;wsp:rsid wsp:val=&quot;00DD66DC&quot;/&gt;&lt;wsp:rsid wsp:val=&quot;00DE3183&quot;/&gt;&lt;wsp:rsid wsp:val=&quot;00DE3B01&quot;/&gt;&lt;wsp:rsid wsp:val=&quot;00DE5757&quot;/&gt;&lt;wsp:rsid wsp:val=&quot;00DE718E&quot;/&gt;&lt;wsp:rsid wsp:val=&quot;00DF24BD&quot;/&gt;&lt;wsp:rsid wsp:val=&quot;00DF2E0B&quot;/&gt;&lt;wsp:rsid wsp:val=&quot;00E012FF&quot;/&gt;&lt;wsp:rsid wsp:val=&quot;00E0341F&quot;/&gt;&lt;wsp:rsid wsp:val=&quot;00E25FFD&quot;/&gt;&lt;wsp:rsid wsp:val=&quot;00E41F54&quot;/&gt;&lt;wsp:rsid wsp:val=&quot;00E45B38&quot;/&gt;&lt;wsp:rsid wsp:val=&quot;00E53062&quot;/&gt;&lt;wsp:rsid wsp:val=&quot;00E73AB0&quot;/&gt;&lt;wsp:rsid wsp:val=&quot;00E87663&quot;/&gt;&lt;wsp:rsid wsp:val=&quot;00E958FB&quot;/&gt;&lt;wsp:rsid wsp:val=&quot;00EA190A&quot;/&gt;&lt;wsp:rsid wsp:val=&quot;00EC1932&quot;/&gt;&lt;wsp:rsid wsp:val=&quot;00EC4336&quot;/&gt;&lt;wsp:rsid wsp:val=&quot;00ED0B9E&quot;/&gt;&lt;wsp:rsid wsp:val=&quot;00EE16EF&quot;/&gt;&lt;wsp:rsid wsp:val=&quot;00EE1B69&quot;/&gt;&lt;wsp:rsid wsp:val=&quot;00EF04B3&quot;/&gt;&lt;wsp:rsid wsp:val=&quot;00EF18BD&quot;/&gt;&lt;wsp:rsid wsp:val=&quot;00EF338A&quot;/&gt;&lt;wsp:rsid wsp:val=&quot;00EF4C96&quot;/&gt;&lt;wsp:rsid wsp:val=&quot;00EF5D24&quot;/&gt;&lt;wsp:rsid wsp:val=&quot;00EF651E&quot;/&gt;&lt;wsp:rsid wsp:val=&quot;00F011AC&quot;/&gt;&lt;wsp:rsid wsp:val=&quot;00F06AE2&quot;/&gt;&lt;wsp:rsid wsp:val=&quot;00F34222&quot;/&gt;&lt;wsp:rsid wsp:val=&quot;00F505EB&quot;/&gt;&lt;wsp:rsid wsp:val=&quot;00F603F0&quot;/&gt;&lt;wsp:rsid wsp:val=&quot;00F64E7A&quot;/&gt;&lt;wsp:rsid wsp:val=&quot;00F713B6&quot;/&gt;&lt;wsp:rsid wsp:val=&quot;00F82492&quot;/&gt;&lt;wsp:rsid wsp:val=&quot;00F82D81&quot;/&gt;&lt;wsp:rsid wsp:val=&quot;00F91E64&quot;/&gt;&lt;wsp:rsid wsp:val=&quot;00F95E43&quot;/&gt;&lt;wsp:rsid wsp:val=&quot;00FA4CC4&quot;/&gt;&lt;wsp:rsid wsp:val=&quot;00FA7553&quot;/&gt;&lt;wsp:rsid wsp:val=&quot;00FB7A55&quot;/&gt;&lt;wsp:rsid wsp:val=&quot;00FE277A&quot;/&gt;&lt;wsp:rsid wsp:val=&quot;00FF7DA1&quot;/&gt;&lt;/wsp:rsids&gt;&lt;/w:docPr&gt;&lt;w:body&gt;&lt;wx:sect&gt;&lt;w:p wsp:rsidR=&quot;00000000&quot; wsp:rsidRDefault=&quot;0095147A&quot; wsp:rsidP=&quot;0095147A&quot;&gt;&lt;m:oMathPara&gt;&lt;m:oMath&gt;&lt;m:sSub&gt;&lt;m:sSubPr&gt;&lt;m:ctrlPr&gt;&lt;w:rPr&gt;&lt;w:rFonts w:ascii=&quot;Cambria Math&quot; w:h-ansi=&quot;Cambria Math&quot; w:cs=&quot;Arial&quot;/&gt;&lt;wx:font wx:val=&quot;Cambria Math&quot;/&gt;&lt;w:color w:val=&quot;000000&quot;/&gt;&lt;/w:rPr&gt;&lt;/m:ctrlPr&gt;&lt;/m:sSubPr&gt;&lt;m:e&gt;&lt;m:r&gt;&lt;m:rPr&gt;&lt;m:sty m:val=&quot;p&quot;/&gt;&lt;/m:rPr&gt;&lt;w:rPr&gt;&lt;w:rFonts w:ascii=&quot;Cambria Math&quot; w:h-ansi=&quot;Cambria Math&quot; w:cs=&quot;Arial&quot;/&gt;&lt;wx:font wx:val=&quot;Cambria Math&quot;/&gt;&lt;w:color w:val=&quot;000000&quot;/&gt;&lt;/w:rPr&gt;&lt;m:t&gt;S&lt;/m:t&gt;&lt;/m:r&gt;&lt;m:ctrlPr&gt;&lt;w:rPr&gt;&lt;w:rFonts w:ascii=&quot;Cambria Math&quot; w:fareast=&quot;Calibri&quot; w:h-ansi=&quot;Cambria Math&quot; w:cs=&quot;Arial&quot;/&gt;&lt;wx:font wx:val=&quot;Cambria Math&quot;/&gt;&lt;w:color w:val=&quot;000000&quot;/&gt;&lt;w:kern w:val=&quot;2&quot;/&gt;&lt;/w:rPr&gt;&lt;/m:ctrlPr&gt;&lt;/m:e&gt;&lt;m:sub&gt;&lt;m:r&gt;&lt;m:rPr&gt;&lt;m:sty m:val=&quot;p&quot;/&gt;&lt;/m:rPr&gt;&lt;w:rPr&gt;&lt;w:rFonts w:ascii=&quot;Cambria Math&quot; w:h-ansi=&quot;Cambria Math&quot; w:cs=&quot;Arial&quot;/&gt;&lt;wx:font wx:val=&quot;Cambria Math&quot;/&gt;&lt;w:color w:val=&quot;000000&quot;/&gt;&lt;/w:rPr&gt;&lt;m:t&gt;max&lt;/m:t&gt;&lt;/m:r&gt;&lt;m:ctrlPr&gt;&lt;w:rPr&gt;&lt;w:rFonts w:ascii=&quot;Cambria Math&quot; w:fareast=&quot;Calibri&quot; w:h-ansi=&quot;Cambria Math&quot; w:cs=&quot;Arial&quot;/&gt;&lt;wx:font wx:val=&quot;Cambria Math&quot;/&gt;&lt;w:color w:val=&quot;000000&quot;/&gt;&lt;w:kern w:val=&quot;2&quot;/&gt;&lt;/w:rPr&gt;&lt;/m:ctrlPr&gt;&lt;/m:sub&gt;&lt;/m:sSub&gt;&lt;/m:oMath&gt;&lt;/m:oMathPara&gt;&lt;/w:p&gt;&lt;w:sectPr wsp:rsidR=&quot;00000000&quot;&gt;&lt;w:pgSz w:w=&quot;12240&quot; w:h=&quot;15840&quot;/&gt;&lt;w:pgMar w:top=&quot;1440&quot; w:right=&quot;1440&quot; w:bottom=&quot;1440&quot; w:left=&quot;1440&quot; w:header=&quot;720&quot; w:footer=&quot;720&quot; w:gutter=&quot;0&quot;/&gt;&lt;w:cols w:space=&quot;720&quot;/&gt;&lt;/w:sectPr&gt;&lt;/wx:sect&gt;&lt;/w:body&gt;&lt;/w:wordDocument&gt;">
                   <v:imagedata r:id="rId12" o:title="" chromakey="white"/>
                 </v:shape>
               </w:pict>
@@ -6586,7 +6642,7 @@
                 <w:position w:val="-5"/>
               </w:rPr>
               <w:pict w14:anchorId="0FCBFDC6">
-                <v:shape id="_x0000_i1025" type="#_x0000_t75" alt="" style="width:21.75pt;height:13.4pt;mso-width-percent:0;mso-height-percent:0;mso-width-percent:0;mso-height-percent:0" equationxml="&lt;?xml version=&quot;1.0&quot; encoding=&quot;UTF-8&quot; standalone=&quot;yes&quot;?&gt;&#13;&#13;&#13;&#13;&#13;&#13;&#13;&#13;&#13;&#13;&#10;&#13;&#13;&#13;&#13;&#13;&#13;&#13;&#13;&#13;&#13;&#10;&#13;&#13;&#13;&#13;&#13;&#13;&#13;&#13;&#13;&#13;&#10;&#13;&#13;&#13;&#13;&#13;&#13;&#13;&#13;&#13;&#13;&#10;&#13;&#13;&#13;&#13;&#13;&#13;&#13;&#13;&#13;&#13;&#10;&#13;&#13;&#13;&#13;&#13;&#13;&#13;&#13;&#13;&#13;&#10;&#13;&#13;&#13;&#13;&#13;&#13;&#13;&#13;&#13;&#13;&#10;&#13;&#13;&#13;&#13;&#13;&#13;&#13;&#13;&#13;&#13;&#10;&#13;&#13;&#13;&#13;&#13;&#13;&#13;&#13;&#13;&#13;&#10;&lt;?mso-application progid=&quot;Word.Document&quot;?&gt;&#13;&#13;&#13;&#13;&#13;&#13;&#13;&#13;&#13;&#13;&#10;&#13;&#13;&#13;&#13;&#13;&#13;&#13;&#13;&#13;&#13;&#10;&#13;&#13;&#13;&#13;&#13;&#13;&#13;&#13;&#13;&#13;&#10;&#13;&#13;&#13;&#13;&#13;&#13;&#13;&#13;&#13;&#13;&#10;&#13;&#13;&#13;&#13;&#13;&#13;&#13;&#13;&#13;&#13;&#10;&#13;&#13;&#13;&#13;&#13;&#13;&#13;&#13;&#13;&#13;&#10;&#13;&#13;&#13;&#13;&#13;&#13;&#13;&#13;&#13;&#13;&#10;&#13;&#13;&#13;&#13;&#13;&#13;&#13;&#13;&#13;&#13;&#10;&#13;&#13;&#13;&#13;&#13;&#13;&#13;&#13;&#13;&#13;&#10;&lt;w:wordDocument xmlns:aml=&quot;http://schemas.microsoft.com/aml/2001/core&quot; xmlns:wpc=&quot;http://schemas.microsoft.com/office/word/2010/wordprocessingCanvas&quot; xmlns:cx=&quot;http://schemas.microsoft.com/office/drawing/2014/chartex&quot; xmlns:cx1=&quot;http://schemas.microsoft.com/office/drawing/2015/9/8/chartex&quot; xmlns:cx2=&quot;http://schemas.microsoft.com/office/drawing/2015/10/21/chartex&quot; xmlns:cx3=&quot;http://schemas.microsoft.com/office/drawing/2016/5/9/chartex&quot; xmlns:cx4=&quot;http://schemas.microsoft.com/office/drawing/2016/5/10/chartex&quot; xmlns:cx5=&quot;http://schemas.microsoft.com/office/drawing/2016/5/11/chartex&quot; xmlns:cx6=&quot;http://schemas.microsoft.com/office/drawing/2016/5/12/chartex&quot; xmlns:cx7=&quot;http://schemas.microsoft.com/office/drawing/2016/5/13/chartex&quot; xmlns:cx8=&quot;http://schemas.microsoft.com/office/drawing/2016/5/14/chartex&quot; xmlns:cr=&quot;http://schemas.microsoft.com/office/comments/2020/reactions&quot; xmlns:dt=&quot;uuid:C2F41010-65B3-11d1-A29F-00AA00C14882&quot; xmlns:mc=&quot;http://schemas.openxmlformats.org/markup-compatibility/2006&quot; xmlns:aink=&quot;http://schemas.microsoft.com/office/drawing/2016/ink&quot; xmlns:am3d=&quot;http://schemas.microsoft.com/office/drawing/2017/model3d&quot; xmlns:o=&quot;urn:schemas-microsoft-com:office:office&quot; xmlns:oel=&quot;http://schemas.microsoft.com/office/2019/extlst&quot; xmlns:m=&quot;http://schemas.openxmlformats.org/officeDocument/2006/math&quot; xmlns:v=&quot;urn:schemas-microsoft-com:vml&quot; xmlns:w10=&quot;urn:schemas-microsoft-com:office:word&quot; xmlns:w=&quot;http://schemas.microsoft.com/office/word/2003/wordml&quot; xmlns:wx=&quot;http://schemas.microsoft.com/office/word/2003/auxHint&quot; xmlns:wne=&quot;http://schemas.microsoft.com/office/word/2006/wordml&quot; xmlns:wsp=&quot;http://schemas.microsoft.com/office/word/2003/wordml/sp2&quot; xmlns:sl=&quot;http://schemas.microsoft.com/schemaLibrary/2003/core&quot; w:macrosPresent=&quot;no&quot; w:embeddedObjPresent=&quot;no&quot; w:ocxPresent=&quot;no&quot; xml:space=&quot;preserve&quot;&gt;&lt;w:ignoreSubtree w:val=&quot;http://schemas.microsoft.com/office/word/2003/wordml/sp2&quot;/&gt;&lt;o:DocumentProperties&gt;&lt;o:Version&gt;16&lt;/o:Version&gt;&lt;/o:DocumentProperties&gt;&lt;w:docPr&gt;&lt;w:view w:val=&quot;print&quot;/&gt;&lt;w:zoom w:percent=&quot;100&quot;/&gt;&lt;w:doNotEmbedSystemFonts/&gt;&lt;w:stylePaneFormatFilter w:val=&quot;3F01&quot;/&gt;&lt;w:defaultTabStop w:val=&quot;720&quot;/&gt;&lt;w:punctuationKerning/&gt;&lt;w:characterSpacingControl w:val=&quot;DontCompress&quot;/&gt;&lt;w:webPageEncoding w:val=&quot;windows-1252&quot;/&gt;&lt;w:optimizeForBrowser/&gt;&lt;w:relyOnVML/&gt;&lt;w:allowPNG/&gt;&lt;w:validateAgainstSchema/&gt;&lt;w:saveInvalidXML w:val=&quot;off&quot;/&gt;&lt;w:ignoreMixedContent w:val=&quot;off&quot;/&gt;&lt;w:alwaysShowPlaceholderText w:val=&quot;off&quot;/&gt;&lt;w:compat&gt;&lt;w:breakWrappedTables/&gt;&lt;w:snapToGridInCell/&gt;&lt;w:applyBreakingRules/&gt;&lt;w:wrapTextWithPunct/&gt;&lt;w:useAsianBreakRules/&gt;&lt;w:dontGrowAutofit/&gt;&lt;/w:compat&gt;&lt;wsp:rsids&gt;&lt;wsp:rsidRoot wsp:val=&quot;002231F7&quot;/&gt;&lt;wsp:rsid wsp:val=&quot;00021D64&quot;/&gt;&lt;wsp:rsid wsp:val=&quot;0002538E&quot;/&gt;&lt;wsp:rsid wsp:val=&quot;00027705&quot;/&gt;&lt;wsp:rsid wsp:val=&quot;000442EB&quot;/&gt;&lt;wsp:rsid wsp:val=&quot;000659A3&quot;/&gt;&lt;wsp:rsid wsp:val=&quot;00073737&quot;/&gt;&lt;wsp:rsid wsp:val=&quot;00075A7D&quot;/&gt;&lt;wsp:rsid wsp:val=&quot;0007706D&quot;/&gt;&lt;wsp:rsid wsp:val=&quot;000773F6&quot;/&gt;&lt;wsp:rsid wsp:val=&quot;000828AE&quot;/&gt;&lt;wsp:rsid wsp:val=&quot;000864B8&quot;/&gt;&lt;wsp:rsid wsp:val=&quot;000877A0&quot;/&gt;&lt;wsp:rsid wsp:val=&quot;000A11B8&quot;/&gt;&lt;wsp:rsid wsp:val=&quot;000A1912&quot;/&gt;&lt;wsp:rsid wsp:val=&quot;000B7138&quot;/&gt;&lt;wsp:rsid wsp:val=&quot;000B7946&quot;/&gt;&lt;wsp:rsid wsp:val=&quot;000C02C8&quot;/&gt;&lt;wsp:rsid wsp:val=&quot;000C18CD&quot;/&gt;&lt;wsp:rsid wsp:val=&quot;000C2933&quot;/&gt;&lt;wsp:rsid wsp:val=&quot;000D0EF9&quot;/&gt;&lt;wsp:rsid wsp:val=&quot;000D1CAB&quot;/&gt;&lt;wsp:rsid wsp:val=&quot;000F6444&quot;/&gt;&lt;wsp:rsid wsp:val=&quot;00105506&quot;/&gt;&lt;wsp:rsid wsp:val=&quot;0010584D&quot;/&gt;&lt;wsp:rsid wsp:val=&quot;0011177B&quot;/&gt;&lt;wsp:rsid wsp:val=&quot;001231CA&quot;/&gt;&lt;wsp:rsid wsp:val=&quot;00123787&quot;/&gt;&lt;wsp:rsid wsp:val=&quot;001321BF&quot;/&gt;&lt;wsp:rsid wsp:val=&quot;0013355B&quot;/&gt;&lt;wsp:rsid wsp:val=&quot;0015757F&quot;/&gt;&lt;wsp:rsid wsp:val=&quot;00164E6F&quot;/&gt;&lt;wsp:rsid wsp:val=&quot;00174316&quot;/&gt;&lt;wsp:rsid wsp:val=&quot;001805C1&quot;/&gt;&lt;wsp:rsid wsp:val=&quot;001864DD&quot;/&gt;&lt;wsp:rsid wsp:val=&quot;001A3935&quot;/&gt;&lt;wsp:rsid wsp:val=&quot;001B1BE5&quot;/&gt;&lt;wsp:rsid wsp:val=&quot;001B2E6C&quot;/&gt;&lt;wsp:rsid wsp:val=&quot;001C039E&quot;/&gt;&lt;wsp:rsid wsp:val=&quot;001C5D23&quot;/&gt;&lt;wsp:rsid wsp:val=&quot;001D7C41&quot;/&gt;&lt;wsp:rsid wsp:val=&quot;001E628E&quot;/&gt;&lt;wsp:rsid wsp:val=&quot;001E6378&quot;/&gt;&lt;wsp:rsid wsp:val=&quot;001E7EC0&quot;/&gt;&lt;wsp:rsid wsp:val=&quot;001F15EA&quot;/&gt;&lt;wsp:rsid wsp:val=&quot;001F2A75&quot;/&gt;&lt;wsp:rsid wsp:val=&quot;001F35C2&quot;/&gt;&lt;wsp:rsid wsp:val=&quot;001F60AC&quot;/&gt;&lt;wsp:rsid wsp:val=&quot;0020268D&quot;/&gt;&lt;wsp:rsid wsp:val=&quot;00203DC0&quot;/&gt;&lt;wsp:rsid wsp:val=&quot;00204E17&quot;/&gt;&lt;wsp:rsid wsp:val=&quot;00206713&quot;/&gt;&lt;wsp:rsid wsp:val=&quot;002231F7&quot;/&gt;&lt;wsp:rsid wsp:val=&quot;0022526B&quot;/&gt;&lt;wsp:rsid wsp:val=&quot;00230B9A&quot;/&gt;&lt;wsp:rsid wsp:val=&quot;00243EC4&quot;/&gt;&lt;wsp:rsid wsp:val=&quot;002472BB&quot;/&gt;&lt;wsp:rsid wsp:val=&quot;002525BC&quot;/&gt;&lt;wsp:rsid wsp:val=&quot;00263788&quot;/&gt;&lt;wsp:rsid wsp:val=&quot;00267EF8&quot;/&gt;&lt;wsp:rsid wsp:val=&quot;00274E5E&quot;/&gt;&lt;wsp:rsid wsp:val=&quot;0027641D&quot;/&gt;&lt;wsp:rsid wsp:val=&quot;002874F6&quot;/&gt;&lt;wsp:rsid wsp:val=&quot;002A1B2E&quot;/&gt;&lt;wsp:rsid wsp:val=&quot;002A352D&quot;/&gt;&lt;wsp:rsid wsp:val=&quot;002B46E9&quot;/&gt;&lt;wsp:rsid wsp:val=&quot;002B6712&quot;/&gt;&lt;wsp:rsid wsp:val=&quot;002B7D80&quot;/&gt;&lt;wsp:rsid wsp:val=&quot;002C172D&quot;/&gt;&lt;wsp:rsid wsp:val=&quot;002C3B66&quot;/&gt;&lt;wsp:rsid wsp:val=&quot;002C3EB3&quot;/&gt;&lt;wsp:rsid wsp:val=&quot;002C6137&quot;/&gt;&lt;wsp:rsid wsp:val=&quot;002D3034&quot;/&gt;&lt;wsp:rsid wsp:val=&quot;002D3B30&quot;/&gt;&lt;wsp:rsid wsp:val=&quot;002E2168&quot;/&gt;&lt;wsp:rsid wsp:val=&quot;002E388B&quot;/&gt;&lt;wsp:rsid wsp:val=&quot;002E4B68&quot;/&gt;&lt;wsp:rsid wsp:val=&quot;002F1455&quot;/&gt;&lt;wsp:rsid wsp:val=&quot;002F1665&quot;/&gt;&lt;wsp:rsid wsp:val=&quot;00305C9C&quot;/&gt;&lt;wsp:rsid wsp:val=&quot;003061BA&quot;/&gt;&lt;wsp:rsid wsp:val=&quot;00315BC3&quot;/&gt;&lt;wsp:rsid wsp:val=&quot;0032052C&quot;/&gt;&lt;wsp:rsid wsp:val=&quot;00334CA6&quot;/&gt;&lt;wsp:rsid wsp:val=&quot;003428E6&quot;/&gt;&lt;wsp:rsid wsp:val=&quot;00343C94&quot;/&gt;&lt;wsp:rsid wsp:val=&quot;00352F07&quot;/&gt;&lt;wsp:rsid wsp:val=&quot;00357A10&quot;/&gt;&lt;wsp:rsid wsp:val=&quot;00362550&quot;/&gt;&lt;wsp:rsid wsp:val=&quot;00366007&quot;/&gt;&lt;wsp:rsid wsp:val=&quot;00370697&quot;/&gt;&lt;wsp:rsid wsp:val=&quot;003729AF&quot;/&gt;&lt;wsp:rsid wsp:val=&quot;00381C25&quot;/&gt;&lt;wsp:rsid wsp:val=&quot;003826DC&quot;/&gt;&lt;wsp:rsid wsp:val=&quot;0038737D&quot;/&gt;&lt;wsp:rsid wsp:val=&quot;0039290D&quot;/&gt;&lt;wsp:rsid wsp:val=&quot;00392A55&quot;/&gt;&lt;wsp:rsid wsp:val=&quot;003B00DC&quot;/&gt;&lt;wsp:rsid wsp:val=&quot;003C4E3B&quot;/&gt;&lt;wsp:rsid wsp:val=&quot;003D5757&quot;/&gt;&lt;wsp:rsid wsp:val=&quot;003D7E67&quot;/&gt;&lt;wsp:rsid wsp:val=&quot;0040202D&quot;/&gt;&lt;wsp:rsid wsp:val=&quot;00405AB7&quot;/&gt;&lt;wsp:rsid wsp:val=&quot;00416BB9&quot;/&gt;&lt;wsp:rsid wsp:val=&quot;00430EAF&quot;/&gt;&lt;wsp:rsid wsp:val=&quot;004522E5&quot;/&gt;&lt;wsp:rsid wsp:val=&quot;00466ABA&quot;/&gt;&lt;wsp:rsid wsp:val=&quot;00472C66&quot;/&gt;&lt;wsp:rsid wsp:val=&quot;004732EF&quot;/&gt;&lt;wsp:rsid wsp:val=&quot;00483A05&quot;/&gt;&lt;wsp:rsid wsp:val=&quot;004909CD&quot;/&gt;&lt;wsp:rsid wsp:val=&quot;00491D01&quot;/&gt;&lt;wsp:rsid wsp:val=&quot;00492434&quot;/&gt;&lt;wsp:rsid wsp:val=&quot;00496AC2&quot;/&gt;&lt;wsp:rsid wsp:val=&quot;004B36B2&quot;/&gt;&lt;wsp:rsid wsp:val=&quot;004B4D42&quot;/&gt;&lt;wsp:rsid wsp:val=&quot;004D2742&quot;/&gt;&lt;wsp:rsid wsp:val=&quot;004E2098&quot;/&gt;&lt;wsp:rsid wsp:val=&quot;004E7B58&quot;/&gt;&lt;wsp:rsid wsp:val=&quot;00505058&quot;/&gt;&lt;wsp:rsid wsp:val=&quot;005113BD&quot;/&gt;&lt;wsp:rsid wsp:val=&quot;00520D6F&quot;/&gt;&lt;wsp:rsid wsp:val=&quot;00526E28&quot;/&gt;&lt;wsp:rsid wsp:val=&quot;00531E34&quot;/&gt;&lt;wsp:rsid wsp:val=&quot;005372A1&quot;/&gt;&lt;wsp:rsid wsp:val=&quot;00543224&quot;/&gt;&lt;wsp:rsid wsp:val=&quot;00556162&quot;/&gt;&lt;wsp:rsid wsp:val=&quot;00583E77&quot;/&gt;&lt;wsp:rsid wsp:val=&quot;00585E61&quot;/&gt;&lt;wsp:rsid wsp:val=&quot;00586D45&quot;/&gt;&lt;wsp:rsid wsp:val=&quot;005A0E69&quot;/&gt;&lt;wsp:rsid wsp:val=&quot;005B519B&quot;/&gt;&lt;wsp:rsid wsp:val=&quot;005C1A83&quot;/&gt;&lt;wsp:rsid wsp:val=&quot;005C3C29&quot;/&gt;&lt;wsp:rsid wsp:val=&quot;005C52BB&quot;/&gt;&lt;wsp:rsid wsp:val=&quot;005D180A&quot;/&gt;&lt;wsp:rsid wsp:val=&quot;005D7012&quot;/&gt;&lt;wsp:rsid wsp:val=&quot;005E24B4&quot;/&gt;&lt;wsp:rsid wsp:val=&quot;005F6402&quot;/&gt;&lt;wsp:rsid wsp:val=&quot;00606FDA&quot;/&gt;&lt;wsp:rsid wsp:val=&quot;00610A3E&quot;/&gt;&lt;wsp:rsid wsp:val=&quot;00614EE6&quot;/&gt;&lt;wsp:rsid wsp:val=&quot;00621710&quot;/&gt;&lt;wsp:rsid wsp:val=&quot;00626CAD&quot;/&gt;&lt;wsp:rsid wsp:val=&quot;00634D9E&quot;/&gt;&lt;wsp:rsid wsp:val=&quot;00635252&quot;/&gt;&lt;wsp:rsid wsp:val=&quot;006370EE&quot;/&gt;&lt;wsp:rsid wsp:val=&quot;00641074&quot;/&gt;&lt;wsp:rsid wsp:val=&quot;00641531&quot;/&gt;&lt;wsp:rsid wsp:val=&quot;00643C96&quot;/&gt;&lt;wsp:rsid wsp:val=&quot;0065338F&quot;/&gt;&lt;wsp:rsid wsp:val=&quot;00656A60&quot;/&gt;&lt;wsp:rsid wsp:val=&quot;0067028C&quot;/&gt;&lt;wsp:rsid wsp:val=&quot;006B1999&quot;/&gt;&lt;wsp:rsid wsp:val=&quot;006C0F59&quot;/&gt;&lt;wsp:rsid wsp:val=&quot;006C32D8&quot;/&gt;&lt;wsp:rsid wsp:val=&quot;006D1445&quot;/&gt;&lt;wsp:rsid wsp:val=&quot;006D40B4&quot;/&gt;&lt;wsp:rsid wsp:val=&quot;006E04AB&quot;/&gt;&lt;wsp:rsid wsp:val=&quot;006E2036&quot;/&gt;&lt;wsp:rsid wsp:val=&quot;006E665A&quot;/&gt;&lt;wsp:rsid wsp:val=&quot;006F1B99&quot;/&gt;&lt;wsp:rsid wsp:val=&quot;007019CD&quot;/&gt;&lt;wsp:rsid wsp:val=&quot;00703EF7&quot;/&gt;&lt;wsp:rsid wsp:val=&quot;007061AA&quot;/&gt;&lt;wsp:rsid wsp:val=&quot;007107E3&quot;/&gt;&lt;wsp:rsid wsp:val=&quot;0071749A&quot;/&gt;&lt;wsp:rsid wsp:val=&quot;00720A9F&quot;/&gt;&lt;wsp:rsid wsp:val=&quot;00726B40&quot;/&gt;&lt;wsp:rsid wsp:val=&quot;00733F5A&quot;/&gt;&lt;wsp:rsid wsp:val=&quot;00736F5C&quot;/&gt;&lt;wsp:rsid wsp:val=&quot;00747785&quot;/&gt;&lt;wsp:rsid wsp:val=&quot;00756905&quot;/&gt;&lt;wsp:rsid wsp:val=&quot;00762773&quot;/&gt;&lt;wsp:rsid wsp:val=&quot;007A13B9&quot;/&gt;&lt;wsp:rsid wsp:val=&quot;007A66D9&quot;/&gt;&lt;wsp:rsid wsp:val=&quot;007B12F0&quot;/&gt;&lt;wsp:rsid wsp:val=&quot;007B1585&quot;/&gt;&lt;wsp:rsid wsp:val=&quot;007D1215&quot;/&gt;&lt;wsp:rsid wsp:val=&quot;007F200F&quot;/&gt;&lt;wsp:rsid wsp:val=&quot;00805D06&quot;/&gt;&lt;wsp:rsid wsp:val=&quot;00813274&quot;/&gt;&lt;wsp:rsid wsp:val=&quot;00816205&quot;/&gt;&lt;wsp:rsid wsp:val=&quot;00823330&quot;/&gt;&lt;wsp:rsid wsp:val=&quot;00824C64&quot;/&gt;&lt;wsp:rsid wsp:val=&quot;00831ABA&quot;/&gt;&lt;wsp:rsid wsp:val=&quot;0084106B&quot;/&gt;&lt;wsp:rsid wsp:val=&quot;008474D8&quot;/&gt;&lt;wsp:rsid wsp:val=&quot;008476AD&quot;/&gt;&lt;wsp:rsid wsp:val=&quot;00855C95&quot;/&gt;&lt;wsp:rsid wsp:val=&quot;0085656E&quot;/&gt;&lt;wsp:rsid wsp:val=&quot;00870F94&quot;/&gt;&lt;wsp:rsid wsp:val=&quot;00873368&quot;/&gt;&lt;wsp:rsid wsp:val=&quot;008828F9&quot;/&gt;&lt;wsp:rsid wsp:val=&quot;008836C8&quot;/&gt;&lt;wsp:rsid wsp:val=&quot;008874FC&quot;/&gt;&lt;wsp:rsid wsp:val=&quot;00891ECA&quot;/&gt;&lt;wsp:rsid wsp:val=&quot;00893C0F&quot;/&gt;&lt;wsp:rsid wsp:val=&quot;008A4593&quot;/&gt;&lt;wsp:rsid wsp:val=&quot;008A6324&quot;/&gt;&lt;wsp:rsid wsp:val=&quot;008B2DC6&quot;/&gt;&lt;wsp:rsid wsp:val=&quot;008C0824&quot;/&gt;&lt;wsp:rsid wsp:val=&quot;008C3DC6&quot;/&gt;&lt;wsp:rsid wsp:val=&quot;008C5328&quot;/&gt;&lt;wsp:rsid wsp:val=&quot;008D3205&quot;/&gt;&lt;wsp:rsid wsp:val=&quot;008D39F7&quot;/&gt;&lt;wsp:rsid wsp:val=&quot;008E24A5&quot;/&gt;&lt;wsp:rsid wsp:val=&quot;00907311&quot;/&gt;&lt;wsp:rsid wsp:val=&quot;00917648&quot;/&gt;&lt;wsp:rsid wsp:val=&quot;00921400&quot;/&gt;&lt;wsp:rsid wsp:val=&quot;00922867&quot;/&gt;&lt;wsp:rsid wsp:val=&quot;00925A32&quot;/&gt;&lt;wsp:rsid wsp:val=&quot;0093462C&quot;/&gt;&lt;wsp:rsid wsp:val=&quot;0095147A&quot;/&gt;&lt;wsp:rsid wsp:val=&quot;0095374B&quot;/&gt;&lt;wsp:rsid wsp:val=&quot;00962143&quot;/&gt;&lt;wsp:rsid wsp:val=&quot;0096567F&quot;/&gt;&lt;wsp:rsid wsp:val=&quot;009662BB&quot;/&gt;&lt;wsp:rsid wsp:val=&quot;00967F3E&quot;/&gt;&lt;wsp:rsid wsp:val=&quot;00973B9F&quot;/&gt;&lt;wsp:rsid wsp:val=&quot;0098095D&quot;/&gt;&lt;wsp:rsid wsp:val=&quot;00983724&quot;/&gt;&lt;wsp:rsid wsp:val=&quot;009A48A2&quot;/&gt;&lt;wsp:rsid wsp:val=&quot;009C1FC1&quot;/&gt;&lt;wsp:rsid wsp:val=&quot;009C31A8&quot;/&gt;&lt;wsp:rsid wsp:val=&quot;009D036D&quot;/&gt;&lt;wsp:rsid wsp:val=&quot;009E2DF2&quot;/&gt;&lt;wsp:rsid wsp:val=&quot;009E7E1A&quot;/&gt;&lt;wsp:rsid wsp:val=&quot;009F7D60&quot;/&gt;&lt;wsp:rsid wsp:val=&quot;00A02667&quot;/&gt;&lt;wsp:rsid wsp:val=&quot;00A04387&quot;/&gt;&lt;wsp:rsid wsp:val=&quot;00A130C0&quot;/&gt;&lt;wsp:rsid wsp:val=&quot;00A13ADF&quot;/&gt;&lt;wsp:rsid wsp:val=&quot;00A179E9&quot;/&gt;&lt;wsp:rsid wsp:val=&quot;00A21444&quot;/&gt;&lt;wsp:rsid wsp:val=&quot;00A2225E&quot;/&gt;&lt;wsp:rsid wsp:val=&quot;00A25BA6&quot;/&gt;&lt;wsp:rsid wsp:val=&quot;00A30601&quot;/&gt;&lt;wsp:rsid wsp:val=&quot;00A31B4B&quot;/&gt;&lt;wsp:rsid wsp:val=&quot;00A3644A&quot;/&gt;&lt;wsp:rsid wsp:val=&quot;00A53775&quot;/&gt;&lt;wsp:rsid wsp:val=&quot;00A53869&quot;/&gt;&lt;wsp:rsid wsp:val=&quot;00A61274&quot;/&gt;&lt;wsp:rsid wsp:val=&quot;00A618A9&quot;/&gt;&lt;wsp:rsid wsp:val=&quot;00A65E2A&quot;/&gt;&lt;wsp:rsid wsp:val=&quot;00A662B9&quot;/&gt;&lt;wsp:rsid wsp:val=&quot;00A71892&quot;/&gt;&lt;wsp:rsid wsp:val=&quot;00A7307D&quot;/&gt;&lt;wsp:rsid wsp:val=&quot;00A96AD1&quot;/&gt;&lt;wsp:rsid wsp:val=&quot;00AA63F8&quot;/&gt;&lt;wsp:rsid wsp:val=&quot;00AB4A9A&quot;/&gt;&lt;wsp:rsid wsp:val=&quot;00AC346B&quot;/&gt;&lt;wsp:rsid wsp:val=&quot;00AE5A46&quot;/&gt;&lt;wsp:rsid wsp:val=&quot;00B03C5C&quot;/&gt;&lt;wsp:rsid wsp:val=&quot;00B04552&quot;/&gt;&lt;wsp:rsid wsp:val=&quot;00B105EE&quot;/&gt;&lt;wsp:rsid wsp:val=&quot;00B14AA0&quot;/&gt;&lt;wsp:rsid wsp:val=&quot;00B24D3C&quot;/&gt;&lt;wsp:rsid wsp:val=&quot;00B541A9&quot;/&gt;&lt;wsp:rsid wsp:val=&quot;00B60808&quot;/&gt;&lt;wsp:rsid wsp:val=&quot;00B641AE&quot;/&gt;&lt;wsp:rsid wsp:val=&quot;00B8366E&quot;/&gt;&lt;wsp:rsid wsp:val=&quot;00B8532E&quot;/&gt;&lt;wsp:rsid wsp:val=&quot;00B86798&quot;/&gt;&lt;wsp:rsid wsp:val=&quot;00B9390A&quot;/&gt;&lt;wsp:rsid wsp:val=&quot;00B963E6&quot;/&gt;&lt;wsp:rsid wsp:val=&quot;00BA524A&quot;/&gt;&lt;wsp:rsid wsp:val=&quot;00BB77D5&quot;/&gt;&lt;wsp:rsid wsp:val=&quot;00BC7E42&quot;/&gt;&lt;wsp:rsid wsp:val=&quot;00BD033D&quot;/&gt;&lt;wsp:rsid wsp:val=&quot;00BD16D3&quot;/&gt;&lt;wsp:rsid wsp:val=&quot;00BD18B3&quot;/&gt;&lt;wsp:rsid wsp:val=&quot;00BD4B18&quot;/&gt;&lt;wsp:rsid wsp:val=&quot;00BE0B6E&quot;/&gt;&lt;wsp:rsid wsp:val=&quot;00BE4F7E&quot;/&gt;&lt;wsp:rsid wsp:val=&quot;00BE4FCA&quot;/&gt;&lt;wsp:rsid wsp:val=&quot;00BF1760&quot;/&gt;&lt;wsp:rsid wsp:val=&quot;00C0035A&quot;/&gt;&lt;wsp:rsid wsp:val=&quot;00C1445B&quot;/&gt;&lt;wsp:rsid wsp:val=&quot;00C176C2&quot;/&gt;&lt;wsp:rsid wsp:val=&quot;00C231EC&quot;/&gt;&lt;wsp:rsid wsp:val=&quot;00C27839&quot;/&gt;&lt;wsp:rsid wsp:val=&quot;00C33757&quot;/&gt;&lt;wsp:rsid wsp:val=&quot;00C45204&quot;/&gt;&lt;wsp:rsid wsp:val=&quot;00C57176&quot;/&gt;&lt;wsp:rsid wsp:val=&quot;00C629DD&quot;/&gt;&lt;wsp:rsid wsp:val=&quot;00C63368&quot;/&gt;&lt;wsp:rsid wsp:val=&quot;00C8443F&quot;/&gt;&lt;wsp:rsid wsp:val=&quot;00C8671E&quot;/&gt;&lt;wsp:rsid wsp:val=&quot;00C869B7&quot;/&gt;&lt;wsp:rsid wsp:val=&quot;00C93565&quot;/&gt;&lt;wsp:rsid wsp:val=&quot;00CA0A2A&quot;/&gt;&lt;wsp:rsid wsp:val=&quot;00CA1DE1&quot;/&gt;&lt;wsp:rsid wsp:val=&quot;00CC4D9B&quot;/&gt;&lt;wsp:rsid wsp:val=&quot;00CC6725&quot;/&gt;&lt;wsp:rsid wsp:val=&quot;00CC6936&quot;/&gt;&lt;wsp:rsid wsp:val=&quot;00CC69A7&quot;/&gt;&lt;wsp:rsid wsp:val=&quot;00CD5ACA&quot;/&gt;&lt;wsp:rsid wsp:val=&quot;00CF4C6F&quot;/&gt;&lt;wsp:rsid wsp:val=&quot;00D0142C&quot;/&gt;&lt;wsp:rsid wsp:val=&quot;00D12788&quot;/&gt;&lt;wsp:rsid wsp:val=&quot;00D12DAB&quot;/&gt;&lt;wsp:rsid wsp:val=&quot;00D20812&quot;/&gt;&lt;wsp:rsid wsp:val=&quot;00D34E1B&quot;/&gt;&lt;wsp:rsid wsp:val=&quot;00D42250&quot;/&gt;&lt;wsp:rsid wsp:val=&quot;00D46864&quot;/&gt;&lt;wsp:rsid wsp:val=&quot;00D52873&quot;/&gt;&lt;wsp:rsid wsp:val=&quot;00D6256C&quot;/&gt;&lt;wsp:rsid wsp:val=&quot;00D65729&quot;/&gt;&lt;wsp:rsid wsp:val=&quot;00D6616E&quot;/&gt;&lt;wsp:rsid wsp:val=&quot;00D669AB&quot;/&gt;&lt;wsp:rsid wsp:val=&quot;00D935C7&quot;/&gt;&lt;wsp:rsid wsp:val=&quot;00D93D77&quot;/&gt;&lt;wsp:rsid wsp:val=&quot;00DB1A45&quot;/&gt;&lt;wsp:rsid wsp:val=&quot;00DD28BC&quot;/&gt;&lt;wsp:rsid wsp:val=&quot;00DD410E&quot;/&gt;&lt;wsp:rsid wsp:val=&quot;00DD43B2&quot;/&gt;&lt;wsp:rsid wsp:val=&quot;00DD66DC&quot;/&gt;&lt;wsp:rsid wsp:val=&quot;00DE3183&quot;/&gt;&lt;wsp:rsid wsp:val=&quot;00DE3B01&quot;/&gt;&lt;wsp:rsid wsp:val=&quot;00DE5757&quot;/&gt;&lt;wsp:rsid wsp:val=&quot;00DE718E&quot;/&gt;&lt;wsp:rsid wsp:val=&quot;00DF24BD&quot;/&gt;&lt;wsp:rsid wsp:val=&quot;00DF2E0B&quot;/&gt;&lt;wsp:rsid wsp:val=&quot;00E012FF&quot;/&gt;&lt;wsp:rsid wsp:val=&quot;00E0341F&quot;/&gt;&lt;wsp:rsid wsp:val=&quot;00E25FFD&quot;/&gt;&lt;wsp:rsid wsp:val=&quot;00E41F54&quot;/&gt;&lt;wsp:rsid wsp:val=&quot;00E45B38&quot;/&gt;&lt;wsp:rsid wsp:val=&quot;00E53062&quot;/&gt;&lt;wsp:rsid wsp:val=&quot;00E73AB0&quot;/&gt;&lt;wsp:rsid wsp:val=&quot;00E87663&quot;/&gt;&lt;wsp:rsid wsp:val=&quot;00E958FB&quot;/&gt;&lt;wsp:rsid wsp:val=&quot;00EA190A&quot;/&gt;&lt;wsp:rsid wsp:val=&quot;00EC1932&quot;/&gt;&lt;wsp:rsid wsp:val=&quot;00EC4336&quot;/&gt;&lt;wsp:rsid wsp:val=&quot;00ED0B9E&quot;/&gt;&lt;wsp:rsid wsp:val=&quot;00EE16EF&quot;/&gt;&lt;wsp:rsid wsp:val=&quot;00EE1B69&quot;/&gt;&lt;wsp:rsid wsp:val=&quot;00EF04B3&quot;/&gt;&lt;wsp:rsid wsp:val=&quot;00EF18BD&quot;/&gt;&lt;wsp:rsid wsp:val=&quot;00EF338A&quot;/&gt;&lt;wsp:rsid wsp:val=&quot;00EF4C96&quot;/&gt;&lt;wsp:rsid wsp:val=&quot;00EF5D24&quot;/&gt;&lt;wsp:rsid wsp:val=&quot;00EF651E&quot;/&gt;&lt;wsp:rsid wsp:val=&quot;00F011AC&quot;/&gt;&lt;wsp:rsid wsp:val=&quot;00F06AE2&quot;/&gt;&lt;wsp:rsid wsp:val=&quot;00F34222&quot;/&gt;&lt;wsp:rsid wsp:val=&quot;00F505EB&quot;/&gt;&lt;wsp:rsid wsp:val=&quot;00F603F0&quot;/&gt;&lt;wsp:rsid wsp:val=&quot;00F64E7A&quot;/&gt;&lt;wsp:rsid wsp:val=&quot;00F713B6&quot;/&gt;&lt;wsp:rsid wsp:val=&quot;00F82492&quot;/&gt;&lt;wsp:rsid wsp:val=&quot;00F82D81&quot;/&gt;&lt;wsp:rsid wsp:val=&quot;00F91E64&quot;/&gt;&lt;wsp:rsid wsp:val=&quot;00F95E43&quot;/&gt;&lt;wsp:rsid wsp:val=&quot;00FA4CC4&quot;/&gt;&lt;wsp:rsid wsp:val=&quot;00FA7553&quot;/&gt;&lt;wsp:rsid wsp:val=&quot;00FB7A55&quot;/&gt;&lt;wsp:rsid wsp:val=&quot;00FE277A&quot;/&gt;&lt;wsp:rsid wsp:val=&quot;00FF7DA1&quot;/&gt;&lt;/wsp:rsids&gt;&lt;/w:docPr&gt;&lt;w:body&gt;&lt;wx:sect&gt;&lt;w:p wsp:rsidR=&quot;00000000&quot; wsp:rsidRDefault=&quot;0095147A&quot; wsp:rsidP=&quot;0095147A&quot;&gt;&lt;m:oMathPara&gt;&lt;m:oMath&gt;&lt;m:sSub&gt;&lt;m:sSubPr&gt;&lt;m:ctrlPr&gt;&lt;w:rPr&gt;&lt;w:rFonts w:ascii=&quot;Cambria Math&quot; w:h-ansi=&quot;Cambria Math&quot; w:cs=&quot;Arial&quot;/&gt;&lt;wx:font wx:val=&quot;Cambria Math&quot;/&gt;&lt;w:color w:val=&quot;000000&quot;/&gt;&lt;/w:rPr&gt;&lt;/m:ctrlPr&gt;&lt;/m:sSubPr&gt;&lt;m:e&gt;&lt;m:r&gt;&lt;m:rPr&gt;&lt;m:sty m:val=&quot;p&quot;/&gt;&lt;/m:rPr&gt;&lt;w:rPr&gt;&lt;w:rFonts w:ascii=&quot;Cambria Math&quot; w:h-ansi=&quot;Cambria Math&quot; w:cs=&quot;Arial&quot;/&gt;&lt;wx:font wx:val=&quot;Cambria Math&quot;/&gt;&lt;w:color w:val=&quot;000000&quot;/&gt;&lt;/w:rPr&gt;&lt;m:t&gt;S&lt;/m:t&gt;&lt;/m:r&gt;&lt;m:ctrlPr&gt;&lt;w:rPr&gt;&lt;w:rFonts w:ascii=&quot;Cambria Math&quot; w:fareast=&quot;Calibri&quot; w:h-ansi=&quot;Cambria Math&quot; w:cs=&quot;Arial&quot;/&gt;&lt;wx:font wx:val=&quot;Cambria Math&quot;/&gt;&lt;w:color w:val=&quot;000000&quot;/&gt;&lt;w:kern w:val=&quot;2&quot;/&gt;&lt;/w:rPr&gt;&lt;/m:ctrlPr&gt;&lt;/m:e&gt;&lt;m:sub&gt;&lt;m:r&gt;&lt;m:rPr&gt;&lt;m:sty m:val=&quot;p&quot;/&gt;&lt;/m:rPr&gt;&lt;w:rPr&gt;&lt;w:rFonts w:ascii=&quot;Cambria Math&quot; w:h-ansi=&quot;Cambria Math&quot; w:cs=&quot;Arial&quot;/&gt;&lt;wx:font wx:val=&quot;Cambria Math&quot;/&gt;&lt;w:color w:val=&quot;000000&quot;/&gt;&lt;/w:rPr&gt;&lt;m:t&gt;max&lt;/m:t&gt;&lt;/m:r&gt;&lt;m:ctrlPr&gt;&lt;w:rPr&gt;&lt;w:rFonts w:ascii=&quot;Cambria Math&quot; w:fareast=&quot;Calibri&quot; w:h-ansi=&quot;Cambria Math&quot; w:cs=&quot;Arial&quot;/&gt;&lt;wx:font wx:val=&quot;Cambria Math&quot;/&gt;&lt;w:color w:val=&quot;000000&quot;/&gt;&lt;w:kern w:val=&quot;2&quot;/&gt;&lt;/w:rPr&gt;&lt;/m:ctrlPr&gt;&lt;/m:sub&gt;&lt;/m:sSub&gt;&lt;/m:oMath&gt;&lt;/m:oMathPara&gt;&lt;/w:p&gt;&lt;w:sectPr wsp:rsidR=&quot;00000000&quot;&gt;&lt;w:pgSz w:w=&quot;12240&quot; w:h=&quot;15840&quot;/&gt;&lt;w:pgMar w:top=&quot;1440&quot; w:right=&quot;1440&quot; w:bottom=&quot;1440&quot; w:left=&quot;1440&quot; w:header=&quot;720&quot; w:footer=&quot;720&quot; w:gutter=&quot;0&quot;/&gt;&lt;w:cols w:space=&quot;720&quot;/&gt;&lt;/w:sectPr&gt;&lt;/wx:sect&gt;&lt;/w:body&gt;&lt;/w:wordDocument&gt;">
+                <v:shape id="_x0000_i1025" type="#_x0000_t75" alt="" style="width:21.75pt;height:13.4pt;mso-width-percent:0;mso-height-percent:0;mso-width-percent:0;mso-height-percent:0" equationxml="&lt;?xml version=&quot;1.0&quot; encoding=&quot;UTF-8&quot; standalone=&quot;yes&quot;?&gt;&#13;&#13;&#13;&#13;&#13;&#13;&#13;&#13;&#13;&#13;&#13;&#10;&#13;&#13;&#13;&#13;&#13;&#13;&#13;&#13;&#13;&#13;&#13;&#10;&#13;&#13;&#13;&#13;&#13;&#13;&#13;&#13;&#13;&#13;&#13;&#10;&#13;&#13;&#13;&#13;&#13;&#13;&#13;&#13;&#13;&#13;&#13;&#10;&#13;&#13;&#13;&#13;&#13;&#13;&#13;&#13;&#13;&#13;&#13;&#10;&#13;&#13;&#13;&#13;&#13;&#13;&#13;&#13;&#13;&#13;&#13;&#10;&#13;&#13;&#13;&#13;&#13;&#13;&#13;&#13;&#13;&#13;&#13;&#10;&#13;&#13;&#13;&#13;&#13;&#13;&#13;&#13;&#13;&#13;&#13;&#10;&#13;&#13;&#13;&#13;&#13;&#13;&#13;&#13;&#13;&#13;&#13;&#10;&lt;?mso-application progid=&quot;Word.Document&quot;?&gt;&#13;&#13;&#13;&#13;&#13;&#13;&#13;&#13;&#13;&#13;&#13;&#10;&#13;&#13;&#13;&#13;&#13;&#13;&#13;&#13;&#13;&#13;&#13;&#10;&#13;&#13;&#13;&#13;&#13;&#13;&#13;&#13;&#13;&#13;&#13;&#10;&#13;&#13;&#13;&#13;&#13;&#13;&#13;&#13;&#13;&#13;&#13;&#10;&#13;&#13;&#13;&#13;&#13;&#13;&#13;&#13;&#13;&#13;&#13;&#10;&#13;&#13;&#13;&#13;&#13;&#13;&#13;&#13;&#13;&#13;&#13;&#10;&#13;&#13;&#13;&#13;&#13;&#13;&#13;&#13;&#13;&#13;&#13;&#10;&#13;&#13;&#13;&#13;&#13;&#13;&#13;&#13;&#13;&#13;&#13;&#10;&#13;&#13;&#13;&#13;&#13;&#13;&#13;&#13;&#13;&#13;&#13;&#10;&lt;w:wordDocument xmlns:aml=&quot;http://schemas.microsoft.com/aml/2001/core&quot; xmlns:wpc=&quot;http://schemas.microsoft.com/office/word/2010/wordprocessingCanvas&quot; xmlns:cx=&quot;http://schemas.microsoft.com/office/drawing/2014/chartex&quot; xmlns:cx1=&quot;http://schemas.microsoft.com/office/drawing/2015/9/8/chartex&quot; xmlns:cx2=&quot;http://schemas.microsoft.com/office/drawing/2015/10/21/chartex&quot; xmlns:cx3=&quot;http://schemas.microsoft.com/office/drawing/2016/5/9/chartex&quot; xmlns:cx4=&quot;http://schemas.microsoft.com/office/drawing/2016/5/10/chartex&quot; xmlns:cx5=&quot;http://schemas.microsoft.com/office/drawing/2016/5/11/chartex&quot; xmlns:cx6=&quot;http://schemas.microsoft.com/office/drawing/2016/5/12/chartex&quot; xmlns:cx7=&quot;http://schemas.microsoft.com/office/drawing/2016/5/13/chartex&quot; xmlns:cx8=&quot;http://schemas.microsoft.com/office/drawing/2016/5/14/chartex&quot; xmlns:cr=&quot;http://schemas.microsoft.com/office/comments/2020/reactions&quot; xmlns:dt=&quot;uuid:C2F41010-65B3-11d1-A29F-00AA00C14882&quot; xmlns:mc=&quot;http://schemas.openxmlformats.org/markup-compatibility/2006&quot; xmlns:aink=&quot;http://schemas.microsoft.com/office/drawing/2016/ink&quot; xmlns:am3d=&quot;http://schemas.microsoft.com/office/drawing/2017/model3d&quot; xmlns:o=&quot;urn:schemas-microsoft-com:office:office&quot; xmlns:oel=&quot;http://schemas.microsoft.com/office/2019/extlst&quot; xmlns:m=&quot;http://schemas.openxmlformats.org/officeDocument/2006/math&quot; xmlns:v=&quot;urn:schemas-microsoft-com:vml&quot; xmlns:w10=&quot;urn:schemas-microsoft-com:office:word&quot; xmlns:w=&quot;http://schemas.microsoft.com/office/word/2003/wordml&quot; xmlns:wx=&quot;http://schemas.microsoft.com/office/word/2003/auxHint&quot; xmlns:wne=&quot;http://schemas.microsoft.com/office/word/2006/wordml&quot; xmlns:wsp=&quot;http://schemas.microsoft.com/office/word/2003/wordml/sp2&quot; xmlns:sl=&quot;http://schemas.microsoft.com/schemaLibrary/2003/core&quot; w:macrosPresent=&quot;no&quot; w:embeddedObjPresent=&quot;no&quot; w:ocxPresent=&quot;no&quot; xml:space=&quot;preserve&quot;&gt;&lt;w:ignoreSubtree w:val=&quot;http://schemas.microsoft.com/office/word/2003/wordml/sp2&quot;/&gt;&lt;o:DocumentProperties&gt;&lt;o:Version&gt;16&lt;/o:Version&gt;&lt;/o:DocumentProperties&gt;&lt;w:docPr&gt;&lt;w:view w:val=&quot;print&quot;/&gt;&lt;w:zoom w:percent=&quot;100&quot;/&gt;&lt;w:doNotEmbedSystemFonts/&gt;&lt;w:stylePaneFormatFilter w:val=&quot;3F01&quot;/&gt;&lt;w:defaultTabStop w:val=&quot;720&quot;/&gt;&lt;w:punctuationKerning/&gt;&lt;w:characterSpacingControl w:val=&quot;DontCompress&quot;/&gt;&lt;w:webPageEncoding w:val=&quot;windows-1252&quot;/&gt;&lt;w:optimizeForBrowser/&gt;&lt;w:relyOnVML/&gt;&lt;w:allowPNG/&gt;&lt;w:validateAgainstSchema/&gt;&lt;w:saveInvalidXML w:val=&quot;off&quot;/&gt;&lt;w:ignoreMixedContent w:val=&quot;off&quot;/&gt;&lt;w:alwaysShowPlaceholderText w:val=&quot;off&quot;/&gt;&lt;w:compat&gt;&lt;w:breakWrappedTables/&gt;&lt;w:snapToGridInCell/&gt;&lt;w:applyBreakingRules/&gt;&lt;w:wrapTextWithPunct/&gt;&lt;w:useAsianBreakRules/&gt;&lt;w:dontGrowAutofit/&gt;&lt;/w:compat&gt;&lt;wsp:rsids&gt;&lt;wsp:rsidRoot wsp:val=&quot;002231F7&quot;/&gt;&lt;wsp:rsid wsp:val=&quot;00021D64&quot;/&gt;&lt;wsp:rsid wsp:val=&quot;0002538E&quot;/&gt;&lt;wsp:rsid wsp:val=&quot;00027705&quot;/&gt;&lt;wsp:rsid wsp:val=&quot;000442EB&quot;/&gt;&lt;wsp:rsid wsp:val=&quot;000659A3&quot;/&gt;&lt;wsp:rsid wsp:val=&quot;00073737&quot;/&gt;&lt;wsp:rsid wsp:val=&quot;00075A7D&quot;/&gt;&lt;wsp:rsid wsp:val=&quot;0007706D&quot;/&gt;&lt;wsp:rsid wsp:val=&quot;000773F6&quot;/&gt;&lt;wsp:rsid wsp:val=&quot;000828AE&quot;/&gt;&lt;wsp:rsid wsp:val=&quot;000864B8&quot;/&gt;&lt;wsp:rsid wsp:val=&quot;000877A0&quot;/&gt;&lt;wsp:rsid wsp:val=&quot;000A11B8&quot;/&gt;&lt;wsp:rsid wsp:val=&quot;000A1912&quot;/&gt;&lt;wsp:rsid wsp:val=&quot;000B7138&quot;/&gt;&lt;wsp:rsid wsp:val=&quot;000B7946&quot;/&gt;&lt;wsp:rsid wsp:val=&quot;000C02C8&quot;/&gt;&lt;wsp:rsid wsp:val=&quot;000C18CD&quot;/&gt;&lt;wsp:rsid wsp:val=&quot;000C2933&quot;/&gt;&lt;wsp:rsid wsp:val=&quot;000D0EF9&quot;/&gt;&lt;wsp:rsid wsp:val=&quot;000D1CAB&quot;/&gt;&lt;wsp:rsid wsp:val=&quot;000F6444&quot;/&gt;&lt;wsp:rsid wsp:val=&quot;00105506&quot;/&gt;&lt;wsp:rsid wsp:val=&quot;0010584D&quot;/&gt;&lt;wsp:rsid wsp:val=&quot;0011177B&quot;/&gt;&lt;wsp:rsid wsp:val=&quot;001231CA&quot;/&gt;&lt;wsp:rsid wsp:val=&quot;00123787&quot;/&gt;&lt;wsp:rsid wsp:val=&quot;001321BF&quot;/&gt;&lt;wsp:rsid wsp:val=&quot;0013355B&quot;/&gt;&lt;wsp:rsid wsp:val=&quot;0015757F&quot;/&gt;&lt;wsp:rsid wsp:val=&quot;00164E6F&quot;/&gt;&lt;wsp:rsid wsp:val=&quot;00174316&quot;/&gt;&lt;wsp:rsid wsp:val=&quot;001805C1&quot;/&gt;&lt;wsp:rsid wsp:val=&quot;001864DD&quot;/&gt;&lt;wsp:rsid wsp:val=&quot;001A3935&quot;/&gt;&lt;wsp:rsid wsp:val=&quot;001B1BE5&quot;/&gt;&lt;wsp:rsid wsp:val=&quot;001B2E6C&quot;/&gt;&lt;wsp:rsid wsp:val=&quot;001C039E&quot;/&gt;&lt;wsp:rsid wsp:val=&quot;001C5D23&quot;/&gt;&lt;wsp:rsid wsp:val=&quot;001D7C41&quot;/&gt;&lt;wsp:rsid wsp:val=&quot;001E628E&quot;/&gt;&lt;wsp:rsid wsp:val=&quot;001E6378&quot;/&gt;&lt;wsp:rsid wsp:val=&quot;001E7EC0&quot;/&gt;&lt;wsp:rsid wsp:val=&quot;001F15EA&quot;/&gt;&lt;wsp:rsid wsp:val=&quot;001F2A75&quot;/&gt;&lt;wsp:rsid wsp:val=&quot;001F35C2&quot;/&gt;&lt;wsp:rsid wsp:val=&quot;001F60AC&quot;/&gt;&lt;wsp:rsid wsp:val=&quot;0020268D&quot;/&gt;&lt;wsp:rsid wsp:val=&quot;00203DC0&quot;/&gt;&lt;wsp:rsid wsp:val=&quot;00204E17&quot;/&gt;&lt;wsp:rsid wsp:val=&quot;00206713&quot;/&gt;&lt;wsp:rsid wsp:val=&quot;002231F7&quot;/&gt;&lt;wsp:rsid wsp:val=&quot;0022526B&quot;/&gt;&lt;wsp:rsid wsp:val=&quot;00230B9A&quot;/&gt;&lt;wsp:rsid wsp:val=&quot;00243EC4&quot;/&gt;&lt;wsp:rsid wsp:val=&quot;002472BB&quot;/&gt;&lt;wsp:rsid wsp:val=&quot;002525BC&quot;/&gt;&lt;wsp:rsid wsp:val=&quot;00263788&quot;/&gt;&lt;wsp:rsid wsp:val=&quot;00267EF8&quot;/&gt;&lt;wsp:rsid wsp:val=&quot;00274E5E&quot;/&gt;&lt;wsp:rsid wsp:val=&quot;0027641D&quot;/&gt;&lt;wsp:rsid wsp:val=&quot;002874F6&quot;/&gt;&lt;wsp:rsid wsp:val=&quot;002A1B2E&quot;/&gt;&lt;wsp:rsid wsp:val=&quot;002A352D&quot;/&gt;&lt;wsp:rsid wsp:val=&quot;002B46E9&quot;/&gt;&lt;wsp:rsid wsp:val=&quot;002B6712&quot;/&gt;&lt;wsp:rsid wsp:val=&quot;002B7D80&quot;/&gt;&lt;wsp:rsid wsp:val=&quot;002C172D&quot;/&gt;&lt;wsp:rsid wsp:val=&quot;002C3B66&quot;/&gt;&lt;wsp:rsid wsp:val=&quot;002C3EB3&quot;/&gt;&lt;wsp:rsid wsp:val=&quot;002C6137&quot;/&gt;&lt;wsp:rsid wsp:val=&quot;002D3034&quot;/&gt;&lt;wsp:rsid wsp:val=&quot;002D3B30&quot;/&gt;&lt;wsp:rsid wsp:val=&quot;002E2168&quot;/&gt;&lt;wsp:rsid wsp:val=&quot;002E388B&quot;/&gt;&lt;wsp:rsid wsp:val=&quot;002E4B68&quot;/&gt;&lt;wsp:rsid wsp:val=&quot;002F1455&quot;/&gt;&lt;wsp:rsid wsp:val=&quot;002F1665&quot;/&gt;&lt;wsp:rsid wsp:val=&quot;00305C9C&quot;/&gt;&lt;wsp:rsid wsp:val=&quot;003061BA&quot;/&gt;&lt;wsp:rsid wsp:val=&quot;00315BC3&quot;/&gt;&lt;wsp:rsid wsp:val=&quot;0032052C&quot;/&gt;&lt;wsp:rsid wsp:val=&quot;00334CA6&quot;/&gt;&lt;wsp:rsid wsp:val=&quot;003428E6&quot;/&gt;&lt;wsp:rsid wsp:val=&quot;00343C94&quot;/&gt;&lt;wsp:rsid wsp:val=&quot;00352F07&quot;/&gt;&lt;wsp:rsid wsp:val=&quot;00357A10&quot;/&gt;&lt;wsp:rsid wsp:val=&quot;00362550&quot;/&gt;&lt;wsp:rsid wsp:val=&quot;00366007&quot;/&gt;&lt;wsp:rsid wsp:val=&quot;00370697&quot;/&gt;&lt;wsp:rsid wsp:val=&quot;003729AF&quot;/&gt;&lt;wsp:rsid wsp:val=&quot;00381C25&quot;/&gt;&lt;wsp:rsid wsp:val=&quot;003826DC&quot;/&gt;&lt;wsp:rsid wsp:val=&quot;0038737D&quot;/&gt;&lt;wsp:rsid wsp:val=&quot;0039290D&quot;/&gt;&lt;wsp:rsid wsp:val=&quot;00392A55&quot;/&gt;&lt;wsp:rsid wsp:val=&quot;003B00DC&quot;/&gt;&lt;wsp:rsid wsp:val=&quot;003C4E3B&quot;/&gt;&lt;wsp:rsid wsp:val=&quot;003D5757&quot;/&gt;&lt;wsp:rsid wsp:val=&quot;003D7E67&quot;/&gt;&lt;wsp:rsid wsp:val=&quot;0040202D&quot;/&gt;&lt;wsp:rsid wsp:val=&quot;00405AB7&quot;/&gt;&lt;wsp:rsid wsp:val=&quot;00416BB9&quot;/&gt;&lt;wsp:rsid wsp:val=&quot;00430EAF&quot;/&gt;&lt;wsp:rsid wsp:val=&quot;004522E5&quot;/&gt;&lt;wsp:rsid wsp:val=&quot;00466ABA&quot;/&gt;&lt;wsp:rsid wsp:val=&quot;00472C66&quot;/&gt;&lt;wsp:rsid wsp:val=&quot;004732EF&quot;/&gt;&lt;wsp:rsid wsp:val=&quot;00483A05&quot;/&gt;&lt;wsp:rsid wsp:val=&quot;004909CD&quot;/&gt;&lt;wsp:rsid wsp:val=&quot;00491D01&quot;/&gt;&lt;wsp:rsid wsp:val=&quot;00492434&quot;/&gt;&lt;wsp:rsid wsp:val=&quot;00496AC2&quot;/&gt;&lt;wsp:rsid wsp:val=&quot;004B36B2&quot;/&gt;&lt;wsp:rsid wsp:val=&quot;004B4D42&quot;/&gt;&lt;wsp:rsid wsp:val=&quot;004D2742&quot;/&gt;&lt;wsp:rsid wsp:val=&quot;004E2098&quot;/&gt;&lt;wsp:rsid wsp:val=&quot;004E7B58&quot;/&gt;&lt;wsp:rsid wsp:val=&quot;00505058&quot;/&gt;&lt;wsp:rsid wsp:val=&quot;005113BD&quot;/&gt;&lt;wsp:rsid wsp:val=&quot;00520D6F&quot;/&gt;&lt;wsp:rsid wsp:val=&quot;00526E28&quot;/&gt;&lt;wsp:rsid wsp:val=&quot;00531E34&quot;/&gt;&lt;wsp:rsid wsp:val=&quot;005372A1&quot;/&gt;&lt;wsp:rsid wsp:val=&quot;00543224&quot;/&gt;&lt;wsp:rsid wsp:val=&quot;00556162&quot;/&gt;&lt;wsp:rsid wsp:val=&quot;00583E77&quot;/&gt;&lt;wsp:rsid wsp:val=&quot;00585E61&quot;/&gt;&lt;wsp:rsid wsp:val=&quot;00586D45&quot;/&gt;&lt;wsp:rsid wsp:val=&quot;005A0E69&quot;/&gt;&lt;wsp:rsid wsp:val=&quot;005B519B&quot;/&gt;&lt;wsp:rsid wsp:val=&quot;005C1A83&quot;/&gt;&lt;wsp:rsid wsp:val=&quot;005C3C29&quot;/&gt;&lt;wsp:rsid wsp:val=&quot;005C52BB&quot;/&gt;&lt;wsp:rsid wsp:val=&quot;005D180A&quot;/&gt;&lt;wsp:rsid wsp:val=&quot;005D7012&quot;/&gt;&lt;wsp:rsid wsp:val=&quot;005E24B4&quot;/&gt;&lt;wsp:rsid wsp:val=&quot;005F6402&quot;/&gt;&lt;wsp:rsid wsp:val=&quot;00606FDA&quot;/&gt;&lt;wsp:rsid wsp:val=&quot;00610A3E&quot;/&gt;&lt;wsp:rsid wsp:val=&quot;00614EE6&quot;/&gt;&lt;wsp:rsid wsp:val=&quot;00621710&quot;/&gt;&lt;wsp:rsid wsp:val=&quot;00626CAD&quot;/&gt;&lt;wsp:rsid wsp:val=&quot;00634D9E&quot;/&gt;&lt;wsp:rsid wsp:val=&quot;00635252&quot;/&gt;&lt;wsp:rsid wsp:val=&quot;006370EE&quot;/&gt;&lt;wsp:rsid wsp:val=&quot;00641074&quot;/&gt;&lt;wsp:rsid wsp:val=&quot;00641531&quot;/&gt;&lt;wsp:rsid wsp:val=&quot;00643C96&quot;/&gt;&lt;wsp:rsid wsp:val=&quot;0065338F&quot;/&gt;&lt;wsp:rsid wsp:val=&quot;00656A60&quot;/&gt;&lt;wsp:rsid wsp:val=&quot;0067028C&quot;/&gt;&lt;wsp:rsid wsp:val=&quot;006B1999&quot;/&gt;&lt;wsp:rsid wsp:val=&quot;006C0F59&quot;/&gt;&lt;wsp:rsid wsp:val=&quot;006C32D8&quot;/&gt;&lt;wsp:rsid wsp:val=&quot;006D1445&quot;/&gt;&lt;wsp:rsid wsp:val=&quot;006D40B4&quot;/&gt;&lt;wsp:rsid wsp:val=&quot;006E04AB&quot;/&gt;&lt;wsp:rsid wsp:val=&quot;006E2036&quot;/&gt;&lt;wsp:rsid wsp:val=&quot;006E665A&quot;/&gt;&lt;wsp:rsid wsp:val=&quot;006F1B99&quot;/&gt;&lt;wsp:rsid wsp:val=&quot;007019CD&quot;/&gt;&lt;wsp:rsid wsp:val=&quot;00703EF7&quot;/&gt;&lt;wsp:rsid wsp:val=&quot;007061AA&quot;/&gt;&lt;wsp:rsid wsp:val=&quot;007107E3&quot;/&gt;&lt;wsp:rsid wsp:val=&quot;0071749A&quot;/&gt;&lt;wsp:rsid wsp:val=&quot;00720A9F&quot;/&gt;&lt;wsp:rsid wsp:val=&quot;00726B40&quot;/&gt;&lt;wsp:rsid wsp:val=&quot;00733F5A&quot;/&gt;&lt;wsp:rsid wsp:val=&quot;00736F5C&quot;/&gt;&lt;wsp:rsid wsp:val=&quot;00747785&quot;/&gt;&lt;wsp:rsid wsp:val=&quot;00756905&quot;/&gt;&lt;wsp:rsid wsp:val=&quot;00762773&quot;/&gt;&lt;wsp:rsid wsp:val=&quot;007A13B9&quot;/&gt;&lt;wsp:rsid wsp:val=&quot;007A66D9&quot;/&gt;&lt;wsp:rsid wsp:val=&quot;007B12F0&quot;/&gt;&lt;wsp:rsid wsp:val=&quot;007B1585&quot;/&gt;&lt;wsp:rsid wsp:val=&quot;007D1215&quot;/&gt;&lt;wsp:rsid wsp:val=&quot;007F200F&quot;/&gt;&lt;wsp:rsid wsp:val=&quot;00805D06&quot;/&gt;&lt;wsp:rsid wsp:val=&quot;00813274&quot;/&gt;&lt;wsp:rsid wsp:val=&quot;00816205&quot;/&gt;&lt;wsp:rsid wsp:val=&quot;00823330&quot;/&gt;&lt;wsp:rsid wsp:val=&quot;00824C64&quot;/&gt;&lt;wsp:rsid wsp:val=&quot;00831ABA&quot;/&gt;&lt;wsp:rsid wsp:val=&quot;0084106B&quot;/&gt;&lt;wsp:rsid wsp:val=&quot;008474D8&quot;/&gt;&lt;wsp:rsid wsp:val=&quot;008476AD&quot;/&gt;&lt;wsp:rsid wsp:val=&quot;00855C95&quot;/&gt;&lt;wsp:rsid wsp:val=&quot;0085656E&quot;/&gt;&lt;wsp:rsid wsp:val=&quot;00870F94&quot;/&gt;&lt;wsp:rsid wsp:val=&quot;00873368&quot;/&gt;&lt;wsp:rsid wsp:val=&quot;008828F9&quot;/&gt;&lt;wsp:rsid wsp:val=&quot;008836C8&quot;/&gt;&lt;wsp:rsid wsp:val=&quot;008874FC&quot;/&gt;&lt;wsp:rsid wsp:val=&quot;00891ECA&quot;/&gt;&lt;wsp:rsid wsp:val=&quot;00893C0F&quot;/&gt;&lt;wsp:rsid wsp:val=&quot;008A4593&quot;/&gt;&lt;wsp:rsid wsp:val=&quot;008A6324&quot;/&gt;&lt;wsp:rsid wsp:val=&quot;008B2DC6&quot;/&gt;&lt;wsp:rsid wsp:val=&quot;008C0824&quot;/&gt;&lt;wsp:rsid wsp:val=&quot;008C3DC6&quot;/&gt;&lt;wsp:rsid wsp:val=&quot;008C5328&quot;/&gt;&lt;wsp:rsid wsp:val=&quot;008D3205&quot;/&gt;&lt;wsp:rsid wsp:val=&quot;008D39F7&quot;/&gt;&lt;wsp:rsid wsp:val=&quot;008E24A5&quot;/&gt;&lt;wsp:rsid wsp:val=&quot;00907311&quot;/&gt;&lt;wsp:rsid wsp:val=&quot;00917648&quot;/&gt;&lt;wsp:rsid wsp:val=&quot;00921400&quot;/&gt;&lt;wsp:rsid wsp:val=&quot;00922867&quot;/&gt;&lt;wsp:rsid wsp:val=&quot;00925A32&quot;/&gt;&lt;wsp:rsid wsp:val=&quot;0093462C&quot;/&gt;&lt;wsp:rsid wsp:val=&quot;0095147A&quot;/&gt;&lt;wsp:rsid wsp:val=&quot;0095374B&quot;/&gt;&lt;wsp:rsid wsp:val=&quot;00962143&quot;/&gt;&lt;wsp:rsid wsp:val=&quot;0096567F&quot;/&gt;&lt;wsp:rsid wsp:val=&quot;009662BB&quot;/&gt;&lt;wsp:rsid wsp:val=&quot;00967F3E&quot;/&gt;&lt;wsp:rsid wsp:val=&quot;00973B9F&quot;/&gt;&lt;wsp:rsid wsp:val=&quot;0098095D&quot;/&gt;&lt;wsp:rsid wsp:val=&quot;00983724&quot;/&gt;&lt;wsp:rsid wsp:val=&quot;009A48A2&quot;/&gt;&lt;wsp:rsid wsp:val=&quot;009C1FC1&quot;/&gt;&lt;wsp:rsid wsp:val=&quot;009C31A8&quot;/&gt;&lt;wsp:rsid wsp:val=&quot;009D036D&quot;/&gt;&lt;wsp:rsid wsp:val=&quot;009E2DF2&quot;/&gt;&lt;wsp:rsid wsp:val=&quot;009E7E1A&quot;/&gt;&lt;wsp:rsid wsp:val=&quot;009F7D60&quot;/&gt;&lt;wsp:rsid wsp:val=&quot;00A02667&quot;/&gt;&lt;wsp:rsid wsp:val=&quot;00A04387&quot;/&gt;&lt;wsp:rsid wsp:val=&quot;00A130C0&quot;/&gt;&lt;wsp:rsid wsp:val=&quot;00A13ADF&quot;/&gt;&lt;wsp:rsid wsp:val=&quot;00A179E9&quot;/&gt;&lt;wsp:rsid wsp:val=&quot;00A21444&quot;/&gt;&lt;wsp:rsid wsp:val=&quot;00A2225E&quot;/&gt;&lt;wsp:rsid wsp:val=&quot;00A25BA6&quot;/&gt;&lt;wsp:rsid wsp:val=&quot;00A30601&quot;/&gt;&lt;wsp:rsid wsp:val=&quot;00A31B4B&quot;/&gt;&lt;wsp:rsid wsp:val=&quot;00A3644A&quot;/&gt;&lt;wsp:rsid wsp:val=&quot;00A53775&quot;/&gt;&lt;wsp:rsid wsp:val=&quot;00A53869&quot;/&gt;&lt;wsp:rsid wsp:val=&quot;00A61274&quot;/&gt;&lt;wsp:rsid wsp:val=&quot;00A618A9&quot;/&gt;&lt;wsp:rsid wsp:val=&quot;00A65E2A&quot;/&gt;&lt;wsp:rsid wsp:val=&quot;00A662B9&quot;/&gt;&lt;wsp:rsid wsp:val=&quot;00A71892&quot;/&gt;&lt;wsp:rsid wsp:val=&quot;00A7307D&quot;/&gt;&lt;wsp:rsid wsp:val=&quot;00A96AD1&quot;/&gt;&lt;wsp:rsid wsp:val=&quot;00AA63F8&quot;/&gt;&lt;wsp:rsid wsp:val=&quot;00AB4A9A&quot;/&gt;&lt;wsp:rsid wsp:val=&quot;00AC346B&quot;/&gt;&lt;wsp:rsid wsp:val=&quot;00AE5A46&quot;/&gt;&lt;wsp:rsid wsp:val=&quot;00B03C5C&quot;/&gt;&lt;wsp:rsid wsp:val=&quot;00B04552&quot;/&gt;&lt;wsp:rsid wsp:val=&quot;00B105EE&quot;/&gt;&lt;wsp:rsid wsp:val=&quot;00B14AA0&quot;/&gt;&lt;wsp:rsid wsp:val=&quot;00B24D3C&quot;/&gt;&lt;wsp:rsid wsp:val=&quot;00B541A9&quot;/&gt;&lt;wsp:rsid wsp:val=&quot;00B60808&quot;/&gt;&lt;wsp:rsid wsp:val=&quot;00B641AE&quot;/&gt;&lt;wsp:rsid wsp:val=&quot;00B8366E&quot;/&gt;&lt;wsp:rsid wsp:val=&quot;00B8532E&quot;/&gt;&lt;wsp:rsid wsp:val=&quot;00B86798&quot;/&gt;&lt;wsp:rsid wsp:val=&quot;00B9390A&quot;/&gt;&lt;wsp:rsid wsp:val=&quot;00B963E6&quot;/&gt;&lt;wsp:rsid wsp:val=&quot;00BA524A&quot;/&gt;&lt;wsp:rsid wsp:val=&quot;00BB77D5&quot;/&gt;&lt;wsp:rsid wsp:val=&quot;00BC7E42&quot;/&gt;&lt;wsp:rsid wsp:val=&quot;00BD033D&quot;/&gt;&lt;wsp:rsid wsp:val=&quot;00BD16D3&quot;/&gt;&lt;wsp:rsid wsp:val=&quot;00BD18B3&quot;/&gt;&lt;wsp:rsid wsp:val=&quot;00BD4B18&quot;/&gt;&lt;wsp:rsid wsp:val=&quot;00BE0B6E&quot;/&gt;&lt;wsp:rsid wsp:val=&quot;00BE4F7E&quot;/&gt;&lt;wsp:rsid wsp:val=&quot;00BE4FCA&quot;/&gt;&lt;wsp:rsid wsp:val=&quot;00BF1760&quot;/&gt;&lt;wsp:rsid wsp:val=&quot;00C0035A&quot;/&gt;&lt;wsp:rsid wsp:val=&quot;00C1445B&quot;/&gt;&lt;wsp:rsid wsp:val=&quot;00C176C2&quot;/&gt;&lt;wsp:rsid wsp:val=&quot;00C231EC&quot;/&gt;&lt;wsp:rsid wsp:val=&quot;00C27839&quot;/&gt;&lt;wsp:rsid wsp:val=&quot;00C33757&quot;/&gt;&lt;wsp:rsid wsp:val=&quot;00C45204&quot;/&gt;&lt;wsp:rsid wsp:val=&quot;00C57176&quot;/&gt;&lt;wsp:rsid wsp:val=&quot;00C629DD&quot;/&gt;&lt;wsp:rsid wsp:val=&quot;00C63368&quot;/&gt;&lt;wsp:rsid wsp:val=&quot;00C8443F&quot;/&gt;&lt;wsp:rsid wsp:val=&quot;00C8671E&quot;/&gt;&lt;wsp:rsid wsp:val=&quot;00C869B7&quot;/&gt;&lt;wsp:rsid wsp:val=&quot;00C93565&quot;/&gt;&lt;wsp:rsid wsp:val=&quot;00CA0A2A&quot;/&gt;&lt;wsp:rsid wsp:val=&quot;00CA1DE1&quot;/&gt;&lt;wsp:rsid wsp:val=&quot;00CC4D9B&quot;/&gt;&lt;wsp:rsid wsp:val=&quot;00CC6725&quot;/&gt;&lt;wsp:rsid wsp:val=&quot;00CC6936&quot;/&gt;&lt;wsp:rsid wsp:val=&quot;00CC69A7&quot;/&gt;&lt;wsp:rsid wsp:val=&quot;00CD5ACA&quot;/&gt;&lt;wsp:rsid wsp:val=&quot;00CF4C6F&quot;/&gt;&lt;wsp:rsid wsp:val=&quot;00D0142C&quot;/&gt;&lt;wsp:rsid wsp:val=&quot;00D12788&quot;/&gt;&lt;wsp:rsid wsp:val=&quot;00D12DAB&quot;/&gt;&lt;wsp:rsid wsp:val=&quot;00D20812&quot;/&gt;&lt;wsp:rsid wsp:val=&quot;00D34E1B&quot;/&gt;&lt;wsp:rsid wsp:val=&quot;00D42250&quot;/&gt;&lt;wsp:rsid wsp:val=&quot;00D46864&quot;/&gt;&lt;wsp:rsid wsp:val=&quot;00D52873&quot;/&gt;&lt;wsp:rsid wsp:val=&quot;00D6256C&quot;/&gt;&lt;wsp:rsid wsp:val=&quot;00D65729&quot;/&gt;&lt;wsp:rsid wsp:val=&quot;00D6616E&quot;/&gt;&lt;wsp:rsid wsp:val=&quot;00D669AB&quot;/&gt;&lt;wsp:rsid wsp:val=&quot;00D935C7&quot;/&gt;&lt;wsp:rsid wsp:val=&quot;00D93D77&quot;/&gt;&lt;wsp:rsid wsp:val=&quot;00DB1A45&quot;/&gt;&lt;wsp:rsid wsp:val=&quot;00DD28BC&quot;/&gt;&lt;wsp:rsid wsp:val=&quot;00DD410E&quot;/&gt;&lt;wsp:rsid wsp:val=&quot;00DD43B2&quot;/&gt;&lt;wsp:rsid wsp:val=&quot;00DD66DC&quot;/&gt;&lt;wsp:rsid wsp:val=&quot;00DE3183&quot;/&gt;&lt;wsp:rsid wsp:val=&quot;00DE3B01&quot;/&gt;&lt;wsp:rsid wsp:val=&quot;00DE5757&quot;/&gt;&lt;wsp:rsid wsp:val=&quot;00DE718E&quot;/&gt;&lt;wsp:rsid wsp:val=&quot;00DF24BD&quot;/&gt;&lt;wsp:rsid wsp:val=&quot;00DF2E0B&quot;/&gt;&lt;wsp:rsid wsp:val=&quot;00E012FF&quot;/&gt;&lt;wsp:rsid wsp:val=&quot;00E0341F&quot;/&gt;&lt;wsp:rsid wsp:val=&quot;00E25FFD&quot;/&gt;&lt;wsp:rsid wsp:val=&quot;00E41F54&quot;/&gt;&lt;wsp:rsid wsp:val=&quot;00E45B38&quot;/&gt;&lt;wsp:rsid wsp:val=&quot;00E53062&quot;/&gt;&lt;wsp:rsid wsp:val=&quot;00E73AB0&quot;/&gt;&lt;wsp:rsid wsp:val=&quot;00E87663&quot;/&gt;&lt;wsp:rsid wsp:val=&quot;00E958FB&quot;/&gt;&lt;wsp:rsid wsp:val=&quot;00EA190A&quot;/&gt;&lt;wsp:rsid wsp:val=&quot;00EC1932&quot;/&gt;&lt;wsp:rsid wsp:val=&quot;00EC4336&quot;/&gt;&lt;wsp:rsid wsp:val=&quot;00ED0B9E&quot;/&gt;&lt;wsp:rsid wsp:val=&quot;00EE16EF&quot;/&gt;&lt;wsp:rsid wsp:val=&quot;00EE1B69&quot;/&gt;&lt;wsp:rsid wsp:val=&quot;00EF04B3&quot;/&gt;&lt;wsp:rsid wsp:val=&quot;00EF18BD&quot;/&gt;&lt;wsp:rsid wsp:val=&quot;00EF338A&quot;/&gt;&lt;wsp:rsid wsp:val=&quot;00EF4C96&quot;/&gt;&lt;wsp:rsid wsp:val=&quot;00EF5D24&quot;/&gt;&lt;wsp:rsid wsp:val=&quot;00EF651E&quot;/&gt;&lt;wsp:rsid wsp:val=&quot;00F011AC&quot;/&gt;&lt;wsp:rsid wsp:val=&quot;00F06AE2&quot;/&gt;&lt;wsp:rsid wsp:val=&quot;00F34222&quot;/&gt;&lt;wsp:rsid wsp:val=&quot;00F505EB&quot;/&gt;&lt;wsp:rsid wsp:val=&quot;00F603F0&quot;/&gt;&lt;wsp:rsid wsp:val=&quot;00F64E7A&quot;/&gt;&lt;wsp:rsid wsp:val=&quot;00F713B6&quot;/&gt;&lt;wsp:rsid wsp:val=&quot;00F82492&quot;/&gt;&lt;wsp:rsid wsp:val=&quot;00F82D81&quot;/&gt;&lt;wsp:rsid wsp:val=&quot;00F91E64&quot;/&gt;&lt;wsp:rsid wsp:val=&quot;00F95E43&quot;/&gt;&lt;wsp:rsid wsp:val=&quot;00FA4CC4&quot;/&gt;&lt;wsp:rsid wsp:val=&quot;00FA7553&quot;/&gt;&lt;wsp:rsid wsp:val=&quot;00FB7A55&quot;/&gt;&lt;wsp:rsid wsp:val=&quot;00FE277A&quot;/&gt;&lt;wsp:rsid wsp:val=&quot;00FF7DA1&quot;/&gt;&lt;/wsp:rsids&gt;&lt;/w:docPr&gt;&lt;w:body&gt;&lt;wx:sect&gt;&lt;w:p wsp:rsidR=&quot;00000000&quot; wsp:rsidRDefault=&quot;0095147A&quot; wsp:rsidP=&quot;0095147A&quot;&gt;&lt;m:oMathPara&gt;&lt;m:oMath&gt;&lt;m:sSub&gt;&lt;m:sSubPr&gt;&lt;m:ctrlPr&gt;&lt;w:rPr&gt;&lt;w:rFonts w:ascii=&quot;Cambria Math&quot; w:h-ansi=&quot;Cambria Math&quot; w:cs=&quot;Arial&quot;/&gt;&lt;wx:font wx:val=&quot;Cambria Math&quot;/&gt;&lt;w:color w:val=&quot;000000&quot;/&gt;&lt;/w:rPr&gt;&lt;/m:ctrlPr&gt;&lt;/m:sSubPr&gt;&lt;m:e&gt;&lt;m:r&gt;&lt;m:rPr&gt;&lt;m:sty m:val=&quot;p&quot;/&gt;&lt;/m:rPr&gt;&lt;w:rPr&gt;&lt;w:rFonts w:ascii=&quot;Cambria Math&quot; w:h-ansi=&quot;Cambria Math&quot; w:cs=&quot;Arial&quot;/&gt;&lt;wx:font wx:val=&quot;Cambria Math&quot;/&gt;&lt;w:color w:val=&quot;000000&quot;/&gt;&lt;/w:rPr&gt;&lt;m:t&gt;S&lt;/m:t&gt;&lt;/m:r&gt;&lt;m:ctrlPr&gt;&lt;w:rPr&gt;&lt;w:rFonts w:ascii=&quot;Cambria Math&quot; w:fareast=&quot;Calibri&quot; w:h-ansi=&quot;Cambria Math&quot; w:cs=&quot;Arial&quot;/&gt;&lt;wx:font wx:val=&quot;Cambria Math&quot;/&gt;&lt;w:color w:val=&quot;000000&quot;/&gt;&lt;w:kern w:val=&quot;2&quot;/&gt;&lt;/w:rPr&gt;&lt;/m:ctrlPr&gt;&lt;/m:e&gt;&lt;m:sub&gt;&lt;m:r&gt;&lt;m:rPr&gt;&lt;m:sty m:val=&quot;p&quot;/&gt;&lt;/m:rPr&gt;&lt;w:rPr&gt;&lt;w:rFonts w:ascii=&quot;Cambria Math&quot; w:h-ansi=&quot;Cambria Math&quot; w:cs=&quot;Arial&quot;/&gt;&lt;wx:font wx:val=&quot;Cambria Math&quot;/&gt;&lt;w:color w:val=&quot;000000&quot;/&gt;&lt;/w:rPr&gt;&lt;m:t&gt;max&lt;/m:t&gt;&lt;/m:r&gt;&lt;m:ctrlPr&gt;&lt;w:rPr&gt;&lt;w:rFonts w:ascii=&quot;Cambria Math&quot; w:fareast=&quot;Calibri&quot; w:h-ansi=&quot;Cambria Math&quot; w:cs=&quot;Arial&quot;/&gt;&lt;wx:font wx:val=&quot;Cambria Math&quot;/&gt;&lt;w:color w:val=&quot;000000&quot;/&gt;&lt;w:kern w:val=&quot;2&quot;/&gt;&lt;/w:rPr&gt;&lt;/m:ctrlPr&gt;&lt;/m:sub&gt;&lt;/m:sSub&gt;&lt;/m:oMath&gt;&lt;/m:oMathPara&gt;&lt;/w:p&gt;&lt;w:sectPr wsp:rsidR=&quot;00000000&quot;&gt;&lt;w:pgSz w:w=&quot;12240&quot; w:h=&quot;15840&quot;/&gt;&lt;w:pgMar w:top=&quot;1440&quot; w:right=&quot;1440&quot; w:bottom=&quot;1440&quot; w:left=&quot;1440&quot; w:header=&quot;720&quot; w:footer=&quot;720&quot; w:gutter=&quot;0&quot;/&gt;&lt;w:cols w:space=&quot;720&quot;/&gt;&lt;/w:sectPr&gt;&lt;/wx:sect&gt;&lt;/w:body&gt;&lt;/w:wordDocument&gt;">
                   <v:imagedata r:id="rId12" o:title="" chromakey="white"/>
                 </v:shape>
               </w:pict>

</xml_diff>